<commit_message>
Fixing and issue with the Reply.cs class, making that message private and using a property instead is causing issue where the target list was not being generated.  Wish I could investigate it a bit more but its two days to hand up and time is running out.
</commit_message>
<xml_diff>
--- a/Documentation/HandupDocument.docx
+++ b/Documentation/HandupDocument.docx
@@ -34,8 +34,6 @@
       <w:r>
         <w:br w:type="page"/>
       </w:r>
-      <w:bookmarkStart w:id="0" w:name="_GoBack"/>
-      <w:bookmarkEnd w:id="0"/>
     </w:p>
     <w:p>
       <w:pPr>
@@ -66,8 +64,467 @@
       </w:r>
     </w:p>
     <w:p>
-      <w:r>
-        <w:t xml:space="preserve">What is the aim? </w:t>
+      <w:pPr>
+        <w:rPr>
+          <w:b/>
+        </w:rPr>
+      </w:pPr>
+      <w:r>
+        <w:rPr>
+          <w:b/>
+        </w:rPr>
+        <w:t>Objective</w:t>
+      </w:r>
+    </w:p>
+    <w:p>
+      <w:pPr>
+        <w:rPr>
+          <w:b/>
+        </w:rPr>
+      </w:pPr>
+      <w:r>
+        <w:rPr>
+          <w:b/>
+        </w:rPr>
+        <w:t>Controls</w:t>
+      </w:r>
+    </w:p>
+    <w:p>
+      <w:pPr>
+        <w:pStyle w:val="NormalWeb"/>
+        <w:shd w:val="clear" w:color="auto" w:fill="FFFFFF"/>
+        <w:spacing w:before="0" w:beforeAutospacing="0" w:after="0" w:afterAutospacing="0" w:line="360" w:lineRule="atLeast"/>
+        <w:textAlignment w:val="baseline"/>
+        <w:rPr>
+          <w:rStyle w:val="Strong"/>
+          <w:rFonts w:asciiTheme="minorHAnsi" w:eastAsiaTheme="majorEastAsia" w:hAnsiTheme="minorHAnsi"/>
+          <w:color w:val="333333"/>
+          <w:sz w:val="22"/>
+          <w:szCs w:val="22"/>
+          <w:bdr w:val="none" w:sz="0" w:space="0" w:color="auto" w:frame="1"/>
+        </w:rPr>
+      </w:pPr>
+      <w:r>
+        <w:rPr>
+          <w:rStyle w:val="Strong"/>
+          <w:rFonts w:asciiTheme="minorHAnsi" w:eastAsiaTheme="majorEastAsia" w:hAnsiTheme="minorHAnsi"/>
+          <w:color w:val="333333"/>
+          <w:sz w:val="22"/>
+          <w:szCs w:val="22"/>
+          <w:bdr w:val="none" w:sz="0" w:space="0" w:color="auto" w:frame="1"/>
+        </w:rPr>
+        <w:t>The Missile Intercept</w:t>
+      </w:r>
+    </w:p>
+    <w:p>
+      <w:pPr>
+        <w:pStyle w:val="NormalWeb"/>
+        <w:shd w:val="clear" w:color="auto" w:fill="FFFFFF"/>
+        <w:spacing w:before="0" w:beforeAutospacing="0" w:after="0" w:afterAutospacing="0" w:line="360" w:lineRule="atLeast"/>
+        <w:textAlignment w:val="baseline"/>
+        <w:rPr>
+          <w:rStyle w:val="Strong"/>
+          <w:rFonts w:asciiTheme="minorHAnsi" w:eastAsiaTheme="majorEastAsia" w:hAnsiTheme="minorHAnsi"/>
+          <w:b w:val="0"/>
+          <w:color w:val="333333"/>
+          <w:sz w:val="22"/>
+          <w:szCs w:val="22"/>
+          <w:bdr w:val="none" w:sz="0" w:space="0" w:color="auto" w:frame="1"/>
+        </w:rPr>
+      </w:pPr>
+      <w:proofErr w:type="spellStart"/>
+      <w:proofErr w:type="gramStart"/>
+      <w:r>
+        <w:rPr>
+          <w:rStyle w:val="Strong"/>
+          <w:rFonts w:asciiTheme="minorHAnsi" w:eastAsiaTheme="majorEastAsia" w:hAnsiTheme="minorHAnsi"/>
+          <w:b w:val="0"/>
+          <w:color w:val="333333"/>
+          <w:sz w:val="22"/>
+          <w:szCs w:val="22"/>
+          <w:bdr w:val="none" w:sz="0" w:space="0" w:color="auto" w:frame="1"/>
+        </w:rPr>
+        <w:t>bla</w:t>
+      </w:r>
+      <w:proofErr w:type="spellEnd"/>
+      <w:proofErr w:type="gramEnd"/>
+      <w:r>
+        <w:rPr>
+          <w:rStyle w:val="Strong"/>
+          <w:rFonts w:asciiTheme="minorHAnsi" w:eastAsiaTheme="majorEastAsia" w:hAnsiTheme="minorHAnsi"/>
+          <w:b w:val="0"/>
+          <w:color w:val="333333"/>
+          <w:sz w:val="22"/>
+          <w:szCs w:val="22"/>
+          <w:bdr w:val="none" w:sz="0" w:space="0" w:color="auto" w:frame="1"/>
+        </w:rPr>
+        <w:t xml:space="preserve"> </w:t>
+      </w:r>
+      <w:proofErr w:type="spellStart"/>
+      <w:r>
+        <w:rPr>
+          <w:rStyle w:val="Strong"/>
+          <w:rFonts w:asciiTheme="minorHAnsi" w:eastAsiaTheme="majorEastAsia" w:hAnsiTheme="minorHAnsi"/>
+          <w:b w:val="0"/>
+          <w:color w:val="333333"/>
+          <w:sz w:val="22"/>
+          <w:szCs w:val="22"/>
+          <w:bdr w:val="none" w:sz="0" w:space="0" w:color="auto" w:frame="1"/>
+        </w:rPr>
+        <w:t>bla</w:t>
+      </w:r>
+      <w:proofErr w:type="spellEnd"/>
+    </w:p>
+    <w:p>
+      <w:pPr>
+        <w:pStyle w:val="NormalWeb"/>
+        <w:shd w:val="clear" w:color="auto" w:fill="FFFFFF"/>
+        <w:spacing w:before="0" w:beforeAutospacing="0" w:after="0" w:afterAutospacing="0" w:line="360" w:lineRule="atLeast"/>
+        <w:textAlignment w:val="baseline"/>
+        <w:rPr>
+          <w:rStyle w:val="Strong"/>
+          <w:rFonts w:asciiTheme="minorHAnsi" w:eastAsiaTheme="majorEastAsia" w:hAnsiTheme="minorHAnsi"/>
+          <w:b w:val="0"/>
+          <w:color w:val="333333"/>
+          <w:sz w:val="22"/>
+          <w:szCs w:val="22"/>
+          <w:bdr w:val="none" w:sz="0" w:space="0" w:color="auto" w:frame="1"/>
+        </w:rPr>
+      </w:pPr>
+    </w:p>
+    <w:p>
+      <w:pPr>
+        <w:pStyle w:val="NormalWeb"/>
+        <w:shd w:val="clear" w:color="auto" w:fill="FFFFFF"/>
+        <w:spacing w:before="0" w:beforeAutospacing="0" w:after="0" w:afterAutospacing="0" w:line="360" w:lineRule="atLeast"/>
+        <w:textAlignment w:val="baseline"/>
+        <w:rPr>
+          <w:rFonts w:asciiTheme="minorHAnsi" w:hAnsiTheme="minorHAnsi"/>
+          <w:color w:val="333333"/>
+          <w:sz w:val="22"/>
+          <w:szCs w:val="22"/>
+        </w:rPr>
+      </w:pPr>
+      <w:bookmarkStart w:id="0" w:name="_GoBack"/>
+      <w:r>
+        <w:rPr>
+          <w:rStyle w:val="Strong"/>
+          <w:rFonts w:asciiTheme="minorHAnsi" w:eastAsiaTheme="majorEastAsia" w:hAnsiTheme="minorHAnsi"/>
+          <w:color w:val="333333"/>
+          <w:sz w:val="22"/>
+          <w:szCs w:val="22"/>
+          <w:bdr w:val="none" w:sz="0" w:space="0" w:color="auto" w:frame="1"/>
+        </w:rPr>
+        <w:t>The radar system</w:t>
+      </w:r>
+    </w:p>
+    <w:bookmarkEnd w:id="0"/>
+    <w:p>
+      <w:pPr>
+        <w:pStyle w:val="NormalWeb"/>
+        <w:shd w:val="clear" w:color="auto" w:fill="FFFFFF"/>
+        <w:spacing w:before="0" w:beforeAutospacing="0" w:after="360" w:afterAutospacing="0" w:line="360" w:lineRule="atLeast"/>
+        <w:jc w:val="center"/>
+        <w:textAlignment w:val="baseline"/>
+        <w:rPr>
+          <w:rFonts w:asciiTheme="minorHAnsi" w:hAnsiTheme="minorHAnsi"/>
+          <w:color w:val="333333"/>
+          <w:sz w:val="22"/>
+          <w:szCs w:val="22"/>
+        </w:rPr>
+      </w:pPr>
+      <w:r>
+        <w:rPr>
+          <w:rFonts w:asciiTheme="minorHAnsi" w:hAnsiTheme="minorHAnsi"/>
+          <w:noProof/>
+          <w:color w:val="333333"/>
+          <w:sz w:val="22"/>
+          <w:szCs w:val="22"/>
+        </w:rPr>
+        <w:drawing>
+          <wp:inline distT="0" distB="0" distL="0" distR="0" wp14:anchorId="420FBD18" wp14:editId="70D61842">
+            <wp:extent cx="1903730" cy="1896745"/>
+            <wp:effectExtent l="0" t="0" r="1270" b="8255"/>
+            <wp:docPr id="8" name="Picture 8" descr="Radar Sequence 1"/>
+            <wp:cNvGraphicFramePr>
+              <a:graphicFrameLocks xmlns:a="http://schemas.openxmlformats.org/drawingml/2006/main" noChangeAspect="1"/>
+            </wp:cNvGraphicFramePr>
+            <a:graphic xmlns:a="http://schemas.openxmlformats.org/drawingml/2006/main">
+              <a:graphicData uri="http://schemas.openxmlformats.org/drawingml/2006/picture">
+                <pic:pic xmlns:pic="http://schemas.openxmlformats.org/drawingml/2006/picture">
+                  <pic:nvPicPr>
+                    <pic:cNvPr id="0" name="Picture 2" descr="Radar Sequence 1"/>
+                    <pic:cNvPicPr>
+                      <a:picLocks noChangeAspect="1" noChangeArrowheads="1"/>
+                    </pic:cNvPicPr>
+                  </pic:nvPicPr>
+                  <pic:blipFill>
+                    <a:blip r:embed="rId6">
+                      <a:extLst>
+                        <a:ext uri="{28A0092B-C50C-407E-A947-70E740481C1C}">
+                          <a14:useLocalDpi xmlns:a14="http://schemas.microsoft.com/office/drawing/2010/main" val="0"/>
+                        </a:ext>
+                      </a:extLst>
+                    </a:blip>
+                    <a:srcRect/>
+                    <a:stretch>
+                      <a:fillRect/>
+                    </a:stretch>
+                  </pic:blipFill>
+                  <pic:spPr bwMode="auto">
+                    <a:xfrm>
+                      <a:off x="0" y="0"/>
+                      <a:ext cx="1903730" cy="1896745"/>
+                    </a:xfrm>
+                    <a:prstGeom prst="rect">
+                      <a:avLst/>
+                    </a:prstGeom>
+                    <a:noFill/>
+                    <a:ln>
+                      <a:noFill/>
+                    </a:ln>
+                  </pic:spPr>
+                </pic:pic>
+              </a:graphicData>
+            </a:graphic>
+          </wp:inline>
+        </w:drawing>
+      </w:r>
+    </w:p>
+    <w:p>
+      <w:pPr>
+        <w:pStyle w:val="NormalWeb"/>
+        <w:shd w:val="clear" w:color="auto" w:fill="FFFFFF"/>
+        <w:spacing w:before="0" w:beforeAutospacing="0" w:after="360" w:afterAutospacing="0" w:line="360" w:lineRule="atLeast"/>
+        <w:textAlignment w:val="baseline"/>
+        <w:rPr>
+          <w:rFonts w:asciiTheme="minorHAnsi" w:hAnsiTheme="minorHAnsi"/>
+          <w:color w:val="333333"/>
+          <w:sz w:val="22"/>
+          <w:szCs w:val="22"/>
+        </w:rPr>
+      </w:pPr>
+      <w:r>
+        <w:rPr>
+          <w:rFonts w:asciiTheme="minorHAnsi" w:hAnsiTheme="minorHAnsi"/>
+          <w:color w:val="333333"/>
+          <w:sz w:val="22"/>
+          <w:szCs w:val="22"/>
+        </w:rPr>
+        <w:t>The player/owner craft sweeps the area with a bounding box.  This meant to represent a radar sweep of the area.</w:t>
+      </w:r>
+    </w:p>
+    <w:p>
+      <w:pPr>
+        <w:pStyle w:val="NormalWeb"/>
+        <w:shd w:val="clear" w:color="auto" w:fill="FFFFFF"/>
+        <w:spacing w:before="0" w:beforeAutospacing="0" w:after="360" w:afterAutospacing="0" w:line="360" w:lineRule="atLeast"/>
+        <w:jc w:val="center"/>
+        <w:textAlignment w:val="baseline"/>
+        <w:rPr>
+          <w:rFonts w:asciiTheme="minorHAnsi" w:hAnsiTheme="minorHAnsi"/>
+          <w:color w:val="333333"/>
+          <w:sz w:val="22"/>
+          <w:szCs w:val="22"/>
+        </w:rPr>
+      </w:pPr>
+      <w:r>
+        <w:rPr>
+          <w:rFonts w:asciiTheme="minorHAnsi" w:hAnsiTheme="minorHAnsi"/>
+          <w:noProof/>
+          <w:color w:val="333333"/>
+          <w:sz w:val="22"/>
+          <w:szCs w:val="22"/>
+        </w:rPr>
+        <w:drawing>
+          <wp:inline distT="0" distB="0" distL="0" distR="0" wp14:anchorId="606D944F" wp14:editId="66DF8FF6">
+            <wp:extent cx="1903730" cy="1903730"/>
+            <wp:effectExtent l="0" t="0" r="1270" b="1270"/>
+            <wp:docPr id="7" name="Picture 7" descr="Radar Sequence 2"/>
+            <wp:cNvGraphicFramePr>
+              <a:graphicFrameLocks xmlns:a="http://schemas.openxmlformats.org/drawingml/2006/main" noChangeAspect="1"/>
+            </wp:cNvGraphicFramePr>
+            <a:graphic xmlns:a="http://schemas.openxmlformats.org/drawingml/2006/main">
+              <a:graphicData uri="http://schemas.openxmlformats.org/drawingml/2006/picture">
+                <pic:pic xmlns:pic="http://schemas.openxmlformats.org/drawingml/2006/picture">
+                  <pic:nvPicPr>
+                    <pic:cNvPr id="0" name="Picture 3" descr="Radar Sequence 2"/>
+                    <pic:cNvPicPr>
+                      <a:picLocks noChangeAspect="1" noChangeArrowheads="1"/>
+                    </pic:cNvPicPr>
+                  </pic:nvPicPr>
+                  <pic:blipFill>
+                    <a:blip r:embed="rId7">
+                      <a:extLst>
+                        <a:ext uri="{28A0092B-C50C-407E-A947-70E740481C1C}">
+                          <a14:useLocalDpi xmlns:a14="http://schemas.microsoft.com/office/drawing/2010/main" val="0"/>
+                        </a:ext>
+                      </a:extLst>
+                    </a:blip>
+                    <a:srcRect/>
+                    <a:stretch>
+                      <a:fillRect/>
+                    </a:stretch>
+                  </pic:blipFill>
+                  <pic:spPr bwMode="auto">
+                    <a:xfrm>
+                      <a:off x="0" y="0"/>
+                      <a:ext cx="1903730" cy="1903730"/>
+                    </a:xfrm>
+                    <a:prstGeom prst="rect">
+                      <a:avLst/>
+                    </a:prstGeom>
+                    <a:noFill/>
+                    <a:ln>
+                      <a:noFill/>
+                    </a:ln>
+                  </pic:spPr>
+                </pic:pic>
+              </a:graphicData>
+            </a:graphic>
+          </wp:inline>
+        </w:drawing>
+      </w:r>
+    </w:p>
+    <w:p>
+      <w:pPr>
+        <w:pStyle w:val="NormalWeb"/>
+        <w:shd w:val="clear" w:color="auto" w:fill="FFFFFF"/>
+        <w:spacing w:before="0" w:beforeAutospacing="0" w:after="360" w:afterAutospacing="0" w:line="360" w:lineRule="atLeast"/>
+        <w:textAlignment w:val="baseline"/>
+        <w:rPr>
+          <w:rFonts w:asciiTheme="minorHAnsi" w:hAnsiTheme="minorHAnsi"/>
+          <w:color w:val="333333"/>
+          <w:sz w:val="22"/>
+          <w:szCs w:val="22"/>
+        </w:rPr>
+      </w:pPr>
+      <w:r>
+        <w:rPr>
+          <w:rFonts w:asciiTheme="minorHAnsi" w:hAnsiTheme="minorHAnsi"/>
+          <w:color w:val="333333"/>
+          <w:sz w:val="22"/>
+          <w:szCs w:val="22"/>
+        </w:rPr>
+        <w:t>If the sweep collides with another craft, that craft spawns a bounding sphere that will continue to expand until it expires.  This is the represent the ping back.</w:t>
+      </w:r>
+    </w:p>
+    <w:p>
+      <w:pPr>
+        <w:pStyle w:val="NormalWeb"/>
+        <w:shd w:val="clear" w:color="auto" w:fill="FFFFFF"/>
+        <w:spacing w:before="0" w:beforeAutospacing="0" w:after="360" w:afterAutospacing="0" w:line="360" w:lineRule="atLeast"/>
+        <w:jc w:val="center"/>
+        <w:textAlignment w:val="baseline"/>
+        <w:rPr>
+          <w:rFonts w:asciiTheme="minorHAnsi" w:hAnsiTheme="minorHAnsi"/>
+          <w:color w:val="333333"/>
+          <w:sz w:val="22"/>
+          <w:szCs w:val="22"/>
+        </w:rPr>
+      </w:pPr>
+      <w:r>
+        <w:rPr>
+          <w:rFonts w:asciiTheme="minorHAnsi" w:hAnsiTheme="minorHAnsi"/>
+          <w:noProof/>
+          <w:color w:val="333333"/>
+          <w:sz w:val="22"/>
+          <w:szCs w:val="22"/>
+        </w:rPr>
+        <w:lastRenderedPageBreak/>
+        <w:drawing>
+          <wp:inline distT="0" distB="0" distL="0" distR="0" wp14:anchorId="29A2B479" wp14:editId="61F25335">
+            <wp:extent cx="1610360" cy="1903730"/>
+            <wp:effectExtent l="0" t="0" r="8890" b="1270"/>
+            <wp:docPr id="6" name="Picture 6" descr="Radar Sequence 3"/>
+            <wp:cNvGraphicFramePr>
+              <a:graphicFrameLocks xmlns:a="http://schemas.openxmlformats.org/drawingml/2006/main" noChangeAspect="1"/>
+            </wp:cNvGraphicFramePr>
+            <a:graphic xmlns:a="http://schemas.openxmlformats.org/drawingml/2006/main">
+              <a:graphicData uri="http://schemas.openxmlformats.org/drawingml/2006/picture">
+                <pic:pic xmlns:pic="http://schemas.openxmlformats.org/drawingml/2006/picture">
+                  <pic:nvPicPr>
+                    <pic:cNvPr id="0" name="Picture 4" descr="Radar Sequence 3"/>
+                    <pic:cNvPicPr>
+                      <a:picLocks noChangeAspect="1" noChangeArrowheads="1"/>
+                    </pic:cNvPicPr>
+                  </pic:nvPicPr>
+                  <pic:blipFill>
+                    <a:blip r:embed="rId8">
+                      <a:extLst>
+                        <a:ext uri="{28A0092B-C50C-407E-A947-70E740481C1C}">
+                          <a14:useLocalDpi xmlns:a14="http://schemas.microsoft.com/office/drawing/2010/main" val="0"/>
+                        </a:ext>
+                      </a:extLst>
+                    </a:blip>
+                    <a:srcRect/>
+                    <a:stretch>
+                      <a:fillRect/>
+                    </a:stretch>
+                  </pic:blipFill>
+                  <pic:spPr bwMode="auto">
+                    <a:xfrm>
+                      <a:off x="0" y="0"/>
+                      <a:ext cx="1610360" cy="1903730"/>
+                    </a:xfrm>
+                    <a:prstGeom prst="rect">
+                      <a:avLst/>
+                    </a:prstGeom>
+                    <a:noFill/>
+                    <a:ln>
+                      <a:noFill/>
+                    </a:ln>
+                  </pic:spPr>
+                </pic:pic>
+              </a:graphicData>
+            </a:graphic>
+          </wp:inline>
+        </w:drawing>
+      </w:r>
+    </w:p>
+    <w:p>
+      <w:pPr>
+        <w:pStyle w:val="NormalWeb"/>
+        <w:shd w:val="clear" w:color="auto" w:fill="FFFFFF"/>
+        <w:spacing w:before="0" w:beforeAutospacing="0" w:after="360" w:afterAutospacing="0" w:line="360" w:lineRule="atLeast"/>
+        <w:textAlignment w:val="baseline"/>
+        <w:rPr>
+          <w:rFonts w:asciiTheme="minorHAnsi" w:hAnsiTheme="minorHAnsi"/>
+          <w:color w:val="333333"/>
+          <w:sz w:val="22"/>
+          <w:szCs w:val="22"/>
+        </w:rPr>
+      </w:pPr>
+      <w:r>
+        <w:rPr>
+          <w:rFonts w:asciiTheme="minorHAnsi" w:hAnsiTheme="minorHAnsi"/>
+          <w:color w:val="333333"/>
+          <w:sz w:val="22"/>
+          <w:szCs w:val="22"/>
+        </w:rPr>
+        <w:t>Once the owner/player craft receives the ping they begin to log the origin and signature of the received ping and from this the tracking process can begin.</w:t>
+      </w:r>
+    </w:p>
+    <w:p/>
+    <w:p>
+      <w:pPr>
+        <w:rPr>
+          <w:rFonts w:eastAsiaTheme="majorEastAsia" w:cstheme="majorBidi"/>
+          <w:b/>
+          <w:bCs/>
+          <w:color w:val="365F91" w:themeColor="accent1" w:themeShade="BF"/>
+        </w:rPr>
+      </w:pPr>
+      <w:r>
+        <w:rPr>
+          <w:b/>
+        </w:rPr>
+        <w:t>The multiplayer</w:t>
+      </w:r>
+    </w:p>
+    <w:p>
+      <w:r>
+        <w:t>Master server</w:t>
       </w:r>
     </w:p>
     <w:p>
@@ -82,6 +539,19 @@
         </w:rPr>
       </w:pPr>
       <w:r>
+        <w:t xml:space="preserve">UDP </w:t>
+      </w:r>
+      <w:proofErr w:type="spellStart"/>
+      <w:proofErr w:type="gramStart"/>
+      <w:r>
+        <w:t>lan</w:t>
+      </w:r>
+      <w:proofErr w:type="spellEnd"/>
+      <w:proofErr w:type="gramEnd"/>
+      <w:r>
+        <w:t xml:space="preserve"> broadcast / listen discovery</w:t>
+      </w:r>
+      <w:r>
         <w:br w:type="page"/>
       </w:r>
     </w:p>
@@ -101,11 +571,9 @@
       </w:r>
     </w:p>
     <w:p>
-      <w:proofErr w:type="spellStart"/>
-      <w:r>
-        <w:t>Algrorithm</w:t>
-      </w:r>
-      <w:proofErr w:type="spellEnd"/>
+      <w:r>
+        <w:t>Algorithm</w:t>
+      </w:r>
       <w:r>
         <w:t xml:space="preserve"> for finding the thing,</w:t>
       </w:r>
@@ -114,25 +582,41 @@
       <w:r>
         <w:t xml:space="preserve">Unity </w:t>
       </w:r>
+      <w:r>
+        <w:t>networking</w:t>
+      </w:r>
+      <w:r>
+        <w:t xml:space="preserve"> tutorial</w:t>
+      </w:r>
+    </w:p>
+    <w:p>
+      <w:r>
+        <w:t>UDP multicasting</w:t>
+      </w:r>
+    </w:p>
+    <w:p>
+      <w:r>
+        <w:t>Unity Detonator pack (avail and free to use from the unity asset store</w:t>
+      </w:r>
+    </w:p>
+    <w:p>
       <w:proofErr w:type="gramStart"/>
       <w:r>
-        <w:t>Networking</w:t>
+        <w:t>the</w:t>
       </w:r>
       <w:proofErr w:type="gramEnd"/>
       <w:r>
-        <w:t xml:space="preserve"> tutorial</w:t>
-      </w:r>
-    </w:p>
-    <w:p>
-      <w:r>
-        <w:t>UDP multicasting</w:t>
-      </w:r>
-    </w:p>
-    <w:p>
-      <w:r>
-        <w:t>Unity Detonator pack (avail and free to use from the unity asset store</w:t>
-      </w:r>
-    </w:p>
+        <w:t xml:space="preserve"> models</w:t>
+      </w:r>
+      <w:r>
+        <w:t xml:space="preserve"> = Blend swap</w:t>
+      </w:r>
+      <w:r>
+        <w:t xml:space="preserve"> CC Zero</w:t>
+      </w:r>
+    </w:p>
+    <w:p/>
+    <w:p/>
     <w:p>
       <w:r>
         <w:br w:type="page"/>
@@ -178,13 +662,11 @@
       </w:pPr>
       <w:r>
         <w:lastRenderedPageBreak/>
-        <w:t xml:space="preserve">Weekly </w:t>
-      </w:r>
-      <w:proofErr w:type="spellStart"/>
-      <w:r>
-        <w:t>proj</w:t>
-      </w:r>
-      <w:proofErr w:type="spellEnd"/>
+        <w:t>Weekly proj</w:t>
+      </w:r>
+      <w:r>
+        <w:t>ect</w:t>
+      </w:r>
       <w:r>
         <w:t xml:space="preserve"> forms</w:t>
       </w:r>
@@ -209,6 +691,129 @@
       </w:r>
     </w:p>
     <w:p>
+      <w:pPr>
+        <w:rPr>
+          <w:b/>
+        </w:rPr>
+      </w:pPr>
+      <w:r>
+        <w:rPr>
+          <w:b/>
+        </w:rPr>
+        <w:t>Unit testing</w:t>
+      </w:r>
+    </w:p>
+    <w:p>
+      <w:r>
+        <w:t xml:space="preserve">One of the biggest issues faced surrounded the fact that unity classes than inherit from </w:t>
+      </w:r>
+      <w:proofErr w:type="spellStart"/>
+      <w:r>
+        <w:t>monobehaviour</w:t>
+      </w:r>
+      <w:proofErr w:type="spellEnd"/>
+      <w:r>
+        <w:t xml:space="preserve"> cannot be instantiated as </w:t>
+      </w:r>
+      <w:r>
+        <w:t>the “new” keyword is not supported.</w:t>
+      </w:r>
+      <w:r>
+        <w:t xml:space="preserve">  This made testing difficult and in some cases impossible.  A</w:t>
+      </w:r>
+      <w:r>
+        <w:t xml:space="preserve"> solution I proposed and </w:t>
+      </w:r>
+      <w:r>
+        <w:t xml:space="preserve">tried was to abstract as much behaviours and states and put them in a concrete class which my base </w:t>
+      </w:r>
+      <w:proofErr w:type="spellStart"/>
+      <w:r>
+        <w:t>monobehaviour</w:t>
+      </w:r>
+      <w:proofErr w:type="spellEnd"/>
+      <w:r>
+        <w:t xml:space="preserve"> class could then instantiate.  Having a concrete class meant that it </w:t>
+      </w:r>
+      <w:r>
+        <w:t>would be</w:t>
+      </w:r>
+      <w:r>
+        <w:t xml:space="preserve"> possible to create unit tests.</w:t>
+      </w:r>
+      <w:r>
+        <w:t xml:space="preserve">  Unfortunately a lot of features used in my application made use of </w:t>
+      </w:r>
+      <w:proofErr w:type="spellStart"/>
+      <w:r>
+        <w:t>monobehaviour</w:t>
+      </w:r>
+      <w:proofErr w:type="spellEnd"/>
+      <w:r>
+        <w:t xml:space="preserve"> and put them out of the scope of being tested completely.  Examples being the networking and </w:t>
+      </w:r>
+      <w:r>
+        <w:t>Radar systems developed in the application.</w:t>
+      </w:r>
+    </w:p>
+    <w:p>
+      <w:pPr>
+        <w:rPr>
+          <w:b/>
+        </w:rPr>
+      </w:pPr>
+      <w:r>
+        <w:rPr>
+          <w:b/>
+        </w:rPr>
+        <w:t>Version Control</w:t>
+      </w:r>
+    </w:p>
+    <w:p>
+      <w:r>
+        <w:t>Unity has</w:t>
+      </w:r>
+      <w:r>
+        <w:t xml:space="preserve"> </w:t>
+      </w:r>
+      <w:r>
+        <w:t>made the use</w:t>
+      </w:r>
+      <w:r>
+        <w:t xml:space="preserve"> </w:t>
+      </w:r>
+      <w:r>
+        <w:t>version control difficult when it comes to their indie package making it very difficult to collaborating on assets.  The issue surrounds the fact that all assets are stored as binaries so when it comes to version control it is impossible for the VC system</w:t>
+      </w:r>
+      <w:r>
+        <w:t xml:space="preserve"> to distinguish who made what changes and will only overwrite the previous </w:t>
+      </w:r>
+      <w:r>
+        <w:t>change.  With careful management it is possible to work together having specific rules on who can work on what.</w:t>
+      </w:r>
+    </w:p>
+    <w:p>
+      <w:r>
+        <w:t xml:space="preserve">Unity pro is required to force text </w:t>
+      </w:r>
+      <w:r>
+        <w:t xml:space="preserve">so full version control is possible.  However for the indie package they introduced </w:t>
+      </w:r>
+      <w:proofErr w:type="gramStart"/>
+      <w:r>
+        <w:t>meta</w:t>
+      </w:r>
+      <w:proofErr w:type="gramEnd"/>
+      <w:r>
+        <w:t xml:space="preserve"> files that are stored alongside each file allowing the version control system know that are changes.</w:t>
+      </w:r>
+    </w:p>
+    <w:p>
+      <w:r>
+        <w:t xml:space="preserve">For my project I chose to use GIT for version control </w:t>
+      </w:r>
+    </w:p>
+    <w:p>
       <w:r>
         <w:t xml:space="preserve"> (</w:t>
       </w:r>
@@ -242,30 +847,6 @@
       <w:proofErr w:type="spellEnd"/>
       <w:r>
         <w:t xml:space="preserve"> issue)</w:t>
-      </w:r>
-    </w:p>
-    <w:p>
-      <w:pPr>
-        <w:pStyle w:val="ListParagraph"/>
-        <w:numPr>
-          <w:ilvl w:val="0"/>
-          <w:numId w:val="1"/>
-        </w:numPr>
-      </w:pPr>
-      <w:r>
-        <w:t>Class diagrams</w:t>
-      </w:r>
-    </w:p>
-    <w:p>
-      <w:pPr>
-        <w:pStyle w:val="ListParagraph"/>
-        <w:numPr>
-          <w:ilvl w:val="0"/>
-          <w:numId w:val="1"/>
-        </w:numPr>
-      </w:pPr>
-      <w:r>
-        <w:t>Screen shots</w:t>
       </w:r>
     </w:p>
     <w:p>
@@ -316,7 +897,7 @@
                     </pic:cNvPicPr>
                   </pic:nvPicPr>
                   <pic:blipFill>
-                    <a:blip r:embed="rId6">
+                    <a:blip r:embed="rId9">
                       <a:extLst>
                         <a:ext uri="{28A0092B-C50C-407E-A947-70E740481C1C}">
                           <a14:useLocalDpi xmlns:a14="http://schemas.microsoft.com/office/drawing/2010/main" val="0"/>
@@ -348,10 +929,42 @@
         </w:drawing>
       </w:r>
     </w:p>
-    <w:p/>
-    <w:p>
+    <w:p>
+      <w:r>
+        <w:br w:type="page"/>
+      </w:r>
+    </w:p>
+    <w:p>
+      <w:pPr>
+        <w:pStyle w:val="Heading1"/>
+      </w:pPr>
+      <w:r>
+        <w:lastRenderedPageBreak/>
+        <w:t>The Code</w:t>
+      </w:r>
+    </w:p>
+    <w:p>
+      <w:pPr>
+        <w:rPr>
+          <w:rFonts w:asciiTheme="majorHAnsi" w:eastAsiaTheme="majorEastAsia" w:hAnsiTheme="majorHAnsi" w:cstheme="majorBidi"/>
+          <w:b/>
+          <w:bCs/>
+          <w:color w:val="365F91" w:themeColor="accent1" w:themeShade="BF"/>
+          <w:sz w:val="28"/>
+          <w:szCs w:val="28"/>
+        </w:rPr>
+      </w:pPr>
+      <w:r>
+        <w:br w:type="page"/>
+      </w:r>
+    </w:p>
+    <w:p>
+      <w:pPr>
+        <w:pStyle w:val="Heading1"/>
+      </w:pPr>
       <w:proofErr w:type="spellStart"/>
       <w:r>
+        <w:lastRenderedPageBreak/>
         <w:t>Screenies</w:t>
       </w:r>
       <w:proofErr w:type="spellEnd"/>
@@ -378,7 +991,7 @@
                     <pic:cNvPicPr/>
                   </pic:nvPicPr>
                   <pic:blipFill>
-                    <a:blip r:embed="rId7"/>
+                    <a:blip r:embed="rId10"/>
                     <a:stretch>
                       <a:fillRect/>
                     </a:stretch>
@@ -408,7 +1021,6 @@
           <w:noProof/>
           <w:lang w:eastAsia="en-IE"/>
         </w:rPr>
-        <w:lastRenderedPageBreak/>
         <w:drawing>
           <wp:inline distT="0" distB="0" distL="0" distR="0" wp14:anchorId="71C395BE" wp14:editId="034BB938">
             <wp:extent cx="3904762" cy="3285715"/>
@@ -425,7 +1037,7 @@
                     <pic:cNvPicPr/>
                   </pic:nvPicPr>
                   <pic:blipFill>
-                    <a:blip r:embed="rId8"/>
+                    <a:blip r:embed="rId11"/>
                     <a:stretch>
                       <a:fillRect/>
                     </a:stretch>
@@ -453,6 +1065,7 @@
           <w:noProof/>
           <w:lang w:eastAsia="en-IE"/>
         </w:rPr>
+        <w:lastRenderedPageBreak/>
         <w:drawing>
           <wp:inline distT="0" distB="0" distL="0" distR="0" wp14:anchorId="0F755828" wp14:editId="23C3A750">
             <wp:extent cx="3333334" cy="2819048"/>
@@ -469,7 +1082,7 @@
                     <pic:cNvPicPr/>
                   </pic:nvPicPr>
                   <pic:blipFill>
-                    <a:blip r:embed="rId9"/>
+                    <a:blip r:embed="rId12"/>
                     <a:stretch>
                       <a:fillRect/>
                     </a:stretch>
@@ -804,6 +1417,30 @@
       <w:szCs w:val="28"/>
     </w:rPr>
   </w:style>
+  <w:style w:type="paragraph" w:styleId="Heading2">
+    <w:name w:val="heading 2"/>
+    <w:basedOn w:val="Normal"/>
+    <w:next w:val="Normal"/>
+    <w:link w:val="Heading2Char"/>
+    <w:uiPriority w:val="9"/>
+    <w:unhideWhenUsed/>
+    <w:qFormat/>
+    <w:rsid w:val="00A451BF"/>
+    <w:pPr>
+      <w:keepNext/>
+      <w:keepLines/>
+      <w:spacing w:before="200" w:after="0"/>
+      <w:outlineLvl w:val="1"/>
+    </w:pPr>
+    <w:rPr>
+      <w:rFonts w:asciiTheme="majorHAnsi" w:eastAsiaTheme="majorEastAsia" w:hAnsiTheme="majorHAnsi" w:cstheme="majorBidi"/>
+      <w:b/>
+      <w:bCs/>
+      <w:color w:val="4F81BD" w:themeColor="accent1"/>
+      <w:sz w:val="26"/>
+      <w:szCs w:val="26"/>
+    </w:rPr>
+  </w:style>
   <w:style w:type="character" w:default="1" w:styleId="DefaultParagraphFont">
     <w:name w:val="Default Paragraph Font"/>
     <w:uiPriority w:val="1"/>
@@ -886,6 +1523,58 @@
       <w:sz w:val="16"/>
       <w:szCs w:val="16"/>
     </w:rPr>
+  </w:style>
+  <w:style w:type="paragraph" w:styleId="NormalWeb">
+    <w:name w:val="Normal (Web)"/>
+    <w:basedOn w:val="Normal"/>
+    <w:uiPriority w:val="99"/>
+    <w:semiHidden/>
+    <w:unhideWhenUsed/>
+    <w:rsid w:val="0056320F"/>
+    <w:pPr>
+      <w:spacing w:before="100" w:beforeAutospacing="1" w:after="100" w:afterAutospacing="1" w:line="240" w:lineRule="auto"/>
+    </w:pPr>
+    <w:rPr>
+      <w:rFonts w:ascii="Times New Roman" w:eastAsia="Times New Roman" w:hAnsi="Times New Roman" w:cs="Times New Roman"/>
+      <w:sz w:val="24"/>
+      <w:szCs w:val="24"/>
+      <w:lang w:eastAsia="en-IE"/>
+    </w:rPr>
+  </w:style>
+  <w:style w:type="character" w:styleId="Strong">
+    <w:name w:val="Strong"/>
+    <w:basedOn w:val="DefaultParagraphFont"/>
+    <w:uiPriority w:val="22"/>
+    <w:qFormat/>
+    <w:rsid w:val="0056320F"/>
+    <w:rPr>
+      <w:b/>
+      <w:bCs/>
+    </w:rPr>
+  </w:style>
+  <w:style w:type="character" w:customStyle="1" w:styleId="Heading2Char">
+    <w:name w:val="Heading 2 Char"/>
+    <w:basedOn w:val="DefaultParagraphFont"/>
+    <w:link w:val="Heading2"/>
+    <w:uiPriority w:val="9"/>
+    <w:rsid w:val="00A451BF"/>
+    <w:rPr>
+      <w:rFonts w:asciiTheme="majorHAnsi" w:eastAsiaTheme="majorEastAsia" w:hAnsiTheme="majorHAnsi" w:cstheme="majorBidi"/>
+      <w:b/>
+      <w:bCs/>
+      <w:color w:val="4F81BD" w:themeColor="accent1"/>
+      <w:sz w:val="26"/>
+      <w:szCs w:val="26"/>
+    </w:rPr>
+  </w:style>
+  <w:style w:type="paragraph" w:styleId="NoSpacing">
+    <w:name w:val="No Spacing"/>
+    <w:uiPriority w:val="1"/>
+    <w:qFormat/>
+    <w:rsid w:val="00CE563C"/>
+    <w:pPr>
+      <w:spacing w:after="0" w:line="240" w:lineRule="auto"/>
+    </w:pPr>
   </w:style>
 </w:styles>
 </file>
@@ -1073,6 +1762,30 @@
       <w:szCs w:val="28"/>
     </w:rPr>
   </w:style>
+  <w:style w:type="paragraph" w:styleId="Heading2">
+    <w:name w:val="heading 2"/>
+    <w:basedOn w:val="Normal"/>
+    <w:next w:val="Normal"/>
+    <w:link w:val="Heading2Char"/>
+    <w:uiPriority w:val="9"/>
+    <w:unhideWhenUsed/>
+    <w:qFormat/>
+    <w:rsid w:val="00A451BF"/>
+    <w:pPr>
+      <w:keepNext/>
+      <w:keepLines/>
+      <w:spacing w:before="200" w:after="0"/>
+      <w:outlineLvl w:val="1"/>
+    </w:pPr>
+    <w:rPr>
+      <w:rFonts w:asciiTheme="majorHAnsi" w:eastAsiaTheme="majorEastAsia" w:hAnsiTheme="majorHAnsi" w:cstheme="majorBidi"/>
+      <w:b/>
+      <w:bCs/>
+      <w:color w:val="4F81BD" w:themeColor="accent1"/>
+      <w:sz w:val="26"/>
+      <w:szCs w:val="26"/>
+    </w:rPr>
+  </w:style>
   <w:style w:type="character" w:default="1" w:styleId="DefaultParagraphFont">
     <w:name w:val="Default Paragraph Font"/>
     <w:uiPriority w:val="1"/>
@@ -1155,6 +1868,58 @@
       <w:sz w:val="16"/>
       <w:szCs w:val="16"/>
     </w:rPr>
+  </w:style>
+  <w:style w:type="paragraph" w:styleId="NormalWeb">
+    <w:name w:val="Normal (Web)"/>
+    <w:basedOn w:val="Normal"/>
+    <w:uiPriority w:val="99"/>
+    <w:semiHidden/>
+    <w:unhideWhenUsed/>
+    <w:rsid w:val="0056320F"/>
+    <w:pPr>
+      <w:spacing w:before="100" w:beforeAutospacing="1" w:after="100" w:afterAutospacing="1" w:line="240" w:lineRule="auto"/>
+    </w:pPr>
+    <w:rPr>
+      <w:rFonts w:ascii="Times New Roman" w:eastAsia="Times New Roman" w:hAnsi="Times New Roman" w:cs="Times New Roman"/>
+      <w:sz w:val="24"/>
+      <w:szCs w:val="24"/>
+      <w:lang w:eastAsia="en-IE"/>
+    </w:rPr>
+  </w:style>
+  <w:style w:type="character" w:styleId="Strong">
+    <w:name w:val="Strong"/>
+    <w:basedOn w:val="DefaultParagraphFont"/>
+    <w:uiPriority w:val="22"/>
+    <w:qFormat/>
+    <w:rsid w:val="0056320F"/>
+    <w:rPr>
+      <w:b/>
+      <w:bCs/>
+    </w:rPr>
+  </w:style>
+  <w:style w:type="character" w:customStyle="1" w:styleId="Heading2Char">
+    <w:name w:val="Heading 2 Char"/>
+    <w:basedOn w:val="DefaultParagraphFont"/>
+    <w:link w:val="Heading2"/>
+    <w:uiPriority w:val="9"/>
+    <w:rsid w:val="00A451BF"/>
+    <w:rPr>
+      <w:rFonts w:asciiTheme="majorHAnsi" w:eastAsiaTheme="majorEastAsia" w:hAnsiTheme="majorHAnsi" w:cstheme="majorBidi"/>
+      <w:b/>
+      <w:bCs/>
+      <w:color w:val="4F81BD" w:themeColor="accent1"/>
+      <w:sz w:val="26"/>
+      <w:szCs w:val="26"/>
+    </w:rPr>
+  </w:style>
+  <w:style w:type="paragraph" w:styleId="NoSpacing">
+    <w:name w:val="No Spacing"/>
+    <w:uiPriority w:val="1"/>
+    <w:qFormat/>
+    <w:rsid w:val="00CE563C"/>
+    <w:pPr>
+      <w:spacing w:after="0" w:line="240" w:lineRule="auto"/>
+    </w:pPr>
   </w:style>
 </w:styles>
 </file>

</xml_diff>

<commit_message>
Fixing missing Standard Assets, Continuing with the documentation,
</commit_message>
<xml_diff>
--- a/Documentation/HandupDocument.docx
+++ b/Documentation/HandupDocument.docx
@@ -60,7 +60,15 @@
       </w:pPr>
       <w:r>
         <w:lastRenderedPageBreak/>
-        <w:t>Introduction / Game feature description</w:t>
+        <w:t xml:space="preserve">Introduction </w:t>
+      </w:r>
+    </w:p>
+    <w:p>
+      <w:pPr>
+        <w:pStyle w:val="Heading3"/>
+      </w:pPr>
+      <w:r>
+        <w:t>Objective</w:t>
       </w:r>
     </w:p>
     <w:p>
@@ -69,24 +77,183 @@
           <w:b/>
         </w:rPr>
       </w:pPr>
-      <w:r>
+    </w:p>
+    <w:p>
+      <w:pPr>
+        <w:pStyle w:val="Heading3"/>
+      </w:pPr>
+      <w:r>
+        <w:t>Controls</w:t>
+      </w:r>
+    </w:p>
+    <w:p>
+      <w:pPr>
         <w:rPr>
           <w:b/>
         </w:rPr>
-        <w:t>Objective</w:t>
-      </w:r>
-    </w:p>
-    <w:p>
-      <w:pPr>
+      </w:pPr>
+      <w:r>
         <w:rPr>
           <w:b/>
         </w:rPr>
-      </w:pPr>
-      <w:r>
+        <w:t>W</w:t>
+      </w:r>
+    </w:p>
+    <w:p>
+      <w:pPr>
         <w:rPr>
           <w:b/>
         </w:rPr>
-        <w:t>Controls</w:t>
+      </w:pPr>
+      <w:r>
+        <w:rPr>
+          <w:b/>
+        </w:rPr>
+        <w:t>A</w:t>
+      </w:r>
+    </w:p>
+    <w:p>
+      <w:pPr>
+        <w:rPr>
+          <w:b/>
+        </w:rPr>
+      </w:pPr>
+      <w:r>
+        <w:rPr>
+          <w:b/>
+        </w:rPr>
+        <w:t>S</w:t>
+      </w:r>
+    </w:p>
+    <w:p>
+      <w:pPr>
+        <w:rPr>
+          <w:b/>
+        </w:rPr>
+      </w:pPr>
+      <w:r>
+        <w:rPr>
+          <w:b/>
+        </w:rPr>
+        <w:t>D</w:t>
+      </w:r>
+    </w:p>
+    <w:p>
+      <w:pPr>
+        <w:rPr>
+          <w:b/>
+        </w:rPr>
+      </w:pPr>
+      <w:r>
+        <w:rPr>
+          <w:b/>
+        </w:rPr>
+        <w:t>Q</w:t>
+      </w:r>
+    </w:p>
+    <w:p>
+      <w:pPr>
+        <w:rPr>
+          <w:b/>
+        </w:rPr>
+      </w:pPr>
+      <w:r>
+        <w:rPr>
+          <w:b/>
+        </w:rPr>
+        <w:t>E</w:t>
+      </w:r>
+    </w:p>
+    <w:p>
+      <w:pPr>
+        <w:rPr>
+          <w:b/>
+        </w:rPr>
+      </w:pPr>
+      <w:r>
+        <w:rPr>
+          <w:b/>
+        </w:rPr>
+        <w:t>X</w:t>
+      </w:r>
+    </w:p>
+    <w:p>
+      <w:pPr>
+        <w:rPr>
+          <w:b/>
+        </w:rPr>
+      </w:pPr>
+      <w:r>
+        <w:rPr>
+          <w:b/>
+        </w:rPr>
+        <w:t>C</w:t>
+      </w:r>
+    </w:p>
+    <w:p>
+      <w:pPr>
+        <w:rPr>
+          <w:b/>
+        </w:rPr>
+      </w:pPr>
+      <w:r>
+        <w:rPr>
+          <w:b/>
+        </w:rPr>
+        <w:t>F</w:t>
+      </w:r>
+    </w:p>
+    <w:p>
+      <w:pPr>
+        <w:rPr>
+          <w:b/>
+        </w:rPr>
+      </w:pPr>
+      <w:r>
+        <w:rPr>
+          <w:b/>
+        </w:rPr>
+        <w:t>SPACE</w:t>
+      </w:r>
+    </w:p>
+    <w:p>
+      <w:pPr>
+        <w:rPr>
+          <w:b/>
+        </w:rPr>
+      </w:pPr>
+      <w:r>
+        <w:rPr>
+          <w:b/>
+        </w:rPr>
+        <w:t>Tab</w:t>
+      </w:r>
+    </w:p>
+    <w:p>
+      <w:pPr>
+        <w:pStyle w:val="Heading1"/>
+        <w:rPr>
+          <w:rStyle w:val="Strong"/>
+          <w:rFonts w:asciiTheme="minorHAnsi" w:hAnsiTheme="minorHAnsi"/>
+          <w:color w:val="333333"/>
+          <w:sz w:val="22"/>
+          <w:szCs w:val="22"/>
+          <w:bdr w:val="none" w:sz="0" w:space="0" w:color="auto" w:frame="1"/>
+        </w:rPr>
+      </w:pPr>
+      <w:r>
+        <w:t>Game feature description</w:t>
+      </w:r>
+      <w:r>
+        <w:rPr>
+          <w:rStyle w:val="Strong"/>
+          <w:rFonts w:asciiTheme="minorHAnsi" w:hAnsiTheme="minorHAnsi"/>
+          <w:color w:val="333333"/>
+          <w:sz w:val="22"/>
+          <w:szCs w:val="22"/>
+          <w:bdr w:val="none" w:sz="0" w:space="0" w:color="auto" w:frame="1"/>
+        </w:rPr>
+        <w:t xml:space="preserve"> </w:t>
       </w:r>
     </w:p>
     <w:p>
@@ -132,8 +299,6 @@
           <w:bdr w:val="none" w:sz="0" w:space="0" w:color="auto" w:frame="1"/>
         </w:rPr>
       </w:pPr>
-      <w:proofErr w:type="spellStart"/>
-      <w:proofErr w:type="gramStart"/>
       <w:r>
         <w:rPr>
           <w:rStyle w:val="Strong"/>
@@ -144,36 +309,8 @@
           <w:szCs w:val="22"/>
           <w:bdr w:val="none" w:sz="0" w:space="0" w:color="auto" w:frame="1"/>
         </w:rPr>
-        <w:t>bla</w:t>
-      </w:r>
-      <w:proofErr w:type="spellEnd"/>
-      <w:proofErr w:type="gramEnd"/>
-      <w:r>
-        <w:rPr>
-          <w:rStyle w:val="Strong"/>
-          <w:rFonts w:asciiTheme="minorHAnsi" w:eastAsiaTheme="majorEastAsia" w:hAnsiTheme="minorHAnsi"/>
-          <w:b w:val="0"/>
-          <w:color w:val="333333"/>
-          <w:sz w:val="22"/>
-          <w:szCs w:val="22"/>
-          <w:bdr w:val="none" w:sz="0" w:space="0" w:color="auto" w:frame="1"/>
-        </w:rPr>
-        <w:t xml:space="preserve"> </w:t>
-      </w:r>
-      <w:proofErr w:type="spellStart"/>
-      <w:r>
-        <w:rPr>
-          <w:rStyle w:val="Strong"/>
-          <w:rFonts w:asciiTheme="minorHAnsi" w:eastAsiaTheme="majorEastAsia" w:hAnsiTheme="minorHAnsi"/>
-          <w:b w:val="0"/>
-          <w:color w:val="333333"/>
-          <w:sz w:val="22"/>
-          <w:szCs w:val="22"/>
-          <w:bdr w:val="none" w:sz="0" w:space="0" w:color="auto" w:frame="1"/>
-        </w:rPr>
-        <w:t>bla</w:t>
-      </w:r>
-      <w:proofErr w:type="spellEnd"/>
+        <w:t>For normal sidewinder missiles, the method for target tracking is done with infrared sensor and proportional navigation where if two moving objects remain on a constant bearing and appear to be getting closer then they will collide.</w:t>
+      </w:r>
     </w:p>
     <w:p>
       <w:pPr>
@@ -191,6 +328,18 @@
           <w:bdr w:val="none" w:sz="0" w:space="0" w:color="auto" w:frame="1"/>
         </w:rPr>
       </w:pPr>
+      <w:r>
+        <w:rPr>
+          <w:rStyle w:val="Strong"/>
+          <w:rFonts w:asciiTheme="minorHAnsi" w:eastAsiaTheme="majorEastAsia" w:hAnsiTheme="minorHAnsi"/>
+          <w:b w:val="0"/>
+          <w:color w:val="333333"/>
+          <w:sz w:val="22"/>
+          <w:szCs w:val="22"/>
+          <w:bdr w:val="none" w:sz="0" w:space="0" w:color="auto" w:frame="1"/>
+        </w:rPr>
+        <w:t>The approach I wanted to take with my algorithm was to use radar instead of infrared.  The radar system employed is the same as that used with aircraft and is described later on.</w:t>
+      </w:r>
     </w:p>
     <w:p>
       <w:pPr>
@@ -199,21 +348,2049 @@
         <w:spacing w:before="0" w:beforeAutospacing="0" w:after="0" w:afterAutospacing="0" w:line="360" w:lineRule="atLeast"/>
         <w:textAlignment w:val="baseline"/>
         <w:rPr>
-          <w:rFonts w:asciiTheme="minorHAnsi" w:hAnsiTheme="minorHAnsi"/>
+          <w:rStyle w:val="Strong"/>
+          <w:rFonts w:asciiTheme="minorHAnsi" w:eastAsiaTheme="majorEastAsia" w:hAnsiTheme="minorHAnsi"/>
+          <w:b w:val="0"/>
           <w:color w:val="333333"/>
           <w:sz w:val="22"/>
           <w:szCs w:val="22"/>
+          <w:bdr w:val="none" w:sz="0" w:space="0" w:color="auto" w:frame="1"/>
         </w:rPr>
       </w:pPr>
       <w:r>
         <w:rPr>
           <w:rStyle w:val="Strong"/>
           <w:rFonts w:asciiTheme="minorHAnsi" w:eastAsiaTheme="majorEastAsia" w:hAnsiTheme="minorHAnsi"/>
+          <w:b w:val="0"/>
           <w:color w:val="333333"/>
           <w:sz w:val="22"/>
           <w:szCs w:val="22"/>
           <w:bdr w:val="none" w:sz="0" w:space="0" w:color="auto" w:frame="1"/>
         </w:rPr>
+        <w:t>Researching a method for target interception was initially difficult as a lot of the information was heavily mathematical and thesis based and well beyond anything I wanted to implement at this stage.</w:t>
+      </w:r>
+    </w:p>
+    <w:p>
+      <w:pPr>
+        <w:pStyle w:val="NormalWeb"/>
+        <w:shd w:val="clear" w:color="auto" w:fill="FFFFFF"/>
+        <w:spacing w:before="0" w:beforeAutospacing="0" w:after="0" w:afterAutospacing="0" w:line="360" w:lineRule="atLeast"/>
+        <w:textAlignment w:val="baseline"/>
+        <w:rPr>
+          <w:rStyle w:val="Strong"/>
+          <w:rFonts w:asciiTheme="minorHAnsi" w:eastAsiaTheme="majorEastAsia" w:hAnsiTheme="minorHAnsi"/>
+          <w:b w:val="0"/>
+          <w:color w:val="333333"/>
+          <w:sz w:val="22"/>
+          <w:szCs w:val="22"/>
+          <w:bdr w:val="none" w:sz="0" w:space="0" w:color="auto" w:frame="1"/>
+        </w:rPr>
+      </w:pPr>
+      <w:r>
+        <w:rPr>
+          <w:rStyle w:val="Strong"/>
+          <w:rFonts w:asciiTheme="minorHAnsi" w:eastAsiaTheme="majorEastAsia" w:hAnsiTheme="minorHAnsi"/>
+          <w:b w:val="0"/>
+          <w:color w:val="333333"/>
+          <w:sz w:val="22"/>
+          <w:szCs w:val="22"/>
+          <w:bdr w:val="none" w:sz="0" w:space="0" w:color="auto" w:frame="1"/>
+        </w:rPr>
+        <w:t>I did in the end come across an excellently described method that allowed predicting an interception in 2D based on targets known velocity and a missile with a known top speed.</w:t>
+      </w:r>
+    </w:p>
+    <w:p>
+      <w:pPr>
+        <w:pStyle w:val="NormalWeb"/>
+        <w:shd w:val="clear" w:color="auto" w:fill="FFFFFF"/>
+        <w:spacing w:before="0" w:beforeAutospacing="0" w:after="0" w:afterAutospacing="0" w:line="360" w:lineRule="atLeast"/>
+        <w:textAlignment w:val="baseline"/>
+        <w:rPr>
+          <w:rStyle w:val="Strong"/>
+          <w:rFonts w:asciiTheme="minorHAnsi" w:eastAsiaTheme="majorEastAsia" w:hAnsiTheme="minorHAnsi"/>
+          <w:b w:val="0"/>
+          <w:i/>
+          <w:color w:val="333333"/>
+          <w:sz w:val="14"/>
+          <w:szCs w:val="22"/>
+          <w:bdr w:val="none" w:sz="0" w:space="0" w:color="auto" w:frame="1"/>
+        </w:rPr>
+      </w:pPr>
+      <w:proofErr w:type="gramStart"/>
+      <w:r>
+        <w:rPr>
+          <w:rStyle w:val="Strong"/>
+          <w:rFonts w:asciiTheme="minorHAnsi" w:eastAsiaTheme="majorEastAsia" w:hAnsiTheme="minorHAnsi"/>
+          <w:b w:val="0"/>
+          <w:i/>
+          <w:color w:val="333333"/>
+          <w:sz w:val="14"/>
+          <w:szCs w:val="22"/>
+          <w:bdr w:val="none" w:sz="0" w:space="0" w:color="auto" w:frame="1"/>
+        </w:rPr>
+        <w:t>[ Source</w:t>
+      </w:r>
+      <w:proofErr w:type="gramEnd"/>
+      <w:r>
+        <w:rPr>
+          <w:rStyle w:val="Strong"/>
+          <w:rFonts w:asciiTheme="minorHAnsi" w:eastAsiaTheme="majorEastAsia" w:hAnsiTheme="minorHAnsi"/>
+          <w:b w:val="0"/>
+          <w:i/>
+          <w:color w:val="333333"/>
+          <w:sz w:val="14"/>
+          <w:szCs w:val="22"/>
+          <w:bdr w:val="none" w:sz="0" w:space="0" w:color="auto" w:frame="1"/>
+        </w:rPr>
+        <w:t xml:space="preserve">: </w:t>
+      </w:r>
+      <w:hyperlink r:id="rId6" w:anchor="respond" w:history="1">
+        <w:r>
+          <w:rPr>
+            <w:rStyle w:val="Hyperlink"/>
+            <w:i/>
+            <w:sz w:val="16"/>
+          </w:rPr>
+          <w:t>http://jaran.de/goodbits/2011/07/17/calculating-an-intercept-course-to-a-target-with-constant-direction-and-velocity-in-a-2-dimensional-plane/#respond</w:t>
+        </w:r>
+      </w:hyperlink>
+      <w:r>
+        <w:rPr>
+          <w:i/>
+          <w:sz w:val="16"/>
+        </w:rPr>
+        <w:t xml:space="preserve"> ]</w:t>
+      </w:r>
+    </w:p>
+    <w:p>
+      <w:pPr>
+        <w:pStyle w:val="NormalWeb"/>
+        <w:shd w:val="clear" w:color="auto" w:fill="FFFFFF"/>
+        <w:spacing w:before="0" w:beforeAutospacing="0" w:after="0" w:afterAutospacing="0" w:line="360" w:lineRule="atLeast"/>
+        <w:textAlignment w:val="baseline"/>
+        <w:rPr>
+          <w:rStyle w:val="Strong"/>
+          <w:rFonts w:asciiTheme="minorHAnsi" w:eastAsiaTheme="majorEastAsia" w:hAnsiTheme="minorHAnsi"/>
+          <w:b w:val="0"/>
+          <w:color w:val="333333"/>
+          <w:sz w:val="22"/>
+          <w:szCs w:val="22"/>
+          <w:bdr w:val="none" w:sz="0" w:space="0" w:color="auto" w:frame="1"/>
+        </w:rPr>
+      </w:pPr>
+    </w:p>
+    <w:p>
+      <w:pPr>
+        <w:pStyle w:val="NormalWeb"/>
+        <w:shd w:val="clear" w:color="auto" w:fill="FFFFFF"/>
+        <w:spacing w:before="0" w:beforeAutospacing="0" w:after="0" w:afterAutospacing="0" w:line="360" w:lineRule="atLeast"/>
+        <w:textAlignment w:val="baseline"/>
+        <w:rPr>
+          <w:rStyle w:val="Strong"/>
+          <w:rFonts w:asciiTheme="minorHAnsi" w:eastAsiaTheme="majorEastAsia" w:hAnsiTheme="minorHAnsi"/>
+          <w:b w:val="0"/>
+          <w:color w:val="333333"/>
+          <w:sz w:val="22"/>
+          <w:szCs w:val="22"/>
+          <w:bdr w:val="none" w:sz="0" w:space="0" w:color="auto" w:frame="1"/>
+        </w:rPr>
+      </w:pPr>
+      <w:r>
+        <w:rPr>
+          <w:rFonts w:asciiTheme="minorHAnsi" w:eastAsiaTheme="majorEastAsia" w:hAnsiTheme="minorHAnsi"/>
+          <w:bCs/>
+          <w:noProof/>
+          <w:color w:val="333333"/>
+          <w:sz w:val="22"/>
+          <w:szCs w:val="22"/>
+        </w:rPr>
+        <mc:AlternateContent>
+          <mc:Choice Requires="wps">
+            <w:drawing>
+              <wp:anchor distT="0" distB="0" distL="114300" distR="114300" simplePos="0" relativeHeight="251655164" behindDoc="0" locked="0" layoutInCell="1" allowOverlap="1" wp14:anchorId="5515C61F" wp14:editId="3F5E88F9">
+                <wp:simplePos x="0" y="0"/>
+                <wp:positionH relativeFrom="column">
+                  <wp:posOffset>3760110</wp:posOffset>
+                </wp:positionH>
+                <wp:positionV relativeFrom="paragraph">
+                  <wp:posOffset>93345</wp:posOffset>
+                </wp:positionV>
+                <wp:extent cx="995680" cy="259080"/>
+                <wp:effectExtent l="0" t="0" r="13970" b="26670"/>
+                <wp:wrapNone/>
+                <wp:docPr id="34" name="Text Box 34"/>
+                <wp:cNvGraphicFramePr/>
+                <a:graphic xmlns:a="http://schemas.openxmlformats.org/drawingml/2006/main">
+                  <a:graphicData uri="http://schemas.microsoft.com/office/word/2010/wordprocessingShape">
+                    <wps:wsp>
+                      <wps:cNvSpPr txBox="1"/>
+                      <wps:spPr>
+                        <a:xfrm>
+                          <a:off x="0" y="0"/>
+                          <a:ext cx="995680" cy="259080"/>
+                        </a:xfrm>
+                        <a:prstGeom prst="rect">
+                          <a:avLst/>
+                        </a:prstGeom>
+                        <a:solidFill>
+                          <a:schemeClr val="lt1"/>
+                        </a:solidFill>
+                        <a:ln w="6350">
+                          <a:solidFill>
+                            <a:schemeClr val="bg1"/>
+                          </a:solidFill>
+                        </a:ln>
+                        <a:effectLst/>
+                      </wps:spPr>
+                      <wps:style>
+                        <a:lnRef idx="0">
+                          <a:schemeClr val="accent1"/>
+                        </a:lnRef>
+                        <a:fillRef idx="0">
+                          <a:schemeClr val="accent1"/>
+                        </a:fillRef>
+                        <a:effectRef idx="0">
+                          <a:schemeClr val="accent1"/>
+                        </a:effectRef>
+                        <a:fontRef idx="minor">
+                          <a:schemeClr val="dk1"/>
+                        </a:fontRef>
+                      </wps:style>
+                      <wps:txbx>
+                        <w:txbxContent>
+                          <w:p>
+                            <w:pPr>
+                              <w:rPr>
+                                <w:rFonts w:ascii="Times New Roman" w:hAnsi="Times New Roman" w:cs="Times New Roman"/>
+                                <w:lang w:val="en-US"/>
+                              </w:rPr>
+                            </w:pPr>
+                            <w:r>
+                              <w:rPr>
+                                <w:rFonts w:ascii="Times New Roman" w:hAnsi="Times New Roman" w:cs="Times New Roman"/>
+                                <w:lang w:val="en-US"/>
+                              </w:rPr>
+                              <w:t>I</w:t>
+                            </w:r>
+                          </w:p>
+                        </w:txbxContent>
+                      </wps:txbx>
+                      <wps:bodyPr rot="0" spcFirstLastPara="0" vertOverflow="overflow" horzOverflow="overflow" vert="horz" wrap="square" lIns="91440" tIns="45720" rIns="91440" bIns="45720" numCol="1" spcCol="0" rtlCol="0" fromWordArt="0" anchor="t" anchorCtr="0" forceAA="0" compatLnSpc="1">
+                        <a:prstTxWarp prst="textNoShape">
+                          <a:avLst/>
+                        </a:prstTxWarp>
+                        <a:noAutofit/>
+                      </wps:bodyPr>
+                    </wps:wsp>
+                  </a:graphicData>
+                </a:graphic>
+                <wp14:sizeRelH relativeFrom="margin">
+                  <wp14:pctWidth>0</wp14:pctWidth>
+                </wp14:sizeRelH>
+                <wp14:sizeRelV relativeFrom="margin">
+                  <wp14:pctHeight>0</wp14:pctHeight>
+                </wp14:sizeRelV>
+              </wp:anchor>
+            </w:drawing>
+          </mc:Choice>
+          <mc:Fallback>
+            <w:pict>
+              <v:shapetype id="_x0000_t202" coordsize="21600,21600" o:spt="202" path="m,l,21600r21600,l21600,xe">
+                <v:stroke joinstyle="miter"/>
+                <v:path gradientshapeok="t" o:connecttype="rect"/>
+              </v:shapetype>
+              <v:shape id="Text Box 34" o:spid="_x0000_s1026" type="#_x0000_t202" style="position:absolute;margin-left:296.05pt;margin-top:7.35pt;width:78.4pt;height:20.4pt;z-index:251655164;visibility:visible;mso-wrap-style:square;mso-width-percent:0;mso-height-percent:0;mso-wrap-distance-left:9pt;mso-wrap-distance-top:0;mso-wrap-distance-right:9pt;mso-wrap-distance-bottom:0;mso-position-horizontal:absolute;mso-position-horizontal-relative:text;mso-position-vertical:absolute;mso-position-vertical-relative:text;mso-width-percent:0;mso-height-percent:0;mso-width-relative:margin;mso-height-relative:margin;v-text-anchor:top" o:gfxdata="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" fillcolor="white [3201]" strokecolor="white [3212]" strokeweight=".5pt">
+                <v:textbox>
+                  <w:txbxContent>
+                    <w:p>
+                      <w:pPr>
+                        <w:rPr>
+                          <w:rFonts w:ascii="Times New Roman" w:hAnsi="Times New Roman" w:cs="Times New Roman"/>
+                          <w:lang w:val="en-US"/>
+                        </w:rPr>
+                      </w:pPr>
+                      <w:r>
+                        <w:rPr>
+                          <w:rFonts w:ascii="Times New Roman" w:hAnsi="Times New Roman" w:cs="Times New Roman"/>
+                          <w:lang w:val="en-US"/>
+                        </w:rPr>
+                        <w:t>I</w:t>
+                      </w:r>
+                    </w:p>
+                  </w:txbxContent>
+                </v:textbox>
+              </v:shape>
+            </w:pict>
+          </mc:Fallback>
+        </mc:AlternateContent>
+      </w:r>
+    </w:p>
+    <w:p>
+      <w:pPr>
+        <w:pStyle w:val="NormalWeb"/>
+        <w:shd w:val="clear" w:color="auto" w:fill="FFFFFF"/>
+        <w:spacing w:before="0" w:beforeAutospacing="0" w:after="0" w:afterAutospacing="0" w:line="360" w:lineRule="atLeast"/>
+        <w:textAlignment w:val="baseline"/>
+        <w:rPr>
+          <w:rStyle w:val="Strong"/>
+          <w:rFonts w:asciiTheme="minorHAnsi" w:eastAsiaTheme="majorEastAsia" w:hAnsiTheme="minorHAnsi"/>
+          <w:b w:val="0"/>
+          <w:color w:val="333333"/>
+          <w:sz w:val="22"/>
+          <w:szCs w:val="22"/>
+          <w:bdr w:val="none" w:sz="0" w:space="0" w:color="auto" w:frame="1"/>
+        </w:rPr>
+      </w:pPr>
+    </w:p>
+    <w:p>
+      <w:pPr>
+        <w:pStyle w:val="NormalWeb"/>
+        <w:shd w:val="clear" w:color="auto" w:fill="FFFFFF"/>
+        <w:spacing w:before="0" w:beforeAutospacing="0" w:after="0" w:afterAutospacing="0" w:line="360" w:lineRule="atLeast"/>
+        <w:textAlignment w:val="baseline"/>
+        <w:rPr>
+          <w:rStyle w:val="Strong"/>
+          <w:rFonts w:asciiTheme="minorHAnsi" w:eastAsiaTheme="majorEastAsia" w:hAnsiTheme="minorHAnsi"/>
+          <w:b w:val="0"/>
+          <w:color w:val="333333"/>
+          <w:sz w:val="22"/>
+          <w:szCs w:val="22"/>
+          <w:bdr w:val="none" w:sz="0" w:space="0" w:color="auto" w:frame="1"/>
+        </w:rPr>
+      </w:pPr>
+      <w:r>
+        <w:rPr>
+          <w:rFonts w:asciiTheme="minorHAnsi" w:eastAsiaTheme="majorEastAsia" w:hAnsiTheme="minorHAnsi"/>
+          <w:bCs/>
+          <w:noProof/>
+          <w:color w:val="943634" w:themeColor="accent2" w:themeShade="BF"/>
+          <w:sz w:val="22"/>
+          <w:szCs w:val="22"/>
+        </w:rPr>
+        <w:lastRenderedPageBreak/>
+        <mc:AlternateContent>
+          <mc:Choice Requires="wpg">
+            <w:drawing>
+              <wp:anchor distT="0" distB="0" distL="114300" distR="114300" simplePos="0" relativeHeight="251686912" behindDoc="0" locked="0" layoutInCell="1" allowOverlap="1">
+                <wp:simplePos x="0" y="0"/>
+                <wp:positionH relativeFrom="column">
+                  <wp:posOffset>2436125</wp:posOffset>
+                </wp:positionH>
+                <wp:positionV relativeFrom="paragraph">
+                  <wp:posOffset>-313899</wp:posOffset>
+                </wp:positionV>
+                <wp:extent cx="1343973" cy="2231390"/>
+                <wp:effectExtent l="0" t="38100" r="85090" b="16510"/>
+                <wp:wrapNone/>
+                <wp:docPr id="39" name="Group 39"/>
+                <wp:cNvGraphicFramePr/>
+                <a:graphic xmlns:a="http://schemas.openxmlformats.org/drawingml/2006/main">
+                  <a:graphicData uri="http://schemas.microsoft.com/office/word/2010/wordprocessingGroup">
+                    <wpg:wgp>
+                      <wpg:cNvGrpSpPr/>
+                      <wpg:grpSpPr>
+                        <a:xfrm>
+                          <a:off x="0" y="0"/>
+                          <a:ext cx="1343973" cy="2231390"/>
+                          <a:chOff x="0" y="0"/>
+                          <a:chExt cx="1343973" cy="2231390"/>
+                        </a:xfrm>
+                      </wpg:grpSpPr>
+                      <wps:wsp>
+                        <wps:cNvPr id="9" name="Straight Arrow Connector 9"/>
+                        <wps:cNvCnPr/>
+                        <wps:spPr>
+                          <a:xfrm flipV="1">
+                            <a:off x="13648" y="1603612"/>
+                            <a:ext cx="1330325" cy="621030"/>
+                          </a:xfrm>
+                          <a:prstGeom prst="straightConnector1">
+                            <a:avLst/>
+                          </a:prstGeom>
+                          <a:ln>
+                            <a:tailEnd type="arrow"/>
+                          </a:ln>
+                        </wps:spPr>
+                        <wps:style>
+                          <a:lnRef idx="1">
+                            <a:schemeClr val="accent1"/>
+                          </a:lnRef>
+                          <a:fillRef idx="0">
+                            <a:schemeClr val="accent1"/>
+                          </a:fillRef>
+                          <a:effectRef idx="0">
+                            <a:schemeClr val="accent1"/>
+                          </a:effectRef>
+                          <a:fontRef idx="minor">
+                            <a:schemeClr val="tx1"/>
+                          </a:fontRef>
+                        </wps:style>
+                        <wps:bodyPr/>
+                      </wps:wsp>
+                      <wps:wsp>
+                        <wps:cNvPr id="30" name="Straight Arrow Connector 30"/>
+                        <wps:cNvCnPr/>
+                        <wps:spPr>
+                          <a:xfrm flipV="1">
+                            <a:off x="0" y="0"/>
+                            <a:ext cx="1159510" cy="2231390"/>
+                          </a:xfrm>
+                          <a:prstGeom prst="straightConnector1">
+                            <a:avLst/>
+                          </a:prstGeom>
+                          <a:ln>
+                            <a:tailEnd type="arrow"/>
+                          </a:ln>
+                        </wps:spPr>
+                        <wps:style>
+                          <a:lnRef idx="1">
+                            <a:schemeClr val="accent1"/>
+                          </a:lnRef>
+                          <a:fillRef idx="0">
+                            <a:schemeClr val="accent1"/>
+                          </a:fillRef>
+                          <a:effectRef idx="0">
+                            <a:schemeClr val="accent1"/>
+                          </a:effectRef>
+                          <a:fontRef idx="minor">
+                            <a:schemeClr val="tx1"/>
+                          </a:fontRef>
+                        </wps:style>
+                        <wps:bodyPr/>
+                      </wps:wsp>
+                    </wpg:wgp>
+                  </a:graphicData>
+                </a:graphic>
+              </wp:anchor>
+            </w:drawing>
+          </mc:Choice>
+          <mc:Fallback>
+            <w:pict>
+              <v:group id="Group 39" o:spid="_x0000_s1026" style="position:absolute;margin-left:191.8pt;margin-top:-24.7pt;width:105.8pt;height:175.7pt;z-index:251686912" coordsize="13439,22313" o:gfxdata="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">
+                <v:shapetype id="_x0000_t32" coordsize="21600,21600" o:spt="32" o:oned="t" path="m,l21600,21600e" filled="f">
+                  <v:path arrowok="t" fillok="f" o:connecttype="none"/>
+                  <o:lock v:ext="edit" shapetype="t"/>
+                </v:shapetype>
+                <v:shape id="Straight Arrow Connector 9" o:spid="_x0000_s1027" type="#_x0000_t32" style="position:absolute;left:136;top:16036;width:13303;height:6210;flip:y;visibility:visible;mso-wrap-style:square" o:connectortype="straight" o:gfxdata="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" strokecolor="#4579b8 [3044]">
+                  <v:stroke endarrow="open"/>
+                </v:shape>
+                <v:shape id="Straight Arrow Connector 30" o:spid="_x0000_s1028" type="#_x0000_t32" style="position:absolute;width:11595;height:22313;flip:y;visibility:visible;mso-wrap-style:square" o:connectortype="straight" o:gfxdata="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" strokecolor="#4579b8 [3044]">
+                  <v:stroke endarrow="open"/>
+                </v:shape>
+              </v:group>
+            </w:pict>
+          </mc:Fallback>
+        </mc:AlternateContent>
+      </w:r>
+      <w:r>
+        <w:rPr>
+          <w:rFonts w:asciiTheme="minorHAnsi" w:eastAsiaTheme="majorEastAsia" w:hAnsiTheme="minorHAnsi"/>
+          <w:bCs/>
+          <w:noProof/>
+          <w:color w:val="943634" w:themeColor="accent2" w:themeShade="BF"/>
+          <w:sz w:val="22"/>
+          <w:szCs w:val="22"/>
+        </w:rPr>
+        <mc:AlternateContent>
+          <mc:Choice Requires="wpg">
+            <w:drawing>
+              <wp:anchor distT="0" distB="0" distL="114300" distR="114300" simplePos="0" relativeHeight="251689984" behindDoc="0" locked="0" layoutInCell="1" allowOverlap="1" wp14:anchorId="4BCDCF9C" wp14:editId="31A27A7A">
+                <wp:simplePos x="0" y="0"/>
+                <wp:positionH relativeFrom="column">
+                  <wp:posOffset>886460</wp:posOffset>
+                </wp:positionH>
+                <wp:positionV relativeFrom="paragraph">
+                  <wp:posOffset>-303691</wp:posOffset>
+                </wp:positionV>
+                <wp:extent cx="4769485" cy="2592705"/>
+                <wp:effectExtent l="0" t="57150" r="12065" b="17145"/>
+                <wp:wrapNone/>
+                <wp:docPr id="35" name="Group 35"/>
+                <wp:cNvGraphicFramePr/>
+                <a:graphic xmlns:a="http://schemas.openxmlformats.org/drawingml/2006/main">
+                  <a:graphicData uri="http://schemas.microsoft.com/office/word/2010/wordprocessingGroup">
+                    <wpg:wgp>
+                      <wpg:cNvGrpSpPr/>
+                      <wpg:grpSpPr>
+                        <a:xfrm>
+                          <a:off x="0" y="0"/>
+                          <a:ext cx="4769485" cy="2592705"/>
+                          <a:chOff x="81728" y="0"/>
+                          <a:chExt cx="4769605" cy="2592848"/>
+                        </a:xfrm>
+                      </wpg:grpSpPr>
+                      <wps:wsp>
+                        <wps:cNvPr id="19" name="Text Box 19"/>
+                        <wps:cNvSpPr txBox="1"/>
+                        <wps:spPr>
+                          <a:xfrm>
+                            <a:off x="81728" y="552730"/>
+                            <a:ext cx="559558" cy="259308"/>
+                          </a:xfrm>
+                          <a:prstGeom prst="rect">
+                            <a:avLst/>
+                          </a:prstGeom>
+                          <a:solidFill>
+                            <a:schemeClr val="lt1"/>
+                          </a:solidFill>
+                          <a:ln w="6350">
+                            <a:solidFill>
+                              <a:schemeClr val="bg1"/>
+                            </a:solidFill>
+                          </a:ln>
+                          <a:effectLst/>
+                        </wps:spPr>
+                        <wps:style>
+                          <a:lnRef idx="0">
+                            <a:schemeClr val="accent1"/>
+                          </a:lnRef>
+                          <a:fillRef idx="0">
+                            <a:schemeClr val="accent1"/>
+                          </a:fillRef>
+                          <a:effectRef idx="0">
+                            <a:schemeClr val="accent1"/>
+                          </a:effectRef>
+                          <a:fontRef idx="minor">
+                            <a:schemeClr val="dk1"/>
+                          </a:fontRef>
+                        </wps:style>
+                        <wps:txbx>
+                          <w:txbxContent>
+                            <w:p>
+                              <w:pPr>
+                                <w:rPr>
+                                  <w:lang w:val="en-US"/>
+                                </w:rPr>
+                              </w:pPr>
+                              <w:r>
+                                <w:rPr>
+                                  <w:lang w:val="en-US"/>
+                                </w:rPr>
+                                <w:t>Target</w:t>
+                              </w:r>
+                            </w:p>
+                          </w:txbxContent>
+                        </wps:txbx>
+                        <wps:bodyPr rot="0" spcFirstLastPara="0" vertOverflow="overflow" horzOverflow="overflow" vert="horz" wrap="square" lIns="91440" tIns="45720" rIns="91440" bIns="45720" numCol="1" spcCol="0" rtlCol="0" fromWordArt="0" anchor="t" anchorCtr="0" forceAA="0" compatLnSpc="1">
+                          <a:prstTxWarp prst="textNoShape">
+                            <a:avLst/>
+                          </a:prstTxWarp>
+                          <a:noAutofit/>
+                        </wps:bodyPr>
+                      </wps:wsp>
+                      <wps:wsp>
+                        <wps:cNvPr id="31" name="Text Box 31"/>
+                        <wps:cNvSpPr txBox="1"/>
+                        <wps:spPr>
+                          <a:xfrm rot="17795873">
+                            <a:off x="1514052" y="846000"/>
+                            <a:ext cx="1214120" cy="259080"/>
+                          </a:xfrm>
+                          <a:prstGeom prst="rect">
+                            <a:avLst/>
+                          </a:prstGeom>
+                          <a:solidFill>
+                            <a:schemeClr val="lt1"/>
+                          </a:solidFill>
+                          <a:ln w="6350">
+                            <a:solidFill>
+                              <a:schemeClr val="bg1"/>
+                            </a:solidFill>
+                          </a:ln>
+                          <a:effectLst/>
+                        </wps:spPr>
+                        <wps:style>
+                          <a:lnRef idx="0">
+                            <a:schemeClr val="accent1"/>
+                          </a:lnRef>
+                          <a:fillRef idx="0">
+                            <a:schemeClr val="accent1"/>
+                          </a:fillRef>
+                          <a:effectRef idx="0">
+                            <a:schemeClr val="accent1"/>
+                          </a:effectRef>
+                          <a:fontRef idx="minor">
+                            <a:schemeClr val="dk1"/>
+                          </a:fontRef>
+                        </wps:style>
+                        <wps:txbx>
+                          <w:txbxContent>
+                            <w:p>
+                              <w:pPr>
+                                <w:rPr>
+                                  <w:lang w:val="en-US"/>
+                                </w:rPr>
+                              </w:pPr>
+                              <w:r>
+                                <w:rPr>
+                                  <w:lang w:val="en-US"/>
+                                </w:rPr>
+                                <w:t>Intercept Vector</w:t>
+                              </w:r>
+                            </w:p>
+                            <w:p>
+                              <w:pPr>
+                                <w:rPr>
+                                  <w:lang w:val="en-US"/>
+                                </w:rPr>
+                              </w:pPr>
+                            </w:p>
+                          </w:txbxContent>
+                        </wps:txbx>
+                        <wps:bodyPr rot="0" spcFirstLastPara="0" vertOverflow="overflow" horzOverflow="overflow" vert="horz" wrap="square" lIns="91440" tIns="45720" rIns="91440" bIns="45720" numCol="1" spcCol="0" rtlCol="0" fromWordArt="0" anchor="t" anchorCtr="0" forceAA="0" compatLnSpc="1">
+                          <a:prstTxWarp prst="textNoShape">
+                            <a:avLst/>
+                          </a:prstTxWarp>
+                          <a:noAutofit/>
+                        </wps:bodyPr>
+                      </wps:wsp>
+                      <wps:wsp>
+                        <wps:cNvPr id="22" name="Text Box 22"/>
+                        <wps:cNvSpPr txBox="1"/>
+                        <wps:spPr>
+                          <a:xfrm>
+                            <a:off x="3002507" y="1542197"/>
+                            <a:ext cx="995680" cy="259080"/>
+                          </a:xfrm>
+                          <a:prstGeom prst="rect">
+                            <a:avLst/>
+                          </a:prstGeom>
+                          <a:solidFill>
+                            <a:schemeClr val="lt1"/>
+                          </a:solidFill>
+                          <a:ln w="6350">
+                            <a:solidFill>
+                              <a:schemeClr val="bg1"/>
+                            </a:solidFill>
+                          </a:ln>
+                          <a:effectLst/>
+                        </wps:spPr>
+                        <wps:style>
+                          <a:lnRef idx="0">
+                            <a:schemeClr val="accent1"/>
+                          </a:lnRef>
+                          <a:fillRef idx="0">
+                            <a:schemeClr val="accent1"/>
+                          </a:fillRef>
+                          <a:effectRef idx="0">
+                            <a:schemeClr val="accent1"/>
+                          </a:effectRef>
+                          <a:fontRef idx="minor">
+                            <a:schemeClr val="dk1"/>
+                          </a:fontRef>
+                        </wps:style>
+                        <wps:txbx>
+                          <w:txbxContent>
+                            <w:p>
+                              <w:pPr>
+                                <w:rPr>
+                                  <w:lang w:val="en-US"/>
+                                </w:rPr>
+                              </w:pPr>
+                              <w:r>
+                                <w:rPr>
+                                  <w:lang w:val="en-US"/>
+                                </w:rPr>
+                                <w:t>Missile Base</w:t>
+                              </w:r>
+                            </w:p>
+                          </w:txbxContent>
+                        </wps:txbx>
+                        <wps:bodyPr rot="0" spcFirstLastPara="0" vertOverflow="overflow" horzOverflow="overflow" vert="horz" wrap="square" lIns="91440" tIns="45720" rIns="91440" bIns="45720" numCol="1" spcCol="0" rtlCol="0" fromWordArt="0" anchor="t" anchorCtr="0" forceAA="0" compatLnSpc="1">
+                          <a:prstTxWarp prst="textNoShape">
+                            <a:avLst/>
+                          </a:prstTxWarp>
+                          <a:noAutofit/>
+                        </wps:bodyPr>
+                      </wps:wsp>
+                      <wps:wsp>
+                        <wps:cNvPr id="21" name="Text Box 21"/>
+                        <wps:cNvSpPr txBox="1"/>
+                        <wps:spPr>
+                          <a:xfrm>
+                            <a:off x="395680" y="157152"/>
+                            <a:ext cx="914518" cy="259080"/>
+                          </a:xfrm>
+                          <a:prstGeom prst="rect">
+                            <a:avLst/>
+                          </a:prstGeom>
+                          <a:solidFill>
+                            <a:schemeClr val="lt1"/>
+                          </a:solidFill>
+                          <a:ln w="6350">
+                            <a:solidFill>
+                              <a:schemeClr val="bg1"/>
+                            </a:solidFill>
+                          </a:ln>
+                          <a:effectLst/>
+                        </wps:spPr>
+                        <wps:style>
+                          <a:lnRef idx="0">
+                            <a:schemeClr val="accent1"/>
+                          </a:lnRef>
+                          <a:fillRef idx="0">
+                            <a:schemeClr val="accent1"/>
+                          </a:fillRef>
+                          <a:effectRef idx="0">
+                            <a:schemeClr val="accent1"/>
+                          </a:effectRef>
+                          <a:fontRef idx="minor">
+                            <a:schemeClr val="dk1"/>
+                          </a:fontRef>
+                        </wps:style>
+                        <wps:txbx>
+                          <w:txbxContent>
+                            <w:p>
+                              <w:pPr>
+                                <w:rPr>
+                                  <w:lang w:val="en-US"/>
+                                </w:rPr>
+                              </w:pPr>
+                              <w:r>
+                                <w:rPr>
+                                  <w:lang w:val="en-US"/>
+                                </w:rPr>
+                                <w:t>T</w:t>
+                              </w:r>
+                              <w:r>
+                                <w:rPr>
+                                  <w:lang w:val="en-US"/>
+                                </w:rPr>
+                                <w:t>arget</w:t>
+                              </w:r>
+                              <w:r>
+                                <w:rPr>
+                                  <w:lang w:val="en-US"/>
+                                </w:rPr>
+                                <w:t xml:space="preserve"> </w:t>
+                              </w:r>
+                              <w:r>
+                                <w:rPr>
+                                  <w:vertAlign w:val="subscript"/>
+                                  <w:lang w:val="en-US"/>
+                                </w:rPr>
+                                <w:t>v</w:t>
+                              </w:r>
+                              <w:r>
+                                <w:rPr>
+                                  <w:vertAlign w:val="subscript"/>
+                                  <w:lang w:val="en-US"/>
+                                </w:rPr>
+                                <w:t>elocity</w:t>
+                              </w:r>
+                            </w:p>
+                          </w:txbxContent>
+                        </wps:txbx>
+                        <wps:bodyPr rot="0" spcFirstLastPara="0" vertOverflow="overflow" horzOverflow="overflow" vert="horz" wrap="square" lIns="91440" tIns="45720" rIns="91440" bIns="45720" numCol="1" spcCol="0" rtlCol="0" fromWordArt="0" anchor="t" anchorCtr="0" forceAA="0" compatLnSpc="1">
+                          <a:prstTxWarp prst="textNoShape">
+                            <a:avLst/>
+                          </a:prstTxWarp>
+                          <a:noAutofit/>
+                        </wps:bodyPr>
+                      </wps:wsp>
+                      <wps:wsp>
+                        <wps:cNvPr id="3" name="Straight Arrow Connector 3"/>
+                        <wps:cNvCnPr/>
+                        <wps:spPr>
+                          <a:xfrm flipH="1" flipV="1">
+                            <a:off x="593677" y="545911"/>
+                            <a:ext cx="1044053" cy="1685498"/>
+                          </a:xfrm>
+                          <a:prstGeom prst="straightConnector1">
+                            <a:avLst/>
+                          </a:prstGeom>
+                          <a:ln>
+                            <a:tailEnd type="arrow"/>
+                          </a:ln>
+                        </wps:spPr>
+                        <wps:style>
+                          <a:lnRef idx="1">
+                            <a:schemeClr val="accent1"/>
+                          </a:lnRef>
+                          <a:fillRef idx="0">
+                            <a:schemeClr val="accent1"/>
+                          </a:fillRef>
+                          <a:effectRef idx="0">
+                            <a:schemeClr val="accent1"/>
+                          </a:effectRef>
+                          <a:fontRef idx="minor">
+                            <a:schemeClr val="tx1"/>
+                          </a:fontRef>
+                        </wps:style>
+                        <wps:bodyPr/>
+                      </wps:wsp>
+                      <wps:wsp>
+                        <wps:cNvPr id="10" name="Straight Arrow Connector 10"/>
+                        <wps:cNvCnPr/>
+                        <wps:spPr>
+                          <a:xfrm flipV="1">
+                            <a:off x="627797" y="409433"/>
+                            <a:ext cx="545465" cy="135890"/>
+                          </a:xfrm>
+                          <a:prstGeom prst="straightConnector1">
+                            <a:avLst/>
+                          </a:prstGeom>
+                          <a:ln>
+                            <a:tailEnd type="arrow"/>
+                          </a:ln>
+                        </wps:spPr>
+                        <wps:style>
+                          <a:lnRef idx="1">
+                            <a:schemeClr val="accent1"/>
+                          </a:lnRef>
+                          <a:fillRef idx="0">
+                            <a:schemeClr val="accent1"/>
+                          </a:fillRef>
+                          <a:effectRef idx="0">
+                            <a:schemeClr val="accent1"/>
+                          </a:effectRef>
+                          <a:fontRef idx="minor">
+                            <a:schemeClr val="tx1"/>
+                          </a:fontRef>
+                        </wps:style>
+                        <wps:bodyPr/>
+                      </wps:wsp>
+                      <wps:wsp>
+                        <wps:cNvPr id="14" name="Straight Arrow Connector 14"/>
+                        <wps:cNvCnPr/>
+                        <wps:spPr>
+                          <a:xfrm flipV="1">
+                            <a:off x="1173707" y="272956"/>
+                            <a:ext cx="545465" cy="135890"/>
+                          </a:xfrm>
+                          <a:prstGeom prst="straightConnector1">
+                            <a:avLst/>
+                          </a:prstGeom>
+                          <a:ln>
+                            <a:prstDash val="dash"/>
+                            <a:tailEnd type="arrow"/>
+                          </a:ln>
+                        </wps:spPr>
+                        <wps:style>
+                          <a:lnRef idx="1">
+                            <a:schemeClr val="accent1"/>
+                          </a:lnRef>
+                          <a:fillRef idx="0">
+                            <a:schemeClr val="accent1"/>
+                          </a:fillRef>
+                          <a:effectRef idx="0">
+                            <a:schemeClr val="accent1"/>
+                          </a:effectRef>
+                          <a:fontRef idx="minor">
+                            <a:schemeClr val="tx1"/>
+                          </a:fontRef>
+                        </wps:style>
+                        <wps:bodyPr/>
+                      </wps:wsp>
+                      <wps:wsp>
+                        <wps:cNvPr id="17" name="Straight Arrow Connector 17"/>
+                        <wps:cNvCnPr/>
+                        <wps:spPr>
+                          <a:xfrm flipV="1">
+                            <a:off x="1712794" y="136478"/>
+                            <a:ext cx="545465" cy="135890"/>
+                          </a:xfrm>
+                          <a:prstGeom prst="straightConnector1">
+                            <a:avLst/>
+                          </a:prstGeom>
+                          <a:ln>
+                            <a:prstDash val="dash"/>
+                            <a:tailEnd type="arrow"/>
+                          </a:ln>
+                        </wps:spPr>
+                        <wps:style>
+                          <a:lnRef idx="1">
+                            <a:schemeClr val="accent1"/>
+                          </a:lnRef>
+                          <a:fillRef idx="0">
+                            <a:schemeClr val="accent1"/>
+                          </a:fillRef>
+                          <a:effectRef idx="0">
+                            <a:schemeClr val="accent1"/>
+                          </a:effectRef>
+                          <a:fontRef idx="minor">
+                            <a:schemeClr val="tx1"/>
+                          </a:fontRef>
+                        </wps:style>
+                        <wps:bodyPr/>
+                      </wps:wsp>
+                      <wps:wsp>
+                        <wps:cNvPr id="18" name="Straight Arrow Connector 18"/>
+                        <wps:cNvCnPr/>
+                        <wps:spPr>
+                          <a:xfrm flipV="1">
+                            <a:off x="2251880" y="0"/>
+                            <a:ext cx="545465" cy="135890"/>
+                          </a:xfrm>
+                          <a:prstGeom prst="straightConnector1">
+                            <a:avLst/>
+                          </a:prstGeom>
+                          <a:ln>
+                            <a:prstDash val="dash"/>
+                            <a:tailEnd type="arrow"/>
+                          </a:ln>
+                        </wps:spPr>
+                        <wps:style>
+                          <a:lnRef idx="1">
+                            <a:schemeClr val="accent1"/>
+                          </a:lnRef>
+                          <a:fillRef idx="0">
+                            <a:schemeClr val="accent1"/>
+                          </a:fillRef>
+                          <a:effectRef idx="0">
+                            <a:schemeClr val="accent1"/>
+                          </a:effectRef>
+                          <a:fontRef idx="minor">
+                            <a:schemeClr val="tx1"/>
+                          </a:fontRef>
+                        </wps:style>
+                        <wps:bodyPr/>
+                      </wps:wsp>
+                      <wps:wsp>
+                        <wps:cNvPr id="20" name="Text Box 20"/>
+                        <wps:cNvSpPr txBox="1"/>
+                        <wps:spPr>
+                          <a:xfrm>
+                            <a:off x="1310185" y="2333768"/>
+                            <a:ext cx="559435" cy="259080"/>
+                          </a:xfrm>
+                          <a:prstGeom prst="rect">
+                            <a:avLst/>
+                          </a:prstGeom>
+                          <a:solidFill>
+                            <a:schemeClr val="lt1"/>
+                          </a:solidFill>
+                          <a:ln w="6350">
+                            <a:solidFill>
+                              <a:schemeClr val="bg1"/>
+                            </a:solidFill>
+                          </a:ln>
+                          <a:effectLst/>
+                        </wps:spPr>
+                        <wps:style>
+                          <a:lnRef idx="0">
+                            <a:schemeClr val="accent1"/>
+                          </a:lnRef>
+                          <a:fillRef idx="0">
+                            <a:schemeClr val="accent1"/>
+                          </a:fillRef>
+                          <a:effectRef idx="0">
+                            <a:schemeClr val="accent1"/>
+                          </a:effectRef>
+                          <a:fontRef idx="minor">
+                            <a:schemeClr val="dk1"/>
+                          </a:fontRef>
+                        </wps:style>
+                        <wps:txbx>
+                          <w:txbxContent>
+                            <w:p>
+                              <w:pPr>
+                                <w:rPr>
+                                  <w:lang w:val="en-US"/>
+                                </w:rPr>
+                              </w:pPr>
+                              <w:r>
+                                <w:rPr>
+                                  <w:lang w:val="en-US"/>
+                                </w:rPr>
+                                <w:t>Origin</w:t>
+                              </w:r>
+                            </w:p>
+                            <w:p>
+                              <w:pPr>
+                                <w:rPr>
+                                  <w:lang w:val="en-US"/>
+                                </w:rPr>
+                              </w:pPr>
+                            </w:p>
+                            <w:p>
+                              <w:pPr>
+                                <w:rPr>
+                                  <w:lang w:val="en-US"/>
+                                </w:rPr>
+                              </w:pPr>
+                            </w:p>
+                          </w:txbxContent>
+                        </wps:txbx>
+                        <wps:bodyPr rot="0" spcFirstLastPara="0" vertOverflow="overflow" horzOverflow="overflow" vert="horz" wrap="square" lIns="91440" tIns="45720" rIns="91440" bIns="45720" numCol="1" spcCol="0" rtlCol="0" fromWordArt="0" anchor="t" anchorCtr="0" forceAA="0" compatLnSpc="1">
+                          <a:prstTxWarp prst="textNoShape">
+                            <a:avLst/>
+                          </a:prstTxWarp>
+                          <a:noAutofit/>
+                        </wps:bodyPr>
+                      </wps:wsp>
+                      <wps:wsp>
+                        <wps:cNvPr id="26" name="Straight Arrow Connector 26"/>
+                        <wps:cNvCnPr/>
+                        <wps:spPr>
+                          <a:xfrm flipH="1" flipV="1">
+                            <a:off x="2797791" y="0"/>
+                            <a:ext cx="40640" cy="409433"/>
+                          </a:xfrm>
+                          <a:prstGeom prst="straightConnector1">
+                            <a:avLst/>
+                          </a:prstGeom>
+                          <a:ln>
+                            <a:prstDash val="sysDot"/>
+                            <a:tailEnd type="arrow"/>
+                          </a:ln>
+                        </wps:spPr>
+                        <wps:style>
+                          <a:lnRef idx="1">
+                            <a:schemeClr val="accent1"/>
+                          </a:lnRef>
+                          <a:fillRef idx="0">
+                            <a:schemeClr val="accent1"/>
+                          </a:fillRef>
+                          <a:effectRef idx="0">
+                            <a:schemeClr val="accent1"/>
+                          </a:effectRef>
+                          <a:fontRef idx="minor">
+                            <a:schemeClr val="tx1"/>
+                          </a:fontRef>
+                        </wps:style>
+                        <wps:bodyPr/>
+                      </wps:wsp>
+                      <wps:wsp>
+                        <wps:cNvPr id="27" name="Straight Arrow Connector 27"/>
+                        <wps:cNvCnPr/>
+                        <wps:spPr>
+                          <a:xfrm flipH="1" flipV="1">
+                            <a:off x="2838734" y="402609"/>
+                            <a:ext cx="40640" cy="408940"/>
+                          </a:xfrm>
+                          <a:prstGeom prst="straightConnector1">
+                            <a:avLst/>
+                          </a:prstGeom>
+                          <a:ln>
+                            <a:prstDash val="sysDot"/>
+                            <a:tailEnd type="arrow"/>
+                          </a:ln>
+                        </wps:spPr>
+                        <wps:style>
+                          <a:lnRef idx="1">
+                            <a:schemeClr val="accent1"/>
+                          </a:lnRef>
+                          <a:fillRef idx="0">
+                            <a:schemeClr val="accent1"/>
+                          </a:fillRef>
+                          <a:effectRef idx="0">
+                            <a:schemeClr val="accent1"/>
+                          </a:effectRef>
+                          <a:fontRef idx="minor">
+                            <a:schemeClr val="tx1"/>
+                          </a:fontRef>
+                        </wps:style>
+                        <wps:bodyPr/>
+                      </wps:wsp>
+                      <wps:wsp>
+                        <wps:cNvPr id="28" name="Straight Arrow Connector 28"/>
+                        <wps:cNvCnPr/>
+                        <wps:spPr>
+                          <a:xfrm flipH="1" flipV="1">
+                            <a:off x="2879677" y="805218"/>
+                            <a:ext cx="40640" cy="408940"/>
+                          </a:xfrm>
+                          <a:prstGeom prst="straightConnector1">
+                            <a:avLst/>
+                          </a:prstGeom>
+                          <a:ln>
+                            <a:prstDash val="sysDot"/>
+                            <a:tailEnd type="arrow"/>
+                          </a:ln>
+                        </wps:spPr>
+                        <wps:style>
+                          <a:lnRef idx="1">
+                            <a:schemeClr val="accent1"/>
+                          </a:lnRef>
+                          <a:fillRef idx="0">
+                            <a:schemeClr val="accent1"/>
+                          </a:fillRef>
+                          <a:effectRef idx="0">
+                            <a:schemeClr val="accent1"/>
+                          </a:effectRef>
+                          <a:fontRef idx="minor">
+                            <a:schemeClr val="tx1"/>
+                          </a:fontRef>
+                        </wps:style>
+                        <wps:bodyPr/>
+                      </wps:wsp>
+                      <wps:wsp>
+                        <wps:cNvPr id="29" name="Straight Arrow Connector 29"/>
+                        <wps:cNvCnPr/>
+                        <wps:spPr>
+                          <a:xfrm flipH="1" flipV="1">
+                            <a:off x="2927445" y="1201003"/>
+                            <a:ext cx="40640" cy="408940"/>
+                          </a:xfrm>
+                          <a:prstGeom prst="straightConnector1">
+                            <a:avLst/>
+                          </a:prstGeom>
+                          <a:ln>
+                            <a:prstDash val="solid"/>
+                            <a:tailEnd type="arrow"/>
+                          </a:ln>
+                        </wps:spPr>
+                        <wps:style>
+                          <a:lnRef idx="1">
+                            <a:schemeClr val="accent1"/>
+                          </a:lnRef>
+                          <a:fillRef idx="0">
+                            <a:schemeClr val="accent1"/>
+                          </a:fillRef>
+                          <a:effectRef idx="0">
+                            <a:schemeClr val="accent1"/>
+                          </a:effectRef>
+                          <a:fontRef idx="minor">
+                            <a:schemeClr val="tx1"/>
+                          </a:fontRef>
+                        </wps:style>
+                        <wps:bodyPr/>
+                      </wps:wsp>
+                      <wps:wsp>
+                        <wps:cNvPr id="32" name="Text Box 32"/>
+                        <wps:cNvSpPr txBox="1"/>
+                        <wps:spPr>
+                          <a:xfrm>
+                            <a:off x="3391468" y="812042"/>
+                            <a:ext cx="1459865" cy="422910"/>
+                          </a:xfrm>
+                          <a:prstGeom prst="rect">
+                            <a:avLst/>
+                          </a:prstGeom>
+                          <a:solidFill>
+                            <a:schemeClr val="lt1"/>
+                          </a:solidFill>
+                          <a:ln w="6350">
+                            <a:solidFill>
+                              <a:schemeClr val="bg1"/>
+                            </a:solidFill>
+                          </a:ln>
+                          <a:effectLst/>
+                        </wps:spPr>
+                        <wps:style>
+                          <a:lnRef idx="0">
+                            <a:schemeClr val="accent1"/>
+                          </a:lnRef>
+                          <a:fillRef idx="0">
+                            <a:schemeClr val="accent1"/>
+                          </a:fillRef>
+                          <a:effectRef idx="0">
+                            <a:schemeClr val="accent1"/>
+                          </a:effectRef>
+                          <a:fontRef idx="minor">
+                            <a:schemeClr val="dk1"/>
+                          </a:fontRef>
+                        </wps:style>
+                        <wps:txbx>
+                          <w:txbxContent>
+                            <w:p>
+                              <w:pPr>
+                                <w:rPr>
+                                  <w:sz w:val="14"/>
+                                  <w:lang w:val="en-US"/>
+                                </w:rPr>
+                              </w:pPr>
+                              <w:r>
+                                <w:rPr>
+                                  <w:sz w:val="14"/>
+                                  <w:lang w:val="en-US"/>
+                                </w:rPr>
+                                <w:t>We know the missiles top speed</w:t>
+                              </w:r>
+                            </w:p>
+                          </w:txbxContent>
+                        </wps:txbx>
+                        <wps:bodyPr rot="0" spcFirstLastPara="0" vertOverflow="overflow" horzOverflow="overflow" vert="horz" wrap="square" lIns="91440" tIns="45720" rIns="91440" bIns="45720" numCol="1" spcCol="0" rtlCol="0" fromWordArt="0" anchor="t" anchorCtr="0" forceAA="0" compatLnSpc="1">
+                          <a:prstTxWarp prst="textNoShape">
+                            <a:avLst/>
+                          </a:prstTxWarp>
+                          <a:noAutofit/>
+                        </wps:bodyPr>
+                      </wps:wsp>
+                      <wps:wsp>
+                        <wps:cNvPr id="33" name="Straight Connector 33"/>
+                        <wps:cNvCnPr/>
+                        <wps:spPr>
+                          <a:xfrm flipH="1">
+                            <a:off x="3002507" y="989463"/>
+                            <a:ext cx="771099" cy="409433"/>
+                          </a:xfrm>
+                          <a:prstGeom prst="line">
+                            <a:avLst/>
+                          </a:prstGeom>
+                        </wps:spPr>
+                        <wps:style>
+                          <a:lnRef idx="1">
+                            <a:schemeClr val="accent1"/>
+                          </a:lnRef>
+                          <a:fillRef idx="0">
+                            <a:schemeClr val="accent1"/>
+                          </a:fillRef>
+                          <a:effectRef idx="0">
+                            <a:schemeClr val="accent1"/>
+                          </a:effectRef>
+                          <a:fontRef idx="minor">
+                            <a:schemeClr val="tx1"/>
+                          </a:fontRef>
+                        </wps:style>
+                        <wps:bodyPr/>
+                      </wps:wsp>
+                    </wpg:wgp>
+                  </a:graphicData>
+                </a:graphic>
+                <wp14:sizeRelH relativeFrom="margin">
+                  <wp14:pctWidth>0</wp14:pctWidth>
+                </wp14:sizeRelH>
+              </wp:anchor>
+            </w:drawing>
+          </mc:Choice>
+          <mc:Fallback>
+            <w:pict>
+              <v:group id="Group 35" o:spid="_x0000_s1027" style="position:absolute;margin-left:69.8pt;margin-top:-23.9pt;width:375.55pt;height:204.15pt;z-index:251689984;mso-width-relative:margin" coordorigin="817" coordsize="47696,25928" o:gfxdata="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">
+                <v:shape id="Text Box 19" o:spid="_x0000_s1028" type="#_x0000_t202" style="position:absolute;left:817;top:5527;width:5595;height:2593;visibility:visible;mso-wrap-style:square;v-text-anchor:top" o:gfxdata="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" fillcolor="white [3201]" strokecolor="white [3212]" strokeweight=".5pt">
+                  <v:textbox>
+                    <w:txbxContent>
+                      <w:p>
+                        <w:pPr>
+                          <w:rPr>
+                            <w:lang w:val="en-US"/>
+                          </w:rPr>
+                        </w:pPr>
+                        <w:r>
+                          <w:rPr>
+                            <w:lang w:val="en-US"/>
+                          </w:rPr>
+                          <w:t>Target</w:t>
+                        </w:r>
+                      </w:p>
+                    </w:txbxContent>
+                  </v:textbox>
+                </v:shape>
+                <v:shape id="Text Box 31" o:spid="_x0000_s1029" type="#_x0000_t202" style="position:absolute;left:15140;top:8459;width:12142;height:2591;rotation:-4155121fd;visibility:visible;mso-wrap-style:square;v-text-anchor:top" o:gfxdata="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" fillcolor="white [3201]" strokecolor="white [3212]" strokeweight=".5pt">
+                  <v:textbox>
+                    <w:txbxContent>
+                      <w:p>
+                        <w:pPr>
+                          <w:rPr>
+                            <w:lang w:val="en-US"/>
+                          </w:rPr>
+                        </w:pPr>
+                        <w:r>
+                          <w:rPr>
+                            <w:lang w:val="en-US"/>
+                          </w:rPr>
+                          <w:t>Intercept Vector</w:t>
+                        </w:r>
+                      </w:p>
+                      <w:p>
+                        <w:pPr>
+                          <w:rPr>
+                            <w:lang w:val="en-US"/>
+                          </w:rPr>
+                        </w:pPr>
+                      </w:p>
+                    </w:txbxContent>
+                  </v:textbox>
+                </v:shape>
+                <v:shape id="Text Box 22" o:spid="_x0000_s1030" type="#_x0000_t202" style="position:absolute;left:30025;top:15421;width:9956;height:2591;visibility:visible;mso-wrap-style:square;v-text-anchor:top" o:gfxdata="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" fillcolor="white [3201]" strokecolor="white [3212]" strokeweight=".5pt">
+                  <v:textbox>
+                    <w:txbxContent>
+                      <w:p>
+                        <w:pPr>
+                          <w:rPr>
+                            <w:lang w:val="en-US"/>
+                          </w:rPr>
+                        </w:pPr>
+                        <w:r>
+                          <w:rPr>
+                            <w:lang w:val="en-US"/>
+                          </w:rPr>
+                          <w:t>Missile Base</w:t>
+                        </w:r>
+                      </w:p>
+                    </w:txbxContent>
+                  </v:textbox>
+                </v:shape>
+                <v:shape id="Text Box 21" o:spid="_x0000_s1031" type="#_x0000_t202" style="position:absolute;left:3956;top:1571;width:9145;height:2591;visibility:visible;mso-wrap-style:square;v-text-anchor:top" o:gfxdata="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" fillcolor="white [3201]" strokecolor="white [3212]" strokeweight=".5pt">
+                  <v:textbox>
+                    <w:txbxContent>
+                      <w:p>
+                        <w:pPr>
+                          <w:rPr>
+                            <w:lang w:val="en-US"/>
+                          </w:rPr>
+                        </w:pPr>
+                        <w:r>
+                          <w:rPr>
+                            <w:lang w:val="en-US"/>
+                          </w:rPr>
+                          <w:t>T</w:t>
+                        </w:r>
+                        <w:r>
+                          <w:rPr>
+                            <w:lang w:val="en-US"/>
+                          </w:rPr>
+                          <w:t>arget</w:t>
+                        </w:r>
+                        <w:r>
+                          <w:rPr>
+                            <w:lang w:val="en-US"/>
+                          </w:rPr>
+                          <w:t xml:space="preserve"> </w:t>
+                        </w:r>
+                        <w:r>
+                          <w:rPr>
+                            <w:vertAlign w:val="subscript"/>
+                            <w:lang w:val="en-US"/>
+                          </w:rPr>
+                          <w:t>v</w:t>
+                        </w:r>
+                        <w:r>
+                          <w:rPr>
+                            <w:vertAlign w:val="subscript"/>
+                            <w:lang w:val="en-US"/>
+                          </w:rPr>
+                          <w:t>elocity</w:t>
+                        </w:r>
+                      </w:p>
+                    </w:txbxContent>
+                  </v:textbox>
+                </v:shape>
+                <v:shape id="Straight Arrow Connector 3" o:spid="_x0000_s1032" type="#_x0000_t32" style="position:absolute;left:5936;top:5459;width:10441;height:16855;flip:x y;visibility:visible;mso-wrap-style:square" o:connectortype="straight" o:gfxdata="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" strokecolor="#4579b8 [3044]">
+                  <v:stroke endarrow="open"/>
+                </v:shape>
+                <v:shape id="Straight Arrow Connector 10" o:spid="_x0000_s1033" type="#_x0000_t32" style="position:absolute;left:6277;top:4094;width:5455;height:1359;flip:y;visibility:visible;mso-wrap-style:square" o:connectortype="straight" o:gfxdata="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" strokecolor="#4579b8 [3044]">
+                  <v:stroke endarrow="open"/>
+                </v:shape>
+                <v:shape id="Straight Arrow Connector 14" o:spid="_x0000_s1034" type="#_x0000_t32" style="position:absolute;left:11737;top:2729;width:5454;height:1359;flip:y;visibility:visible;mso-wrap-style:square" o:connectortype="straight" o:gfxdata="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" strokecolor="#4579b8 [3044]">
+                  <v:stroke dashstyle="dash" endarrow="open"/>
+                </v:shape>
+                <v:shape id="Straight Arrow Connector 17" o:spid="_x0000_s1035" type="#_x0000_t32" style="position:absolute;left:17127;top:1364;width:5455;height:1359;flip:y;visibility:visible;mso-wrap-style:square" o:connectortype="straight" o:gfxdata="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" strokecolor="#4579b8 [3044]">
+                  <v:stroke dashstyle="dash" endarrow="open"/>
+                </v:shape>
+                <v:shape id="Straight Arrow Connector 18" o:spid="_x0000_s1036" type="#_x0000_t32" style="position:absolute;left:22518;width:5455;height:1358;flip:y;visibility:visible;mso-wrap-style:square" o:connectortype="straight" o:gfxdata="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" strokecolor="#4579b8 [3044]">
+                  <v:stroke dashstyle="dash" endarrow="open"/>
+                </v:shape>
+                <v:shape id="Text Box 20" o:spid="_x0000_s1037" type="#_x0000_t202" style="position:absolute;left:13101;top:23337;width:5595;height:2591;visibility:visible;mso-wrap-style:square;v-text-anchor:top" o:gfxdata="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" fillcolor="white [3201]" strokecolor="white [3212]" strokeweight=".5pt">
+                  <v:textbox>
+                    <w:txbxContent>
+                      <w:p>
+                        <w:pPr>
+                          <w:rPr>
+                            <w:lang w:val="en-US"/>
+                          </w:rPr>
+                        </w:pPr>
+                        <w:r>
+                          <w:rPr>
+                            <w:lang w:val="en-US"/>
+                          </w:rPr>
+                          <w:t>Origin</w:t>
+                        </w:r>
+                      </w:p>
+                      <w:p>
+                        <w:pPr>
+                          <w:rPr>
+                            <w:lang w:val="en-US"/>
+                          </w:rPr>
+                        </w:pPr>
+                      </w:p>
+                      <w:p>
+                        <w:pPr>
+                          <w:rPr>
+                            <w:lang w:val="en-US"/>
+                          </w:rPr>
+                        </w:pPr>
+                      </w:p>
+                    </w:txbxContent>
+                  </v:textbox>
+                </v:shape>
+                <v:shape id="Straight Arrow Connector 26" o:spid="_x0000_s1038" type="#_x0000_t32" style="position:absolute;left:27977;width:407;height:4094;flip:x y;visibility:visible;mso-wrap-style:square" o:connectortype="straight" o:gfxdata="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" strokecolor="#4579b8 [3044]">
+                  <v:stroke dashstyle="1 1" endarrow="open"/>
+                </v:shape>
+                <v:shape id="Straight Arrow Connector 27" o:spid="_x0000_s1039" type="#_x0000_t32" style="position:absolute;left:28387;top:4026;width:406;height:4089;flip:x y;visibility:visible;mso-wrap-style:square" o:connectortype="straight" o:gfxdata="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" strokecolor="#4579b8 [3044]">
+                  <v:stroke dashstyle="1 1" endarrow="open"/>
+                </v:shape>
+                <v:shape id="Straight Arrow Connector 28" o:spid="_x0000_s1040" type="#_x0000_t32" style="position:absolute;left:28796;top:8052;width:407;height:4089;flip:x y;visibility:visible;mso-wrap-style:square" o:connectortype="straight" o:gfxdata="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" strokecolor="#4579b8 [3044]">
+                  <v:stroke dashstyle="1 1" endarrow="open"/>
+                </v:shape>
+                <v:shape id="Straight Arrow Connector 29" o:spid="_x0000_s1041" type="#_x0000_t32" style="position:absolute;left:29274;top:12010;width:406;height:4089;flip:x y;visibility:visible;mso-wrap-style:square" o:connectortype="straight" o:gfxdata="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" strokecolor="#4579b8 [3044]">
+                  <v:stroke endarrow="open"/>
+                </v:shape>
+                <v:shape id="Text Box 32" o:spid="_x0000_s1042" type="#_x0000_t202" style="position:absolute;left:33914;top:8120;width:14599;height:4229;visibility:visible;mso-wrap-style:square;v-text-anchor:top" o:gfxdata="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" fillcolor="white [3201]" strokecolor="white [3212]" strokeweight=".5pt">
+                  <v:textbox>
+                    <w:txbxContent>
+                      <w:p>
+                        <w:pPr>
+                          <w:rPr>
+                            <w:sz w:val="14"/>
+                            <w:lang w:val="en-US"/>
+                          </w:rPr>
+                        </w:pPr>
+                        <w:r>
+                          <w:rPr>
+                            <w:sz w:val="14"/>
+                            <w:lang w:val="en-US"/>
+                          </w:rPr>
+                          <w:t>We know the missiles top speed</w:t>
+                        </w:r>
+                      </w:p>
+                    </w:txbxContent>
+                  </v:textbox>
+                </v:shape>
+                <v:line id="Straight Connector 33" o:spid="_x0000_s1043" style="position:absolute;flip:x;visibility:visible;mso-wrap-style:square" from="30025,9894" to="37736,13988" o:connectortype="straight" o:gfxdata="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" strokecolor="#4579b8 [3044]"/>
+              </v:group>
+            </w:pict>
+          </mc:Fallback>
+        </mc:AlternateContent>
+      </w:r>
+    </w:p>
+    <w:p>
+      <w:pPr>
+        <w:pStyle w:val="NormalWeb"/>
+        <w:shd w:val="clear" w:color="auto" w:fill="FFFFFF"/>
+        <w:spacing w:before="0" w:beforeAutospacing="0" w:after="0" w:afterAutospacing="0" w:line="360" w:lineRule="atLeast"/>
+        <w:textAlignment w:val="baseline"/>
+        <w:rPr>
+          <w:rStyle w:val="Strong"/>
+          <w:rFonts w:asciiTheme="minorHAnsi" w:eastAsiaTheme="majorEastAsia" w:hAnsiTheme="minorHAnsi"/>
+          <w:b w:val="0"/>
+          <w:color w:val="943634" w:themeColor="accent2" w:themeShade="BF"/>
+          <w:sz w:val="22"/>
+          <w:szCs w:val="22"/>
+          <w:bdr w:val="none" w:sz="0" w:space="0" w:color="auto" w:frame="1"/>
+        </w:rPr>
+      </w:pPr>
+    </w:p>
+    <w:p>
+      <w:pPr>
+        <w:pStyle w:val="NormalWeb"/>
+        <w:shd w:val="clear" w:color="auto" w:fill="FFFFFF"/>
+        <w:spacing w:before="0" w:beforeAutospacing="0" w:after="0" w:afterAutospacing="0" w:line="360" w:lineRule="atLeast"/>
+        <w:textAlignment w:val="baseline"/>
+        <w:rPr>
+          <w:rStyle w:val="Strong"/>
+          <w:rFonts w:asciiTheme="minorHAnsi" w:eastAsiaTheme="majorEastAsia" w:hAnsiTheme="minorHAnsi"/>
+          <w:b w:val="0"/>
+          <w:color w:val="943634" w:themeColor="accent2" w:themeShade="BF"/>
+          <w:sz w:val="22"/>
+          <w:szCs w:val="22"/>
+          <w:bdr w:val="none" w:sz="0" w:space="0" w:color="auto" w:frame="1"/>
+        </w:rPr>
+      </w:pPr>
+    </w:p>
+    <w:p>
+      <w:pPr>
+        <w:pStyle w:val="NormalWeb"/>
+        <w:shd w:val="clear" w:color="auto" w:fill="FFFFFF"/>
+        <w:spacing w:before="0" w:beforeAutospacing="0" w:after="0" w:afterAutospacing="0" w:line="360" w:lineRule="atLeast"/>
+        <w:textAlignment w:val="baseline"/>
+        <w:rPr>
+          <w:rStyle w:val="Strong"/>
+          <w:rFonts w:asciiTheme="minorHAnsi" w:eastAsiaTheme="majorEastAsia" w:hAnsiTheme="minorHAnsi"/>
+          <w:b w:val="0"/>
+          <w:color w:val="943634" w:themeColor="accent2" w:themeShade="BF"/>
+          <w:sz w:val="22"/>
+          <w:szCs w:val="22"/>
+          <w:bdr w:val="none" w:sz="0" w:space="0" w:color="auto" w:frame="1"/>
+        </w:rPr>
+      </w:pPr>
+    </w:p>
+    <w:p>
+      <w:pPr>
+        <w:pStyle w:val="NormalWeb"/>
+        <w:shd w:val="clear" w:color="auto" w:fill="FFFFFF"/>
+        <w:spacing w:before="0" w:beforeAutospacing="0" w:after="0" w:afterAutospacing="0" w:line="360" w:lineRule="atLeast"/>
+        <w:textAlignment w:val="baseline"/>
+        <w:rPr>
+          <w:rStyle w:val="Strong"/>
+          <w:rFonts w:asciiTheme="minorHAnsi" w:eastAsiaTheme="majorEastAsia" w:hAnsiTheme="minorHAnsi"/>
+          <w:b w:val="0"/>
+          <w:color w:val="943634" w:themeColor="accent2" w:themeShade="BF"/>
+          <w:sz w:val="22"/>
+          <w:szCs w:val="22"/>
+          <w:bdr w:val="none" w:sz="0" w:space="0" w:color="auto" w:frame="1"/>
+        </w:rPr>
+      </w:pPr>
+    </w:p>
+    <w:p>
+      <w:pPr>
+        <w:pStyle w:val="NormalWeb"/>
+        <w:shd w:val="clear" w:color="auto" w:fill="FFFFFF"/>
+        <w:spacing w:before="0" w:beforeAutospacing="0" w:after="0" w:afterAutospacing="0" w:line="360" w:lineRule="atLeast"/>
+        <w:textAlignment w:val="baseline"/>
+        <w:rPr>
+          <w:rStyle w:val="Strong"/>
+          <w:rFonts w:asciiTheme="minorHAnsi" w:eastAsiaTheme="majorEastAsia" w:hAnsiTheme="minorHAnsi"/>
+          <w:b w:val="0"/>
+          <w:color w:val="943634" w:themeColor="accent2" w:themeShade="BF"/>
+          <w:sz w:val="22"/>
+          <w:szCs w:val="22"/>
+          <w:bdr w:val="none" w:sz="0" w:space="0" w:color="auto" w:frame="1"/>
+        </w:rPr>
+      </w:pPr>
+    </w:p>
+    <w:p>
+      <w:pPr>
+        <w:pStyle w:val="NormalWeb"/>
+        <w:shd w:val="clear" w:color="auto" w:fill="FFFFFF"/>
+        <w:spacing w:before="0" w:beforeAutospacing="0" w:after="0" w:afterAutospacing="0" w:line="360" w:lineRule="atLeast"/>
+        <w:textAlignment w:val="baseline"/>
+        <w:rPr>
+          <w:rStyle w:val="Strong"/>
+          <w:rFonts w:asciiTheme="minorHAnsi" w:eastAsiaTheme="majorEastAsia" w:hAnsiTheme="minorHAnsi"/>
+          <w:b w:val="0"/>
+          <w:color w:val="333333"/>
+          <w:sz w:val="22"/>
+          <w:szCs w:val="22"/>
+          <w:bdr w:val="none" w:sz="0" w:space="0" w:color="auto" w:frame="1"/>
+        </w:rPr>
+      </w:pPr>
+    </w:p>
+    <w:p>
+      <w:pPr>
+        <w:pStyle w:val="NormalWeb"/>
+        <w:shd w:val="clear" w:color="auto" w:fill="FFFFFF"/>
+        <w:spacing w:before="0" w:beforeAutospacing="0" w:after="0" w:afterAutospacing="0" w:line="360" w:lineRule="atLeast"/>
+        <w:textAlignment w:val="baseline"/>
+        <w:rPr>
+          <w:rStyle w:val="Strong"/>
+          <w:rFonts w:asciiTheme="minorHAnsi" w:eastAsiaTheme="majorEastAsia" w:hAnsiTheme="minorHAnsi"/>
+          <w:b w:val="0"/>
+          <w:color w:val="333333"/>
+          <w:sz w:val="22"/>
+          <w:szCs w:val="22"/>
+          <w:bdr w:val="none" w:sz="0" w:space="0" w:color="auto" w:frame="1"/>
+        </w:rPr>
+      </w:pPr>
+    </w:p>
+    <w:p>
+      <w:pPr>
+        <w:rPr>
+          <w:rStyle w:val="Strong"/>
+          <w:rFonts w:eastAsiaTheme="majorEastAsia"/>
+          <w:color w:val="333333"/>
+          <w:bdr w:val="none" w:sz="0" w:space="0" w:color="auto" w:frame="1"/>
+        </w:rPr>
+      </w:pPr>
+    </w:p>
+    <w:p>
+      <w:pPr>
+        <w:rPr>
+          <w:rStyle w:val="Strong"/>
+          <w:rFonts w:eastAsiaTheme="majorEastAsia"/>
+          <w:color w:val="333333"/>
+          <w:bdr w:val="none" w:sz="0" w:space="0" w:color="auto" w:frame="1"/>
+        </w:rPr>
+      </w:pPr>
+    </w:p>
+    <w:p>
+      <w:pPr>
+        <w:rPr>
+          <w:rStyle w:val="Strong"/>
+          <w:rFonts w:eastAsiaTheme="majorEastAsia"/>
+          <w:color w:val="333333"/>
+          <w:bdr w:val="none" w:sz="0" w:space="0" w:color="auto" w:frame="1"/>
+        </w:rPr>
+      </w:pPr>
+    </w:p>
+    <w:p>
+      <w:pPr>
+        <w:rPr>
+          <w:rStyle w:val="Strong"/>
+          <w:rFonts w:eastAsiaTheme="majorEastAsia"/>
+          <w:b w:val="0"/>
+          <w:color w:val="333333"/>
+          <w:bdr w:val="none" w:sz="0" w:space="0" w:color="auto" w:frame="1"/>
+        </w:rPr>
+      </w:pPr>
+      <w:r>
+        <w:rPr>
+          <w:rStyle w:val="Strong"/>
+          <w:rFonts w:eastAsiaTheme="majorEastAsia"/>
+          <w:b w:val="0"/>
+          <w:color w:val="333333"/>
+          <w:bdr w:val="none" w:sz="0" w:space="0" w:color="auto" w:frame="1"/>
+        </w:rPr>
+        <w:t>The theory works based on the fact that the Intercept vector is common for both the missile and the target</w:t>
+      </w:r>
+      <w:r>
+        <w:rPr>
+          <w:rStyle w:val="Strong"/>
+          <w:rFonts w:eastAsiaTheme="majorEastAsia"/>
+          <w:b w:val="0"/>
+          <w:color w:val="333333"/>
+          <w:bdr w:val="none" w:sz="0" w:space="0" w:color="auto" w:frame="1"/>
+        </w:rPr>
+        <w:t xml:space="preserve">.  </w:t>
+      </w:r>
+    </w:p>
+    <w:p>
+      <w:pPr>
+        <w:rPr>
+          <w:rStyle w:val="Strong"/>
+          <w:rFonts w:eastAsiaTheme="majorEastAsia"/>
+          <w:b w:val="0"/>
+          <w:color w:val="333333"/>
+          <w:bdr w:val="none" w:sz="0" w:space="0" w:color="auto" w:frame="1"/>
+        </w:rPr>
+      </w:pPr>
+      <w:r>
+        <w:rPr>
+          <w:rStyle w:val="Strong"/>
+          <w:rFonts w:ascii="Times New Roman" w:eastAsiaTheme="majorEastAsia" w:hAnsi="Times New Roman" w:cs="Times New Roman"/>
+          <w:b w:val="0"/>
+          <w:color w:val="333333"/>
+          <w:bdr w:val="none" w:sz="0" w:space="0" w:color="auto" w:frame="1"/>
+        </w:rPr>
+        <w:t>I</w:t>
+      </w:r>
+      <w:r>
+        <w:rPr>
+          <w:rStyle w:val="Strong"/>
+          <w:rFonts w:eastAsiaTheme="majorEastAsia"/>
+          <w:b w:val="0"/>
+          <w:color w:val="333333"/>
+          <w:bdr w:val="none" w:sz="0" w:space="0" w:color="auto" w:frame="1"/>
+        </w:rPr>
+        <w:t xml:space="preserve"> </w:t>
+      </w:r>
+      <w:r>
+        <w:rPr>
+          <w:rStyle w:val="Strong"/>
+          <w:rFonts w:eastAsiaTheme="majorEastAsia"/>
+          <w:b w:val="0"/>
+          <w:color w:val="333333"/>
+          <w:bdr w:val="none" w:sz="0" w:space="0" w:color="auto" w:frame="1"/>
+          <w:vertAlign w:val="subscript"/>
+        </w:rPr>
+        <w:t>target</w:t>
+      </w:r>
+      <w:r>
+        <w:rPr>
+          <w:rStyle w:val="Strong"/>
+          <w:rFonts w:eastAsiaTheme="majorEastAsia"/>
+          <w:b w:val="0"/>
+          <w:color w:val="333333"/>
+          <w:bdr w:val="none" w:sz="0" w:space="0" w:color="auto" w:frame="1"/>
+        </w:rPr>
+        <w:t xml:space="preserve"> = Target + (</w:t>
+      </w:r>
+      <w:r>
+        <w:rPr>
+          <w:rStyle w:val="Strong"/>
+          <w:rFonts w:eastAsiaTheme="majorEastAsia"/>
+          <w:b w:val="0"/>
+          <w:color w:val="333333"/>
+          <w:bdr w:val="none" w:sz="0" w:space="0" w:color="auto" w:frame="1"/>
+        </w:rPr>
+        <w:t>time</w:t>
+      </w:r>
+      <w:r>
+        <w:rPr>
+          <w:rStyle w:val="Strong"/>
+          <w:rFonts w:eastAsiaTheme="majorEastAsia"/>
+          <w:b w:val="0"/>
+          <w:color w:val="333333"/>
+          <w:bdr w:val="none" w:sz="0" w:space="0" w:color="auto" w:frame="1"/>
+        </w:rPr>
+        <w:t xml:space="preserve"> * Target </w:t>
+      </w:r>
+      <w:r>
+        <w:rPr>
+          <w:rStyle w:val="Strong"/>
+          <w:rFonts w:eastAsiaTheme="majorEastAsia"/>
+          <w:b w:val="0"/>
+          <w:color w:val="333333"/>
+          <w:bdr w:val="none" w:sz="0" w:space="0" w:color="auto" w:frame="1"/>
+          <w:vertAlign w:val="subscript"/>
+        </w:rPr>
+        <w:t>velocity</w:t>
+      </w:r>
+      <w:r>
+        <w:rPr>
+          <w:rStyle w:val="Strong"/>
+          <w:rFonts w:eastAsiaTheme="majorEastAsia"/>
+          <w:b w:val="0"/>
+          <w:color w:val="333333"/>
+          <w:bdr w:val="none" w:sz="0" w:space="0" w:color="auto" w:frame="1"/>
+        </w:rPr>
+        <w:t xml:space="preserve">) </w:t>
+      </w:r>
+    </w:p>
+    <w:p>
+      <w:pPr>
+        <w:rPr>
+          <w:rStyle w:val="Strong"/>
+          <w:rFonts w:eastAsiaTheme="majorEastAsia"/>
+          <w:b w:val="0"/>
+          <w:color w:val="333333"/>
+          <w:bdr w:val="none" w:sz="0" w:space="0" w:color="auto" w:frame="1"/>
+        </w:rPr>
+      </w:pPr>
+      <w:r>
+        <w:rPr>
+          <w:rStyle w:val="Strong"/>
+          <w:rFonts w:ascii="Times New Roman" w:eastAsiaTheme="majorEastAsia" w:hAnsi="Times New Roman" w:cs="Times New Roman"/>
+          <w:b w:val="0"/>
+          <w:color w:val="333333"/>
+          <w:bdr w:val="none" w:sz="0" w:space="0" w:color="auto" w:frame="1"/>
+        </w:rPr>
+        <w:t>I</w:t>
+      </w:r>
+      <w:r>
+        <w:rPr>
+          <w:rStyle w:val="Strong"/>
+          <w:rFonts w:eastAsiaTheme="majorEastAsia"/>
+          <w:b w:val="0"/>
+          <w:color w:val="333333"/>
+          <w:bdr w:val="none" w:sz="0" w:space="0" w:color="auto" w:frame="1"/>
+        </w:rPr>
+        <w:t xml:space="preserve"> </w:t>
+      </w:r>
+      <w:r>
+        <w:rPr>
+          <w:rStyle w:val="Strong"/>
+          <w:rFonts w:eastAsiaTheme="majorEastAsia"/>
+          <w:b w:val="0"/>
+          <w:color w:val="333333"/>
+          <w:bdr w:val="none" w:sz="0" w:space="0" w:color="auto" w:frame="1"/>
+          <w:vertAlign w:val="subscript"/>
+        </w:rPr>
+        <w:t>missile</w:t>
+      </w:r>
+      <w:r>
+        <w:rPr>
+          <w:rStyle w:val="Strong"/>
+          <w:rFonts w:eastAsiaTheme="majorEastAsia"/>
+          <w:b w:val="0"/>
+          <w:color w:val="333333"/>
+          <w:bdr w:val="none" w:sz="0" w:space="0" w:color="auto" w:frame="1"/>
+        </w:rPr>
+        <w:t xml:space="preserve"> = Missile Base + (time * Missile </w:t>
+      </w:r>
+      <w:r>
+        <w:rPr>
+          <w:rStyle w:val="Strong"/>
+          <w:rFonts w:eastAsiaTheme="majorEastAsia"/>
+          <w:b w:val="0"/>
+          <w:color w:val="333333"/>
+          <w:bdr w:val="none" w:sz="0" w:space="0" w:color="auto" w:frame="1"/>
+          <w:vertAlign w:val="subscript"/>
+        </w:rPr>
+        <w:t>velocity</w:t>
+      </w:r>
+      <w:r>
+        <w:rPr>
+          <w:rStyle w:val="Strong"/>
+          <w:rFonts w:eastAsiaTheme="majorEastAsia"/>
+          <w:b w:val="0"/>
+          <w:color w:val="333333"/>
+          <w:bdr w:val="none" w:sz="0" w:space="0" w:color="auto" w:frame="1"/>
+        </w:rPr>
+        <w:t>)</w:t>
+      </w:r>
+    </w:p>
+    <w:p>
+      <w:pPr>
+        <w:rPr>
+          <w:rStyle w:val="Strong"/>
+          <w:rFonts w:eastAsiaTheme="majorEastAsia"/>
+          <w:b w:val="0"/>
+          <w:color w:val="333333"/>
+          <w:bdr w:val="none" w:sz="0" w:space="0" w:color="auto" w:frame="1"/>
+        </w:rPr>
+      </w:pPr>
+    </w:p>
+    <w:p>
+      <w:pPr>
+        <w:rPr>
+          <w:rStyle w:val="Strong"/>
+          <w:rFonts w:eastAsiaTheme="majorEastAsia"/>
+          <w:b w:val="0"/>
+          <w:color w:val="333333"/>
+          <w:bdr w:val="none" w:sz="0" w:space="0" w:color="auto" w:frame="1"/>
+        </w:rPr>
+      </w:pPr>
+    </w:p>
+    <w:p>
+      <w:pPr>
+        <w:rPr>
+          <w:rStyle w:val="Strong"/>
+          <w:rFonts w:eastAsiaTheme="majorEastAsia"/>
+          <w:b w:val="0"/>
+          <w:color w:val="333333"/>
+          <w:bdr w:val="none" w:sz="0" w:space="0" w:color="auto" w:frame="1"/>
+        </w:rPr>
+      </w:pPr>
+      <w:r>
+        <w:rPr>
+          <w:rStyle w:val="Strong"/>
+          <w:rFonts w:eastAsiaTheme="majorEastAsia"/>
+          <w:b w:val="0"/>
+          <w:color w:val="333333"/>
+          <w:bdr w:val="none" w:sz="0" w:space="0" w:color="auto" w:frame="1"/>
+        </w:rPr>
+        <w:t>What we know</w:t>
+      </w:r>
+    </w:p>
+    <w:p>
+      <w:pPr>
+        <w:pStyle w:val="ListParagraph"/>
+        <w:numPr>
+          <w:ilvl w:val="0"/>
+          <w:numId w:val="2"/>
+        </w:numPr>
+        <w:rPr>
+          <w:rStyle w:val="Strong"/>
+          <w:rFonts w:eastAsiaTheme="majorEastAsia"/>
+          <w:b w:val="0"/>
+          <w:color w:val="333333"/>
+          <w:bdr w:val="none" w:sz="0" w:space="0" w:color="auto" w:frame="1"/>
+        </w:rPr>
+      </w:pPr>
+      <w:r>
+        <w:rPr>
+          <w:rStyle w:val="Strong"/>
+          <w:rFonts w:eastAsiaTheme="majorEastAsia"/>
+          <w:b w:val="0"/>
+          <w:color w:val="333333"/>
+          <w:bdr w:val="none" w:sz="0" w:space="0" w:color="auto" w:frame="1"/>
+        </w:rPr>
+        <w:t>Targets position can be discovered</w:t>
+      </w:r>
+    </w:p>
+    <w:p>
+      <w:pPr>
+        <w:pStyle w:val="ListParagraph"/>
+        <w:numPr>
+          <w:ilvl w:val="0"/>
+          <w:numId w:val="2"/>
+        </w:numPr>
+        <w:rPr>
+          <w:rStyle w:val="Strong"/>
+          <w:rFonts w:eastAsiaTheme="majorEastAsia"/>
+          <w:b w:val="0"/>
+          <w:color w:val="333333"/>
+          <w:bdr w:val="none" w:sz="0" w:space="0" w:color="auto" w:frame="1"/>
+        </w:rPr>
+      </w:pPr>
+      <w:r>
+        <w:rPr>
+          <w:rStyle w:val="Strong"/>
+          <w:rFonts w:eastAsiaTheme="majorEastAsia"/>
+          <w:b w:val="0"/>
+          <w:color w:val="333333"/>
+          <w:bdr w:val="none" w:sz="0" w:space="0" w:color="auto" w:frame="1"/>
+        </w:rPr>
+        <w:t>Targets velocity can be measured</w:t>
+      </w:r>
+    </w:p>
+    <w:p>
+      <w:pPr>
+        <w:pStyle w:val="ListParagraph"/>
+        <w:numPr>
+          <w:ilvl w:val="0"/>
+          <w:numId w:val="2"/>
+        </w:numPr>
+        <w:rPr>
+          <w:rStyle w:val="Strong"/>
+          <w:rFonts w:eastAsiaTheme="majorEastAsia"/>
+          <w:b w:val="0"/>
+          <w:color w:val="333333"/>
+          <w:bdr w:val="none" w:sz="0" w:space="0" w:color="auto" w:frame="1"/>
+        </w:rPr>
+      </w:pPr>
+      <w:r>
+        <w:rPr>
+          <w:rStyle w:val="Strong"/>
+          <w:rFonts w:eastAsiaTheme="majorEastAsia"/>
+          <w:b w:val="0"/>
+          <w:color w:val="333333"/>
+          <w:bdr w:val="none" w:sz="0" w:space="0" w:color="auto" w:frame="1"/>
+        </w:rPr>
+        <w:t>The missiles position is known</w:t>
+      </w:r>
+    </w:p>
+    <w:p>
+      <w:pPr>
+        <w:pStyle w:val="ListParagraph"/>
+        <w:numPr>
+          <w:ilvl w:val="0"/>
+          <w:numId w:val="2"/>
+        </w:numPr>
+        <w:rPr>
+          <w:rStyle w:val="Strong"/>
+          <w:rFonts w:eastAsiaTheme="majorEastAsia"/>
+          <w:b w:val="0"/>
+          <w:color w:val="333333"/>
+          <w:bdr w:val="none" w:sz="0" w:space="0" w:color="auto" w:frame="1"/>
+        </w:rPr>
+      </w:pPr>
+      <w:r>
+        <w:rPr>
+          <w:rStyle w:val="Strong"/>
+          <w:rFonts w:eastAsiaTheme="majorEastAsia"/>
+          <w:b w:val="0"/>
+          <w:color w:val="333333"/>
+          <w:bdr w:val="none" w:sz="0" w:space="0" w:color="auto" w:frame="1"/>
+        </w:rPr>
+        <w:t>The missiles velocity is known</w:t>
+      </w:r>
+    </w:p>
+    <w:p>
+      <w:pPr>
+        <w:rPr>
+          <w:rStyle w:val="Strong"/>
+          <w:rFonts w:eastAsiaTheme="majorEastAsia"/>
+          <w:b w:val="0"/>
+          <w:color w:val="333333"/>
+          <w:bdr w:val="none" w:sz="0" w:space="0" w:color="auto" w:frame="1"/>
+        </w:rPr>
+      </w:pPr>
+      <w:r>
+        <w:rPr>
+          <w:rStyle w:val="Strong"/>
+          <w:rFonts w:eastAsiaTheme="majorEastAsia"/>
+          <w:b w:val="0"/>
+          <w:color w:val="333333"/>
+          <w:bdr w:val="none" w:sz="0" w:space="0" w:color="auto" w:frame="1"/>
+        </w:rPr>
+        <w:t>What is not known is the time but can be discovered because</w:t>
+      </w:r>
+    </w:p>
+    <w:p>
+      <w:pPr>
+        <w:jc w:val="center"/>
+        <w:rPr>
+          <w:rStyle w:val="Strong"/>
+          <w:rFonts w:eastAsiaTheme="majorEastAsia"/>
+          <w:b w:val="0"/>
+          <w:color w:val="333333"/>
+          <w:bdr w:val="none" w:sz="0" w:space="0" w:color="auto" w:frame="1"/>
+          <w:vertAlign w:val="subscript"/>
+        </w:rPr>
+      </w:pPr>
+      <w:r>
+        <w:rPr>
+          <w:rStyle w:val="Strong"/>
+          <w:rFonts w:ascii="Times New Roman" w:eastAsiaTheme="majorEastAsia" w:hAnsi="Times New Roman" w:cs="Times New Roman"/>
+          <w:b w:val="0"/>
+          <w:color w:val="333333"/>
+          <w:bdr w:val="none" w:sz="0" w:space="0" w:color="auto" w:frame="1"/>
+        </w:rPr>
+        <w:t>I</w:t>
+      </w:r>
+      <w:r>
+        <w:rPr>
+          <w:rStyle w:val="Strong"/>
+          <w:rFonts w:eastAsiaTheme="majorEastAsia"/>
+          <w:b w:val="0"/>
+          <w:color w:val="333333"/>
+          <w:bdr w:val="none" w:sz="0" w:space="0" w:color="auto" w:frame="1"/>
+        </w:rPr>
+        <w:t xml:space="preserve"> </w:t>
+      </w:r>
+      <w:r>
+        <w:rPr>
+          <w:rStyle w:val="Strong"/>
+          <w:rFonts w:eastAsiaTheme="majorEastAsia"/>
+          <w:b w:val="0"/>
+          <w:color w:val="333333"/>
+          <w:bdr w:val="none" w:sz="0" w:space="0" w:color="auto" w:frame="1"/>
+          <w:vertAlign w:val="subscript"/>
+        </w:rPr>
+        <w:t>target</w:t>
+      </w:r>
+      <w:r>
+        <w:rPr>
+          <w:rStyle w:val="Strong"/>
+          <w:rFonts w:eastAsiaTheme="majorEastAsia"/>
+          <w:b w:val="0"/>
+          <w:color w:val="333333"/>
+          <w:bdr w:val="none" w:sz="0" w:space="0" w:color="auto" w:frame="1"/>
+        </w:rPr>
+        <w:t xml:space="preserve"> = </w:t>
+      </w:r>
+      <w:r>
+        <w:rPr>
+          <w:rStyle w:val="Strong"/>
+          <w:rFonts w:ascii="Times New Roman" w:eastAsiaTheme="majorEastAsia" w:hAnsi="Times New Roman" w:cs="Times New Roman"/>
+          <w:b w:val="0"/>
+          <w:color w:val="333333"/>
+          <w:bdr w:val="none" w:sz="0" w:space="0" w:color="auto" w:frame="1"/>
+        </w:rPr>
+        <w:t xml:space="preserve">I </w:t>
+      </w:r>
+      <w:r>
+        <w:rPr>
+          <w:rStyle w:val="Strong"/>
+          <w:rFonts w:eastAsiaTheme="majorEastAsia"/>
+          <w:b w:val="0"/>
+          <w:color w:val="333333"/>
+          <w:bdr w:val="none" w:sz="0" w:space="0" w:color="auto" w:frame="1"/>
+          <w:vertAlign w:val="subscript"/>
+        </w:rPr>
+        <w:t>missile</w:t>
+      </w:r>
+    </w:p>
+    <w:p>
+      <w:pPr>
+        <w:rPr>
+          <w:rStyle w:val="Strong"/>
+          <w:rFonts w:eastAsiaTheme="majorEastAsia"/>
+          <w:b w:val="0"/>
+          <w:color w:val="333333"/>
+          <w:bdr w:val="none" w:sz="0" w:space="0" w:color="auto" w:frame="1"/>
+        </w:rPr>
+      </w:pPr>
+    </w:p>
+    <w:p>
+      <w:pPr>
+        <w:rPr>
+          <w:rStyle w:val="Strong"/>
+          <w:rFonts w:eastAsiaTheme="majorEastAsia" w:cs="Times New Roman"/>
+          <w:b w:val="0"/>
+          <w:color w:val="333333"/>
+          <w:bdr w:val="none" w:sz="0" w:space="0" w:color="auto" w:frame="1"/>
+          <w:lang w:eastAsia="en-IE"/>
+        </w:rPr>
+      </w:pPr>
+      <w:r>
+        <w:rPr>
+          <w:rStyle w:val="Strong"/>
+          <w:rFonts w:eastAsiaTheme="majorEastAsia" w:cs="Times New Roman"/>
+          <w:b w:val="0"/>
+          <w:color w:val="333333"/>
+          <w:bdr w:val="none" w:sz="0" w:space="0" w:color="auto" w:frame="1"/>
+          <w:lang w:eastAsia="en-IE"/>
+        </w:rPr>
+        <w:t>Put maths here</w:t>
+      </w:r>
+    </w:p>
+    <w:p>
+      <w:pPr>
+        <w:rPr>
+          <w:color w:val="333333"/>
+        </w:rPr>
+      </w:pPr>
+      <w:r>
+        <w:rPr>
+          <w:rStyle w:val="Strong"/>
+          <w:rFonts w:eastAsiaTheme="majorEastAsia"/>
+          <w:color w:val="333333"/>
+          <w:bdr w:val="none" w:sz="0" w:space="0" w:color="auto" w:frame="1"/>
+        </w:rPr>
+        <w:br w:type="page"/>
+      </w:r>
+      <w:r>
+        <w:rPr>
+          <w:rStyle w:val="Strong"/>
+          <w:rFonts w:eastAsiaTheme="majorEastAsia"/>
+          <w:color w:val="333333"/>
+          <w:bdr w:val="none" w:sz="0" w:space="0" w:color="auto" w:frame="1"/>
+        </w:rPr>
+        <w:lastRenderedPageBreak/>
         <w:t>The radar system</w:t>
       </w:r>
     </w:p>
@@ -257,7 +2434,7 @@
                     </pic:cNvPicPr>
                   </pic:nvPicPr>
                   <pic:blipFill>
-                    <a:blip r:embed="rId6">
+                    <a:blip r:embed="rId7">
                       <a:extLst>
                         <a:ext uri="{28A0092B-C50C-407E-A947-70E740481C1C}">
                           <a14:useLocalDpi xmlns:a14="http://schemas.microsoft.com/office/drawing/2010/main" val="0"/>
@@ -288,6 +2465,46 @@
           </wp:inline>
         </w:drawing>
       </w:r>
+      <w:r>
+        <w:rPr>
+          <w:noProof/>
+        </w:rPr>
+        <w:drawing>
+          <wp:inline distT="0" distB="0" distL="0" distR="0" wp14:anchorId="1F36E318" wp14:editId="17B2E0A5">
+            <wp:extent cx="2684256" cy="2258705"/>
+            <wp:effectExtent l="0" t="0" r="1905" b="8255"/>
+            <wp:docPr id="37" name="Picture 37"/>
+            <wp:cNvGraphicFramePr>
+              <a:graphicFrameLocks xmlns:a="http://schemas.openxmlformats.org/drawingml/2006/main" noChangeAspect="1"/>
+            </wp:cNvGraphicFramePr>
+            <a:graphic xmlns:a="http://schemas.openxmlformats.org/drawingml/2006/main">
+              <a:graphicData uri="http://schemas.openxmlformats.org/drawingml/2006/picture">
+                <pic:pic xmlns:pic="http://schemas.openxmlformats.org/drawingml/2006/picture">
+                  <pic:nvPicPr>
+                    <pic:cNvPr id="0" name=""/>
+                    <pic:cNvPicPr/>
+                  </pic:nvPicPr>
+                  <pic:blipFill>
+                    <a:blip r:embed="rId8"/>
+                    <a:stretch>
+                      <a:fillRect/>
+                    </a:stretch>
+                  </pic:blipFill>
+                  <pic:spPr>
+                    <a:xfrm>
+                      <a:off x="0" y="0"/>
+                      <a:ext cx="2687059" cy="2261064"/>
+                    </a:xfrm>
+                    <a:prstGeom prst="rect">
+                      <a:avLst/>
+                    </a:prstGeom>
+                  </pic:spPr>
+                </pic:pic>
+              </a:graphicData>
+            </a:graphic>
+          </wp:inline>
+        </w:drawing>
+      </w:r>
     </w:p>
     <w:p>
       <w:pPr>
@@ -352,7 +2569,7 @@
                     </pic:cNvPicPr>
                   </pic:nvPicPr>
                   <pic:blipFill>
-                    <a:blip r:embed="rId7">
+                    <a:blip r:embed="rId9">
                       <a:extLst>
                         <a:ext uri="{28A0092B-C50C-407E-A947-70E740481C1C}">
                           <a14:useLocalDpi xmlns:a14="http://schemas.microsoft.com/office/drawing/2010/main" val="0"/>
@@ -404,7 +2621,25 @@
           <w:sz w:val="22"/>
           <w:szCs w:val="22"/>
         </w:rPr>
-        <w:t>If the sweep collides with another craft, that craft spawns a bounding sphere that will continue to expand until it expires.  This is the represent the ping back.</w:t>
+        <w:t>If the sweep collides with another craft, that craft spawns a bounding sphere that will continue to expand until it expires.  This is t</w:t>
+      </w:r>
+      <w:r>
+        <w:rPr>
+          <w:rFonts w:asciiTheme="minorHAnsi" w:hAnsiTheme="minorHAnsi"/>
+          <w:color w:val="333333"/>
+          <w:sz w:val="22"/>
+          <w:szCs w:val="22"/>
+        </w:rPr>
+        <w:t>o</w:t>
+      </w:r>
+      <w:r>
+        <w:rPr>
+          <w:rFonts w:asciiTheme="minorHAnsi" w:hAnsiTheme="minorHAnsi"/>
+          <w:color w:val="333333"/>
+          <w:sz w:val="22"/>
+          <w:szCs w:val="22"/>
+        </w:rPr>
+        <w:t xml:space="preserve"> represent the ping back.</w:t>
       </w:r>
     </w:p>
     <w:p>
@@ -429,7 +2664,6 @@
           <w:sz w:val="22"/>
           <w:szCs w:val="22"/>
         </w:rPr>
-        <w:lastRenderedPageBreak/>
         <w:drawing>
           <wp:inline distT="0" distB="0" distL="0" distR="0" wp14:anchorId="29A2B479" wp14:editId="61F25335">
             <wp:extent cx="1610360" cy="1903730"/>
@@ -448,7 +2682,7 @@
                     </pic:cNvPicPr>
                   </pic:nvPicPr>
                   <pic:blipFill>
-                    <a:blip r:embed="rId8">
+                    <a:blip r:embed="rId10">
                       <a:extLst>
                         <a:ext uri="{28A0092B-C50C-407E-A947-70E740481C1C}">
                           <a14:useLocalDpi xmlns:a14="http://schemas.microsoft.com/office/drawing/2010/main" val="0"/>
@@ -479,6 +2713,46 @@
           </wp:inline>
         </w:drawing>
       </w:r>
+      <w:r>
+        <w:rPr>
+          <w:noProof/>
+        </w:rPr>
+        <w:drawing>
+          <wp:inline distT="0" distB="0" distL="0" distR="0" wp14:anchorId="3F873B44" wp14:editId="41F96889">
+            <wp:extent cx="1931158" cy="1633208"/>
+            <wp:effectExtent l="0" t="0" r="0" b="5715"/>
+            <wp:docPr id="38" name="Picture 38"/>
+            <wp:cNvGraphicFramePr>
+              <a:graphicFrameLocks xmlns:a="http://schemas.openxmlformats.org/drawingml/2006/main" noChangeAspect="1"/>
+            </wp:cNvGraphicFramePr>
+            <a:graphic xmlns:a="http://schemas.openxmlformats.org/drawingml/2006/main">
+              <a:graphicData uri="http://schemas.openxmlformats.org/drawingml/2006/picture">
+                <pic:pic xmlns:pic="http://schemas.openxmlformats.org/drawingml/2006/picture">
+                  <pic:nvPicPr>
+                    <pic:cNvPr id="0" name=""/>
+                    <pic:cNvPicPr/>
+                  </pic:nvPicPr>
+                  <pic:blipFill>
+                    <a:blip r:embed="rId11"/>
+                    <a:stretch>
+                      <a:fillRect/>
+                    </a:stretch>
+                  </pic:blipFill>
+                  <pic:spPr>
+                    <a:xfrm>
+                      <a:off x="0" y="0"/>
+                      <a:ext cx="1936633" cy="1637838"/>
+                    </a:xfrm>
+                    <a:prstGeom prst="rect">
+                      <a:avLst/>
+                    </a:prstGeom>
+                  </pic:spPr>
+                </pic:pic>
+              </a:graphicData>
+            </a:graphic>
+          </wp:inline>
+        </w:drawing>
+      </w:r>
     </w:p>
     <w:p>
       <w:pPr>
@@ -500,29 +2774,271 @@
           <w:sz w:val="22"/>
           <w:szCs w:val="22"/>
         </w:rPr>
+        <w:lastRenderedPageBreak/>
         <w:t>Once the owner/player craft receives the ping they begin to log the origin and signature of the received ping and from this the tracking process can begin.</w:t>
       </w:r>
     </w:p>
-    <w:p/>
+    <w:p>
+      <w:pPr>
+        <w:keepNext/>
+        <w:jc w:val="center"/>
+      </w:pPr>
+      <w:r>
+        <w:rPr>
+          <w:noProof/>
+          <w:lang w:eastAsia="en-IE"/>
+        </w:rPr>
+        <w:drawing>
+          <wp:inline distT="0" distB="0" distL="0" distR="0" wp14:anchorId="5FF068E6" wp14:editId="24F5211D">
+            <wp:extent cx="2606722" cy="1953649"/>
+            <wp:effectExtent l="0" t="0" r="3175" b="8890"/>
+            <wp:docPr id="36" name="Picture 36"/>
+            <wp:cNvGraphicFramePr>
+              <a:graphicFrameLocks xmlns:a="http://schemas.openxmlformats.org/drawingml/2006/main" noChangeAspect="1"/>
+            </wp:cNvGraphicFramePr>
+            <a:graphic xmlns:a="http://schemas.openxmlformats.org/drawingml/2006/main">
+              <a:graphicData uri="http://schemas.openxmlformats.org/drawingml/2006/picture">
+                <pic:pic xmlns:pic="http://schemas.openxmlformats.org/drawingml/2006/picture">
+                  <pic:nvPicPr>
+                    <pic:cNvPr id="0" name=""/>
+                    <pic:cNvPicPr/>
+                  </pic:nvPicPr>
+                  <pic:blipFill>
+                    <a:blip r:embed="rId12"/>
+                    <a:stretch>
+                      <a:fillRect/>
+                    </a:stretch>
+                  </pic:blipFill>
+                  <pic:spPr>
+                    <a:xfrm>
+                      <a:off x="0" y="0"/>
+                      <a:ext cx="2608757" cy="1955174"/>
+                    </a:xfrm>
+                    <a:prstGeom prst="rect">
+                      <a:avLst/>
+                    </a:prstGeom>
+                  </pic:spPr>
+                </pic:pic>
+              </a:graphicData>
+            </a:graphic>
+          </wp:inline>
+        </w:drawing>
+      </w:r>
+    </w:p>
+    <w:p>
+      <w:pPr>
+        <w:pStyle w:val="Caption"/>
+        <w:jc w:val="center"/>
+      </w:pPr>
+      <w:r>
+        <w:t xml:space="preserve">Figure </w:t>
+      </w:r>
+      <w:fldSimple w:instr=" SEQ Figure \* ARABIC ">
+        <w:r>
+          <w:rPr>
+            <w:noProof/>
+          </w:rPr>
+          <w:t>1</w:t>
+        </w:r>
+      </w:fldSimple>
+      <w:r>
+        <w:t xml:space="preserve"> Players Radar HUD System</w:t>
+      </w:r>
+    </w:p>
+    <w:p>
+      <w:pPr>
+        <w:rPr>
+          <w:b/>
+        </w:rPr>
+      </w:pPr>
+      <w:r>
+        <w:rPr>
+          <w:b/>
+        </w:rPr>
+        <w:t xml:space="preserve">The </w:t>
+      </w:r>
+      <w:r>
+        <w:rPr>
+          <w:b/>
+        </w:rPr>
+        <w:t>M</w:t>
+      </w:r>
+      <w:r>
+        <w:rPr>
+          <w:b/>
+        </w:rPr>
+        <w:t>ultiplayer</w:t>
+      </w:r>
+    </w:p>
+    <w:p>
+      <w:r>
+        <w:t>Originally I had intended to use AI in the game to create enemy objectives.  But having spent more time than intended getting the radar and missile algorithm in place I felt I wouldn’t have had sufficient time to put in place a decent AI system.</w:t>
+      </w:r>
+    </w:p>
+    <w:p>
+      <w:r>
+        <w:t xml:space="preserve">As an alternative I decided to try using Unity’s </w:t>
+      </w:r>
+      <w:r>
+        <w:t>multiplayer features to create the enemy or objectives.</w:t>
+      </w:r>
+    </w:p>
     <w:p>
       <w:pPr>
         <w:rPr>
           <w:rFonts w:eastAsiaTheme="majorEastAsia" w:cstheme="majorBidi"/>
-          <w:b/>
           <w:bCs/>
+          <w:i/>
           <w:color w:val="365F91" w:themeColor="accent1" w:themeShade="BF"/>
         </w:rPr>
       </w:pPr>
       <w:r>
         <w:rPr>
-          <w:b/>
-        </w:rPr>
-        <w:t>The multiplayer</w:t>
-      </w:r>
-    </w:p>
-    <w:p>
-      <w:r>
-        <w:t>Master server</w:t>
+          <w:i/>
+        </w:rPr>
+        <w:t>Unity’s Master Server</w:t>
+      </w:r>
+    </w:p>
+    <w:p>
+      <w:r>
+        <w:t xml:space="preserve">While Unity provided a full API for everything needed to use multiplayer.  It was probably the hardest of all Unity’s features to research on the internet.  </w:t>
+      </w:r>
+      <w:r>
+        <w:t xml:space="preserve">But a came a across a good video that gave me enough to get off the ground using Unity’s free to use testing master server to register and discover games. </w:t>
+      </w:r>
+      <w:r>
+        <w:t xml:space="preserve">The master server  is a remote server run by unity for testing that acts as a database for storing game names, IP addresses and ports so that they can be easily discovered.  </w:t>
+      </w:r>
+      <w:r>
+        <w:t xml:space="preserve">  Unity uses a server / client approach to multiplayer where a game will register themselves as a server and all other games will join that server as a client.  From following the video tutorial </w:t>
+      </w:r>
+      <w:r>
+        <w:t xml:space="preserve">I didn’t change much with how </w:t>
+      </w:r>
+      <w:r>
+        <w:t>tutorial demonstrated how to</w:t>
+      </w:r>
+      <w:r>
+        <w:t xml:space="preserve"> </w:t>
+      </w:r>
+      <w:r>
+        <w:t>register or obtained hosts as it worked - no need to change it.</w:t>
+      </w:r>
+      <w:r>
+        <w:t xml:space="preserve">  </w:t>
+      </w:r>
+      <w:proofErr w:type="gramStart"/>
+      <w:r>
+        <w:rPr>
+          <w:sz w:val="14"/>
+        </w:rPr>
+        <w:t>[ Source</w:t>
+      </w:r>
+      <w:proofErr w:type="gramEnd"/>
+      <w:r>
+        <w:rPr>
+          <w:sz w:val="14"/>
+        </w:rPr>
+        <w:t xml:space="preserve"> </w:t>
+      </w:r>
+      <w:hyperlink r:id="rId13" w:history="1">
+        <w:r>
+          <w:rPr>
+            <w:rStyle w:val="Hyperlink"/>
+            <w:sz w:val="14"/>
+          </w:rPr>
+          <w:t>http://cgcookie.com/unity/2011/12/20/introduction-to-networking-in-unity/</w:t>
+        </w:r>
+      </w:hyperlink>
+      <w:r>
+        <w:rPr>
+          <w:sz w:val="14"/>
+        </w:rPr>
+        <w:t xml:space="preserve"> ] </w:t>
+      </w:r>
+      <w:r>
+        <w:t xml:space="preserve"> </w:t>
+      </w:r>
+    </w:p>
+    <w:p>
+      <w:r>
+        <w:t xml:space="preserve">The real work came about handling the many players and working out where certain logic takes place and doesn’t need to be propagated across the network taking up bandwidth and processing time.  An example of this is where does the radar sweep take place?  </w:t>
+      </w:r>
+      <w:r>
+        <w:t>In reality it happens simultaneously for both player and target but in a network simulation it only needs to take place on the local machine of the player. Having it happen on two machines at the same time is wasteful and could lead to conflicts in information similar to what can happen when using threads.</w:t>
+      </w:r>
+    </w:p>
+    <w:p>
+      <w:pPr>
+        <w:rPr>
+          <w:i/>
+        </w:rPr>
+      </w:pPr>
+    </w:p>
+    <w:p>
+      <w:pPr>
+        <w:rPr>
+          <w:i/>
+        </w:rPr>
+      </w:pPr>
+    </w:p>
+    <w:p>
+      <w:pPr>
+        <w:rPr>
+          <w:i/>
+        </w:rPr>
+      </w:pPr>
+      <w:r>
+        <w:rPr>
+          <w:i/>
+        </w:rPr>
+        <w:lastRenderedPageBreak/>
+        <w:t xml:space="preserve">LAN game </w:t>
+      </w:r>
+      <w:r>
+        <w:rPr>
+          <w:i/>
+        </w:rPr>
+        <w:t>discovery</w:t>
+      </w:r>
+    </w:p>
+    <w:p>
+      <w:r>
+        <w:t>While it was great to be able to access the master server for registering games I wasn’t satisfied with this being the only approach to register and discover games</w:t>
+      </w:r>
+      <w:r>
+        <w:t xml:space="preserve"> mainly because it relies on internet connectivity and firewall access</w:t>
+      </w:r>
+      <w:r>
+        <w:t>.</w:t>
+      </w:r>
+    </w:p>
+    <w:p>
+      <w:r>
+        <w:t xml:space="preserve">With Unity’s networking API it is very easy to simply plug in </w:t>
+      </w:r>
+      <w:r>
+        <w:t>an</w:t>
+      </w:r>
+      <w:r>
+        <w:t xml:space="preserve"> IP address and port number and create a connection.  But the issue is how to discover what game is available and what </w:t>
+      </w:r>
+      <w:r>
+        <w:t>is</w:t>
+      </w:r>
+      <w:r>
+        <w:t xml:space="preserve"> the IP and port number for the server hosting that game.</w:t>
+      </w:r>
+    </w:p>
+    <w:p>
+      <w:r>
+        <w:t xml:space="preserve">To do this I followed a simple tutorial on UDP multicast where it </w:t>
+      </w:r>
+      <w:r>
+        <w:t>demonstrated</w:t>
+      </w:r>
+      <w:r>
+        <w:t xml:space="preserve"> two applications where one was a listener and the other was the sender and it would simply send a list of numbers and the listener would read and decode the messages.  UDP was perfect in this case for my game as it is connectionless. </w:t>
       </w:r>
     </w:p>
     <w:p>
@@ -537,18 +3053,16 @@
         </w:rPr>
       </w:pPr>
       <w:r>
-        <w:t xml:space="preserve">UDP </w:t>
-      </w:r>
-      <w:proofErr w:type="spellStart"/>
-      <w:proofErr w:type="gramStart"/>
-      <w:r>
-        <w:t>lan</w:t>
-      </w:r>
-      <w:proofErr w:type="spellEnd"/>
-      <w:proofErr w:type="gramEnd"/>
-      <w:r>
-        <w:t xml:space="preserve"> broadcast / listen discovery</w:t>
-      </w:r>
+        <w:t xml:space="preserve">To make it work in the game I had to employ threading as I needed two processes to run </w:t>
+      </w:r>
+      <w:r>
+        <w:t>simultaneously</w:t>
+      </w:r>
+      <w:r>
+        <w:t>.  I needed to set up a listener</w:t>
+      </w:r>
+      <w:bookmarkStart w:id="0" w:name="_GoBack"/>
+      <w:bookmarkEnd w:id="0"/>
       <w:r>
         <w:br w:type="page"/>
       </w:r>
@@ -1276,10 +3790,7 @@
         <w:t>Regardless these files will be regenerated on whatever machine the project will be opened on again when checked out.</w:t>
       </w:r>
     </w:p>
-    <w:p>
-      <w:bookmarkStart w:id="0" w:name="_GoBack"/>
-      <w:bookmarkEnd w:id="0"/>
-    </w:p>
+    <w:p/>
     <w:p>
       <w:pPr>
         <w:rPr>
@@ -1377,7 +3888,7 @@
                     </pic:cNvPicPr>
                   </pic:nvPicPr>
                   <pic:blipFill>
-                    <a:blip r:embed="rId9">
+                    <a:blip r:embed="rId14">
                       <a:extLst>
                         <a:ext uri="{28A0092B-C50C-407E-A947-70E740481C1C}">
                           <a14:useLocalDpi xmlns:a14="http://schemas.microsoft.com/office/drawing/2010/main" val="0"/>
@@ -1471,7 +3982,7 @@
                     <pic:cNvPicPr/>
                   </pic:nvPicPr>
                   <pic:blipFill>
-                    <a:blip r:embed="rId10"/>
+                    <a:blip r:embed="rId12"/>
                     <a:stretch>
                       <a:fillRect/>
                     </a:stretch>
@@ -1517,7 +4028,7 @@
                     <pic:cNvPicPr/>
                   </pic:nvPicPr>
                   <pic:blipFill>
-                    <a:blip r:embed="rId11"/>
+                    <a:blip r:embed="rId8"/>
                     <a:stretch>
                       <a:fillRect/>
                     </a:stretch>
@@ -1562,7 +4073,7 @@
                     <pic:cNvPicPr/>
                   </pic:nvPicPr>
                   <pic:blipFill>
-                    <a:blip r:embed="rId12"/>
+                    <a:blip r:embed="rId11"/>
                     <a:stretch>
                       <a:fillRect/>
                     </a:stretch>
@@ -1708,8 +4219,124 @@
       </w:rPr>
     </w:lvl>
   </w:abstractNum>
+  <w:abstractNum w:abstractNumId="1">
+    <w:nsid w:val="43DA3DB5"/>
+    <w:multiLevelType w:val="hybridMultilevel"/>
+    <w:tmpl w:val="18722BAA"/>
+    <w:lvl w:ilvl="0" w:tplc="18090001">
+      <w:start w:val="1"/>
+      <w:numFmt w:val="bullet"/>
+      <w:lvlText w:val=""/>
+      <w:lvlJc w:val="left"/>
+      <w:pPr>
+        <w:ind w:left="720" w:hanging="360"/>
+      </w:pPr>
+      <w:rPr>
+        <w:rFonts w:ascii="Symbol" w:hAnsi="Symbol" w:hint="default"/>
+      </w:rPr>
+    </w:lvl>
+    <w:lvl w:ilvl="1" w:tplc="18090003" w:tentative="1">
+      <w:start w:val="1"/>
+      <w:numFmt w:val="bullet"/>
+      <w:lvlText w:val="o"/>
+      <w:lvlJc w:val="left"/>
+      <w:pPr>
+        <w:ind w:left="1440" w:hanging="360"/>
+      </w:pPr>
+      <w:rPr>
+        <w:rFonts w:ascii="Courier New" w:hAnsi="Courier New" w:cs="Courier New" w:hint="default"/>
+      </w:rPr>
+    </w:lvl>
+    <w:lvl w:ilvl="2" w:tplc="18090005" w:tentative="1">
+      <w:start w:val="1"/>
+      <w:numFmt w:val="bullet"/>
+      <w:lvlText w:val=""/>
+      <w:lvlJc w:val="left"/>
+      <w:pPr>
+        <w:ind w:left="2160" w:hanging="360"/>
+      </w:pPr>
+      <w:rPr>
+        <w:rFonts w:ascii="Wingdings" w:hAnsi="Wingdings" w:hint="default"/>
+      </w:rPr>
+    </w:lvl>
+    <w:lvl w:ilvl="3" w:tplc="18090001" w:tentative="1">
+      <w:start w:val="1"/>
+      <w:numFmt w:val="bullet"/>
+      <w:lvlText w:val=""/>
+      <w:lvlJc w:val="left"/>
+      <w:pPr>
+        <w:ind w:left="2880" w:hanging="360"/>
+      </w:pPr>
+      <w:rPr>
+        <w:rFonts w:ascii="Symbol" w:hAnsi="Symbol" w:hint="default"/>
+      </w:rPr>
+    </w:lvl>
+    <w:lvl w:ilvl="4" w:tplc="18090003" w:tentative="1">
+      <w:start w:val="1"/>
+      <w:numFmt w:val="bullet"/>
+      <w:lvlText w:val="o"/>
+      <w:lvlJc w:val="left"/>
+      <w:pPr>
+        <w:ind w:left="3600" w:hanging="360"/>
+      </w:pPr>
+      <w:rPr>
+        <w:rFonts w:ascii="Courier New" w:hAnsi="Courier New" w:cs="Courier New" w:hint="default"/>
+      </w:rPr>
+    </w:lvl>
+    <w:lvl w:ilvl="5" w:tplc="18090005" w:tentative="1">
+      <w:start w:val="1"/>
+      <w:numFmt w:val="bullet"/>
+      <w:lvlText w:val=""/>
+      <w:lvlJc w:val="left"/>
+      <w:pPr>
+        <w:ind w:left="4320" w:hanging="360"/>
+      </w:pPr>
+      <w:rPr>
+        <w:rFonts w:ascii="Wingdings" w:hAnsi="Wingdings" w:hint="default"/>
+      </w:rPr>
+    </w:lvl>
+    <w:lvl w:ilvl="6" w:tplc="18090001" w:tentative="1">
+      <w:start w:val="1"/>
+      <w:numFmt w:val="bullet"/>
+      <w:lvlText w:val=""/>
+      <w:lvlJc w:val="left"/>
+      <w:pPr>
+        <w:ind w:left="5040" w:hanging="360"/>
+      </w:pPr>
+      <w:rPr>
+        <w:rFonts w:ascii="Symbol" w:hAnsi="Symbol" w:hint="default"/>
+      </w:rPr>
+    </w:lvl>
+    <w:lvl w:ilvl="7" w:tplc="18090003" w:tentative="1">
+      <w:start w:val="1"/>
+      <w:numFmt w:val="bullet"/>
+      <w:lvlText w:val="o"/>
+      <w:lvlJc w:val="left"/>
+      <w:pPr>
+        <w:ind w:left="5760" w:hanging="360"/>
+      </w:pPr>
+      <w:rPr>
+        <w:rFonts w:ascii="Courier New" w:hAnsi="Courier New" w:cs="Courier New" w:hint="default"/>
+      </w:rPr>
+    </w:lvl>
+    <w:lvl w:ilvl="8" w:tplc="18090005" w:tentative="1">
+      <w:start w:val="1"/>
+      <w:numFmt w:val="bullet"/>
+      <w:lvlText w:val=""/>
+      <w:lvlJc w:val="left"/>
+      <w:pPr>
+        <w:ind w:left="6480" w:hanging="360"/>
+      </w:pPr>
+      <w:rPr>
+        <w:rFonts w:ascii="Wingdings" w:hAnsi="Wingdings" w:hint="default"/>
+      </w:rPr>
+    </w:lvl>
+  </w:abstractNum>
   <w:num w:numId="1">
     <w:abstractNumId w:val="0"/>
+  </w:num>
+  <w:num w:numId="2">
+    <w:abstractNumId w:val="1"/>
   </w:num>
 </w:numbering>
 </file>
@@ -1921,6 +4548,28 @@
       <w:szCs w:val="26"/>
     </w:rPr>
   </w:style>
+  <w:style w:type="paragraph" w:styleId="Heading3">
+    <w:name w:val="heading 3"/>
+    <w:basedOn w:val="Normal"/>
+    <w:next w:val="Normal"/>
+    <w:link w:val="Heading3Char"/>
+    <w:uiPriority w:val="9"/>
+    <w:unhideWhenUsed/>
+    <w:qFormat/>
+    <w:rsid w:val="00737A3A"/>
+    <w:pPr>
+      <w:keepNext/>
+      <w:keepLines/>
+      <w:spacing w:before="200" w:after="0"/>
+      <w:outlineLvl w:val="2"/>
+    </w:pPr>
+    <w:rPr>
+      <w:rFonts w:asciiTheme="majorHAnsi" w:eastAsiaTheme="majorEastAsia" w:hAnsiTheme="majorHAnsi" w:cstheme="majorBidi"/>
+      <w:b/>
+      <w:bCs/>
+      <w:color w:val="4F81BD" w:themeColor="accent1"/>
+    </w:rPr>
+  </w:style>
   <w:style w:type="character" w:default="1" w:styleId="DefaultParagraphFont">
     <w:name w:val="Default Paragraph Font"/>
     <w:uiPriority w:val="1"/>
@@ -2104,6 +4753,117 @@
       <w:sz w:val="20"/>
       <w:szCs w:val="20"/>
       <w:lang w:eastAsia="en-IE"/>
+    </w:rPr>
+  </w:style>
+  <w:style w:type="character" w:styleId="Hyperlink">
+    <w:name w:val="Hyperlink"/>
+    <w:basedOn w:val="DefaultParagraphFont"/>
+    <w:uiPriority w:val="99"/>
+    <w:unhideWhenUsed/>
+    <w:rsid w:val="008F3067"/>
+    <w:rPr>
+      <w:color w:val="0000FF"/>
+      <w:u w:val="single"/>
+    </w:rPr>
+  </w:style>
+  <w:style w:type="paragraph" w:styleId="Caption">
+    <w:name w:val="caption"/>
+    <w:basedOn w:val="Normal"/>
+    <w:next w:val="Normal"/>
+    <w:uiPriority w:val="35"/>
+    <w:unhideWhenUsed/>
+    <w:qFormat/>
+    <w:rsid w:val="00570712"/>
+    <w:pPr>
+      <w:spacing w:line="240" w:lineRule="auto"/>
+    </w:pPr>
+    <w:rPr>
+      <w:b/>
+      <w:bCs/>
+      <w:color w:val="4F81BD" w:themeColor="accent1"/>
+      <w:sz w:val="18"/>
+      <w:szCs w:val="18"/>
+    </w:rPr>
+  </w:style>
+  <w:style w:type="character" w:styleId="CommentReference">
+    <w:name w:val="annotation reference"/>
+    <w:basedOn w:val="DefaultParagraphFont"/>
+    <w:uiPriority w:val="99"/>
+    <w:semiHidden/>
+    <w:unhideWhenUsed/>
+    <w:rsid w:val="00737A3A"/>
+    <w:rPr>
+      <w:sz w:val="16"/>
+      <w:szCs w:val="16"/>
+    </w:rPr>
+  </w:style>
+  <w:style w:type="paragraph" w:styleId="CommentText">
+    <w:name w:val="annotation text"/>
+    <w:basedOn w:val="Normal"/>
+    <w:link w:val="CommentTextChar"/>
+    <w:uiPriority w:val="99"/>
+    <w:semiHidden/>
+    <w:unhideWhenUsed/>
+    <w:rsid w:val="00737A3A"/>
+    <w:pPr>
+      <w:spacing w:line="240" w:lineRule="auto"/>
+    </w:pPr>
+    <w:rPr>
+      <w:sz w:val="20"/>
+      <w:szCs w:val="20"/>
+    </w:rPr>
+  </w:style>
+  <w:style w:type="character" w:customStyle="1" w:styleId="CommentTextChar">
+    <w:name w:val="Comment Text Char"/>
+    <w:basedOn w:val="DefaultParagraphFont"/>
+    <w:link w:val="CommentText"/>
+    <w:uiPriority w:val="99"/>
+    <w:semiHidden/>
+    <w:rsid w:val="00737A3A"/>
+    <w:rPr>
+      <w:sz w:val="20"/>
+      <w:szCs w:val="20"/>
+    </w:rPr>
+  </w:style>
+  <w:style w:type="paragraph" w:styleId="CommentSubject">
+    <w:name w:val="annotation subject"/>
+    <w:basedOn w:val="CommentText"/>
+    <w:next w:val="CommentText"/>
+    <w:link w:val="CommentSubjectChar"/>
+    <w:uiPriority w:val="99"/>
+    <w:semiHidden/>
+    <w:unhideWhenUsed/>
+    <w:rsid w:val="00737A3A"/>
+    <w:rPr>
+      <w:b/>
+      <w:bCs/>
+    </w:rPr>
+  </w:style>
+  <w:style w:type="character" w:customStyle="1" w:styleId="CommentSubjectChar">
+    <w:name w:val="Comment Subject Char"/>
+    <w:basedOn w:val="CommentTextChar"/>
+    <w:link w:val="CommentSubject"/>
+    <w:uiPriority w:val="99"/>
+    <w:semiHidden/>
+    <w:rsid w:val="00737A3A"/>
+    <w:rPr>
+      <w:b/>
+      <w:bCs/>
+      <w:sz w:val="20"/>
+      <w:szCs w:val="20"/>
+    </w:rPr>
+  </w:style>
+  <w:style w:type="character" w:customStyle="1" w:styleId="Heading3Char">
+    <w:name w:val="Heading 3 Char"/>
+    <w:basedOn w:val="DefaultParagraphFont"/>
+    <w:link w:val="Heading3"/>
+    <w:uiPriority w:val="9"/>
+    <w:rsid w:val="00737A3A"/>
+    <w:rPr>
+      <w:rFonts w:asciiTheme="majorHAnsi" w:eastAsiaTheme="majorEastAsia" w:hAnsiTheme="majorHAnsi" w:cstheme="majorBidi"/>
+      <w:b/>
+      <w:bCs/>
+      <w:color w:val="4F81BD" w:themeColor="accent1"/>
     </w:rPr>
   </w:style>
 </w:styles>
@@ -2316,6 +5076,28 @@
       <w:szCs w:val="26"/>
     </w:rPr>
   </w:style>
+  <w:style w:type="paragraph" w:styleId="Heading3">
+    <w:name w:val="heading 3"/>
+    <w:basedOn w:val="Normal"/>
+    <w:next w:val="Normal"/>
+    <w:link w:val="Heading3Char"/>
+    <w:uiPriority w:val="9"/>
+    <w:unhideWhenUsed/>
+    <w:qFormat/>
+    <w:rsid w:val="00737A3A"/>
+    <w:pPr>
+      <w:keepNext/>
+      <w:keepLines/>
+      <w:spacing w:before="200" w:after="0"/>
+      <w:outlineLvl w:val="2"/>
+    </w:pPr>
+    <w:rPr>
+      <w:rFonts w:asciiTheme="majorHAnsi" w:eastAsiaTheme="majorEastAsia" w:hAnsiTheme="majorHAnsi" w:cstheme="majorBidi"/>
+      <w:b/>
+      <w:bCs/>
+      <w:color w:val="4F81BD" w:themeColor="accent1"/>
+    </w:rPr>
+  </w:style>
   <w:style w:type="character" w:default="1" w:styleId="DefaultParagraphFont">
     <w:name w:val="Default Paragraph Font"/>
     <w:uiPriority w:val="1"/>
@@ -2499,6 +5281,117 @@
       <w:sz w:val="20"/>
       <w:szCs w:val="20"/>
       <w:lang w:eastAsia="en-IE"/>
+    </w:rPr>
+  </w:style>
+  <w:style w:type="character" w:styleId="Hyperlink">
+    <w:name w:val="Hyperlink"/>
+    <w:basedOn w:val="DefaultParagraphFont"/>
+    <w:uiPriority w:val="99"/>
+    <w:unhideWhenUsed/>
+    <w:rsid w:val="008F3067"/>
+    <w:rPr>
+      <w:color w:val="0000FF"/>
+      <w:u w:val="single"/>
+    </w:rPr>
+  </w:style>
+  <w:style w:type="paragraph" w:styleId="Caption">
+    <w:name w:val="caption"/>
+    <w:basedOn w:val="Normal"/>
+    <w:next w:val="Normal"/>
+    <w:uiPriority w:val="35"/>
+    <w:unhideWhenUsed/>
+    <w:qFormat/>
+    <w:rsid w:val="00570712"/>
+    <w:pPr>
+      <w:spacing w:line="240" w:lineRule="auto"/>
+    </w:pPr>
+    <w:rPr>
+      <w:b/>
+      <w:bCs/>
+      <w:color w:val="4F81BD" w:themeColor="accent1"/>
+      <w:sz w:val="18"/>
+      <w:szCs w:val="18"/>
+    </w:rPr>
+  </w:style>
+  <w:style w:type="character" w:styleId="CommentReference">
+    <w:name w:val="annotation reference"/>
+    <w:basedOn w:val="DefaultParagraphFont"/>
+    <w:uiPriority w:val="99"/>
+    <w:semiHidden/>
+    <w:unhideWhenUsed/>
+    <w:rsid w:val="00737A3A"/>
+    <w:rPr>
+      <w:sz w:val="16"/>
+      <w:szCs w:val="16"/>
+    </w:rPr>
+  </w:style>
+  <w:style w:type="paragraph" w:styleId="CommentText">
+    <w:name w:val="annotation text"/>
+    <w:basedOn w:val="Normal"/>
+    <w:link w:val="CommentTextChar"/>
+    <w:uiPriority w:val="99"/>
+    <w:semiHidden/>
+    <w:unhideWhenUsed/>
+    <w:rsid w:val="00737A3A"/>
+    <w:pPr>
+      <w:spacing w:line="240" w:lineRule="auto"/>
+    </w:pPr>
+    <w:rPr>
+      <w:sz w:val="20"/>
+      <w:szCs w:val="20"/>
+    </w:rPr>
+  </w:style>
+  <w:style w:type="character" w:customStyle="1" w:styleId="CommentTextChar">
+    <w:name w:val="Comment Text Char"/>
+    <w:basedOn w:val="DefaultParagraphFont"/>
+    <w:link w:val="CommentText"/>
+    <w:uiPriority w:val="99"/>
+    <w:semiHidden/>
+    <w:rsid w:val="00737A3A"/>
+    <w:rPr>
+      <w:sz w:val="20"/>
+      <w:szCs w:val="20"/>
+    </w:rPr>
+  </w:style>
+  <w:style w:type="paragraph" w:styleId="CommentSubject">
+    <w:name w:val="annotation subject"/>
+    <w:basedOn w:val="CommentText"/>
+    <w:next w:val="CommentText"/>
+    <w:link w:val="CommentSubjectChar"/>
+    <w:uiPriority w:val="99"/>
+    <w:semiHidden/>
+    <w:unhideWhenUsed/>
+    <w:rsid w:val="00737A3A"/>
+    <w:rPr>
+      <w:b/>
+      <w:bCs/>
+    </w:rPr>
+  </w:style>
+  <w:style w:type="character" w:customStyle="1" w:styleId="CommentSubjectChar">
+    <w:name w:val="Comment Subject Char"/>
+    <w:basedOn w:val="CommentTextChar"/>
+    <w:link w:val="CommentSubject"/>
+    <w:uiPriority w:val="99"/>
+    <w:semiHidden/>
+    <w:rsid w:val="00737A3A"/>
+    <w:rPr>
+      <w:b/>
+      <w:bCs/>
+      <w:sz w:val="20"/>
+      <w:szCs w:val="20"/>
+    </w:rPr>
+  </w:style>
+  <w:style w:type="character" w:customStyle="1" w:styleId="Heading3Char">
+    <w:name w:val="Heading 3 Char"/>
+    <w:basedOn w:val="DefaultParagraphFont"/>
+    <w:link w:val="Heading3"/>
+    <w:uiPriority w:val="9"/>
+    <w:rsid w:val="00737A3A"/>
+    <w:rPr>
+      <w:rFonts w:asciiTheme="majorHAnsi" w:eastAsiaTheme="majorEastAsia" w:hAnsiTheme="majorHAnsi" w:cstheme="majorBidi"/>
+      <w:b/>
+      <w:bCs/>
+      <w:color w:val="4F81BD" w:themeColor="accent1"/>
     </w:rPr>
   </w:style>
 </w:styles>

</xml_diff>

<commit_message>
Documentation, commenting on code etc
</commit_message>
<xml_diff>
--- a/Documentation/HandupDocument.docx
+++ b/Documentation/HandupDocument.docx
@@ -287,8 +287,19 @@
       <w:pPr>
         <w:pStyle w:val="NormalWeb"/>
         <w:shd w:val="clear" w:color="auto" w:fill="FFFFFF"/>
-        <w:spacing w:before="0" w:beforeAutospacing="0" w:after="0" w:afterAutospacing="0" w:line="360" w:lineRule="atLeast"/>
+        <w:spacing w:after="0" w:line="360" w:lineRule="atLeast"/>
         <w:textAlignment w:val="baseline"/>
+        <w:rPr>
+          <w:rStyle w:val="Strong"/>
+          <w:rFonts w:asciiTheme="minorHAnsi" w:eastAsiaTheme="majorEastAsia" w:hAnsiTheme="minorHAnsi"/>
+          <w:b w:val="0"/>
+          <w:color w:val="333333"/>
+          <w:sz w:val="16"/>
+          <w:szCs w:val="22"/>
+          <w:bdr w:val="none" w:sz="0" w:space="0" w:color="auto" w:frame="1"/>
+        </w:rPr>
+      </w:pPr>
+      <w:r>
         <w:rPr>
           <w:rStyle w:val="Strong"/>
           <w:rFonts w:asciiTheme="minorHAnsi" w:eastAsiaTheme="majorEastAsia" w:hAnsiTheme="minorHAnsi"/>
@@ -298,7 +309,8 @@
           <w:szCs w:val="22"/>
           <w:bdr w:val="none" w:sz="0" w:space="0" w:color="auto" w:frame="1"/>
         </w:rPr>
-      </w:pPr>
+        <w:t>For normal sidewinder missiles, the method for target tracking is done with infrared sensor and proportional navigation where if two moving objects remain on a constant bearing and appear to be getting closer then they will collide.</w:t>
+      </w:r>
       <w:r>
         <w:rPr>
           <w:rStyle w:val="Strong"/>
@@ -309,7 +321,67 @@
           <w:szCs w:val="22"/>
           <w:bdr w:val="none" w:sz="0" w:space="0" w:color="auto" w:frame="1"/>
         </w:rPr>
-        <w:t>For normal sidewinder missiles, the method for target tracking is done with infrared sensor and proportional navigation where if two moving objects remain on a constant bearing and appear to be getting closer then they will collide.</w:t>
+        <w:t xml:space="preserve"> </w:t>
+      </w:r>
+      <w:r>
+        <w:rPr>
+          <w:rStyle w:val="Strong"/>
+          <w:rFonts w:asciiTheme="minorHAnsi" w:eastAsiaTheme="majorEastAsia" w:hAnsiTheme="minorHAnsi"/>
+          <w:b w:val="0"/>
+          <w:color w:val="333333"/>
+          <w:sz w:val="16"/>
+          <w:szCs w:val="22"/>
+          <w:bdr w:val="none" w:sz="0" w:space="0" w:color="auto" w:frame="1"/>
+        </w:rPr>
+        <w:t xml:space="preserve">[Source </w:t>
+      </w:r>
+      <w:hyperlink r:id="rId6" w:history="1">
+        <w:r>
+          <w:rPr>
+            <w:rStyle w:val="Hyperlink"/>
+            <w:rFonts w:asciiTheme="minorHAnsi" w:eastAsiaTheme="majorEastAsia" w:hAnsiTheme="minorHAnsi"/>
+            <w:sz w:val="16"/>
+            <w:szCs w:val="22"/>
+            <w:bdr w:val="none" w:sz="0" w:space="0" w:color="auto" w:frame="1"/>
+          </w:rPr>
+          <w:t>http://en.wikipedia.org/wiki/Infrared_homing</w:t>
+        </w:r>
+      </w:hyperlink>
+      <w:r>
+        <w:rPr>
+          <w:rStyle w:val="Strong"/>
+          <w:rFonts w:asciiTheme="minorHAnsi" w:eastAsiaTheme="majorEastAsia" w:hAnsiTheme="minorHAnsi"/>
+          <w:b w:val="0"/>
+          <w:color w:val="333333"/>
+          <w:sz w:val="16"/>
+          <w:szCs w:val="22"/>
+          <w:bdr w:val="none" w:sz="0" w:space="0" w:color="auto" w:frame="1"/>
+        </w:rPr>
+        <w:t xml:space="preserve"> ] [Source </w:t>
+      </w:r>
+      <w:hyperlink r:id="rId7" w:history="1">
+        <w:r>
+          <w:rPr>
+            <w:rStyle w:val="Hyperlink"/>
+            <w:rFonts w:asciiTheme="minorHAnsi" w:eastAsiaTheme="majorEastAsia" w:hAnsiTheme="minorHAnsi"/>
+            <w:sz w:val="16"/>
+            <w:szCs w:val="22"/>
+            <w:bdr w:val="none" w:sz="0" w:space="0" w:color="auto" w:frame="1"/>
+          </w:rPr>
+          <w:t>http://en.wikipedia.org/wiki/Proportional_navigation</w:t>
+        </w:r>
+      </w:hyperlink>
+      <w:r>
+        <w:rPr>
+          <w:rStyle w:val="Strong"/>
+          <w:rFonts w:asciiTheme="minorHAnsi" w:eastAsiaTheme="majorEastAsia" w:hAnsiTheme="minorHAnsi"/>
+          <w:b w:val="0"/>
+          <w:color w:val="333333"/>
+          <w:sz w:val="16"/>
+          <w:szCs w:val="22"/>
+          <w:bdr w:val="none" w:sz="0" w:space="0" w:color="auto" w:frame="1"/>
+        </w:rPr>
+        <w:t xml:space="preserve"> ]</w:t>
       </w:r>
     </w:p>
     <w:p>
@@ -411,12 +483,11 @@
           <w:b w:val="0"/>
           <w:i/>
           <w:color w:val="333333"/>
-          <w:sz w:val="14"/>
-          <w:szCs w:val="22"/>
-          <w:bdr w:val="none" w:sz="0" w:space="0" w:color="auto" w:frame="1"/>
-        </w:rPr>
-      </w:pPr>
-      <w:proofErr w:type="gramStart"/>
+          <w:sz w:val="16"/>
+          <w:szCs w:val="16"/>
+          <w:bdr w:val="none" w:sz="0" w:space="0" w:color="auto" w:frame="1"/>
+        </w:rPr>
+      </w:pPr>
       <w:r>
         <w:rPr>
           <w:rStyle w:val="Strong"/>
@@ -424,32 +495,19 @@
           <w:b w:val="0"/>
           <w:i/>
           <w:color w:val="333333"/>
-          <w:sz w:val="14"/>
-          <w:szCs w:val="22"/>
-          <w:bdr w:val="none" w:sz="0" w:space="0" w:color="auto" w:frame="1"/>
-        </w:rPr>
-        <w:t>[ Source</w:t>
-      </w:r>
-      <w:proofErr w:type="gramEnd"/>
-      <w:r>
-        <w:rPr>
-          <w:rStyle w:val="Strong"/>
-          <w:rFonts w:asciiTheme="minorHAnsi" w:eastAsiaTheme="majorEastAsia" w:hAnsiTheme="minorHAnsi"/>
-          <w:b w:val="0"/>
-          <w:i/>
-          <w:color w:val="333333"/>
-          <w:sz w:val="14"/>
-          <w:szCs w:val="22"/>
-          <w:bdr w:val="none" w:sz="0" w:space="0" w:color="auto" w:frame="1"/>
-        </w:rPr>
-        <w:t xml:space="preserve">: </w:t>
-      </w:r>
-      <w:hyperlink r:id="rId6" w:anchor="respond" w:history="1">
+          <w:sz w:val="16"/>
+          <w:szCs w:val="16"/>
+          <w:bdr w:val="none" w:sz="0" w:space="0" w:color="auto" w:frame="1"/>
+        </w:rPr>
+        <w:t xml:space="preserve">[Source: </w:t>
+      </w:r>
+      <w:hyperlink r:id="rId8" w:anchor="respond" w:history="1">
         <w:r>
           <w:rPr>
             <w:rStyle w:val="Hyperlink"/>
             <w:i/>
             <w:sz w:val="16"/>
+            <w:szCs w:val="16"/>
           </w:rPr>
           <w:t>http://jaran.de/goodbits/2011/07/17/calculating-an-intercept-course-to-a-target-with-constant-direction-and-velocity-in-a-2-dimensional-plane/#respond</w:t>
         </w:r>
@@ -458,6 +516,7 @@
         <w:rPr>
           <w:i/>
           <w:sz w:val="16"/>
+          <w:szCs w:val="16"/>
         </w:rPr>
         <w:t xml:space="preserve"> ]</w:t>
       </w:r>
@@ -473,8 +532,8 @@
           <w:rFonts w:asciiTheme="minorHAnsi" w:eastAsiaTheme="majorEastAsia" w:hAnsiTheme="minorHAnsi"/>
           <w:b w:val="0"/>
           <w:color w:val="333333"/>
-          <w:sz w:val="22"/>
-          <w:szCs w:val="22"/>
+          <w:sz w:val="16"/>
+          <w:szCs w:val="16"/>
           <w:bdr w:val="none" w:sz="0" w:space="0" w:color="auto" w:frame="1"/>
         </w:rPr>
       </w:pPr>
@@ -504,6 +563,7 @@
           <w:sz w:val="22"/>
           <w:szCs w:val="22"/>
         </w:rPr>
+        <w:lastRenderedPageBreak/>
         <mc:AlternateContent>
           <mc:Choice Requires="wps">
             <w:drawing>
@@ -667,7 +727,6 @@
           <w:sz w:val="22"/>
           <w:szCs w:val="22"/>
         </w:rPr>
-        <w:lastRenderedPageBreak/>
         <mc:AlternateContent>
           <mc:Choice Requires="wpg">
             <w:drawing>
@@ -2434,7 +2493,7 @@
                     </pic:cNvPicPr>
                   </pic:nvPicPr>
                   <pic:blipFill>
-                    <a:blip r:embed="rId7">
+                    <a:blip r:embed="rId9">
                       <a:extLst>
                         <a:ext uri="{28A0092B-C50C-407E-A947-70E740481C1C}">
                           <a14:useLocalDpi xmlns:a14="http://schemas.microsoft.com/office/drawing/2010/main" val="0"/>
@@ -2485,7 +2544,7 @@
                     <pic:cNvPicPr/>
                   </pic:nvPicPr>
                   <pic:blipFill>
-                    <a:blip r:embed="rId8"/>
+                    <a:blip r:embed="rId10"/>
                     <a:stretch>
                       <a:fillRect/>
                     </a:stretch>
@@ -2569,7 +2628,7 @@
                     </pic:cNvPicPr>
                   </pic:nvPicPr>
                   <pic:blipFill>
-                    <a:blip r:embed="rId9">
+                    <a:blip r:embed="rId11">
                       <a:extLst>
                         <a:ext uri="{28A0092B-C50C-407E-A947-70E740481C1C}">
                           <a14:useLocalDpi xmlns:a14="http://schemas.microsoft.com/office/drawing/2010/main" val="0"/>
@@ -2682,7 +2741,7 @@
                     </pic:cNvPicPr>
                   </pic:nvPicPr>
                   <pic:blipFill>
-                    <a:blip r:embed="rId10">
+                    <a:blip r:embed="rId12">
                       <a:extLst>
                         <a:ext uri="{28A0092B-C50C-407E-A947-70E740481C1C}">
                           <a14:useLocalDpi xmlns:a14="http://schemas.microsoft.com/office/drawing/2010/main" val="0"/>
@@ -2733,7 +2792,7 @@
                     <pic:cNvPicPr/>
                   </pic:nvPicPr>
                   <pic:blipFill>
-                    <a:blip r:embed="rId11"/>
+                    <a:blip r:embed="rId13"/>
                     <a:stretch>
                       <a:fillRect/>
                     </a:stretch>
@@ -2804,7 +2863,7 @@
                     <pic:cNvPicPr/>
                   </pic:nvPicPr>
                   <pic:blipFill>
-                    <a:blip r:embed="rId12"/>
+                    <a:blip r:embed="rId14"/>
                     <a:stretch>
                       <a:fillRect/>
                     </a:stretch>
@@ -2927,34 +2986,35 @@
       <w:r>
         <w:t xml:space="preserve">  </w:t>
       </w:r>
-      <w:proofErr w:type="gramStart"/>
-      <w:r>
-        <w:rPr>
-          <w:sz w:val="14"/>
-        </w:rPr>
-        <w:t>[ Source</w:t>
-      </w:r>
-      <w:proofErr w:type="gramEnd"/>
-      <w:r>
-        <w:rPr>
-          <w:sz w:val="14"/>
-        </w:rPr>
-        <w:t xml:space="preserve"> </w:t>
-      </w:r>
-      <w:hyperlink r:id="rId13" w:history="1">
+      <w:r>
+        <w:rPr>
+          <w:sz w:val="16"/>
+          <w:szCs w:val="16"/>
+        </w:rPr>
+        <w:t xml:space="preserve">[Source </w:t>
+      </w:r>
+      <w:hyperlink r:id="rId15" w:history="1">
         <w:r>
           <w:rPr>
             <w:rStyle w:val="Hyperlink"/>
-            <w:sz w:val="14"/>
+            <w:sz w:val="16"/>
+            <w:szCs w:val="16"/>
           </w:rPr>
           <w:t>http://cgcookie.com/unity/2011/12/20/introduction-to-networking-in-unity/</w:t>
         </w:r>
       </w:hyperlink>
       <w:r>
         <w:rPr>
+          <w:sz w:val="16"/>
+          <w:szCs w:val="16"/>
+        </w:rPr>
+        <w:t xml:space="preserve"> ]</w:t>
+      </w:r>
+      <w:r>
+        <w:rPr>
           <w:sz w:val="14"/>
         </w:rPr>
-        <w:t xml:space="preserve"> ] </w:t>
+        <w:t xml:space="preserve"> </w:t>
       </w:r>
       <w:r>
         <w:t xml:space="preserve"> </w:t>
@@ -3024,10 +3084,10 @@
         <w:t xml:space="preserve"> IP address and port number and create a connection.  But the issue is how to discover what game is available and what </w:t>
       </w:r>
       <w:r>
-        <w:t>is</w:t>
-      </w:r>
-      <w:r>
-        <w:t xml:space="preserve"> the IP and port number for the server hosting that game.</w:t>
+        <w:t>the IP is</w:t>
+      </w:r>
+      <w:r>
+        <w:t xml:space="preserve"> and port number for the server hosting that game.</w:t>
       </w:r>
     </w:p>
     <w:p>
@@ -3039,6 +3099,157 @@
       </w:r>
       <w:r>
         <w:t xml:space="preserve"> two applications where one was a listener and the other was the sender and it would simply send a list of numbers and the listener would read and decode the messages.  UDP was perfect in this case for my game as it is connectionless. </w:t>
+      </w:r>
+      <w:r>
+        <w:rPr>
+          <w:sz w:val="16"/>
+        </w:rPr>
+        <w:t>[</w:t>
+      </w:r>
+      <w:r>
+        <w:rPr>
+          <w:sz w:val="16"/>
+        </w:rPr>
+        <w:t>S</w:t>
+      </w:r>
+      <w:r>
+        <w:rPr>
+          <w:sz w:val="16"/>
+        </w:rPr>
+        <w:t xml:space="preserve">ource </w:t>
+      </w:r>
+      <w:hyperlink r:id="rId16" w:history="1">
+        <w:r>
+          <w:rPr>
+            <w:rStyle w:val="Hyperlink"/>
+            <w:sz w:val="16"/>
+          </w:rPr>
+          <w:t>http://www.jarloo.com/c-udp-multicasting-tutorial/</w:t>
+        </w:r>
+      </w:hyperlink>
+      <w:r>
+        <w:rPr>
+          <w:sz w:val="16"/>
+        </w:rPr>
+        <w:t xml:space="preserve"> ]</w:t>
+      </w:r>
+    </w:p>
+    <w:p>
+      <w:r>
+        <w:t xml:space="preserve">To make it work in the game I had to employ threading as I needed two processes to run </w:t>
+      </w:r>
+      <w:r>
+        <w:t>simultaneously</w:t>
+      </w:r>
+      <w:r>
+        <w:t>.  I needed to set up a listener</w:t>
+      </w:r>
+      <w:r>
+        <w:t xml:space="preserve"> that kicks off when the LAN server starts that will listen for any game that start</w:t>
+      </w:r>
+      <w:r>
+        <w:t>s,</w:t>
+      </w:r>
+      <w:r>
+        <w:t xml:space="preserve"> looking</w:t>
+      </w:r>
+      <w:r>
+        <w:t xml:space="preserve"> to</w:t>
+      </w:r>
+      <w:r>
+        <w:t xml:space="preserve"> join.  If they receive a game request message they will then multicast their IP and port number so that the requester can dec</w:t>
+      </w:r>
+      <w:r>
+        <w:t>ide to join or not.  On the client side it also needs a threaded listener that will be able to receive the message sent for the LAN server containing the IP and port number.</w:t>
+      </w:r>
+      <w:r>
+        <w:br w:type="page"/>
+      </w:r>
+    </w:p>
+    <w:p>
+      <w:pPr>
+        <w:pStyle w:val="Heading1"/>
+      </w:pPr>
+      <w:r>
+        <w:lastRenderedPageBreak/>
+        <w:t>W</w:t>
+      </w:r>
+      <w:r>
+        <w:t>orks used</w:t>
+      </w:r>
+      <w:r>
+        <w:t xml:space="preserve"> in accomplishing this project</w:t>
+      </w:r>
+    </w:p>
+    <w:p>
+      <w:r>
+        <w:t>Algorithm</w:t>
+      </w:r>
+      <w:r>
+        <w:t xml:space="preserve"> for finding the thing,</w:t>
+      </w:r>
+    </w:p>
+    <w:p>
+      <w:r>
+        <w:t xml:space="preserve">Unity </w:t>
+      </w:r>
+      <w:r>
+        <w:t>networking</w:t>
+      </w:r>
+      <w:r>
+        <w:t xml:space="preserve"> tutorial</w:t>
+      </w:r>
+    </w:p>
+    <w:p>
+      <w:r>
+        <w:t>UDP multicasting</w:t>
+      </w:r>
+    </w:p>
+    <w:p>
+      <w:r>
+        <w:t>Unity Detonator pack (avail and free to use from the unity asset store</w:t>
+      </w:r>
+    </w:p>
+    <w:p>
+      <w:proofErr w:type="gramStart"/>
+      <w:r>
+        <w:t>the</w:t>
+      </w:r>
+      <w:proofErr w:type="gramEnd"/>
+      <w:r>
+        <w:t xml:space="preserve"> models</w:t>
+      </w:r>
+      <w:r>
+        <w:t xml:space="preserve"> = Blend swap</w:t>
+      </w:r>
+      <w:r>
+        <w:t xml:space="preserve"> CC Zero</w:t>
+      </w:r>
+    </w:p>
+    <w:p/>
+    <w:p/>
+    <w:p>
+      <w:r>
+        <w:br w:type="page"/>
+      </w:r>
+    </w:p>
+    <w:p>
+      <w:pPr>
+        <w:pStyle w:val="Heading1"/>
+      </w:pPr>
+      <w:r>
+        <w:lastRenderedPageBreak/>
+        <w:t>Originality Statement</w:t>
+      </w:r>
+    </w:p>
+    <w:p>
+      <w:proofErr w:type="gramStart"/>
+      <w:r>
+        <w:t>add</w:t>
+      </w:r>
+      <w:proofErr w:type="gramEnd"/>
+      <w:r>
+        <w:t xml:space="preserve"> and sign</w:t>
       </w:r>
     </w:p>
     <w:p>
@@ -3053,118 +3264,6 @@
         </w:rPr>
       </w:pPr>
       <w:r>
-        <w:t xml:space="preserve">To make it work in the game I had to employ threading as I needed two processes to run </w:t>
-      </w:r>
-      <w:r>
-        <w:t>simultaneously</w:t>
-      </w:r>
-      <w:r>
-        <w:t>.  I needed to set up a listener</w:t>
-      </w:r>
-      <w:bookmarkStart w:id="0" w:name="_GoBack"/>
-      <w:bookmarkEnd w:id="0"/>
-      <w:r>
-        <w:br w:type="page"/>
-      </w:r>
-    </w:p>
-    <w:p>
-      <w:pPr>
-        <w:pStyle w:val="Heading1"/>
-      </w:pPr>
-      <w:r>
-        <w:lastRenderedPageBreak/>
-        <w:t>W</w:t>
-      </w:r>
-      <w:r>
-        <w:t>orks used</w:t>
-      </w:r>
-      <w:r>
-        <w:t xml:space="preserve"> in accomplishing this project</w:t>
-      </w:r>
-    </w:p>
-    <w:p>
-      <w:r>
-        <w:t>Algorithm</w:t>
-      </w:r>
-      <w:r>
-        <w:t xml:space="preserve"> for finding the thing,</w:t>
-      </w:r>
-    </w:p>
-    <w:p>
-      <w:r>
-        <w:t xml:space="preserve">Unity </w:t>
-      </w:r>
-      <w:r>
-        <w:t>networking</w:t>
-      </w:r>
-      <w:r>
-        <w:t xml:space="preserve"> tutorial</w:t>
-      </w:r>
-    </w:p>
-    <w:p>
-      <w:r>
-        <w:t>UDP multicasting</w:t>
-      </w:r>
-    </w:p>
-    <w:p>
-      <w:r>
-        <w:t>Unity Detonator pack (avail and free to use from the unity asset store</w:t>
-      </w:r>
-    </w:p>
-    <w:p>
-      <w:proofErr w:type="gramStart"/>
-      <w:r>
-        <w:t>the</w:t>
-      </w:r>
-      <w:proofErr w:type="gramEnd"/>
-      <w:r>
-        <w:t xml:space="preserve"> models</w:t>
-      </w:r>
-      <w:r>
-        <w:t xml:space="preserve"> = Blend swap</w:t>
-      </w:r>
-      <w:r>
-        <w:t xml:space="preserve"> CC Zero</w:t>
-      </w:r>
-    </w:p>
-    <w:p/>
-    <w:p/>
-    <w:p>
-      <w:r>
-        <w:br w:type="page"/>
-      </w:r>
-    </w:p>
-    <w:p>
-      <w:pPr>
-        <w:pStyle w:val="Heading1"/>
-      </w:pPr>
-      <w:r>
-        <w:lastRenderedPageBreak/>
-        <w:t>Originality Statement</w:t>
-      </w:r>
-    </w:p>
-    <w:p>
-      <w:proofErr w:type="gramStart"/>
-      <w:r>
-        <w:t>add</w:t>
-      </w:r>
-      <w:proofErr w:type="gramEnd"/>
-      <w:r>
-        <w:t xml:space="preserve"> and sign</w:t>
-      </w:r>
-    </w:p>
-    <w:p>
-      <w:pPr>
-        <w:rPr>
-          <w:rFonts w:asciiTheme="majorHAnsi" w:eastAsiaTheme="majorEastAsia" w:hAnsiTheme="majorHAnsi" w:cstheme="majorBidi"/>
-          <w:b/>
-          <w:bCs/>
-          <w:color w:val="365F91" w:themeColor="accent1" w:themeShade="BF"/>
-          <w:sz w:val="28"/>
-          <w:szCs w:val="28"/>
-        </w:rPr>
-      </w:pPr>
-      <w:r>
         <w:br w:type="page"/>
       </w:r>
     </w:p>
@@ -3269,6 +3368,122 @@
       </w:r>
     </w:p>
     <w:p>
+      <w:r>
+        <w:t>As I will detail</w:t>
+      </w:r>
+      <w:r>
+        <w:t xml:space="preserve"> later my woes with </w:t>
+      </w:r>
+      <w:proofErr w:type="spellStart"/>
+      <w:r>
+        <w:t>MonoDevelop</w:t>
+      </w:r>
+      <w:proofErr w:type="spellEnd"/>
+      <w:r>
+        <w:t xml:space="preserve">, I have instead used Visual Studio 2012 and </w:t>
+      </w:r>
+      <w:proofErr w:type="spellStart"/>
+      <w:r>
+        <w:t>NUnit</w:t>
+      </w:r>
+      <w:proofErr w:type="spellEnd"/>
+      <w:r>
+        <w:t xml:space="preserve"> (version </w:t>
+      </w:r>
+      <w:r>
+        <w:t>2.6.2.12296</w:t>
+      </w:r>
+      <w:r>
+        <w:t>).  With Visual Studio and the extension manager I was able to obtain a package that runs the tests</w:t>
+      </w:r>
+      <w:r>
+        <w:t xml:space="preserve">.  The package I used for VS2012 was </w:t>
+      </w:r>
+      <w:proofErr w:type="spellStart"/>
+      <w:r>
+        <w:t>NUnit</w:t>
+      </w:r>
+      <w:proofErr w:type="spellEnd"/>
+      <w:r>
+        <w:t xml:space="preserve"> Test Adapter (Beta 4) which is a free extension.</w:t>
+      </w:r>
+    </w:p>
+    <w:p>
+      <w:pPr>
+        <w:jc w:val="center"/>
+      </w:pPr>
+      <w:r>
+        <w:rPr>
+          <w:noProof/>
+          <w:lang w:eastAsia="en-IE"/>
+        </w:rPr>
+        <w:drawing>
+          <wp:inline distT="0" distB="0" distL="0" distR="0" wp14:anchorId="1590B04D" wp14:editId="1DA0F9A6">
+            <wp:extent cx="3500651" cy="1787352"/>
+            <wp:effectExtent l="0" t="0" r="5080" b="3810"/>
+            <wp:docPr id="40" name="Picture 40"/>
+            <wp:cNvGraphicFramePr>
+              <a:graphicFrameLocks xmlns:a="http://schemas.openxmlformats.org/drawingml/2006/main" noChangeAspect="1"/>
+            </wp:cNvGraphicFramePr>
+            <a:graphic xmlns:a="http://schemas.openxmlformats.org/drawingml/2006/main">
+              <a:graphicData uri="http://schemas.openxmlformats.org/drawingml/2006/picture">
+                <pic:pic xmlns:pic="http://schemas.openxmlformats.org/drawingml/2006/picture">
+                  <pic:nvPicPr>
+                    <pic:cNvPr id="0" name=""/>
+                    <pic:cNvPicPr/>
+                  </pic:nvPicPr>
+                  <pic:blipFill>
+                    <a:blip r:embed="rId17"/>
+                    <a:stretch>
+                      <a:fillRect/>
+                    </a:stretch>
+                  </pic:blipFill>
+                  <pic:spPr>
+                    <a:xfrm>
+                      <a:off x="0" y="0"/>
+                      <a:ext cx="3500315" cy="1787180"/>
+                    </a:xfrm>
+                    <a:prstGeom prst="rect">
+                      <a:avLst/>
+                    </a:prstGeom>
+                  </pic:spPr>
+                </pic:pic>
+              </a:graphicData>
+            </a:graphic>
+          </wp:inline>
+        </w:drawing>
+      </w:r>
+    </w:p>
+    <w:p>
+      <w:r>
+        <w:t xml:space="preserve">A note of interest when using </w:t>
+      </w:r>
+      <w:proofErr w:type="gramStart"/>
+      <w:r>
+        <w:t>Unity3D,</w:t>
+      </w:r>
+      <w:proofErr w:type="gramEnd"/>
+      <w:r>
+        <w:t xml:space="preserve"> is that once any change takes place a new project is generated.  For this purpose it is necessary to have the </w:t>
+      </w:r>
+      <w:proofErr w:type="spellStart"/>
+      <w:r>
+        <w:t>NUnit</w:t>
+      </w:r>
+      <w:proofErr w:type="spellEnd"/>
+      <w:r>
+        <w:t xml:space="preserve"> framework </w:t>
+      </w:r>
+      <w:proofErr w:type="spellStart"/>
+      <w:r>
+        <w:t>dll</w:t>
+      </w:r>
+      <w:proofErr w:type="spellEnd"/>
+      <w:r>
+        <w:t xml:space="preserve"> instead in a folder so that it can be accessed.</w:t>
+      </w:r>
+    </w:p>
+    <w:p>
       <w:pPr>
         <w:rPr>
           <w:b/>
@@ -3301,15 +3516,45 @@
         <w:t xml:space="preserve"> to distinguish who made what changes and will only overwrite the previous </w:t>
       </w:r>
       <w:r>
-        <w:t>change.  With careful management it is possible to work together having specific rules on who can work on what.</w:t>
-      </w:r>
-    </w:p>
-    <w:p>
-      <w:r>
-        <w:t xml:space="preserve">Unity pro is required to force text </w:t>
-      </w:r>
-      <w:r>
-        <w:t xml:space="preserve">so full version control is possible.  However for the indie package they introduced </w:t>
+        <w:t>change.  With careful management it is possible to work together having specific rules on who can work on what</w:t>
+      </w:r>
+      <w:r>
+        <w:t>, when</w:t>
+      </w:r>
+      <w:r>
+        <w:t>.</w:t>
+      </w:r>
+    </w:p>
+    <w:p>
+      <w:r>
+        <w:t>Unity pro is required to</w:t>
+      </w:r>
+      <w:r>
+        <w:t xml:space="preserve"> access the</w:t>
+      </w:r>
+      <w:r>
+        <w:t xml:space="preserve"> force</w:t>
+      </w:r>
+      <w:r>
+        <w:t xml:space="preserve"> to</w:t>
+      </w:r>
+      <w:r>
+        <w:t xml:space="preserve"> text</w:t>
+      </w:r>
+      <w:r>
+        <w:t xml:space="preserve"> feature</w:t>
+      </w:r>
+      <w:r>
+        <w:t xml:space="preserve"> </w:t>
+      </w:r>
+      <w:r>
+        <w:t xml:space="preserve">so full version control is possible.  However </w:t>
+      </w:r>
+      <w:r>
+        <w:t xml:space="preserve">as a compromise </w:t>
+      </w:r>
+      <w:r>
+        <w:t xml:space="preserve">for the indie package they introduced </w:t>
       </w:r>
       <w:proofErr w:type="gramStart"/>
       <w:r>
@@ -3357,19 +3602,35 @@
         <w:t xml:space="preserve"> possible to work locally and commit changes without the need for </w:t>
       </w:r>
       <w:r>
+        <w:lastRenderedPageBreak/>
         <w:t>internet</w:t>
       </w:r>
       <w:r>
         <w:t>/network</w:t>
       </w:r>
       <w:r>
-        <w:t xml:space="preserve"> connectivity and changes could be</w:t>
+        <w:t xml:space="preserve"> connectivity meaning that</w:t>
+      </w:r>
+      <w:r>
+        <w:t xml:space="preserve"> changes could be</w:t>
       </w:r>
       <w:r>
         <w:t xml:space="preserve"> later pushed to the server</w:t>
       </w:r>
       <w:r>
-        <w:t xml:space="preserve">.  What this also meant is that it is possible in the event of a failure be it the local machine or the server that it would be completely restore the repository based on </w:t>
+        <w:t xml:space="preserve">.  </w:t>
+      </w:r>
+      <w:r>
+        <w:t>Another huge feature around GIT is that</w:t>
+      </w:r>
+      <w:r>
+        <w:t xml:space="preserve"> it is possible in the event of a failure be it the local machine or the server that it </w:t>
+      </w:r>
+      <w:r>
+        <w:t>is possible to</w:t>
+      </w:r>
+      <w:r>
+        <w:t xml:space="preserve"> completely restore the repository based on </w:t>
       </w:r>
       <w:r>
         <w:t>which ever repository is still intact.</w:t>
@@ -3786,58 +4047,133 @@
         <w:rPr>
           <w:lang w:eastAsia="en-IE"/>
         </w:rPr>
+        <w:t>Regardless these files will be regenerated on whatever machine the project will be opened on again when checked out.</w:t>
+      </w:r>
+    </w:p>
+    <w:p>
+      <w:pPr>
+        <w:rPr>
+          <w:lang w:eastAsia="en-IE"/>
+        </w:rPr>
+      </w:pPr>
+      <w:r>
+        <w:rPr>
+          <w:lang w:eastAsia="en-IE"/>
+        </w:rPr>
+        <w:t>I decided not to check in any standard assets as they are common to Unity so it is not necessary to be checking in these all the time and waste bandwidth and storage.</w:t>
+      </w:r>
+    </w:p>
+    <w:p/>
+    <w:p>
+      <w:pPr>
+        <w:rPr>
+          <w:b/>
+        </w:rPr>
+      </w:pPr>
+      <w:r>
+        <w:rPr>
+          <w:b/>
+        </w:rPr>
+        <w:t>Integrated Development Environment</w:t>
+      </w:r>
+    </w:p>
+    <w:p>
+      <w:r>
+        <w:t xml:space="preserve">While </w:t>
+      </w:r>
+      <w:r>
+        <w:t>M</w:t>
+      </w:r>
+      <w:r>
+        <w:t>ono</w:t>
+      </w:r>
+      <w:r>
+        <w:t xml:space="preserve"> </w:t>
+      </w:r>
+      <w:proofErr w:type="gramStart"/>
+      <w:r>
+        <w:t>develop</w:t>
+      </w:r>
+      <w:proofErr w:type="gramEnd"/>
+      <w:r>
+        <w:t xml:space="preserve"> is a necessity for debugging, the version used by unity is out of date and is prone to crashes and its </w:t>
+      </w:r>
+      <w:proofErr w:type="spellStart"/>
+      <w:r>
+        <w:t>intellisense</w:t>
+      </w:r>
+      <w:proofErr w:type="spellEnd"/>
+      <w:r>
+        <w:t xml:space="preserve"> leaves a lot to be desired at times.</w:t>
+      </w:r>
+      <w:r>
+        <w:t xml:space="preserve">  Instead out of pure frustration for the majority of the time I resorted to using Visual Studio 2012 and used debug statements for discovering root of problems, not ideal </w:t>
+      </w:r>
+      <w:r>
+        <w:t xml:space="preserve">in general </w:t>
+      </w:r>
+      <w:r>
+        <w:t>but not having many options when it comes to use mono develop makes it ideal.</w:t>
+      </w:r>
+    </w:p>
+    <w:p>
+      <w:r>
+        <w:t>As mentioned previously, Unity upon any change made will generate a new project meaning that any imported projects or references will be wiped.</w:t>
+      </w:r>
+    </w:p>
+    <w:p>
+      <w:r>
+        <w:t>Originally, I had intended to have separate projects for the likes of game logic and testing but it became apparent very quickly that this was not going to be possi</w:t>
+      </w:r>
+      <w:r>
+        <w:t>ble unless on every load, the projects need to be re-imported.</w:t>
+      </w:r>
+      <w:r>
+        <w:t xml:space="preserve"> </w:t>
+      </w:r>
+    </w:p>
+    <w:p/>
+    <w:p>
+      <w:pPr>
+        <w:rPr>
+          <w:b/>
+        </w:rPr>
+      </w:pPr>
+      <w:r>
+        <w:rPr>
+          <w:b/>
+        </w:rPr>
+        <w:br w:type="page"/>
+      </w:r>
+    </w:p>
+    <w:p>
+      <w:pPr>
+        <w:rPr>
+          <w:b/>
+        </w:rPr>
+      </w:pPr>
+      <w:r>
+        <w:rPr>
+          <w:b/>
+        </w:rPr>
         <w:lastRenderedPageBreak/>
-        <w:t>Regardless these files will be regenerated on whatever machine the project will be opened on again when checked out.</w:t>
-      </w:r>
-    </w:p>
-    <w:p/>
-    <w:p>
-      <w:pPr>
+        <w:t>Multiplayer Networking</w:t>
+      </w:r>
+      <w:r>
         <w:rPr>
           <w:b/>
         </w:rPr>
-      </w:pPr>
-      <w:r>
-        <w:rPr>
-          <w:b/>
-        </w:rPr>
-        <w:t>Integrated Development Environment</w:t>
-      </w:r>
-    </w:p>
-    <w:p>
-      <w:r>
-        <w:t xml:space="preserve"> (</w:t>
-      </w:r>
-      <w:r>
-        <w:t xml:space="preserve">Source control, </w:t>
-      </w:r>
-      <w:r>
-        <w:t>Mono</w:t>
-      </w:r>
-      <w:r>
-        <w:t xml:space="preserve"> (crashing)</w:t>
-      </w:r>
-      <w:r>
-        <w:t xml:space="preserve"> and Visual studio, </w:t>
-      </w:r>
-      <w:r>
-        <w:t xml:space="preserve">testing, importing projects, </w:t>
-      </w:r>
-      <w:proofErr w:type="spellStart"/>
-      <w:r>
-        <w:t>RegisterHost</w:t>
-      </w:r>
-      <w:proofErr w:type="spellEnd"/>
-      <w:r>
-        <w:t xml:space="preserve"> FPS drop, Multicasting </w:t>
-      </w:r>
-      <w:proofErr w:type="spellStart"/>
-      <w:r>
-        <w:t>Vbox</w:t>
-      </w:r>
-      <w:proofErr w:type="spellEnd"/>
-      <w:r>
-        <w:t xml:space="preserve"> issue)</w:t>
+        <w:t xml:space="preserve"> </w:t>
+      </w:r>
+    </w:p>
+    <w:p>
+      <w:r>
+        <w:t>Any issue I encountered in the development of the multiplayer game through the use of Unity’s master server was that for no apparent reason, 10 – 20 seconds in to the game, a drop of ~ 40 frames per second could be observed through the game statistics panel.</w:t>
+      </w:r>
+    </w:p>
+    <w:p>
+      <w:r>
+        <w:t>Initially, I felt it was a fault in my source code, but nothing obvious was showing.  Later, upon searching the Unity support forums I discovered a post the resembled the exact same scenario that I was experiencing and it seemed to be a bug with Unity that resolves around the “Register Host” method when using the master server.  I can confirm that this issue does not occur when using the LAN feature of the game.</w:t>
       </w:r>
     </w:p>
     <w:p>
@@ -3851,6 +4187,14 @@
           <w:szCs w:val="28"/>
         </w:rPr>
       </w:pPr>
+      <w:r>
+        <w:t>When developing the LAN feature on my home network using multicasting, I discovered an issue where my multicast messages were not be</w:t>
+      </w:r>
+      <w:r>
+        <w:t xml:space="preserve"> broadcast, in the end the issue was tracked down to having Oracles Virtual Box installed</w:t>
+      </w:r>
+      <w:bookmarkStart w:id="0" w:name="_GoBack"/>
+      <w:bookmarkEnd w:id="0"/>
       <w:r>
         <w:br w:type="page"/>
       </w:r>
@@ -3888,7 +4232,7 @@
                     </pic:cNvPicPr>
                   </pic:nvPicPr>
                   <pic:blipFill>
-                    <a:blip r:embed="rId14">
+                    <a:blip r:embed="rId18">
                       <a:extLst>
                         <a:ext uri="{28A0092B-C50C-407E-A947-70E740481C1C}">
                           <a14:useLocalDpi xmlns:a14="http://schemas.microsoft.com/office/drawing/2010/main" val="0"/>
@@ -3982,7 +4326,7 @@
                     <pic:cNvPicPr/>
                   </pic:nvPicPr>
                   <pic:blipFill>
-                    <a:blip r:embed="rId12"/>
+                    <a:blip r:embed="rId14"/>
                     <a:stretch>
                       <a:fillRect/>
                     </a:stretch>
@@ -4028,7 +4372,7 @@
                     <pic:cNvPicPr/>
                   </pic:nvPicPr>
                   <pic:blipFill>
-                    <a:blip r:embed="rId8"/>
+                    <a:blip r:embed="rId10"/>
                     <a:stretch>
                       <a:fillRect/>
                     </a:stretch>
@@ -4073,7 +4417,7 @@
                     <pic:cNvPicPr/>
                   </pic:nvPicPr>
                   <pic:blipFill>
-                    <a:blip r:embed="rId11"/>
+                    <a:blip r:embed="rId13"/>
                     <a:stretch>
                       <a:fillRect/>
                     </a:stretch>

</xml_diff>

<commit_message>
Create a game logo, Add unit tests for the PlayerCraft.cs, mooooooooooorrrrrrrrrreeeeeeeeee documentation,
</commit_message>
<xml_diff>
--- a/Documentation/HandupDocument.docx
+++ b/Documentation/HandupDocument.docx
@@ -28,8 +28,8 @@
         </w:rPr>
         <w:drawing>
           <wp:inline distT="0" distB="0" distL="0" distR="0" wp14:anchorId="11769638" wp14:editId="0D6DA5C8">
-            <wp:extent cx="2634018" cy="2634018"/>
-            <wp:effectExtent l="19050" t="0" r="13970" b="833120"/>
+            <wp:extent cx="1721922" cy="1721922"/>
+            <wp:effectExtent l="19050" t="0" r="12065" b="564515"/>
             <wp:docPr id="42" name="Picture 4"/>
             <wp:cNvGraphicFramePr>
               <a:graphicFrameLocks xmlns:a="http://schemas.openxmlformats.org/drawingml/2006/main" noChangeAspect="1"/>
@@ -59,7 +59,7 @@
                   <pic:spPr bwMode="auto">
                     <a:xfrm>
                       <a:off x="0" y="0"/>
-                      <a:ext cx="2634933" cy="2634933"/>
+                      <a:ext cx="1721015" cy="1721015"/>
                     </a:xfrm>
                     <a:prstGeom prst="roundRect">
                       <a:avLst>
@@ -88,15 +88,58 @@
     <w:p>
       <w:pPr>
         <w:spacing w:after="0" w:line="240" w:lineRule="auto"/>
+        <w:jc w:val="center"/>
         <w:rPr>
           <w:rFonts w:ascii="Calibri" w:eastAsia="Calibri" w:hAnsi="Calibri" w:cs="Times New Roman"/>
         </w:rPr>
       </w:pPr>
       <w:r>
         <w:rPr>
-          <w:rFonts w:ascii="Calibri" w:eastAsia="Calibri" w:hAnsi="Calibri" w:cs="Times New Roman"/>
-        </w:rPr>
-        <w:t xml:space="preserve"> </w:t>
+          <w:rFonts w:eastAsia="Calibri"/>
+          <w:noProof/>
+          <w:lang w:eastAsia="en-IE"/>
+        </w:rPr>
+        <w:drawing>
+          <wp:inline distT="0" distB="0" distL="0" distR="0" wp14:anchorId="54E68E14" wp14:editId="2BE5850F">
+            <wp:extent cx="3776353" cy="1888177"/>
+            <wp:effectExtent l="0" t="0" r="0" b="0"/>
+            <wp:docPr id="43" name="Picture 43"/>
+            <wp:cNvGraphicFramePr>
+              <a:graphicFrameLocks xmlns:a="http://schemas.openxmlformats.org/drawingml/2006/main" noChangeAspect="1"/>
+            </wp:cNvGraphicFramePr>
+            <a:graphic xmlns:a="http://schemas.openxmlformats.org/drawingml/2006/main">
+              <a:graphicData uri="http://schemas.openxmlformats.org/drawingml/2006/picture">
+                <pic:pic xmlns:pic="http://schemas.openxmlformats.org/drawingml/2006/picture">
+                  <pic:nvPicPr>
+                    <pic:cNvPr id="0" name="Untitled-1.png"/>
+                    <pic:cNvPicPr/>
+                  </pic:nvPicPr>
+                  <pic:blipFill>
+                    <a:blip r:embed="rId10">
+                      <a:extLst>
+                        <a:ext uri="{28A0092B-C50C-407E-A947-70E740481C1C}">
+                          <a14:useLocalDpi xmlns:a14="http://schemas.microsoft.com/office/drawing/2010/main" val="0"/>
+                        </a:ext>
+                      </a:extLst>
+                    </a:blip>
+                    <a:stretch>
+                      <a:fillRect/>
+                    </a:stretch>
+                  </pic:blipFill>
+                  <pic:spPr>
+                    <a:xfrm>
+                      <a:off x="0" y="0"/>
+                      <a:ext cx="3773921" cy="1886961"/>
+                    </a:xfrm>
+                    <a:prstGeom prst="rect">
+                      <a:avLst/>
+                    </a:prstGeom>
+                  </pic:spPr>
+                </pic:pic>
+              </a:graphicData>
+            </a:graphic>
+          </wp:inline>
+        </w:drawing>
       </w:r>
     </w:p>
     <w:tbl>
@@ -365,7 +408,7 @@
         </w:rPr>
         <w:br w:type="page"/>
       </w:r>
-      <w:bookmarkStart w:id="0" w:name="_Toc354672454"/>
+      <w:bookmarkStart w:id="0" w:name="_Toc354689759"/>
       <w:r>
         <w:rPr>
           <w:rFonts w:eastAsia="Calibri"/>
@@ -618,6 +661,162 @@
       <w:pPr>
         <w:rPr>
           <w:rFonts w:ascii="Calibri" w:eastAsia="Calibri" w:hAnsi="Calibri" w:cs="Times New Roman"/>
+          <w:b/>
+          <w:bCs/>
+        </w:rPr>
+      </w:pPr>
+    </w:p>
+    <w:p>
+      <w:pPr>
+        <w:pStyle w:val="Heading1"/>
+      </w:pPr>
+      <w:bookmarkStart w:id="1" w:name="_Toc354689760"/>
+      <w:r>
+        <w:t>Acknowledgement of w</w:t>
+      </w:r>
+      <w:r>
+        <w:t xml:space="preserve">orks used in accomplishing </w:t>
+      </w:r>
+      <w:r>
+        <w:t xml:space="preserve">of </w:t>
+      </w:r>
+      <w:r>
+        <w:t>this project</w:t>
+      </w:r>
+      <w:bookmarkEnd w:id="1"/>
+    </w:p>
+    <w:p>
+      <w:pPr>
+        <w:pStyle w:val="Heading3"/>
+        <w:rPr>
+          <w:rFonts w:eastAsia="Times New Roman"/>
+          <w:lang w:eastAsia="en-IE"/>
+        </w:rPr>
+      </w:pPr>
+      <w:bookmarkStart w:id="2" w:name="_Toc354689764"/>
+      <w:bookmarkStart w:id="3" w:name="_GoBack"/>
+      <w:bookmarkEnd w:id="3"/>
+      <w:r>
+        <w:rPr>
+          <w:rFonts w:eastAsia="Times New Roman"/>
+          <w:lang w:eastAsia="en-IE"/>
+        </w:rPr>
+        <w:t>Detonator Explosion Framework</w:t>
+      </w:r>
+      <w:bookmarkEnd w:id="2"/>
+    </w:p>
+    <w:p>
+      <w:r>
+        <w:t xml:space="preserve"> </w:t>
+      </w:r>
+      <w:r>
+        <w:t xml:space="preserve">This pack is used for game explosions and is made </w:t>
+      </w:r>
+      <w:r>
+        <w:t>avail</w:t>
+      </w:r>
+      <w:r>
+        <w:t>able</w:t>
+      </w:r>
+      <w:r>
+        <w:t xml:space="preserve"> and </w:t>
+      </w:r>
+      <w:r>
+        <w:t xml:space="preserve">is </w:t>
+      </w:r>
+      <w:r>
+        <w:t>free to use from the unity asset store</w:t>
+      </w:r>
+    </w:p>
+    <w:p>
+      <w:pPr>
+        <w:pStyle w:val="Heading3"/>
+      </w:pPr>
+      <w:bookmarkStart w:id="4" w:name="_Toc354689765"/>
+      <w:r>
+        <w:t>3D Models</w:t>
+      </w:r>
+      <w:bookmarkEnd w:id="4"/>
+    </w:p>
+    <w:p>
+      <w:r>
+        <w:t xml:space="preserve">The apache helicopter model was obtained from </w:t>
+      </w:r>
+      <w:r>
+        <w:t>Blend swap</w:t>
+      </w:r>
+      <w:r>
+        <w:t xml:space="preserve"> under a </w:t>
+      </w:r>
+      <w:r>
+        <w:t>C</w:t>
+      </w:r>
+      <w:r>
+        <w:t xml:space="preserve">reative </w:t>
+      </w:r>
+      <w:r>
+        <w:t>C</w:t>
+      </w:r>
+      <w:r>
+        <w:t xml:space="preserve">ommons </w:t>
+      </w:r>
+      <w:r>
+        <w:t>Zero</w:t>
+      </w:r>
+      <w:r>
+        <w:t xml:space="preserve"> license.  The model was uploaded by user </w:t>
+      </w:r>
+      <w:r>
+        <w:t>“</w:t>
+      </w:r>
+      <w:proofErr w:type="spellStart"/>
+      <w:r>
+        <w:t>KuhnIndustries</w:t>
+      </w:r>
+      <w:proofErr w:type="spellEnd"/>
+      <w:r>
+        <w:t xml:space="preserve">” and is available at </w:t>
+      </w:r>
+      <w:hyperlink r:id="rId11" w:history="1">
+        <w:r>
+          <w:rPr>
+            <w:rStyle w:val="Hyperlink"/>
+          </w:rPr>
+          <w:t>http://www.blendswap.com/blends/view/44235</w:t>
+        </w:r>
+      </w:hyperlink>
+    </w:p>
+    <w:p>
+      <w:r>
+        <w:t xml:space="preserve">The AIM-9 missile model was obtained from </w:t>
+      </w:r>
+      <w:r>
+        <w:t>Blend swap under a Creative Commons Zero license.  The model was uploaded by user</w:t>
+      </w:r>
+      <w:r>
+        <w:t xml:space="preserve"> “</w:t>
+      </w:r>
+      <w:proofErr w:type="spellStart"/>
+      <w:r>
+        <w:t>TwoLpGamer</w:t>
+      </w:r>
+      <w:proofErr w:type="spellEnd"/>
+      <w:r>
+        <w:t xml:space="preserve">” and is available at </w:t>
+      </w:r>
+      <w:hyperlink r:id="rId12" w:history="1">
+        <w:r>
+          <w:rPr>
+            <w:rStyle w:val="Hyperlink"/>
+          </w:rPr>
+          <w:t>http://www.blendswap.com/blends/view/22736</w:t>
+        </w:r>
+      </w:hyperlink>
+    </w:p>
+    <w:p>
+      <w:pPr>
+        <w:rPr>
+          <w:rFonts w:ascii="Calibri" w:eastAsia="Calibri" w:hAnsi="Calibri" w:cs="Times New Roman"/>
         </w:rPr>
       </w:pPr>
       <w:r>
@@ -663,7 +862,9 @@
               <w:tab w:val="right" w:leader="dot" w:pos="9016"/>
             </w:tabs>
             <w:rPr>
+              <w:rFonts w:eastAsiaTheme="minorEastAsia"/>
               <w:noProof/>
+              <w:lang w:eastAsia="en-IE"/>
             </w:rPr>
           </w:pPr>
           <w:r>
@@ -675,7 +876,7 @@
           <w:r>
             <w:fldChar w:fldCharType="separate"/>
           </w:r>
-          <w:hyperlink w:anchor="_Toc354672454" w:history="1">
+          <w:hyperlink w:anchor="_Toc354689759" w:history="1">
             <w:r>
               <w:rPr>
                 <w:rStyle w:val="Hyperlink"/>
@@ -703,7 +904,7 @@
                 <w:noProof/>
                 <w:webHidden/>
               </w:rPr>
-              <w:instrText xml:space="preserve"> PAGEREF _Toc354672454 \h </w:instrText>
+              <w:instrText xml:space="preserve"> PAGEREF _Toc354689759 \h </w:instrText>
             </w:r>
             <w:r>
               <w:rPr>
@@ -741,16 +942,18 @@
               <w:tab w:val="right" w:leader="dot" w:pos="9016"/>
             </w:tabs>
             <w:rPr>
+              <w:rFonts w:eastAsiaTheme="minorEastAsia"/>
               <w:noProof/>
+              <w:lang w:eastAsia="en-IE"/>
             </w:rPr>
           </w:pPr>
-          <w:hyperlink w:anchor="_Toc354672455" w:history="1">
+          <w:hyperlink w:anchor="_Toc354689760" w:history="1">
             <w:r>
               <w:rPr>
                 <w:rStyle w:val="Hyperlink"/>
                 <w:noProof/>
               </w:rPr>
-              <w:t>Introduction</w:t>
+              <w:t>Acknowledgement of works used in accomplishing of this project</w:t>
             </w:r>
             <w:r>
               <w:rPr>
@@ -771,7 +974,7 @@
                 <w:noProof/>
                 <w:webHidden/>
               </w:rPr>
-              <w:instrText xml:space="preserve"> PAGEREF _Toc354672455 \h </w:instrText>
+              <w:instrText xml:space="preserve"> PAGEREF _Toc354689760 \h </w:instrText>
             </w:r>
             <w:r>
               <w:rPr>
@@ -791,7 +994,7 @@
                 <w:noProof/>
                 <w:webHidden/>
               </w:rPr>
-              <w:t>3</w:t>
+              <w:t>2</w:t>
             </w:r>
             <w:r>
               <w:rPr>
@@ -809,16 +1012,18 @@
               <w:tab w:val="right" w:leader="dot" w:pos="9016"/>
             </w:tabs>
             <w:rPr>
+              <w:rFonts w:eastAsiaTheme="minorEastAsia"/>
               <w:noProof/>
+              <w:lang w:eastAsia="en-IE"/>
             </w:rPr>
           </w:pPr>
-          <w:hyperlink w:anchor="_Toc354672456" w:history="1">
+          <w:hyperlink w:anchor="_Toc354689761" w:history="1">
             <w:r>
               <w:rPr>
                 <w:rStyle w:val="Hyperlink"/>
                 <w:noProof/>
               </w:rPr>
-              <w:t>Objective</w:t>
+              <w:t>Missile Interception</w:t>
             </w:r>
             <w:r>
               <w:rPr>
@@ -839,7 +1044,7 @@
                 <w:noProof/>
                 <w:webHidden/>
               </w:rPr>
-              <w:instrText xml:space="preserve"> PAGEREF _Toc354672456 \h </w:instrText>
+              <w:instrText xml:space="preserve"> PAGEREF _Toc354689761 \h </w:instrText>
             </w:r>
             <w:r>
               <w:rPr>
@@ -859,7 +1064,7 @@
                 <w:noProof/>
                 <w:webHidden/>
               </w:rPr>
-              <w:t>3</w:t>
+              <w:t>2</w:t>
             </w:r>
             <w:r>
               <w:rPr>
@@ -877,16 +1082,18 @@
               <w:tab w:val="right" w:leader="dot" w:pos="9016"/>
             </w:tabs>
             <w:rPr>
+              <w:rFonts w:eastAsiaTheme="minorEastAsia"/>
               <w:noProof/>
+              <w:lang w:eastAsia="en-IE"/>
             </w:rPr>
           </w:pPr>
-          <w:hyperlink w:anchor="_Toc354672457" w:history="1">
+          <w:hyperlink w:anchor="_Toc354689762" w:history="1">
             <w:r>
               <w:rPr>
                 <w:rStyle w:val="Hyperlink"/>
                 <w:noProof/>
               </w:rPr>
-              <w:t>Controls</w:t>
+              <w:t>Unity Multiplayer Networking</w:t>
             </w:r>
             <w:r>
               <w:rPr>
@@ -907,7 +1114,7 @@
                 <w:noProof/>
                 <w:webHidden/>
               </w:rPr>
-              <w:instrText xml:space="preserve"> PAGEREF _Toc354672457 \h </w:instrText>
+              <w:instrText xml:space="preserve"> PAGEREF _Toc354689762 \h </w:instrText>
             </w:r>
             <w:r>
               <w:rPr>
@@ -927,7 +1134,219 @@
                 <w:noProof/>
                 <w:webHidden/>
               </w:rPr>
-              <w:t>3</w:t>
+              <w:t>2</w:t>
+            </w:r>
+            <w:r>
+              <w:rPr>
+                <w:noProof/>
+                <w:webHidden/>
+              </w:rPr>
+              <w:fldChar w:fldCharType="end"/>
+            </w:r>
+          </w:hyperlink>
+        </w:p>
+        <w:p>
+          <w:pPr>
+            <w:pStyle w:val="TOC3"/>
+            <w:tabs>
+              <w:tab w:val="right" w:leader="dot" w:pos="9016"/>
+            </w:tabs>
+            <w:rPr>
+              <w:rFonts w:eastAsiaTheme="minorEastAsia"/>
+              <w:noProof/>
+              <w:lang w:eastAsia="en-IE"/>
+            </w:rPr>
+          </w:pPr>
+          <w:hyperlink w:anchor="_Toc354689763" w:history="1">
+            <w:r>
+              <w:rPr>
+                <w:rStyle w:val="Hyperlink"/>
+                <w:noProof/>
+              </w:rPr>
+              <w:t>UDP multicasting</w:t>
+            </w:r>
+            <w:r>
+              <w:rPr>
+                <w:noProof/>
+                <w:webHidden/>
+              </w:rPr>
+              <w:tab/>
+            </w:r>
+            <w:r>
+              <w:rPr>
+                <w:noProof/>
+                <w:webHidden/>
+              </w:rPr>
+              <w:fldChar w:fldCharType="begin"/>
+            </w:r>
+            <w:r>
+              <w:rPr>
+                <w:noProof/>
+                <w:webHidden/>
+              </w:rPr>
+              <w:instrText xml:space="preserve"> PAGEREF _Toc354689763 \h </w:instrText>
+            </w:r>
+            <w:r>
+              <w:rPr>
+                <w:noProof/>
+                <w:webHidden/>
+              </w:rPr>
+            </w:r>
+            <w:r>
+              <w:rPr>
+                <w:noProof/>
+                <w:webHidden/>
+              </w:rPr>
+              <w:fldChar w:fldCharType="separate"/>
+            </w:r>
+            <w:r>
+              <w:rPr>
+                <w:noProof/>
+                <w:webHidden/>
+              </w:rPr>
+              <w:t>2</w:t>
+            </w:r>
+            <w:r>
+              <w:rPr>
+                <w:noProof/>
+                <w:webHidden/>
+              </w:rPr>
+              <w:fldChar w:fldCharType="end"/>
+            </w:r>
+          </w:hyperlink>
+        </w:p>
+        <w:p>
+          <w:pPr>
+            <w:pStyle w:val="TOC3"/>
+            <w:tabs>
+              <w:tab w:val="right" w:leader="dot" w:pos="9016"/>
+            </w:tabs>
+            <w:rPr>
+              <w:rFonts w:eastAsiaTheme="minorEastAsia"/>
+              <w:noProof/>
+              <w:lang w:eastAsia="en-IE"/>
+            </w:rPr>
+          </w:pPr>
+          <w:hyperlink w:anchor="_Toc354689764" w:history="1">
+            <w:r>
+              <w:rPr>
+                <w:rStyle w:val="Hyperlink"/>
+                <w:rFonts w:eastAsia="Times New Roman"/>
+                <w:noProof/>
+                <w:lang w:eastAsia="en-IE"/>
+              </w:rPr>
+              <w:t>Detonator Explosion Framework</w:t>
+            </w:r>
+            <w:r>
+              <w:rPr>
+                <w:noProof/>
+                <w:webHidden/>
+              </w:rPr>
+              <w:tab/>
+            </w:r>
+            <w:r>
+              <w:rPr>
+                <w:noProof/>
+                <w:webHidden/>
+              </w:rPr>
+              <w:fldChar w:fldCharType="begin"/>
+            </w:r>
+            <w:r>
+              <w:rPr>
+                <w:noProof/>
+                <w:webHidden/>
+              </w:rPr>
+              <w:instrText xml:space="preserve"> PAGEREF _Toc354689764 \h </w:instrText>
+            </w:r>
+            <w:r>
+              <w:rPr>
+                <w:noProof/>
+                <w:webHidden/>
+              </w:rPr>
+            </w:r>
+            <w:r>
+              <w:rPr>
+                <w:noProof/>
+                <w:webHidden/>
+              </w:rPr>
+              <w:fldChar w:fldCharType="separate"/>
+            </w:r>
+            <w:r>
+              <w:rPr>
+                <w:noProof/>
+                <w:webHidden/>
+              </w:rPr>
+              <w:t>2</w:t>
+            </w:r>
+            <w:r>
+              <w:rPr>
+                <w:noProof/>
+                <w:webHidden/>
+              </w:rPr>
+              <w:fldChar w:fldCharType="end"/>
+            </w:r>
+          </w:hyperlink>
+        </w:p>
+        <w:p>
+          <w:pPr>
+            <w:pStyle w:val="TOC3"/>
+            <w:tabs>
+              <w:tab w:val="right" w:leader="dot" w:pos="9016"/>
+            </w:tabs>
+            <w:rPr>
+              <w:rFonts w:eastAsiaTheme="minorEastAsia"/>
+              <w:noProof/>
+              <w:lang w:eastAsia="en-IE"/>
+            </w:rPr>
+          </w:pPr>
+          <w:hyperlink w:anchor="_Toc354689765" w:history="1">
+            <w:r>
+              <w:rPr>
+                <w:rStyle w:val="Hyperlink"/>
+                <w:noProof/>
+              </w:rPr>
+              <w:t>3D Models</w:t>
+            </w:r>
+            <w:r>
+              <w:rPr>
+                <w:noProof/>
+                <w:webHidden/>
+              </w:rPr>
+              <w:tab/>
+            </w:r>
+            <w:r>
+              <w:rPr>
+                <w:noProof/>
+                <w:webHidden/>
+              </w:rPr>
+              <w:fldChar w:fldCharType="begin"/>
+            </w:r>
+            <w:r>
+              <w:rPr>
+                <w:noProof/>
+                <w:webHidden/>
+              </w:rPr>
+              <w:instrText xml:space="preserve"> PAGEREF _Toc354689765 \h </w:instrText>
+            </w:r>
+            <w:r>
+              <w:rPr>
+                <w:noProof/>
+                <w:webHidden/>
+              </w:rPr>
+            </w:r>
+            <w:r>
+              <w:rPr>
+                <w:noProof/>
+                <w:webHidden/>
+              </w:rPr>
+              <w:fldChar w:fldCharType="separate"/>
+            </w:r>
+            <w:r>
+              <w:rPr>
+                <w:noProof/>
+                <w:webHidden/>
+              </w:rPr>
+              <w:t>2</w:t>
             </w:r>
             <w:r>
               <w:rPr>
@@ -945,16 +1364,18 @@
               <w:tab w:val="right" w:leader="dot" w:pos="9016"/>
             </w:tabs>
             <w:rPr>
+              <w:rFonts w:eastAsiaTheme="minorEastAsia"/>
               <w:noProof/>
+              <w:lang w:eastAsia="en-IE"/>
             </w:rPr>
           </w:pPr>
-          <w:hyperlink w:anchor="_Toc354672458" w:history="1">
+          <w:hyperlink w:anchor="_Toc354689766" w:history="1">
             <w:r>
               <w:rPr>
                 <w:rStyle w:val="Hyperlink"/>
                 <w:noProof/>
               </w:rPr>
-              <w:t>Game feature description</w:t>
+              <w:t>Introduction</w:t>
             </w:r>
             <w:r>
               <w:rPr>
@@ -975,7 +1396,7 @@
                 <w:noProof/>
                 <w:webHidden/>
               </w:rPr>
-              <w:instrText xml:space="preserve"> PAGEREF _Toc354672458 \h </w:instrText>
+              <w:instrText xml:space="preserve"> PAGEREF _Toc354689766 \h </w:instrText>
             </w:r>
             <w:r>
               <w:rPr>
@@ -995,7 +1416,217 @@
                 <w:noProof/>
                 <w:webHidden/>
               </w:rPr>
-              <w:t>3</w:t>
+              <w:t>4</w:t>
+            </w:r>
+            <w:r>
+              <w:rPr>
+                <w:noProof/>
+                <w:webHidden/>
+              </w:rPr>
+              <w:fldChar w:fldCharType="end"/>
+            </w:r>
+          </w:hyperlink>
+        </w:p>
+        <w:p>
+          <w:pPr>
+            <w:pStyle w:val="TOC3"/>
+            <w:tabs>
+              <w:tab w:val="right" w:leader="dot" w:pos="9016"/>
+            </w:tabs>
+            <w:rPr>
+              <w:rFonts w:eastAsiaTheme="minorEastAsia"/>
+              <w:noProof/>
+              <w:lang w:eastAsia="en-IE"/>
+            </w:rPr>
+          </w:pPr>
+          <w:hyperlink w:anchor="_Toc354689767" w:history="1">
+            <w:r>
+              <w:rPr>
+                <w:rStyle w:val="Hyperlink"/>
+                <w:noProof/>
+              </w:rPr>
+              <w:t>What is this game about?</w:t>
+            </w:r>
+            <w:r>
+              <w:rPr>
+                <w:noProof/>
+                <w:webHidden/>
+              </w:rPr>
+              <w:tab/>
+            </w:r>
+            <w:r>
+              <w:rPr>
+                <w:noProof/>
+                <w:webHidden/>
+              </w:rPr>
+              <w:fldChar w:fldCharType="begin"/>
+            </w:r>
+            <w:r>
+              <w:rPr>
+                <w:noProof/>
+                <w:webHidden/>
+              </w:rPr>
+              <w:instrText xml:space="preserve"> PAGEREF _Toc354689767 \h </w:instrText>
+            </w:r>
+            <w:r>
+              <w:rPr>
+                <w:noProof/>
+                <w:webHidden/>
+              </w:rPr>
+            </w:r>
+            <w:r>
+              <w:rPr>
+                <w:noProof/>
+                <w:webHidden/>
+              </w:rPr>
+              <w:fldChar w:fldCharType="separate"/>
+            </w:r>
+            <w:r>
+              <w:rPr>
+                <w:noProof/>
+                <w:webHidden/>
+              </w:rPr>
+              <w:t>4</w:t>
+            </w:r>
+            <w:r>
+              <w:rPr>
+                <w:noProof/>
+                <w:webHidden/>
+              </w:rPr>
+              <w:fldChar w:fldCharType="end"/>
+            </w:r>
+          </w:hyperlink>
+        </w:p>
+        <w:p>
+          <w:pPr>
+            <w:pStyle w:val="TOC3"/>
+            <w:tabs>
+              <w:tab w:val="right" w:leader="dot" w:pos="9016"/>
+            </w:tabs>
+            <w:rPr>
+              <w:rFonts w:eastAsiaTheme="minorEastAsia"/>
+              <w:noProof/>
+              <w:lang w:eastAsia="en-IE"/>
+            </w:rPr>
+          </w:pPr>
+          <w:hyperlink w:anchor="_Toc354689768" w:history="1">
+            <w:r>
+              <w:rPr>
+                <w:rStyle w:val="Hyperlink"/>
+                <w:noProof/>
+              </w:rPr>
+              <w:t>How to play</w:t>
+            </w:r>
+            <w:r>
+              <w:rPr>
+                <w:noProof/>
+                <w:webHidden/>
+              </w:rPr>
+              <w:tab/>
+            </w:r>
+            <w:r>
+              <w:rPr>
+                <w:noProof/>
+                <w:webHidden/>
+              </w:rPr>
+              <w:fldChar w:fldCharType="begin"/>
+            </w:r>
+            <w:r>
+              <w:rPr>
+                <w:noProof/>
+                <w:webHidden/>
+              </w:rPr>
+              <w:instrText xml:space="preserve"> PAGEREF _Toc354689768 \h </w:instrText>
+            </w:r>
+            <w:r>
+              <w:rPr>
+                <w:noProof/>
+                <w:webHidden/>
+              </w:rPr>
+            </w:r>
+            <w:r>
+              <w:rPr>
+                <w:noProof/>
+                <w:webHidden/>
+              </w:rPr>
+              <w:fldChar w:fldCharType="separate"/>
+            </w:r>
+            <w:r>
+              <w:rPr>
+                <w:noProof/>
+                <w:webHidden/>
+              </w:rPr>
+              <w:t>4</w:t>
+            </w:r>
+            <w:r>
+              <w:rPr>
+                <w:noProof/>
+                <w:webHidden/>
+              </w:rPr>
+              <w:fldChar w:fldCharType="end"/>
+            </w:r>
+          </w:hyperlink>
+        </w:p>
+        <w:p>
+          <w:pPr>
+            <w:pStyle w:val="TOC3"/>
+            <w:tabs>
+              <w:tab w:val="right" w:leader="dot" w:pos="9016"/>
+            </w:tabs>
+            <w:rPr>
+              <w:rFonts w:eastAsiaTheme="minorEastAsia"/>
+              <w:noProof/>
+              <w:lang w:eastAsia="en-IE"/>
+            </w:rPr>
+          </w:pPr>
+          <w:hyperlink w:anchor="_Toc354689769" w:history="1">
+            <w:r>
+              <w:rPr>
+                <w:rStyle w:val="Hyperlink"/>
+                <w:noProof/>
+              </w:rPr>
+              <w:t>Controls</w:t>
+            </w:r>
+            <w:r>
+              <w:rPr>
+                <w:noProof/>
+                <w:webHidden/>
+              </w:rPr>
+              <w:tab/>
+            </w:r>
+            <w:r>
+              <w:rPr>
+                <w:noProof/>
+                <w:webHidden/>
+              </w:rPr>
+              <w:fldChar w:fldCharType="begin"/>
+            </w:r>
+            <w:r>
+              <w:rPr>
+                <w:noProof/>
+                <w:webHidden/>
+              </w:rPr>
+              <w:instrText xml:space="preserve"> PAGEREF _Toc354689769 \h </w:instrText>
+            </w:r>
+            <w:r>
+              <w:rPr>
+                <w:noProof/>
+                <w:webHidden/>
+              </w:rPr>
+            </w:r>
+            <w:r>
+              <w:rPr>
+                <w:noProof/>
+                <w:webHidden/>
+              </w:rPr>
+              <w:fldChar w:fldCharType="separate"/>
+            </w:r>
+            <w:r>
+              <w:rPr>
+                <w:noProof/>
+                <w:webHidden/>
+              </w:rPr>
+              <w:t>4</w:t>
             </w:r>
             <w:r>
               <w:rPr>
@@ -1013,16 +1644,18 @@
               <w:tab w:val="right" w:leader="dot" w:pos="9016"/>
             </w:tabs>
             <w:rPr>
+              <w:rFonts w:eastAsiaTheme="minorEastAsia"/>
               <w:noProof/>
+              <w:lang w:eastAsia="en-IE"/>
             </w:rPr>
           </w:pPr>
-          <w:hyperlink w:anchor="_Toc354672459" w:history="1">
+          <w:hyperlink w:anchor="_Toc354689770" w:history="1">
             <w:r>
               <w:rPr>
                 <w:rStyle w:val="Hyperlink"/>
                 <w:noProof/>
               </w:rPr>
-              <w:t>Works used in accomplishing this project</w:t>
+              <w:t>Game feature description</w:t>
             </w:r>
             <w:r>
               <w:rPr>
@@ -1043,7 +1676,7 @@
                 <w:noProof/>
                 <w:webHidden/>
               </w:rPr>
-              <w:instrText xml:space="preserve"> PAGEREF _Toc354672459 \h </w:instrText>
+              <w:instrText xml:space="preserve"> PAGEREF _Toc354689770 \h </w:instrText>
             </w:r>
             <w:r>
               <w:rPr>
@@ -1063,7 +1696,223 @@
                 <w:noProof/>
                 <w:webHidden/>
               </w:rPr>
-              <w:t>10</w:t>
+              <w:t>5</w:t>
+            </w:r>
+            <w:r>
+              <w:rPr>
+                <w:noProof/>
+                <w:webHidden/>
+              </w:rPr>
+              <w:fldChar w:fldCharType="end"/>
+            </w:r>
+          </w:hyperlink>
+        </w:p>
+        <w:p>
+          <w:pPr>
+            <w:pStyle w:val="TOC3"/>
+            <w:tabs>
+              <w:tab w:val="right" w:leader="dot" w:pos="9016"/>
+            </w:tabs>
+            <w:rPr>
+              <w:rFonts w:eastAsiaTheme="minorEastAsia"/>
+              <w:noProof/>
+              <w:lang w:eastAsia="en-IE"/>
+            </w:rPr>
+          </w:pPr>
+          <w:hyperlink w:anchor="_Toc354689771" w:history="1">
+            <w:r>
+              <w:rPr>
+                <w:rStyle w:val="Hyperlink"/>
+                <w:i/>
+                <w:iCs/>
+                <w:noProof/>
+              </w:rPr>
+              <w:t>The Missile Intercept</w:t>
+            </w:r>
+            <w:r>
+              <w:rPr>
+                <w:noProof/>
+                <w:webHidden/>
+              </w:rPr>
+              <w:tab/>
+            </w:r>
+            <w:r>
+              <w:rPr>
+                <w:noProof/>
+                <w:webHidden/>
+              </w:rPr>
+              <w:fldChar w:fldCharType="begin"/>
+            </w:r>
+            <w:r>
+              <w:rPr>
+                <w:noProof/>
+                <w:webHidden/>
+              </w:rPr>
+              <w:instrText xml:space="preserve"> PAGEREF _Toc354689771 \h </w:instrText>
+            </w:r>
+            <w:r>
+              <w:rPr>
+                <w:noProof/>
+                <w:webHidden/>
+              </w:rPr>
+            </w:r>
+            <w:r>
+              <w:rPr>
+                <w:noProof/>
+                <w:webHidden/>
+              </w:rPr>
+              <w:fldChar w:fldCharType="separate"/>
+            </w:r>
+            <w:r>
+              <w:rPr>
+                <w:noProof/>
+                <w:webHidden/>
+              </w:rPr>
+              <w:t>5</w:t>
+            </w:r>
+            <w:r>
+              <w:rPr>
+                <w:noProof/>
+                <w:webHidden/>
+              </w:rPr>
+              <w:fldChar w:fldCharType="end"/>
+            </w:r>
+          </w:hyperlink>
+        </w:p>
+        <w:p>
+          <w:pPr>
+            <w:pStyle w:val="TOC3"/>
+            <w:tabs>
+              <w:tab w:val="right" w:leader="dot" w:pos="9016"/>
+            </w:tabs>
+            <w:rPr>
+              <w:rFonts w:eastAsiaTheme="minorEastAsia"/>
+              <w:noProof/>
+              <w:lang w:eastAsia="en-IE"/>
+            </w:rPr>
+          </w:pPr>
+          <w:hyperlink w:anchor="_Toc354689772" w:history="1">
+            <w:r>
+              <w:rPr>
+                <w:rStyle w:val="Hyperlink"/>
+                <w:i/>
+                <w:iCs/>
+                <w:noProof/>
+              </w:rPr>
+              <w:t>Radar system</w:t>
+            </w:r>
+            <w:r>
+              <w:rPr>
+                <w:noProof/>
+                <w:webHidden/>
+              </w:rPr>
+              <w:tab/>
+            </w:r>
+            <w:r>
+              <w:rPr>
+                <w:noProof/>
+                <w:webHidden/>
+              </w:rPr>
+              <w:fldChar w:fldCharType="begin"/>
+            </w:r>
+            <w:r>
+              <w:rPr>
+                <w:noProof/>
+                <w:webHidden/>
+              </w:rPr>
+              <w:instrText xml:space="preserve"> PAGEREF _Toc354689772 \h </w:instrText>
+            </w:r>
+            <w:r>
+              <w:rPr>
+                <w:noProof/>
+                <w:webHidden/>
+              </w:rPr>
+            </w:r>
+            <w:r>
+              <w:rPr>
+                <w:noProof/>
+                <w:webHidden/>
+              </w:rPr>
+              <w:fldChar w:fldCharType="separate"/>
+            </w:r>
+            <w:r>
+              <w:rPr>
+                <w:noProof/>
+                <w:webHidden/>
+              </w:rPr>
+              <w:t>8</w:t>
+            </w:r>
+            <w:r>
+              <w:rPr>
+                <w:noProof/>
+                <w:webHidden/>
+              </w:rPr>
+              <w:fldChar w:fldCharType="end"/>
+            </w:r>
+          </w:hyperlink>
+        </w:p>
+        <w:p>
+          <w:pPr>
+            <w:pStyle w:val="TOC3"/>
+            <w:tabs>
+              <w:tab w:val="right" w:leader="dot" w:pos="9016"/>
+            </w:tabs>
+            <w:rPr>
+              <w:rFonts w:eastAsiaTheme="minorEastAsia"/>
+              <w:noProof/>
+              <w:lang w:eastAsia="en-IE"/>
+            </w:rPr>
+          </w:pPr>
+          <w:hyperlink w:anchor="_Toc354689773" w:history="1">
+            <w:r>
+              <w:rPr>
+                <w:rStyle w:val="Hyperlink"/>
+                <w:i/>
+                <w:iCs/>
+                <w:noProof/>
+              </w:rPr>
+              <w:t>The Multiplayer</w:t>
+            </w:r>
+            <w:r>
+              <w:rPr>
+                <w:noProof/>
+                <w:webHidden/>
+              </w:rPr>
+              <w:tab/>
+            </w:r>
+            <w:r>
+              <w:rPr>
+                <w:noProof/>
+                <w:webHidden/>
+              </w:rPr>
+              <w:fldChar w:fldCharType="begin"/>
+            </w:r>
+            <w:r>
+              <w:rPr>
+                <w:noProof/>
+                <w:webHidden/>
+              </w:rPr>
+              <w:instrText xml:space="preserve"> PAGEREF _Toc354689773 \h </w:instrText>
+            </w:r>
+            <w:r>
+              <w:rPr>
+                <w:noProof/>
+                <w:webHidden/>
+              </w:rPr>
+            </w:r>
+            <w:r>
+              <w:rPr>
+                <w:noProof/>
+                <w:webHidden/>
+              </w:rPr>
+              <w:fldChar w:fldCharType="separate"/>
+            </w:r>
+            <w:r>
+              <w:rPr>
+                <w:noProof/>
+                <w:webHidden/>
+              </w:rPr>
+              <w:t>9</w:t>
             </w:r>
             <w:r>
               <w:rPr>
@@ -1081,16 +1930,18 @@
               <w:tab w:val="right" w:leader="dot" w:pos="9016"/>
             </w:tabs>
             <w:rPr>
+              <w:rFonts w:eastAsiaTheme="minorEastAsia"/>
               <w:noProof/>
+              <w:lang w:eastAsia="en-IE"/>
             </w:rPr>
           </w:pPr>
-          <w:hyperlink w:anchor="_Toc354672460" w:history="1">
+          <w:hyperlink w:anchor="_Toc354689774" w:history="1">
             <w:r>
               <w:rPr>
                 <w:rStyle w:val="Hyperlink"/>
                 <w:noProof/>
               </w:rPr>
-              <w:t>Issues faced</w:t>
+              <w:t>Issues faced during the project</w:t>
             </w:r>
             <w:r>
               <w:rPr>
@@ -1111,7 +1962,7 @@
                 <w:noProof/>
                 <w:webHidden/>
               </w:rPr>
-              <w:instrText xml:space="preserve"> PAGEREF _Toc354672460 \h </w:instrText>
+              <w:instrText xml:space="preserve"> PAGEREF _Toc354689774 \h </w:instrText>
             </w:r>
             <w:r>
               <w:rPr>
@@ -1132,6 +1983,294 @@
                 <w:webHidden/>
               </w:rPr>
               <w:t>11</w:t>
+            </w:r>
+            <w:r>
+              <w:rPr>
+                <w:noProof/>
+                <w:webHidden/>
+              </w:rPr>
+              <w:fldChar w:fldCharType="end"/>
+            </w:r>
+          </w:hyperlink>
+        </w:p>
+        <w:p>
+          <w:pPr>
+            <w:pStyle w:val="TOC3"/>
+            <w:tabs>
+              <w:tab w:val="right" w:leader="dot" w:pos="9016"/>
+            </w:tabs>
+            <w:rPr>
+              <w:rFonts w:eastAsiaTheme="minorEastAsia"/>
+              <w:noProof/>
+              <w:lang w:eastAsia="en-IE"/>
+            </w:rPr>
+          </w:pPr>
+          <w:hyperlink w:anchor="_Toc354689775" w:history="1">
+            <w:r>
+              <w:rPr>
+                <w:rStyle w:val="Hyperlink"/>
+                <w:i/>
+                <w:iCs/>
+                <w:noProof/>
+              </w:rPr>
+              <w:t>Unit testing</w:t>
+            </w:r>
+            <w:r>
+              <w:rPr>
+                <w:noProof/>
+                <w:webHidden/>
+              </w:rPr>
+              <w:tab/>
+            </w:r>
+            <w:r>
+              <w:rPr>
+                <w:noProof/>
+                <w:webHidden/>
+              </w:rPr>
+              <w:fldChar w:fldCharType="begin"/>
+            </w:r>
+            <w:r>
+              <w:rPr>
+                <w:noProof/>
+                <w:webHidden/>
+              </w:rPr>
+              <w:instrText xml:space="preserve"> PAGEREF _Toc354689775 \h </w:instrText>
+            </w:r>
+            <w:r>
+              <w:rPr>
+                <w:noProof/>
+                <w:webHidden/>
+              </w:rPr>
+            </w:r>
+            <w:r>
+              <w:rPr>
+                <w:noProof/>
+                <w:webHidden/>
+              </w:rPr>
+              <w:fldChar w:fldCharType="separate"/>
+            </w:r>
+            <w:r>
+              <w:rPr>
+                <w:noProof/>
+                <w:webHidden/>
+              </w:rPr>
+              <w:t>11</w:t>
+            </w:r>
+            <w:r>
+              <w:rPr>
+                <w:noProof/>
+                <w:webHidden/>
+              </w:rPr>
+              <w:fldChar w:fldCharType="end"/>
+            </w:r>
+          </w:hyperlink>
+        </w:p>
+        <w:p>
+          <w:pPr>
+            <w:pStyle w:val="TOC3"/>
+            <w:tabs>
+              <w:tab w:val="right" w:leader="dot" w:pos="9016"/>
+            </w:tabs>
+            <w:rPr>
+              <w:rFonts w:eastAsiaTheme="minorEastAsia"/>
+              <w:noProof/>
+              <w:lang w:eastAsia="en-IE"/>
+            </w:rPr>
+          </w:pPr>
+          <w:hyperlink w:anchor="_Toc354689776" w:history="1">
+            <w:r>
+              <w:rPr>
+                <w:rStyle w:val="Hyperlink"/>
+                <w:i/>
+                <w:iCs/>
+                <w:noProof/>
+              </w:rPr>
+              <w:t>Version Control</w:t>
+            </w:r>
+            <w:r>
+              <w:rPr>
+                <w:noProof/>
+                <w:webHidden/>
+              </w:rPr>
+              <w:tab/>
+            </w:r>
+            <w:r>
+              <w:rPr>
+                <w:noProof/>
+                <w:webHidden/>
+              </w:rPr>
+              <w:fldChar w:fldCharType="begin"/>
+            </w:r>
+            <w:r>
+              <w:rPr>
+                <w:noProof/>
+                <w:webHidden/>
+              </w:rPr>
+              <w:instrText xml:space="preserve"> PAGEREF _Toc354689776 \h </w:instrText>
+            </w:r>
+            <w:r>
+              <w:rPr>
+                <w:noProof/>
+                <w:webHidden/>
+              </w:rPr>
+            </w:r>
+            <w:r>
+              <w:rPr>
+                <w:noProof/>
+                <w:webHidden/>
+              </w:rPr>
+              <w:fldChar w:fldCharType="separate"/>
+            </w:r>
+            <w:r>
+              <w:rPr>
+                <w:noProof/>
+                <w:webHidden/>
+              </w:rPr>
+              <w:t>11</w:t>
+            </w:r>
+            <w:r>
+              <w:rPr>
+                <w:noProof/>
+                <w:webHidden/>
+              </w:rPr>
+              <w:fldChar w:fldCharType="end"/>
+            </w:r>
+          </w:hyperlink>
+        </w:p>
+        <w:p>
+          <w:pPr>
+            <w:pStyle w:val="TOC3"/>
+            <w:tabs>
+              <w:tab w:val="right" w:leader="dot" w:pos="9016"/>
+            </w:tabs>
+            <w:rPr>
+              <w:rFonts w:eastAsiaTheme="minorEastAsia"/>
+              <w:noProof/>
+              <w:lang w:eastAsia="en-IE"/>
+            </w:rPr>
+          </w:pPr>
+          <w:hyperlink w:anchor="_Toc354689777" w:history="1">
+            <w:r>
+              <w:rPr>
+                <w:rStyle w:val="Hyperlink"/>
+                <w:i/>
+                <w:iCs/>
+                <w:noProof/>
+              </w:rPr>
+              <w:t>Integrated Development Environment</w:t>
+            </w:r>
+            <w:r>
+              <w:rPr>
+                <w:noProof/>
+                <w:webHidden/>
+              </w:rPr>
+              <w:tab/>
+            </w:r>
+            <w:r>
+              <w:rPr>
+                <w:noProof/>
+                <w:webHidden/>
+              </w:rPr>
+              <w:fldChar w:fldCharType="begin"/>
+            </w:r>
+            <w:r>
+              <w:rPr>
+                <w:noProof/>
+                <w:webHidden/>
+              </w:rPr>
+              <w:instrText xml:space="preserve"> PAGEREF _Toc354689777 \h </w:instrText>
+            </w:r>
+            <w:r>
+              <w:rPr>
+                <w:noProof/>
+                <w:webHidden/>
+              </w:rPr>
+            </w:r>
+            <w:r>
+              <w:rPr>
+                <w:noProof/>
+                <w:webHidden/>
+              </w:rPr>
+              <w:fldChar w:fldCharType="separate"/>
+            </w:r>
+            <w:r>
+              <w:rPr>
+                <w:noProof/>
+                <w:webHidden/>
+              </w:rPr>
+              <w:t>12</w:t>
+            </w:r>
+            <w:r>
+              <w:rPr>
+                <w:noProof/>
+                <w:webHidden/>
+              </w:rPr>
+              <w:fldChar w:fldCharType="end"/>
+            </w:r>
+          </w:hyperlink>
+        </w:p>
+        <w:p>
+          <w:pPr>
+            <w:pStyle w:val="TOC3"/>
+            <w:tabs>
+              <w:tab w:val="right" w:leader="dot" w:pos="9016"/>
+            </w:tabs>
+            <w:rPr>
+              <w:rFonts w:eastAsiaTheme="minorEastAsia"/>
+              <w:noProof/>
+              <w:lang w:eastAsia="en-IE"/>
+            </w:rPr>
+          </w:pPr>
+          <w:hyperlink w:anchor="_Toc354689778" w:history="1">
+            <w:r>
+              <w:rPr>
+                <w:rStyle w:val="Hyperlink"/>
+                <w:i/>
+                <w:iCs/>
+                <w:noProof/>
+              </w:rPr>
+              <w:t>Multiplayer Networking</w:t>
+            </w:r>
+            <w:r>
+              <w:rPr>
+                <w:noProof/>
+                <w:webHidden/>
+              </w:rPr>
+              <w:tab/>
+            </w:r>
+            <w:r>
+              <w:rPr>
+                <w:noProof/>
+                <w:webHidden/>
+              </w:rPr>
+              <w:fldChar w:fldCharType="begin"/>
+            </w:r>
+            <w:r>
+              <w:rPr>
+                <w:noProof/>
+                <w:webHidden/>
+              </w:rPr>
+              <w:instrText xml:space="preserve"> PAGEREF _Toc354689778 \h </w:instrText>
+            </w:r>
+            <w:r>
+              <w:rPr>
+                <w:noProof/>
+                <w:webHidden/>
+              </w:rPr>
+            </w:r>
+            <w:r>
+              <w:rPr>
+                <w:noProof/>
+                <w:webHidden/>
+              </w:rPr>
+              <w:fldChar w:fldCharType="separate"/>
+            </w:r>
+            <w:r>
+              <w:rPr>
+                <w:noProof/>
+                <w:webHidden/>
+              </w:rPr>
+              <w:t>13</w:t>
             </w:r>
             <w:r>
               <w:rPr>
@@ -1149,10 +2288,12 @@
               <w:tab w:val="right" w:leader="dot" w:pos="9016"/>
             </w:tabs>
             <w:rPr>
+              <w:rFonts w:eastAsiaTheme="minorEastAsia"/>
               <w:noProof/>
+              <w:lang w:eastAsia="en-IE"/>
             </w:rPr>
           </w:pPr>
-          <w:hyperlink w:anchor="_Toc354672461" w:history="1">
+          <w:hyperlink w:anchor="_Toc354689779" w:history="1">
             <w:r>
               <w:rPr>
                 <w:rStyle w:val="Hyperlink"/>
@@ -1179,7 +2320,7 @@
                 <w:noProof/>
                 <w:webHidden/>
               </w:rPr>
-              <w:instrText xml:space="preserve"> PAGEREF _Toc354672461 \h </w:instrText>
+              <w:instrText xml:space="preserve"> PAGEREF _Toc354689779 \h </w:instrText>
             </w:r>
             <w:r>
               <w:rPr>
@@ -1217,10 +2358,12 @@
               <w:tab w:val="right" w:leader="dot" w:pos="9016"/>
             </w:tabs>
             <w:rPr>
+              <w:rFonts w:eastAsiaTheme="minorEastAsia"/>
               <w:noProof/>
+              <w:lang w:eastAsia="en-IE"/>
             </w:rPr>
           </w:pPr>
-          <w:hyperlink w:anchor="_Toc354672462" w:history="1">
+          <w:hyperlink w:anchor="_Toc354689780" w:history="1">
             <w:r>
               <w:rPr>
                 <w:rStyle w:val="Hyperlink"/>
@@ -1247,7 +2390,7 @@
                 <w:noProof/>
                 <w:webHidden/>
               </w:rPr>
-              <w:instrText xml:space="preserve"> PAGEREF _Toc354672462 \h </w:instrText>
+              <w:instrText xml:space="preserve"> PAGEREF _Toc354689780 \h </w:instrText>
             </w:r>
             <w:r>
               <w:rPr>
@@ -1285,10 +2428,12 @@
               <w:tab w:val="right" w:leader="dot" w:pos="9016"/>
             </w:tabs>
             <w:rPr>
+              <w:rFonts w:eastAsiaTheme="minorEastAsia"/>
               <w:noProof/>
+              <w:lang w:eastAsia="en-IE"/>
             </w:rPr>
           </w:pPr>
-          <w:hyperlink w:anchor="_Toc354672463" w:history="1">
+          <w:hyperlink w:anchor="_Toc354689781" w:history="1">
             <w:r>
               <w:rPr>
                 <w:rStyle w:val="Hyperlink"/>
@@ -1315,7 +2460,7 @@
                 <w:noProof/>
                 <w:webHidden/>
               </w:rPr>
-              <w:instrText xml:space="preserve"> PAGEREF _Toc354672463 \h </w:instrText>
+              <w:instrText xml:space="preserve"> PAGEREF _Toc354689781 \h </w:instrText>
             </w:r>
             <w:r>
               <w:rPr>
@@ -1369,7 +2514,6 @@
           <w:szCs w:val="28"/>
         </w:rPr>
       </w:pPr>
-      <w:bookmarkStart w:id="1" w:name="_Toc354672455"/>
       <w:r>
         <w:br w:type="page"/>
       </w:r>
@@ -1378,11 +2522,12 @@
       <w:pPr>
         <w:pStyle w:val="Heading1"/>
       </w:pPr>
+      <w:bookmarkStart w:id="5" w:name="_Toc354689766"/>
       <w:r>
         <w:lastRenderedPageBreak/>
         <w:t>Introduction</w:t>
       </w:r>
-      <w:bookmarkEnd w:id="1"/>
+      <w:bookmarkEnd w:id="5"/>
       <w:r>
         <w:t xml:space="preserve"> </w:t>
       </w:r>
@@ -1391,11 +2536,195 @@
       <w:pPr>
         <w:pStyle w:val="Heading3"/>
       </w:pPr>
-      <w:bookmarkStart w:id="2" w:name="_Toc354672456"/>
-      <w:r>
-        <w:t>Objective</w:t>
-      </w:r>
-      <w:bookmarkEnd w:id="2"/>
+      <w:bookmarkStart w:id="6" w:name="_Toc354689767"/>
+      <w:r>
+        <w:t>What is this game</w:t>
+      </w:r>
+      <w:r>
+        <w:t xml:space="preserve"> about</w:t>
+      </w:r>
+      <w:r>
+        <w:t>?</w:t>
+      </w:r>
+      <w:bookmarkEnd w:id="6"/>
+    </w:p>
+    <w:p>
+      <w:r>
+        <w:t xml:space="preserve">This is a multiplayer first person tactical shooter that </w:t>
+      </w:r>
+      <w:r>
+        <w:t>involves</w:t>
+      </w:r>
+      <w:r>
+        <w:t xml:space="preserve"> flying </w:t>
+      </w:r>
+      <w:r>
+        <w:t>apache helicopters over a desert island</w:t>
+      </w:r>
+      <w:r>
+        <w:t xml:space="preserve"> with the simple objective being to shoot down your opponent before they shoot you down</w:t>
+      </w:r>
+      <w:r>
+        <w:t>.</w:t>
+      </w:r>
+      <w:r>
+        <w:t xml:space="preserve">   The game has been built in Unity3D</w:t>
+      </w:r>
+      <w:r>
+        <w:t xml:space="preserve"> 4.1.2 with t</w:t>
+      </w:r>
+      <w:r>
+        <w:t>he main focus is been given to</w:t>
+      </w:r>
+      <w:r>
+        <w:t xml:space="preserve"> providing an algorithm that </w:t>
+      </w:r>
+      <w:r>
+        <w:t>control</w:t>
+      </w:r>
+      <w:r>
+        <w:t>s</w:t>
+      </w:r>
+      <w:r>
+        <w:t xml:space="preserve"> a missile from launch to terminal guidance. For a missile to be efficient, it will normally try and always lead its target rather than just chase it.</w:t>
+      </w:r>
+    </w:p>
+    <w:p>
+      <w:r>
+        <w:t xml:space="preserve">The </w:t>
+      </w:r>
+      <w:r>
+        <w:t>co</w:t>
+      </w:r>
+      <w:r>
+        <w:t xml:space="preserve"> algorithm used is the radar system that both the aircrafts and missiles have.  This is </w:t>
+      </w:r>
+      <w:r>
+        <w:t xml:space="preserve">instrumental for the missile to work as it facilitates the detection and monitoring of targets for determining their current position </w:t>
+      </w:r>
+      <w:r>
+        <w:t>and velocity.</w:t>
+      </w:r>
+    </w:p>
+    <w:p>
+      <w:r>
+        <w:t xml:space="preserve">The game is designed to be multiplayer with the choice of </w:t>
+      </w:r>
+      <w:r>
+        <w:t>playing a game over the internet or the Local Area Network with up to 4 players.</w:t>
+      </w:r>
+    </w:p>
+    <w:p>
+      <w:pPr>
+        <w:pStyle w:val="Heading3"/>
+      </w:pPr>
+      <w:bookmarkStart w:id="7" w:name="_Toc354689768"/>
+      <w:r>
+        <w:t>How to play</w:t>
+      </w:r>
+      <w:bookmarkEnd w:id="7"/>
+    </w:p>
+    <w:p>
+      <w:pPr>
+        <w:pStyle w:val="ListParagraph"/>
+        <w:numPr>
+          <w:ilvl w:val="0"/>
+          <w:numId w:val="3"/>
+        </w:numPr>
+      </w:pPr>
+      <w:r>
+        <w:t xml:space="preserve">Double click the </w:t>
+      </w:r>
+      <w:proofErr w:type="spellStart"/>
+      <w:r>
+        <w:t>RedSKY</w:t>
+      </w:r>
+      <w:proofErr w:type="spellEnd"/>
+      <w:r>
+        <w:t xml:space="preserve"> executable.  </w:t>
+      </w:r>
+    </w:p>
+    <w:p>
+      <w:pPr>
+        <w:pStyle w:val="ListParagraph"/>
+        <w:numPr>
+          <w:ilvl w:val="0"/>
+          <w:numId w:val="3"/>
+        </w:numPr>
+      </w:pPr>
+      <w:r>
+        <w:t>Enter a player name.</w:t>
+      </w:r>
+    </w:p>
+    <w:p>
+      <w:pPr>
+        <w:pStyle w:val="ListParagraph"/>
+        <w:numPr>
+          <w:ilvl w:val="0"/>
+          <w:numId w:val="3"/>
+        </w:numPr>
+      </w:pPr>
+      <w:r>
+        <w:t>Decide whether to:</w:t>
+      </w:r>
+    </w:p>
+    <w:p>
+      <w:pPr>
+        <w:pStyle w:val="ListParagraph"/>
+        <w:numPr>
+          <w:ilvl w:val="1"/>
+          <w:numId w:val="3"/>
+        </w:numPr>
+      </w:pPr>
+      <w:r>
+        <w:t>Host a game through the internet</w:t>
+      </w:r>
+    </w:p>
+    <w:p>
+      <w:pPr>
+        <w:pStyle w:val="ListParagraph"/>
+        <w:numPr>
+          <w:ilvl w:val="1"/>
+          <w:numId w:val="3"/>
+        </w:numPr>
+      </w:pPr>
+      <w:r>
+        <w:t>Search and Join a game in progress</w:t>
+      </w:r>
+    </w:p>
+    <w:p>
+      <w:pPr>
+        <w:pStyle w:val="ListParagraph"/>
+        <w:numPr>
+          <w:ilvl w:val="1"/>
+          <w:numId w:val="3"/>
+        </w:numPr>
+      </w:pPr>
+      <w:r>
+        <w:t>Host a game on the Local Area Network</w:t>
+      </w:r>
+    </w:p>
+    <w:p>
+      <w:pPr>
+        <w:pStyle w:val="ListParagraph"/>
+        <w:numPr>
+          <w:ilvl w:val="1"/>
+          <w:numId w:val="3"/>
+        </w:numPr>
+      </w:pPr>
+      <w:r>
+        <w:t>Search and Join a game in progress</w:t>
+      </w:r>
+    </w:p>
+    <w:p>
+      <w:pPr>
+        <w:pStyle w:val="Heading3"/>
+      </w:pPr>
+      <w:bookmarkStart w:id="8" w:name="_Toc354689769"/>
+      <w:r>
+        <w:t>Controls</w:t>
+      </w:r>
+      <w:bookmarkEnd w:id="8"/>
     </w:p>
     <w:p>
       <w:pPr>
@@ -1403,28 +2732,17 @@
           <w:b/>
         </w:rPr>
       </w:pPr>
-    </w:p>
-    <w:p>
-      <w:pPr>
-        <w:pStyle w:val="Heading3"/>
-      </w:pPr>
-      <w:bookmarkStart w:id="3" w:name="_Toc354672457"/>
-      <w:r>
-        <w:t>Controls</w:t>
-      </w:r>
-      <w:bookmarkEnd w:id="3"/>
-    </w:p>
-    <w:p>
-      <w:pPr>
+      <w:r>
         <w:rPr>
           <w:b/>
         </w:rPr>
-      </w:pPr>
+        <w:t>W</w:t>
+      </w:r>
       <w:r>
         <w:rPr>
           <w:b/>
         </w:rPr>
-        <w:t>W</w:t>
+        <w:t xml:space="preserve"> – Accelerate</w:t>
       </w:r>
     </w:p>
     <w:p>
@@ -1439,122 +2757,199 @@
         </w:rPr>
         <w:t>A</w:t>
       </w:r>
-    </w:p>
-    <w:p>
-      <w:pPr>
+      <w:r>
         <w:rPr>
           <w:b/>
         </w:rPr>
-      </w:pPr>
+        <w:t xml:space="preserve"> </w:t>
+      </w:r>
       <w:r>
         <w:rPr>
           <w:b/>
         </w:rPr>
+        <w:t>–</w:t>
+      </w:r>
+      <w:r>
+        <w:rPr>
+          <w:b/>
+        </w:rPr>
+        <w:t xml:space="preserve"> </w:t>
+      </w:r>
+      <w:r>
+        <w:rPr>
+          <w:b/>
+        </w:rPr>
+        <w:t>Yaw left</w:t>
+      </w:r>
+    </w:p>
+    <w:p>
+      <w:pPr>
+        <w:rPr>
+          <w:b/>
+        </w:rPr>
+      </w:pPr>
+      <w:r>
+        <w:rPr>
+          <w:b/>
+        </w:rPr>
         <w:t>S</w:t>
       </w:r>
-    </w:p>
-    <w:p>
-      <w:pPr>
+      <w:r>
         <w:rPr>
           <w:b/>
         </w:rPr>
-      </w:pPr>
-      <w:r>
+        <w:t xml:space="preserve"> - Reverse</w:t>
+      </w:r>
+    </w:p>
+    <w:p>
+      <w:pPr>
         <w:rPr>
           <w:b/>
         </w:rPr>
+      </w:pPr>
+      <w:r>
+        <w:rPr>
+          <w:b/>
+        </w:rPr>
         <w:t>D</w:t>
       </w:r>
-    </w:p>
-    <w:p>
-      <w:pPr>
+      <w:r>
         <w:rPr>
           <w:b/>
         </w:rPr>
-      </w:pPr>
-      <w:r>
+        <w:t xml:space="preserve"> – Yaw Right</w:t>
+      </w:r>
+    </w:p>
+    <w:p>
+      <w:pPr>
         <w:rPr>
           <w:b/>
         </w:rPr>
+      </w:pPr>
+      <w:r>
+        <w:rPr>
+          <w:b/>
+        </w:rPr>
         <w:t>Q</w:t>
       </w:r>
-    </w:p>
-    <w:p>
-      <w:pPr>
+      <w:r>
         <w:rPr>
           <w:b/>
         </w:rPr>
-      </w:pPr>
-      <w:r>
+        <w:t xml:space="preserve"> – Pitch Up</w:t>
+      </w:r>
+    </w:p>
+    <w:p>
+      <w:pPr>
         <w:rPr>
           <w:b/>
         </w:rPr>
+      </w:pPr>
+      <w:r>
+        <w:rPr>
+          <w:b/>
+        </w:rPr>
         <w:t>E</w:t>
       </w:r>
-    </w:p>
-    <w:p>
-      <w:pPr>
+      <w:r>
         <w:rPr>
           <w:b/>
         </w:rPr>
-      </w:pPr>
-      <w:r>
+        <w:t xml:space="preserve"> – Pitch Down</w:t>
+      </w:r>
+    </w:p>
+    <w:p>
+      <w:pPr>
         <w:rPr>
           <w:b/>
         </w:rPr>
+      </w:pPr>
+      <w:r>
+        <w:rPr>
+          <w:b/>
+        </w:rPr>
         <w:t>X</w:t>
       </w:r>
-    </w:p>
-    <w:p>
-      <w:pPr>
+      <w:r>
         <w:rPr>
           <w:b/>
         </w:rPr>
-      </w:pPr>
-      <w:r>
+        <w:t xml:space="preserve"> – Roll Right</w:t>
+      </w:r>
+    </w:p>
+    <w:p>
+      <w:pPr>
         <w:rPr>
           <w:b/>
         </w:rPr>
-        <w:t>C</w:t>
-      </w:r>
-    </w:p>
-    <w:p>
-      <w:pPr>
+      </w:pPr>
+      <w:r>
         <w:rPr>
           <w:b/>
         </w:rPr>
-      </w:pPr>
+        <w:t>Z</w:t>
+      </w:r>
       <w:r>
         <w:rPr>
           <w:b/>
         </w:rPr>
+        <w:t xml:space="preserve"> </w:t>
+      </w:r>
+      <w:r>
+        <w:rPr>
+          <w:b/>
+        </w:rPr>
+        <w:t>–</w:t>
+      </w:r>
+      <w:r>
+        <w:rPr>
+          <w:b/>
+        </w:rPr>
+        <w:t xml:space="preserve"> R</w:t>
+      </w:r>
+      <w:r>
+        <w:rPr>
+          <w:b/>
+        </w:rPr>
+        <w:t>oll Left</w:t>
+      </w:r>
+    </w:p>
+    <w:p>
+      <w:pPr>
+        <w:rPr>
+          <w:b/>
+        </w:rPr>
+      </w:pPr>
+      <w:r>
+        <w:rPr>
+          <w:b/>
+        </w:rPr>
         <w:t>F</w:t>
       </w:r>
-    </w:p>
-    <w:p>
-      <w:pPr>
+      <w:r>
         <w:rPr>
           <w:b/>
         </w:rPr>
-      </w:pPr>
-      <w:r>
+        <w:t xml:space="preserve"> - Fire</w:t>
+      </w:r>
+    </w:p>
+    <w:p>
+      <w:pPr>
         <w:rPr>
           <w:b/>
         </w:rPr>
-        <w:t>SPACE</w:t>
-      </w:r>
-    </w:p>
-    <w:p>
-      <w:pPr>
+      </w:pPr>
+      <w:r>
         <w:rPr>
           <w:b/>
         </w:rPr>
-      </w:pPr>
+        <w:t>Tab</w:t>
+      </w:r>
       <w:r>
         <w:rPr>
           <w:b/>
         </w:rPr>
-        <w:t>Tab</w:t>
+        <w:t xml:space="preserve"> – Toggle target</w:t>
       </w:r>
     </w:p>
     <w:p>
@@ -1568,7 +2963,6 @@
           <w:szCs w:val="28"/>
         </w:rPr>
       </w:pPr>
-      <w:bookmarkStart w:id="4" w:name="_Toc354672458"/>
       <w:r>
         <w:br w:type="page"/>
       </w:r>
@@ -1585,11 +2979,12 @@
           <w:bdr w:val="none" w:sz="0" w:space="0" w:color="auto" w:frame="1"/>
         </w:rPr>
       </w:pPr>
+      <w:bookmarkStart w:id="9" w:name="_Toc354689770"/>
       <w:r>
         <w:lastRenderedPageBreak/>
         <w:t>Game feature description</w:t>
       </w:r>
-      <w:bookmarkEnd w:id="4"/>
+      <w:bookmarkEnd w:id="9"/>
       <w:r>
         <w:rPr>
           <w:rStyle w:val="Strong"/>
@@ -1604,30 +2999,19 @@
     </w:p>
     <w:p>
       <w:pPr>
-        <w:pStyle w:val="NormalWeb"/>
-        <w:shd w:val="clear" w:color="auto" w:fill="FFFFFF"/>
-        <w:spacing w:before="0" w:beforeAutospacing="0" w:after="0" w:afterAutospacing="0" w:line="360" w:lineRule="atLeast"/>
-        <w:textAlignment w:val="baseline"/>
-        <w:rPr>
-          <w:rStyle w:val="Strong"/>
-          <w:rFonts w:asciiTheme="minorHAnsi" w:eastAsiaTheme="majorEastAsia" w:hAnsiTheme="minorHAnsi"/>
-          <w:color w:val="333333"/>
-          <w:sz w:val="22"/>
-          <w:szCs w:val="22"/>
-          <w:bdr w:val="none" w:sz="0" w:space="0" w:color="auto" w:frame="1"/>
-        </w:rPr>
-      </w:pPr>
-      <w:r>
-        <w:rPr>
-          <w:rStyle w:val="Strong"/>
-          <w:rFonts w:asciiTheme="minorHAnsi" w:eastAsiaTheme="majorEastAsia" w:hAnsiTheme="minorHAnsi"/>
-          <w:color w:val="333333"/>
-          <w:sz w:val="22"/>
-          <w:szCs w:val="22"/>
-          <w:bdr w:val="none" w:sz="0" w:space="0" w:color="auto" w:frame="1"/>
+        <w:pStyle w:val="Heading3"/>
+        <w:rPr>
+          <w:rStyle w:val="IntenseEmphasis"/>
+        </w:rPr>
+      </w:pPr>
+      <w:bookmarkStart w:id="10" w:name="_Toc354689771"/>
+      <w:r>
+        <w:rPr>
+          <w:rStyle w:val="IntenseEmphasis"/>
         </w:rPr>
         <w:t>The Missile Intercept</w:t>
       </w:r>
+      <w:bookmarkEnd w:id="10"/>
     </w:p>
     <w:p>
       <w:pPr>
@@ -1681,7 +3065,7 @@
         </w:rPr>
         <w:t xml:space="preserve">[Source </w:t>
       </w:r>
-      <w:hyperlink r:id="rId10" w:history="1">
+      <w:hyperlink r:id="rId13" w:history="1">
         <w:r>
           <w:rPr>
             <w:rStyle w:val="Hyperlink"/>
@@ -1705,7 +3089,7 @@
         </w:rPr>
         <w:t xml:space="preserve"> ] [Source </w:t>
       </w:r>
-      <w:hyperlink r:id="rId11" w:history="1">
+      <w:hyperlink r:id="rId14" w:history="1">
         <w:r>
           <w:rPr>
             <w:rStyle w:val="Hyperlink"/>
@@ -1979,7 +3363,7 @@
         </w:rPr>
         <w:t xml:space="preserve">[Source: </w:t>
       </w:r>
-      <w:hyperlink r:id="rId12" w:anchor="respond" w:history="1">
+      <w:hyperlink r:id="rId15" w:anchor="respond" w:history="1">
         <w:r>
           <w:rPr>
             <w:rStyle w:val="Hyperlink"/>
@@ -2044,16 +3428,16 @@
         <mc:AlternateContent>
           <mc:Choice Requires="wpg">
             <w:drawing>
-              <wp:anchor distT="0" distB="0" distL="114300" distR="114300" simplePos="0" relativeHeight="251689984" behindDoc="0" locked="0" layoutInCell="1" allowOverlap="1" wp14:anchorId="000AB80D" wp14:editId="36437D26">
+              <wp:anchor distT="0" distB="0" distL="114300" distR="114300" simplePos="0" relativeHeight="251689984" behindDoc="0" locked="0" layoutInCell="1" allowOverlap="1" wp14:anchorId="09253487" wp14:editId="735CE09A">
                 <wp:simplePos x="0" y="0"/>
                 <wp:positionH relativeFrom="column">
-                  <wp:posOffset>812042</wp:posOffset>
+                  <wp:posOffset>807522</wp:posOffset>
                 </wp:positionH>
                 <wp:positionV relativeFrom="paragraph">
-                  <wp:posOffset>135113</wp:posOffset>
+                  <wp:posOffset>137671</wp:posOffset>
                 </wp:positionV>
-                <wp:extent cx="4387757" cy="3002280"/>
-                <wp:effectExtent l="0" t="57150" r="13335" b="26670"/>
+                <wp:extent cx="4120515" cy="2814453"/>
+                <wp:effectExtent l="0" t="57150" r="13335" b="24130"/>
                 <wp:wrapNone/>
                 <wp:docPr id="25" name="Group 25"/>
                 <wp:cNvGraphicFramePr/>
@@ -2064,9 +3448,9 @@
                       <wpg:grpSpPr>
                         <a:xfrm>
                           <a:off x="0" y="0"/>
-                          <a:ext cx="4387757" cy="3002280"/>
+                          <a:ext cx="4120515" cy="2814453"/>
                           <a:chOff x="0" y="0"/>
-                          <a:chExt cx="4387757" cy="3002280"/>
+                          <a:chExt cx="4387757" cy="3080262"/>
                         </a:xfrm>
                       </wpg:grpSpPr>
                       <wps:wsp>
@@ -2162,9 +3546,9 @@
                         <wpg:grpSpPr>
                           <a:xfrm>
                             <a:off x="0" y="0"/>
-                            <a:ext cx="4387757" cy="3002280"/>
+                            <a:ext cx="4387757" cy="3080262"/>
                             <a:chOff x="-34120" y="0"/>
-                            <a:chExt cx="4387757" cy="3002280"/>
+                            <a:chExt cx="4387757" cy="3080262"/>
                           </a:xfrm>
                         </wpg:grpSpPr>
                         <wps:wsp>
@@ -2282,9 +3666,9 @@
                           <wpg:grpSpPr>
                             <a:xfrm>
                               <a:off x="-34120" y="0"/>
-                              <a:ext cx="4387757" cy="3002280"/>
+                              <a:ext cx="4387757" cy="3080262"/>
                               <a:chOff x="-34120" y="0"/>
-                              <a:chExt cx="4387757" cy="3002280"/>
+                              <a:chExt cx="4387757" cy="3080262"/>
                             </a:xfrm>
                           </wpg:grpSpPr>
                           <wps:wsp>
@@ -2366,9 +3750,9 @@
                             <wpg:grpSpPr>
                               <a:xfrm>
                                 <a:off x="-34120" y="0"/>
-                                <a:ext cx="4387757" cy="3002280"/>
+                                <a:ext cx="4387757" cy="3080262"/>
                                 <a:chOff x="-72402" y="0"/>
-                                <a:chExt cx="4045466" cy="2608777"/>
+                                <a:chExt cx="4045466" cy="2676538"/>
                               </a:xfrm>
                             </wpg:grpSpPr>
                             <wpg:grpSp>
@@ -2451,9 +3835,9 @@
                               <wpg:grpSpPr>
                                 <a:xfrm>
                                   <a:off x="-72402" y="6824"/>
-                                  <a:ext cx="4045466" cy="2601953"/>
+                                  <a:ext cx="4045466" cy="2669714"/>
                                   <a:chOff x="9325" y="0"/>
-                                  <a:chExt cx="4045568" cy="2602096"/>
+                                  <a:chExt cx="4045568" cy="2669861"/>
                                 </a:xfrm>
                               </wpg:grpSpPr>
                               <wps:wsp>
@@ -2928,7 +4312,7 @@
                                 <wps:spPr>
                                   <a:xfrm>
                                     <a:off x="1309393" y="2231240"/>
-                                    <a:ext cx="559435" cy="370856"/>
+                                    <a:ext cx="559435" cy="438621"/>
                                   </a:xfrm>
                                   <a:prstGeom prst="rect">
                                     <a:avLst/>
@@ -3149,12 +4533,18 @@
                     </wpg:wgp>
                   </a:graphicData>
                 </a:graphic>
+                <wp14:sizeRelH relativeFrom="margin">
+                  <wp14:pctWidth>0</wp14:pctWidth>
+                </wp14:sizeRelH>
+                <wp14:sizeRelV relativeFrom="margin">
+                  <wp14:pctHeight>0</wp14:pctHeight>
+                </wp14:sizeRelV>
               </wp:anchor>
             </w:drawing>
           </mc:Choice>
           <mc:Fallback>
             <w:pict>
-              <v:group id="Group 25" o:spid="_x0000_s1026" style="position:absolute;margin-left:63.95pt;margin-top:10.65pt;width:345.5pt;height:236.4pt;z-index:251689984" coordsize="43877,30022" o:gfxdata="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">
+              <v:group id="Group 25" o:spid="_x0000_s1026" style="position:absolute;margin-left:63.6pt;margin-top:10.85pt;width:324.45pt;height:221.6pt;z-index:251689984;mso-width-relative:margin;mso-height-relative:margin" coordsize="43877,30802" o:gfxdata="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">
                 <v:shapetype id="_x0000_t202" coordsize="21600,21600" o:spt="202" path="m,l,21600r21600,l21600,xe">
                   <v:stroke joinstyle="miter"/>
                   <v:path gradientshapeok="t" o:connecttype="rect"/>
@@ -3206,7 +4596,7 @@
                     </w:txbxContent>
                   </v:textbox>
                 </v:shape>
-                <v:group id="Group 23" o:spid="_x0000_s1028" style="position:absolute;width:43877;height:30022" coordorigin="-341" coordsize="43877,30022" o:gfxdata="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">
+                <v:group id="Group 23" o:spid="_x0000_s1028" style="position:absolute;width:43877;height:30802" coordorigin="-341" coordsize="43877,30802" o:gfxdata="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">
                   <v:shape id="Text Box 15" o:spid="_x0000_s1029" type="#_x0000_t202" style="position:absolute;left:31389;top:14807;width:8319;height:3067;visibility:visible;mso-wrap-style:square;v-text-anchor:top" o:gfxdata="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" fillcolor="white [3201]" stroked="f" strokeweight=".5pt">
                     <v:textbox>
                       <w:txbxContent>
@@ -3278,7 +4668,7 @@
                       </w:txbxContent>
                     </v:textbox>
                   </v:shape>
-                  <v:group id="Group 16" o:spid="_x0000_s1030" style="position:absolute;left:-341;width:43877;height:30022" coordorigin="-341" coordsize="43877,30022" o:gfxdata="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">
+                  <v:group id="Group 16" o:spid="_x0000_s1030" style="position:absolute;left:-341;width:43877;height:30802" coordorigin="-341" coordsize="43877,30802" o:gfxdata="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">
                     <v:shape id="Text Box 13" o:spid="_x0000_s1031" type="#_x0000_t202" style="position:absolute;left:22996;top:21426;width:4223;height:3068;visibility:visible;mso-wrap-style:square;v-text-anchor:top" o:gfxdata="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" fillcolor="white [3201]" stroked="f" strokeweight=".5pt">
                       <v:textbox>
                         <w:txbxContent>
@@ -3314,7 +4704,7 @@
                         </w:txbxContent>
                       </v:textbox>
                     </v:shape>
-                    <v:group id="Group 11" o:spid="_x0000_s1032" style="position:absolute;left:-341;width:43877;height:30022" coordorigin="-724" coordsize="40454,26087" o:gfxdata="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">
+                    <v:group id="Group 11" o:spid="_x0000_s1032" style="position:absolute;left:-341;width:43877;height:30802" coordorigin="-724" coordsize="40454,26765" o:gfxdata="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">
                       <v:group id="Group 39" o:spid="_x0000_s1033" style="position:absolute;left:15490;width:13439;height:22313" coordsize="13439,22313" o:gfxdata="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">
                         <v:shapetype id="_x0000_t32" coordsize="21600,21600" o:spt="32" o:oned="t" path="m,l21600,21600e" filled="f">
                           <v:path arrowok="t" fillok="f" o:connecttype="none"/>
@@ -3327,7 +4717,7 @@
                           <v:stroke endarrow="open"/>
                         </v:shape>
                       </v:group>
-                      <v:group id="Group 35" o:spid="_x0000_s1036" style="position:absolute;left:-724;top:68;width:40454;height:26019" coordorigin="93" coordsize="40455,26020" o:gfxdata="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">
+                      <v:group id="Group 35" o:spid="_x0000_s1036" style="position:absolute;left:-724;top:68;width:40454;height:26697" coordorigin="93" coordsize="40455,26698" o:gfxdata="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">
                         <v:shape id="Text Box 31" o:spid="_x0000_s1037" type="#_x0000_t202" style="position:absolute;left:14415;top:7784;width:12141;height:2590;rotation:-4155121fd;visibility:visible;mso-wrap-style:square;v-text-anchor:top" o:gfxdata="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" fillcolor="white [3201]" strokecolor="white [3212]" strokeweight=".5pt">
                           <v:textbox>
                             <w:txbxContent>
@@ -3491,7 +4881,7 @@
                         <v:shape id="Straight Arrow Connector 18" o:spid="_x0000_s1045" type="#_x0000_t32" style="position:absolute;left:22518;width:5455;height:1358;flip:y;visibility:visible;mso-wrap-style:square" o:connectortype="straight" o:gfxdata="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" strokecolor="#4579b8 [3044]">
                           <v:stroke dashstyle="dash" endarrow="open"/>
                         </v:shape>
-                        <v:shape id="Text Box 20" o:spid="_x0000_s1046" type="#_x0000_t202" style="position:absolute;left:13093;top:22312;width:5595;height:3708;visibility:visible;mso-wrap-style:square;v-text-anchor:top" o:gfxdata="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" fillcolor="white [3201]" strokecolor="white [3212]" strokeweight=".5pt">
+                        <v:shape id="Text Box 20" o:spid="_x0000_s1046" type="#_x0000_t202" style="position:absolute;left:13093;top:22312;width:5595;height:4386;visibility:visible;mso-wrap-style:square;v-text-anchor:top" o:gfxdata="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" fillcolor="white [3201]" strokecolor="white [3212]" strokeweight=".5pt">
                           <v:textbox>
                             <w:txbxContent>
                               <w:p>
@@ -3661,7 +5051,7 @@
         <mc:AlternateContent>
           <mc:Choice Requires="wps">
             <w:drawing>
-              <wp:anchor distT="0" distB="0" distL="114300" distR="114300" simplePos="0" relativeHeight="251655164" behindDoc="0" locked="0" layoutInCell="1" allowOverlap="1" wp14:anchorId="7C9B208A" wp14:editId="663C4737">
+              <wp:anchor distT="0" distB="0" distL="114300" distR="114300" simplePos="0" relativeHeight="251655164" behindDoc="0" locked="0" layoutInCell="1" allowOverlap="1" wp14:anchorId="6F625BCB" wp14:editId="2B685C28">
                 <wp:simplePos x="0" y="0"/>
                 <wp:positionH relativeFrom="column">
                   <wp:posOffset>2705213</wp:posOffset>
@@ -3911,6 +5301,144 @@
           <w:bdr w:val="none" w:sz="0" w:space="0" w:color="auto" w:frame="1"/>
         </w:rPr>
       </w:pPr>
+      <w:r>
+        <w:rPr>
+          <w:noProof/>
+        </w:rPr>
+        <mc:AlternateContent>
+          <mc:Choice Requires="wps">
+            <w:drawing>
+              <wp:anchor distT="0" distB="0" distL="114300" distR="114300" simplePos="0" relativeHeight="251692032" behindDoc="0" locked="0" layoutInCell="1" allowOverlap="1" wp14:anchorId="24877ADD" wp14:editId="7C81240F">
+                <wp:simplePos x="0" y="0"/>
+                <wp:positionH relativeFrom="column">
+                  <wp:posOffset>779780</wp:posOffset>
+                </wp:positionH>
+                <wp:positionV relativeFrom="paragraph">
+                  <wp:posOffset>24130</wp:posOffset>
+                </wp:positionV>
+                <wp:extent cx="4387215" cy="635"/>
+                <wp:effectExtent l="0" t="0" r="0" b="0"/>
+                <wp:wrapNone/>
+                <wp:docPr id="44" name="Text Box 44"/>
+                <wp:cNvGraphicFramePr/>
+                <a:graphic xmlns:a="http://schemas.openxmlformats.org/drawingml/2006/main">
+                  <a:graphicData uri="http://schemas.microsoft.com/office/word/2010/wordprocessingShape">
+                    <wps:wsp>
+                      <wps:cNvSpPr txBox="1"/>
+                      <wps:spPr>
+                        <a:xfrm>
+                          <a:off x="0" y="0"/>
+                          <a:ext cx="4387215" cy="635"/>
+                        </a:xfrm>
+                        <a:prstGeom prst="rect">
+                          <a:avLst/>
+                        </a:prstGeom>
+                        <a:solidFill>
+                          <a:prstClr val="white"/>
+                        </a:solidFill>
+                        <a:ln>
+                          <a:noFill/>
+                        </a:ln>
+                        <a:effectLst/>
+                      </wps:spPr>
+                      <wps:txbx>
+                        <w:txbxContent>
+                          <w:p>
+                            <w:pPr>
+                              <w:pStyle w:val="Caption"/>
+                              <w:jc w:val="center"/>
+                              <w:rPr>
+                                <w:rFonts w:eastAsiaTheme="majorEastAsia" w:cs="Times New Roman"/>
+                                <w:noProof/>
+                                <w:color w:val="333333"/>
+                              </w:rPr>
+                            </w:pPr>
+                            <w:r>
+                              <w:t xml:space="preserve">Figure </w:t>
+                            </w:r>
+                            <w:r>
+                              <w:fldChar w:fldCharType="begin"/>
+                            </w:r>
+                            <w:r>
+                              <w:instrText xml:space="preserve"> SEQ Figure \* ARABIC </w:instrText>
+                            </w:r>
+                            <w:r>
+                              <w:fldChar w:fldCharType="separate"/>
+                            </w:r>
+                            <w:r>
+                              <w:rPr>
+                                <w:noProof/>
+                              </w:rPr>
+                              <w:t>1</w:t>
+                            </w:r>
+                            <w:r>
+                              <w:fldChar w:fldCharType="end"/>
+                            </w:r>
+                            <w:r>
+                              <w:t xml:space="preserve"> Calculation of intercept vector</w:t>
+                            </w:r>
+                          </w:p>
+                        </w:txbxContent>
+                      </wps:txbx>
+                      <wps:bodyPr rot="0" spcFirstLastPara="0" vertOverflow="overflow" horzOverflow="overflow" vert="horz" wrap="square" lIns="0" tIns="0" rIns="0" bIns="0" numCol="1" spcCol="0" rtlCol="0" fromWordArt="0" anchor="t" anchorCtr="0" forceAA="0" compatLnSpc="1">
+                        <a:prstTxWarp prst="textNoShape">
+                          <a:avLst/>
+                        </a:prstTxWarp>
+                        <a:spAutoFit/>
+                      </wps:bodyPr>
+                    </wps:wsp>
+                  </a:graphicData>
+                </a:graphic>
+              </wp:anchor>
+            </w:drawing>
+          </mc:Choice>
+          <mc:Fallback>
+            <w:pict>
+              <v:shape id="Text Box 44" o:spid="_x0000_s1052" type="#_x0000_t202" style="position:absolute;margin-left:61.4pt;margin-top:1.9pt;width:345.45pt;height:.05pt;z-index:251692032;visibility:visible;mso-wrap-style:square;mso-wrap-distance-left:9pt;mso-wrap-distance-top:0;mso-wrap-distance-right:9pt;mso-wrap-distance-bottom:0;mso-position-horizontal:absolute;mso-position-horizontal-relative:text;mso-position-vertical:absolute;mso-position-vertical-relative:text;v-text-anchor:top" o:gfxdata="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" stroked="f">
+                <v:textbox style="mso-fit-shape-to-text:t" inset="0,0,0,0">
+                  <w:txbxContent>
+                    <w:p>
+                      <w:pPr>
+                        <w:pStyle w:val="Caption"/>
+                        <w:jc w:val="center"/>
+                        <w:rPr>
+                          <w:rFonts w:eastAsiaTheme="majorEastAsia" w:cs="Times New Roman"/>
+                          <w:noProof/>
+                          <w:color w:val="333333"/>
+                        </w:rPr>
+                      </w:pPr>
+                      <w:r>
+                        <w:t xml:space="preserve">Figure </w:t>
+                      </w:r>
+                      <w:r>
+                        <w:fldChar w:fldCharType="begin"/>
+                      </w:r>
+                      <w:r>
+                        <w:instrText xml:space="preserve"> SEQ Figure \* ARABIC </w:instrText>
+                      </w:r>
+                      <w:r>
+                        <w:fldChar w:fldCharType="separate"/>
+                      </w:r>
+                      <w:r>
+                        <w:rPr>
+                          <w:noProof/>
+                        </w:rPr>
+                        <w:t>1</w:t>
+                      </w:r>
+                      <w:r>
+                        <w:fldChar w:fldCharType="end"/>
+                      </w:r>
+                      <w:r>
+                        <w:t xml:space="preserve"> Calculation of intercept vector</w:t>
+                      </w:r>
+                    </w:p>
+                  </w:txbxContent>
+                </v:textbox>
+              </v:shape>
+            </w:pict>
+          </mc:Fallback>
+        </mc:AlternateContent>
+      </w:r>
     </w:p>
     <w:p>
       <w:pPr>
@@ -3922,7 +5450,9 @@
           <w:bdr w:val="none" w:sz="0" w:space="0" w:color="auto" w:frame="1"/>
         </w:rPr>
       </w:pPr>
-      <w:r>
+    </w:p>
+    <w:p>
+      <w:pPr>
         <w:rPr>
           <w:rStyle w:val="Strong"/>
           <w:rFonts w:eastAsiaTheme="majorEastAsia"/>
@@ -3930,6 +5460,38 @@
           <w:color w:val="333333"/>
           <w:bdr w:val="none" w:sz="0" w:space="0" w:color="auto" w:frame="1"/>
         </w:rPr>
+      </w:pPr>
+    </w:p>
+    <w:p>
+      <w:pPr>
+        <w:rPr>
+          <w:rStyle w:val="Strong"/>
+          <w:rFonts w:eastAsiaTheme="majorEastAsia"/>
+          <w:b w:val="0"/>
+          <w:color w:val="333333"/>
+          <w:bdr w:val="none" w:sz="0" w:space="0" w:color="auto" w:frame="1"/>
+        </w:rPr>
+      </w:pPr>
+    </w:p>
+    <w:p>
+      <w:pPr>
+        <w:rPr>
+          <w:rStyle w:val="Strong"/>
+          <w:rFonts w:eastAsiaTheme="majorEastAsia"/>
+          <w:b w:val="0"/>
+          <w:color w:val="333333"/>
+          <w:bdr w:val="none" w:sz="0" w:space="0" w:color="auto" w:frame="1"/>
+        </w:rPr>
+      </w:pPr>
+      <w:r>
+        <w:rPr>
+          <w:rStyle w:val="Strong"/>
+          <w:rFonts w:eastAsiaTheme="majorEastAsia"/>
+          <w:b w:val="0"/>
+          <w:color w:val="333333"/>
+          <w:bdr w:val="none" w:sz="0" w:space="0" w:color="auto" w:frame="1"/>
+        </w:rPr>
+        <w:lastRenderedPageBreak/>
         <w:t>The theory works based on the fact that the Intercept vector is common for both the missile and the target</w:t>
       </w:r>
       <w:r>
@@ -4195,7 +5757,6 @@
           <w:color w:val="333333"/>
           <w:bdr w:val="none" w:sz="0" w:space="0" w:color="auto" w:frame="1"/>
         </w:rPr>
-        <w:lastRenderedPageBreak/>
         <w:t>What we know</w:t>
       </w:r>
     </w:p>
@@ -4520,7 +6081,7 @@
           <w:color w:val="333333"/>
           <w:bdr w:val="none" w:sz="0" w:space="0" w:color="auto" w:frame="1"/>
         </w:rPr>
-        <w:t xml:space="preserve">) = Missile Base + (time * Missile </w:t>
+        <w:t xml:space="preserve">) = Missile + (time * Missile </w:t>
       </w:r>
       <w:r>
         <w:rPr>
@@ -4918,25 +6479,6 @@
         </w:rPr>
         <w:t>I</w:t>
       </w:r>
-      <w:r>
-        <w:rPr>
-          <w:rStyle w:val="Strong"/>
-          <w:rFonts w:ascii="Times New Roman" w:eastAsiaTheme="majorEastAsia" w:hAnsi="Times New Roman" w:cs="Times New Roman"/>
-          <w:b w:val="0"/>
-          <w:color w:val="333333"/>
-          <w:bdr w:val="none" w:sz="0" w:space="0" w:color="auto" w:frame="1"/>
-        </w:rPr>
-        <w:t>.</w:t>
-      </w:r>
-      <w:r>
-        <w:rPr>
-          <w:rStyle w:val="Strong"/>
-          <w:rFonts w:eastAsiaTheme="majorEastAsia"/>
-          <w:color w:val="333333"/>
-          <w:bdr w:val="none" w:sz="0" w:space="0" w:color="auto" w:frame="1"/>
-        </w:rPr>
-        <w:br w:type="page"/>
-      </w:r>
     </w:p>
     <w:p>
       <w:pPr>
@@ -4953,7 +6495,6 @@
           <w:color w:val="333333"/>
           <w:bdr w:val="none" w:sz="0" w:space="0" w:color="auto" w:frame="1"/>
         </w:rPr>
-        <w:lastRenderedPageBreak/>
         <w:t xml:space="preserve"> </w:t>
       </w:r>
       <w:r>
@@ -6624,8 +8165,6 @@
           </m:sSup>
         </m:oMath>
       </m:oMathPara>
-      <w:bookmarkStart w:id="5" w:name="_GoBack"/>
-      <w:bookmarkEnd w:id="5"/>
     </w:p>
     <w:p>
       <w:pPr>
@@ -8320,6 +9859,18 @@
           <w:bdr w:val="none" w:sz="0" w:space="0" w:color="auto" w:frame="1"/>
         </w:rPr>
       </w:pPr>
+    </w:p>
+    <w:p>
+      <w:pPr>
+        <w:rPr>
+          <w:rStyle w:val="Strong"/>
+          <w:rFonts w:eastAsiaTheme="majorEastAsia"/>
+          <w:b w:val="0"/>
+          <w:bCs w:val="0"/>
+          <w:color w:val="333333"/>
+          <w:bdr w:val="none" w:sz="0" w:space="0" w:color="auto" w:frame="1"/>
+        </w:rPr>
+      </w:pPr>
       <w:r>
         <w:rPr>
           <w:rStyle w:val="Strong"/>
@@ -10144,7 +11695,9 @@
         </w:rPr>
         <w:t>To convert the above to cater for 3d it is a simple case of tagging z on to a, b and c above.</w:t>
       </w:r>
-      <w:r>
+    </w:p>
+    <w:p>
+      <w:pPr>
         <w:rPr>
           <w:rStyle w:val="Strong"/>
           <w:rFonts w:eastAsiaTheme="majorEastAsia"/>
@@ -10152,39 +11705,51 @@
           <w:color w:val="333333"/>
           <w:bdr w:val="none" w:sz="0" w:space="0" w:color="auto" w:frame="1"/>
         </w:rPr>
-        <w:br w:type="page"/>
-      </w:r>
-    </w:p>
-    <w:p>
-      <w:pPr>
-        <w:ind w:left="720"/>
-        <w:rPr>
-          <w:rFonts w:eastAsiaTheme="majorEastAsia" w:cs="Times New Roman"/>
-          <w:bCs/>
-          <w:color w:val="333333"/>
-          <w:bdr w:val="none" w:sz="0" w:space="0" w:color="auto" w:frame="1"/>
-          <w:lang w:eastAsia="en-IE"/>
-        </w:rPr>
-      </w:pPr>
-      <w:r>
+      </w:pPr>
+    </w:p>
+    <w:p>
+      <w:pPr>
         <w:rPr>
           <w:rStyle w:val="Strong"/>
           <w:rFonts w:eastAsiaTheme="majorEastAsia"/>
+          <w:b w:val="0"/>
           <w:color w:val="333333"/>
           <w:bdr w:val="none" w:sz="0" w:space="0" w:color="auto" w:frame="1"/>
+        </w:rPr>
+      </w:pPr>
+      <w:r>
+        <w:rPr>
+          <w:rStyle w:val="Strong"/>
+          <w:rFonts w:eastAsiaTheme="majorEastAsia"/>
+          <w:b w:val="0"/>
+          <w:color w:val="333333"/>
+          <w:bdr w:val="none" w:sz="0" w:space="0" w:color="auto" w:frame="1"/>
+        </w:rPr>
+        <w:br w:type="page"/>
+      </w:r>
+    </w:p>
+    <w:p>
+      <w:pPr>
+        <w:pStyle w:val="Heading3"/>
+        <w:rPr>
+          <w:rStyle w:val="IntenseEmphasis"/>
+        </w:rPr>
+      </w:pPr>
+      <w:bookmarkStart w:id="11" w:name="_Toc354689772"/>
+      <w:r>
+        <w:rPr>
+          <w:rStyle w:val="IntenseEmphasis"/>
         </w:rPr>
         <w:lastRenderedPageBreak/>
         <w:t>R</w:t>
       </w:r>
       <w:r>
         <w:rPr>
-          <w:rStyle w:val="Strong"/>
-          <w:rFonts w:eastAsiaTheme="majorEastAsia"/>
-          <w:color w:val="333333"/>
-          <w:bdr w:val="none" w:sz="0" w:space="0" w:color="auto" w:frame="1"/>
+          <w:rStyle w:val="IntenseEmphasis"/>
         </w:rPr>
         <w:t>adar system</w:t>
       </w:r>
+      <w:bookmarkEnd w:id="11"/>
     </w:p>
     <w:p>
       <w:pPr>
@@ -10226,7 +11791,7 @@
                     </pic:cNvPicPr>
                   </pic:nvPicPr>
                   <pic:blipFill>
-                    <a:blip r:embed="rId13">
+                    <a:blip r:embed="rId16">
                       <a:extLst>
                         <a:ext uri="{28A0092B-C50C-407E-A947-70E740481C1C}">
                           <a14:useLocalDpi xmlns:a14="http://schemas.microsoft.com/office/drawing/2010/main" val="0"/>
@@ -10277,7 +11842,7 @@
                     <pic:cNvPicPr/>
                   </pic:nvPicPr>
                   <pic:blipFill>
-                    <a:blip r:embed="rId14"/>
+                    <a:blip r:embed="rId17"/>
                     <a:stretch>
                       <a:fillRect/>
                     </a:stretch>
@@ -10361,7 +11926,7 @@
                     </pic:cNvPicPr>
                   </pic:nvPicPr>
                   <pic:blipFill>
-                    <a:blip r:embed="rId15">
+                    <a:blip r:embed="rId18">
                       <a:extLst>
                         <a:ext uri="{28A0092B-C50C-407E-A947-70E740481C1C}">
                           <a14:useLocalDpi xmlns:a14="http://schemas.microsoft.com/office/drawing/2010/main" val="0"/>
@@ -10474,7 +12039,7 @@
                     </pic:cNvPicPr>
                   </pic:nvPicPr>
                   <pic:blipFill>
-                    <a:blip r:embed="rId16">
+                    <a:blip r:embed="rId19">
                       <a:extLst>
                         <a:ext uri="{28A0092B-C50C-407E-A947-70E740481C1C}">
                           <a14:useLocalDpi xmlns:a14="http://schemas.microsoft.com/office/drawing/2010/main" val="0"/>
@@ -10525,7 +12090,7 @@
                     <pic:cNvPicPr/>
                   </pic:nvPicPr>
                   <pic:blipFill>
-                    <a:blip r:embed="rId17"/>
+                    <a:blip r:embed="rId20"/>
                     <a:stretch>
                       <a:fillRect/>
                     </a:stretch>
@@ -10566,7 +12131,6 @@
           <w:sz w:val="22"/>
           <w:szCs w:val="22"/>
         </w:rPr>
-        <w:lastRenderedPageBreak/>
         <w:t>Once the owner/player craft receives the ping they begin to log the origin and signature of the received ping and from this the tracking process can begin.</w:t>
       </w:r>
     </w:p>
@@ -10580,519 +12144,12 @@
           <w:noProof/>
           <w:lang w:eastAsia="en-IE"/>
         </w:rPr>
+        <w:lastRenderedPageBreak/>
         <w:drawing>
           <wp:inline distT="0" distB="0" distL="0" distR="0" wp14:anchorId="5FF068E6" wp14:editId="24F5211D">
             <wp:extent cx="2606722" cy="1953649"/>
             <wp:effectExtent l="0" t="0" r="3175" b="8890"/>
             <wp:docPr id="36" name="Picture 36"/>
-            <wp:cNvGraphicFramePr>
-              <a:graphicFrameLocks xmlns:a="http://schemas.openxmlformats.org/drawingml/2006/main" noChangeAspect="1"/>
-            </wp:cNvGraphicFramePr>
-            <a:graphic xmlns:a="http://schemas.openxmlformats.org/drawingml/2006/main">
-              <a:graphicData uri="http://schemas.openxmlformats.org/drawingml/2006/picture">
-                <pic:pic xmlns:pic="http://schemas.openxmlformats.org/drawingml/2006/picture">
-                  <pic:nvPicPr>
-                    <pic:cNvPr id="0" name=""/>
-                    <pic:cNvPicPr/>
-                  </pic:nvPicPr>
-                  <pic:blipFill>
-                    <a:blip r:embed="rId18"/>
-                    <a:stretch>
-                      <a:fillRect/>
-                    </a:stretch>
-                  </pic:blipFill>
-                  <pic:spPr>
-                    <a:xfrm>
-                      <a:off x="0" y="0"/>
-                      <a:ext cx="2608757" cy="1955174"/>
-                    </a:xfrm>
-                    <a:prstGeom prst="rect">
-                      <a:avLst/>
-                    </a:prstGeom>
-                  </pic:spPr>
-                </pic:pic>
-              </a:graphicData>
-            </a:graphic>
-          </wp:inline>
-        </w:drawing>
-      </w:r>
-    </w:p>
-    <w:p>
-      <w:pPr>
-        <w:pStyle w:val="Caption"/>
-        <w:jc w:val="center"/>
-      </w:pPr>
-      <w:r>
-        <w:t xml:space="preserve">Figure </w:t>
-      </w:r>
-      <w:fldSimple w:instr=" SEQ Figure \* ARABIC ">
-        <w:r>
-          <w:rPr>
-            <w:noProof/>
-          </w:rPr>
-          <w:t>1</w:t>
-        </w:r>
-      </w:fldSimple>
-      <w:r>
-        <w:t xml:space="preserve"> Players Radar HUD System</w:t>
-      </w:r>
-    </w:p>
-    <w:p>
-      <w:pPr>
-        <w:rPr>
-          <w:b/>
-        </w:rPr>
-      </w:pPr>
-      <w:r>
-        <w:rPr>
-          <w:b/>
-        </w:rPr>
-        <w:t xml:space="preserve">The </w:t>
-      </w:r>
-      <w:r>
-        <w:rPr>
-          <w:b/>
-        </w:rPr>
-        <w:t>M</w:t>
-      </w:r>
-      <w:r>
-        <w:rPr>
-          <w:b/>
-        </w:rPr>
-        <w:t>ultiplayer</w:t>
-      </w:r>
-    </w:p>
-    <w:p>
-      <w:r>
-        <w:t>Originally I had intended to use AI in the game to create enemy objectives.  But having spent more time than intended getting the radar and missile algorithm in place I felt I wouldn’t have had sufficient time to put in place a decent AI system.</w:t>
-      </w:r>
-    </w:p>
-    <w:p>
-      <w:r>
-        <w:t xml:space="preserve">As an alternative I decided to try using Unity’s </w:t>
-      </w:r>
-      <w:r>
-        <w:t>multiplayer features to create the enemy or objectives.</w:t>
-      </w:r>
-    </w:p>
-    <w:p>
-      <w:pPr>
-        <w:rPr>
-          <w:rFonts w:eastAsiaTheme="majorEastAsia" w:cstheme="majorBidi"/>
-          <w:bCs/>
-          <w:i/>
-          <w:color w:val="365F91" w:themeColor="accent1" w:themeShade="BF"/>
-        </w:rPr>
-      </w:pPr>
-      <w:r>
-        <w:rPr>
-          <w:i/>
-        </w:rPr>
-        <w:t>Unity’s Master Server</w:t>
-      </w:r>
-    </w:p>
-    <w:p>
-      <w:r>
-        <w:t xml:space="preserve">While Unity provided a full API for everything needed to use multiplayer.  It was probably the hardest of all Unity’s features to research on the internet.  </w:t>
-      </w:r>
-      <w:r>
-        <w:t xml:space="preserve">But a came a across a good video that gave me enough to get off the ground using Unity’s free to use testing master server to register and discover games. </w:t>
-      </w:r>
-      <w:r>
-        <w:t xml:space="preserve">The master server  is a remote server run by unity for testing that acts as a database for storing game names, IP addresses and ports so that they can be easily discovered.  </w:t>
-      </w:r>
-      <w:r>
-        <w:t xml:space="preserve">  Unity uses a server / client approach to multiplayer where a game will register themselves as a server and all other games will join that server as a client.  From following the video tutorial I didn’t change much with how tutorial demonstrated how to register or obtained hosts as it worked - no need to change it.</w:t>
-      </w:r>
-      <w:r>
-        <w:t xml:space="preserve">  </w:t>
-      </w:r>
-      <w:r>
-        <w:rPr>
-          <w:sz w:val="16"/>
-          <w:szCs w:val="16"/>
-        </w:rPr>
-        <w:t xml:space="preserve">[Source </w:t>
-      </w:r>
-      <w:hyperlink r:id="rId19" w:history="1">
-        <w:r>
-          <w:rPr>
-            <w:rStyle w:val="Hyperlink"/>
-            <w:sz w:val="16"/>
-            <w:szCs w:val="16"/>
-          </w:rPr>
-          <w:t>http://cgcookie.com/unity/2011/12/20/introduction-to-networking-in-unity/</w:t>
-        </w:r>
-      </w:hyperlink>
-      <w:r>
-        <w:rPr>
-          <w:sz w:val="16"/>
-          <w:szCs w:val="16"/>
-        </w:rPr>
-        <w:t xml:space="preserve"> ]</w:t>
-      </w:r>
-      <w:r>
-        <w:rPr>
-          <w:sz w:val="14"/>
-        </w:rPr>
-        <w:t xml:space="preserve"> </w:t>
-      </w:r>
-      <w:r>
-        <w:t xml:space="preserve"> </w:t>
-      </w:r>
-    </w:p>
-    <w:p>
-      <w:r>
-        <w:t xml:space="preserve">The real work came about handling the many players and working out where certain logic takes place and doesn’t need to be propagated across the network taking up bandwidth and processing time.  An example of this is where does the radar sweep take place?  </w:t>
-      </w:r>
-      <w:r>
-        <w:t>In reality it happens simultaneously for both player and target but in a network simulation it only needs to take place on the local machine of the player. Having it happen on two machines at the same time is wasteful and could lead to conflicts in information similar to what can happen when using threads.</w:t>
-      </w:r>
-    </w:p>
-    <w:p>
-      <w:pPr>
-        <w:rPr>
-          <w:i/>
-        </w:rPr>
-      </w:pPr>
-    </w:p>
-    <w:p>
-      <w:pPr>
-        <w:rPr>
-          <w:i/>
-        </w:rPr>
-      </w:pPr>
-    </w:p>
-    <w:p>
-      <w:pPr>
-        <w:rPr>
-          <w:i/>
-        </w:rPr>
-      </w:pPr>
-      <w:r>
-        <w:rPr>
-          <w:i/>
-        </w:rPr>
-        <w:lastRenderedPageBreak/>
-        <w:t xml:space="preserve">LAN game </w:t>
-      </w:r>
-      <w:r>
-        <w:rPr>
-          <w:i/>
-        </w:rPr>
-        <w:t>discovery</w:t>
-      </w:r>
-    </w:p>
-    <w:p>
-      <w:r>
-        <w:t>While it was great to be able to access the master server for registering games I wasn’t satisfied with this being the only approach to register and discover games</w:t>
-      </w:r>
-      <w:r>
-        <w:t xml:space="preserve"> mainly because it relies on internet connectivity and firewall access</w:t>
-      </w:r>
-      <w:r>
-        <w:t>.</w:t>
-      </w:r>
-    </w:p>
-    <w:p>
-      <w:r>
-        <w:t xml:space="preserve">With Unity’s networking API it is very easy to simply plug in </w:t>
-      </w:r>
-      <w:r>
-        <w:t>an</w:t>
-      </w:r>
-      <w:r>
-        <w:t xml:space="preserve"> IP address and port number and create a connection.  But the issue is how to discover what game is available and what </w:t>
-      </w:r>
-      <w:r>
-        <w:t>the IP is</w:t>
-      </w:r>
-      <w:r>
-        <w:t xml:space="preserve"> and port number for the server hosting that game.</w:t>
-      </w:r>
-    </w:p>
-    <w:p>
-      <w:r>
-        <w:t xml:space="preserve">To do this I followed a simple tutorial on UDP multicast where it </w:t>
-      </w:r>
-      <w:r>
-        <w:t>demonstrated</w:t>
-      </w:r>
-      <w:r>
-        <w:t xml:space="preserve"> two applications where one was a listener and the other was the sender and it would simply send a list of numbers and the listener would read and decode the messages.  UDP was perfect in this case for my game as it is connectionless. </w:t>
-      </w:r>
-      <w:r>
-        <w:rPr>
-          <w:sz w:val="16"/>
-        </w:rPr>
-        <w:t>[</w:t>
-      </w:r>
-      <w:r>
-        <w:rPr>
-          <w:sz w:val="16"/>
-        </w:rPr>
-        <w:t>S</w:t>
-      </w:r>
-      <w:r>
-        <w:rPr>
-          <w:sz w:val="16"/>
-        </w:rPr>
-        <w:t xml:space="preserve">ource </w:t>
-      </w:r>
-      <w:hyperlink r:id="rId20" w:history="1">
-        <w:r>
-          <w:rPr>
-            <w:rStyle w:val="Hyperlink"/>
-            <w:sz w:val="16"/>
-          </w:rPr>
-          <w:t>http://www.jarloo.com/c-udp-multicasting-tutorial/</w:t>
-        </w:r>
-      </w:hyperlink>
-      <w:r>
-        <w:rPr>
-          <w:sz w:val="16"/>
-        </w:rPr>
-        <w:t xml:space="preserve"> ]</w:t>
-      </w:r>
-    </w:p>
-    <w:p>
-      <w:r>
-        <w:t xml:space="preserve">To make it work in the game I had to employ threading as I needed two processes to run </w:t>
-      </w:r>
-      <w:r>
-        <w:t>simultaneously</w:t>
-      </w:r>
-      <w:r>
-        <w:t>.  I needed to set up a listener</w:t>
-      </w:r>
-      <w:r>
-        <w:t xml:space="preserve"> that kicks off when the LAN server starts that will listen for any game that start</w:t>
-      </w:r>
-      <w:r>
-        <w:t>s,</w:t>
-      </w:r>
-      <w:r>
-        <w:t xml:space="preserve"> looking</w:t>
-      </w:r>
-      <w:r>
-        <w:t xml:space="preserve"> to</w:t>
-      </w:r>
-      <w:r>
-        <w:t xml:space="preserve"> join.  If they receive a game request message they will then multicast their IP and port number so that the requester can dec</w:t>
-      </w:r>
-      <w:r>
-        <w:t>ide to join or not.  On the client side it also needs a threaded listener that will be able to receive the message sent for the LAN server containing the IP and port number.</w:t>
-      </w:r>
-      <w:r>
-        <w:br w:type="page"/>
-      </w:r>
-    </w:p>
-    <w:p>
-      <w:pPr>
-        <w:pStyle w:val="Heading1"/>
-      </w:pPr>
-      <w:bookmarkStart w:id="6" w:name="_Toc354672459"/>
-      <w:r>
-        <w:lastRenderedPageBreak/>
-        <w:t>W</w:t>
-      </w:r>
-      <w:r>
-        <w:t>orks used</w:t>
-      </w:r>
-      <w:r>
-        <w:t xml:space="preserve"> in accomplishing this project</w:t>
-      </w:r>
-      <w:bookmarkEnd w:id="6"/>
-    </w:p>
-    <w:p>
-      <w:r>
-        <w:t>Algorithm</w:t>
-      </w:r>
-      <w:r>
-        <w:t xml:space="preserve"> for finding the thing,</w:t>
-      </w:r>
-    </w:p>
-    <w:p>
-      <w:r>
-        <w:t xml:space="preserve">Unity </w:t>
-      </w:r>
-      <w:r>
-        <w:t>networking</w:t>
-      </w:r>
-      <w:r>
-        <w:t xml:space="preserve"> tutorial</w:t>
-      </w:r>
-    </w:p>
-    <w:p>
-      <w:r>
-        <w:t>UDP multicasting</w:t>
-      </w:r>
-    </w:p>
-    <w:p>
-      <w:r>
-        <w:t>Unity Detonator pack (avail and free to use from the unity asset store</w:t>
-      </w:r>
-    </w:p>
-    <w:p>
-      <w:proofErr w:type="gramStart"/>
-      <w:r>
-        <w:t>the</w:t>
-      </w:r>
-      <w:proofErr w:type="gramEnd"/>
-      <w:r>
-        <w:t xml:space="preserve"> models</w:t>
-      </w:r>
-      <w:r>
-        <w:t xml:space="preserve"> = Blend swap</w:t>
-      </w:r>
-      <w:r>
-        <w:t xml:space="preserve"> CC Zero</w:t>
-      </w:r>
-    </w:p>
-    <w:p/>
-    <w:p/>
-    <w:p>
-      <w:r>
-        <w:br w:type="page"/>
-      </w:r>
-    </w:p>
-    <w:p>
-      <w:pPr>
-        <w:rPr>
-          <w:rStyle w:val="Heading1Char"/>
-        </w:rPr>
-      </w:pPr>
-      <w:bookmarkStart w:id="7" w:name="_Toc354672460"/>
-      <w:r>
-        <w:rPr>
-          <w:rStyle w:val="Heading1Char"/>
-        </w:rPr>
-        <w:lastRenderedPageBreak/>
-        <w:t>Issues faced</w:t>
-      </w:r>
-      <w:bookmarkEnd w:id="7"/>
-    </w:p>
-    <w:p>
-      <w:pPr>
-        <w:rPr>
-          <w:b/>
-        </w:rPr>
-      </w:pPr>
-      <w:r>
-        <w:rPr>
-          <w:b/>
-        </w:rPr>
-        <w:t>Unit testing</w:t>
-      </w:r>
-    </w:p>
-    <w:p>
-      <w:r>
-        <w:t xml:space="preserve">One of the biggest issues faced surrounded the fact that unity classes than inherit from </w:t>
-      </w:r>
-      <w:proofErr w:type="spellStart"/>
-      <w:r>
-        <w:t>monobehaviour</w:t>
-      </w:r>
-      <w:proofErr w:type="spellEnd"/>
-      <w:r>
-        <w:t xml:space="preserve"> cannot be instantiated as </w:t>
-      </w:r>
-      <w:r>
-        <w:t>the “new” keyword is not supported.</w:t>
-      </w:r>
-      <w:r>
-        <w:t xml:space="preserve">  This made testing difficult and in some cases impossible.  A</w:t>
-      </w:r>
-      <w:r>
-        <w:t xml:space="preserve"> solution I proposed and </w:t>
-      </w:r>
-      <w:r>
-        <w:t xml:space="preserve">tried was to abstract as much behaviours and states and put them in a concrete class which my base </w:t>
-      </w:r>
-      <w:proofErr w:type="spellStart"/>
-      <w:r>
-        <w:t>monobehaviour</w:t>
-      </w:r>
-      <w:proofErr w:type="spellEnd"/>
-      <w:r>
-        <w:t xml:space="preserve"> class could then instantiate.  Having a concrete class meant that it </w:t>
-      </w:r>
-      <w:r>
-        <w:t>would be</w:t>
-      </w:r>
-      <w:r>
-        <w:t xml:space="preserve"> possible to create unit tests.</w:t>
-      </w:r>
-      <w:r>
-        <w:t xml:space="preserve">  Unfortunately a lot of features used in my application made use of </w:t>
-      </w:r>
-      <w:proofErr w:type="spellStart"/>
-      <w:r>
-        <w:t>monobehaviour</w:t>
-      </w:r>
-      <w:proofErr w:type="spellEnd"/>
-      <w:r>
-        <w:t xml:space="preserve"> and put them out of the scope of being tested completely.  Examples being the networking and </w:t>
-      </w:r>
-      <w:r>
-        <w:t>Radar systems developed in the application.</w:t>
-      </w:r>
-    </w:p>
-    <w:p>
-      <w:r>
-        <w:t>As I will detail</w:t>
-      </w:r>
-      <w:r>
-        <w:t xml:space="preserve"> later my woes with </w:t>
-      </w:r>
-      <w:proofErr w:type="spellStart"/>
-      <w:r>
-        <w:t>MonoDevelop</w:t>
-      </w:r>
-      <w:proofErr w:type="spellEnd"/>
-      <w:r>
-        <w:t xml:space="preserve">, I have instead used Visual Studio 2012 and </w:t>
-      </w:r>
-      <w:proofErr w:type="spellStart"/>
-      <w:r>
-        <w:t>NUnit</w:t>
-      </w:r>
-      <w:proofErr w:type="spellEnd"/>
-      <w:r>
-        <w:t xml:space="preserve"> (version </w:t>
-      </w:r>
-      <w:r>
-        <w:t>2.6.2.12296</w:t>
-      </w:r>
-      <w:r>
-        <w:t>).  With Visual Studio and the extension manager I was able to obtain a package that runs the tests</w:t>
-      </w:r>
-      <w:r>
-        <w:t xml:space="preserve">.  The package I used for VS2012 was </w:t>
-      </w:r>
-      <w:proofErr w:type="spellStart"/>
-      <w:r>
-        <w:t>NUnit</w:t>
-      </w:r>
-      <w:proofErr w:type="spellEnd"/>
-      <w:r>
-        <w:t xml:space="preserve"> Test Adapter (Beta 4) which is a free extension.</w:t>
-      </w:r>
-    </w:p>
-    <w:p>
-      <w:pPr>
-        <w:jc w:val="center"/>
-      </w:pPr>
-      <w:r>
-        <w:rPr>
-          <w:noProof/>
-          <w:lang w:eastAsia="en-IE"/>
-        </w:rPr>
-        <w:drawing>
-          <wp:inline distT="0" distB="0" distL="0" distR="0" wp14:anchorId="1590B04D" wp14:editId="1DA0F9A6">
-            <wp:extent cx="3500651" cy="1787352"/>
-            <wp:effectExtent l="0" t="0" r="5080" b="3810"/>
-            <wp:docPr id="40" name="Picture 40"/>
             <wp:cNvGraphicFramePr>
               <a:graphicFrameLocks xmlns:a="http://schemas.openxmlformats.org/drawingml/2006/main" noChangeAspect="1"/>
             </wp:cNvGraphicFramePr>
@@ -11112,6 +12169,533 @@
                   <pic:spPr>
                     <a:xfrm>
                       <a:off x="0" y="0"/>
+                      <a:ext cx="2608757" cy="1955174"/>
+                    </a:xfrm>
+                    <a:prstGeom prst="rect">
+                      <a:avLst/>
+                    </a:prstGeom>
+                  </pic:spPr>
+                </pic:pic>
+              </a:graphicData>
+            </a:graphic>
+          </wp:inline>
+        </w:drawing>
+      </w:r>
+    </w:p>
+    <w:p>
+      <w:pPr>
+        <w:pStyle w:val="Caption"/>
+        <w:jc w:val="center"/>
+      </w:pPr>
+      <w:r>
+        <w:t xml:space="preserve">Figure </w:t>
+      </w:r>
+      <w:r>
+        <w:fldChar w:fldCharType="begin"/>
+      </w:r>
+      <w:r>
+        <w:instrText xml:space="preserve"> SEQ Figure \* ARABIC </w:instrText>
+      </w:r>
+      <w:r>
+        <w:fldChar w:fldCharType="separate"/>
+      </w:r>
+      <w:r>
+        <w:rPr>
+          <w:noProof/>
+        </w:rPr>
+        <w:t>2</w:t>
+      </w:r>
+      <w:r>
+        <w:rPr>
+          <w:noProof/>
+        </w:rPr>
+        <w:fldChar w:fldCharType="end"/>
+      </w:r>
+      <w:r>
+        <w:t xml:space="preserve"> Players Radar HUD System</w:t>
+      </w:r>
+    </w:p>
+    <w:p>
+      <w:r>
+        <w:t>Once a target is being identified it is possible to monitor its position based on the last sweep.  The velocity is calculated based on comparing the old cached position with the latest observed position from the radar sweep.  This information is then used in the calculati</w:t>
+      </w:r>
+      <w:r>
+        <w:t>on of the predicted intercept.</w:t>
+      </w:r>
+    </w:p>
+    <w:p>
+      <w:pPr>
+        <w:pStyle w:val="Heading3"/>
+        <w:rPr>
+          <w:rStyle w:val="IntenseEmphasis"/>
+        </w:rPr>
+      </w:pPr>
+      <w:bookmarkStart w:id="12" w:name="_Toc354689773"/>
+      <w:r>
+        <w:rPr>
+          <w:rStyle w:val="IntenseEmphasis"/>
+        </w:rPr>
+        <w:t xml:space="preserve">The </w:t>
+      </w:r>
+      <w:r>
+        <w:rPr>
+          <w:rStyle w:val="IntenseEmphasis"/>
+        </w:rPr>
+        <w:t>M</w:t>
+      </w:r>
+      <w:r>
+        <w:rPr>
+          <w:rStyle w:val="IntenseEmphasis"/>
+        </w:rPr>
+        <w:t>ultiplayer</w:t>
+      </w:r>
+      <w:bookmarkEnd w:id="12"/>
+    </w:p>
+    <w:p>
+      <w:r>
+        <w:t>Originally I had intended to use AI in the game to create enemy objectives.  But having spent more time than intended getting the radar and missile algorithm in place I felt I wouldn’t have had sufficient time to put in place a decent AI system.</w:t>
+      </w:r>
+    </w:p>
+    <w:p>
+      <w:r>
+        <w:t xml:space="preserve">As an alternative I decided to try using Unity’s </w:t>
+      </w:r>
+      <w:r>
+        <w:t>multiplayer features to create the enemy objectives.</w:t>
+      </w:r>
+    </w:p>
+    <w:p>
+      <w:pPr>
+        <w:rPr>
+          <w:rFonts w:eastAsiaTheme="majorEastAsia" w:cstheme="majorBidi"/>
+          <w:bCs/>
+          <w:i/>
+          <w:color w:val="365F91" w:themeColor="accent1" w:themeShade="BF"/>
+        </w:rPr>
+      </w:pPr>
+      <w:r>
+        <w:rPr>
+          <w:i/>
+        </w:rPr>
+        <w:t>Unity’s Master Server</w:t>
+      </w:r>
+    </w:p>
+    <w:p>
+      <w:r>
+        <w:t xml:space="preserve">While Unity provided a full API for everything needed to use multiplayer.  It was probably the hardest of all Unity’s features to research on the internet.  </w:t>
+      </w:r>
+      <w:r>
+        <w:t>But came a across a good video that gave enough to get off the g</w:t>
+      </w:r>
+      <w:r>
+        <w:t>round using Unity’s free to use</w:t>
+      </w:r>
+      <w:r>
+        <w:t xml:space="preserve"> master server to register and discover games. </w:t>
+      </w:r>
+      <w:r>
+        <w:t xml:space="preserve">The master server  is a remote server run by </w:t>
+      </w:r>
+      <w:r>
+        <w:t>U</w:t>
+      </w:r>
+      <w:r>
+        <w:t xml:space="preserve">nity for testing that acts as a database for storing game names, IP addresses and ports so that they can be easily discovered.  </w:t>
+      </w:r>
+      <w:r>
+        <w:t xml:space="preserve">  Unity uses a server / client approach to multiplayer where a game will register themselves as a server and all other games will join that server as a client.  From following the video tutorial I didn’t change much with how tutorial demonstrated how to register or obtained hosts as it worked - no need to change it.</w:t>
+      </w:r>
+      <w:r>
+        <w:t xml:space="preserve">  </w:t>
+      </w:r>
+      <w:r>
+        <w:rPr>
+          <w:sz w:val="16"/>
+          <w:szCs w:val="16"/>
+        </w:rPr>
+        <w:t xml:space="preserve">[Source </w:t>
+      </w:r>
+      <w:hyperlink r:id="rId22" w:history="1">
+        <w:r>
+          <w:rPr>
+            <w:rStyle w:val="Hyperlink"/>
+            <w:sz w:val="16"/>
+            <w:szCs w:val="16"/>
+          </w:rPr>
+          <w:t>http://cgcookie.com/unity/2011/12/20/introduction-to-networking-in-unity/</w:t>
+        </w:r>
+      </w:hyperlink>
+      <w:r>
+        <w:rPr>
+          <w:sz w:val="16"/>
+          <w:szCs w:val="16"/>
+        </w:rPr>
+        <w:t xml:space="preserve"> ]</w:t>
+      </w:r>
+      <w:r>
+        <w:rPr>
+          <w:sz w:val="14"/>
+        </w:rPr>
+        <w:t xml:space="preserve"> </w:t>
+      </w:r>
+      <w:r>
+        <w:t xml:space="preserve"> </w:t>
+      </w:r>
+    </w:p>
+    <w:p>
+      <w:r>
+        <w:t xml:space="preserve">The real work came about handling the many players and working out where certain logic takes place and doesn’t need to be propagated across the network taking up bandwidth and processing time.  An example of this is where does the radar sweep take place?  </w:t>
+      </w:r>
+      <w:r>
+        <w:t>In reality it happens simultaneously for both</w:t>
+      </w:r>
+      <w:r>
+        <w:t xml:space="preserve"> the</w:t>
+      </w:r>
+      <w:r>
+        <w:t xml:space="preserve"> player and </w:t>
+      </w:r>
+      <w:r>
+        <w:t xml:space="preserve">the </w:t>
+      </w:r>
+      <w:r>
+        <w:t>target but in a network simulation it only needs to take place on the local machine of the player. Having it happen on two machines at the same time is wasteful and could lead to conflicts in information similar to what can happen when using threads.</w:t>
+      </w:r>
+    </w:p>
+    <w:p>
+      <w:pPr>
+        <w:rPr>
+          <w:i/>
+        </w:rPr>
+      </w:pPr>
+    </w:p>
+    <w:p>
+      <w:pPr>
+        <w:rPr>
+          <w:i/>
+        </w:rPr>
+      </w:pPr>
+    </w:p>
+    <w:p>
+      <w:pPr>
+        <w:rPr>
+          <w:i/>
+        </w:rPr>
+      </w:pPr>
+    </w:p>
+    <w:p>
+      <w:pPr>
+        <w:rPr>
+          <w:i/>
+        </w:rPr>
+      </w:pPr>
+      <w:r>
+        <w:rPr>
+          <w:i/>
+        </w:rPr>
+        <w:lastRenderedPageBreak/>
+        <w:t xml:space="preserve">LAN game </w:t>
+      </w:r>
+      <w:r>
+        <w:rPr>
+          <w:i/>
+        </w:rPr>
+        <w:t>discovery</w:t>
+      </w:r>
+    </w:p>
+    <w:p>
+      <w:r>
+        <w:t>While it was great to be able to access the master server for registering games I wasn’t satisfied with this being the only approach to register and discover games</w:t>
+      </w:r>
+      <w:r>
+        <w:t xml:space="preserve"> mainly because it relies on internet connectivity and firewall access</w:t>
+      </w:r>
+      <w:r>
+        <w:t>.</w:t>
+      </w:r>
+    </w:p>
+    <w:p>
+      <w:r>
+        <w:t xml:space="preserve">With Unity’s networking API it is very easy to simply plug in </w:t>
+      </w:r>
+      <w:r>
+        <w:t>an</w:t>
+      </w:r>
+      <w:r>
+        <w:t xml:space="preserve"> IP address and port number and create a connection.  But the issue is how to discover what game is available and what </w:t>
+      </w:r>
+      <w:r>
+        <w:t>the IP is</w:t>
+      </w:r>
+      <w:r>
+        <w:t xml:space="preserve"> and port number for the server hosting that game.</w:t>
+      </w:r>
+    </w:p>
+    <w:p>
+      <w:r>
+        <w:t xml:space="preserve">To do this I followed a simple tutorial on UDP multicast where it </w:t>
+      </w:r>
+      <w:r>
+        <w:t>demonstrated</w:t>
+      </w:r>
+      <w:r>
+        <w:t xml:space="preserve"> two applications where one was a listener and the other was the sender and it would simply send a list of numbers and the listener would read and decode the messages.  UDP was perfect in this case for my game as it is connectionless. </w:t>
+      </w:r>
+      <w:r>
+        <w:rPr>
+          <w:sz w:val="16"/>
+        </w:rPr>
+        <w:t>[</w:t>
+      </w:r>
+      <w:r>
+        <w:rPr>
+          <w:sz w:val="16"/>
+        </w:rPr>
+        <w:t>S</w:t>
+      </w:r>
+      <w:r>
+        <w:rPr>
+          <w:sz w:val="16"/>
+        </w:rPr>
+        <w:t xml:space="preserve">ource </w:t>
+      </w:r>
+      <w:hyperlink r:id="rId23" w:history="1">
+        <w:r>
+          <w:rPr>
+            <w:rStyle w:val="Hyperlink"/>
+            <w:sz w:val="16"/>
+          </w:rPr>
+          <w:t>http://www.jarloo.com/c-udp-multicasting-tutorial/</w:t>
+        </w:r>
+      </w:hyperlink>
+      <w:r>
+        <w:rPr>
+          <w:sz w:val="16"/>
+        </w:rPr>
+        <w:t xml:space="preserve"> ]</w:t>
+      </w:r>
+    </w:p>
+    <w:p>
+      <w:r>
+        <w:t xml:space="preserve">To make it work in the game I had to employ threading as I needed </w:t>
+      </w:r>
+      <w:r>
+        <w:t xml:space="preserve">a listening </w:t>
+      </w:r>
+      <w:r>
+        <w:t xml:space="preserve">process to run </w:t>
+      </w:r>
+      <w:r>
+        <w:t>concurrently with the game</w:t>
+      </w:r>
+      <w:r>
+        <w:t>.  I needed to set up a listener</w:t>
+      </w:r>
+      <w:r>
+        <w:t xml:space="preserve"> that kicks off when the LAN server starts that will listen for any game that start</w:t>
+      </w:r>
+      <w:r>
+        <w:t>s,</w:t>
+      </w:r>
+      <w:r>
+        <w:t xml:space="preserve"> looking</w:t>
+      </w:r>
+      <w:r>
+        <w:t xml:space="preserve"> to</w:t>
+      </w:r>
+      <w:r>
+        <w:t xml:space="preserve"> join.  If they receive a game request message they will then multicast their IP and port number so that the requester can dec</w:t>
+      </w:r>
+      <w:r>
+        <w:t>ide to join or not.  On the client side it also needs a threaded listener that will be able to receive the message sent f</w:t>
+      </w:r>
+      <w:r>
+        <w:t>rom</w:t>
+      </w:r>
+      <w:r>
+        <w:t xml:space="preserve"> the LAN server containing the IP and port number.</w:t>
+      </w:r>
+      <w:r>
+        <w:br w:type="page"/>
+      </w:r>
+    </w:p>
+    <w:p>
+      <w:pPr>
+        <w:rPr>
+          <w:rStyle w:val="Heading1Char"/>
+        </w:rPr>
+      </w:pPr>
+      <w:bookmarkStart w:id="13" w:name="_Toc354689774"/>
+      <w:r>
+        <w:rPr>
+          <w:rStyle w:val="Heading1Char"/>
+        </w:rPr>
+        <w:lastRenderedPageBreak/>
+        <w:t>Issues faced</w:t>
+      </w:r>
+      <w:r>
+        <w:rPr>
+          <w:rStyle w:val="Heading1Char"/>
+        </w:rPr>
+        <w:t xml:space="preserve"> during the project</w:t>
+      </w:r>
+      <w:bookmarkEnd w:id="13"/>
+    </w:p>
+    <w:p>
+      <w:pPr>
+        <w:pStyle w:val="Heading3"/>
+        <w:rPr>
+          <w:rStyle w:val="IntenseEmphasis"/>
+        </w:rPr>
+      </w:pPr>
+      <w:bookmarkStart w:id="14" w:name="_Toc354689775"/>
+      <w:r>
+        <w:rPr>
+          <w:rStyle w:val="IntenseEmphasis"/>
+        </w:rPr>
+        <w:t>Unit testing</w:t>
+      </w:r>
+      <w:bookmarkEnd w:id="14"/>
+    </w:p>
+    <w:p>
+      <w:r>
+        <w:t xml:space="preserve">One of the biggest issues </w:t>
+      </w:r>
+      <w:r>
+        <w:t xml:space="preserve">and disappointments </w:t>
+      </w:r>
+      <w:r>
+        <w:t xml:space="preserve">faced surrounded </w:t>
+      </w:r>
+      <w:r>
+        <w:t>the fact that unity classes that</w:t>
+      </w:r>
+      <w:r>
+        <w:t xml:space="preserve"> inherit from </w:t>
+      </w:r>
+      <w:proofErr w:type="spellStart"/>
+      <w:r>
+        <w:t>monobehaviour</w:t>
+      </w:r>
+      <w:proofErr w:type="spellEnd"/>
+      <w:r>
+        <w:t xml:space="preserve"> cannot be instantiated as </w:t>
+      </w:r>
+      <w:r>
+        <w:t>the “new” keyword is not supported.</w:t>
+      </w:r>
+      <w:r>
+        <w:t xml:space="preserve">  This made testing difficult and in some cases impossible.  A</w:t>
+      </w:r>
+      <w:r>
+        <w:t xml:space="preserve"> solution I proposed and </w:t>
+      </w:r>
+      <w:r>
+        <w:t xml:space="preserve">tried was to abstract as much behaviours and states and put them in a concrete class which my base </w:t>
+      </w:r>
+      <w:proofErr w:type="spellStart"/>
+      <w:r>
+        <w:t>monobehaviour</w:t>
+      </w:r>
+      <w:proofErr w:type="spellEnd"/>
+      <w:r>
+        <w:t xml:space="preserve"> class could then instantiate.  Having a concrete class meant that it </w:t>
+      </w:r>
+      <w:r>
+        <w:t>would be</w:t>
+      </w:r>
+      <w:r>
+        <w:t xml:space="preserve"> possible to create unit tests.</w:t>
+      </w:r>
+      <w:r>
+        <w:t xml:space="preserve">  Unfortunately a lot of features used in my application made use of </w:t>
+      </w:r>
+      <w:proofErr w:type="spellStart"/>
+      <w:r>
+        <w:t>monobehaviour</w:t>
+      </w:r>
+      <w:proofErr w:type="spellEnd"/>
+      <w:r>
+        <w:t xml:space="preserve"> and put them out of the scope of being tested completely.  Examples being the networking and </w:t>
+      </w:r>
+      <w:r>
+        <w:t>Radar systems developed in the application.</w:t>
+      </w:r>
+    </w:p>
+    <w:p>
+      <w:r>
+        <w:t>As I will detail</w:t>
+      </w:r>
+      <w:r>
+        <w:t xml:space="preserve"> later my woes with </w:t>
+      </w:r>
+      <w:proofErr w:type="spellStart"/>
+      <w:r>
+        <w:t>MonoDevelop</w:t>
+      </w:r>
+      <w:proofErr w:type="spellEnd"/>
+      <w:r>
+        <w:t xml:space="preserve">, I have instead used Visual Studio 2012 and </w:t>
+      </w:r>
+      <w:proofErr w:type="spellStart"/>
+      <w:r>
+        <w:t>NUnit</w:t>
+      </w:r>
+      <w:proofErr w:type="spellEnd"/>
+      <w:r>
+        <w:t xml:space="preserve"> (version </w:t>
+      </w:r>
+      <w:r>
+        <w:t>2.6.2.12296</w:t>
+      </w:r>
+      <w:r>
+        <w:t>).  With Visual Studio and the extension manager I was able to obtain a package that runs the tests</w:t>
+      </w:r>
+      <w:r>
+        <w:t xml:space="preserve">.  The package I used for VS2012 was </w:t>
+      </w:r>
+      <w:proofErr w:type="spellStart"/>
+      <w:r>
+        <w:t>NUnit</w:t>
+      </w:r>
+      <w:proofErr w:type="spellEnd"/>
+      <w:r>
+        <w:t xml:space="preserve"> Test Adapter (Beta 4) which is a free extension.</w:t>
+      </w:r>
+    </w:p>
+    <w:p>
+      <w:pPr>
+        <w:jc w:val="center"/>
+      </w:pPr>
+      <w:r>
+        <w:rPr>
+          <w:noProof/>
+          <w:lang w:eastAsia="en-IE"/>
+        </w:rPr>
+        <w:drawing>
+          <wp:inline distT="0" distB="0" distL="0" distR="0" wp14:anchorId="1590B04D" wp14:editId="1DA0F9A6">
+            <wp:extent cx="3500651" cy="1787352"/>
+            <wp:effectExtent l="0" t="0" r="5080" b="3810"/>
+            <wp:docPr id="40" name="Picture 40"/>
+            <wp:cNvGraphicFramePr>
+              <a:graphicFrameLocks xmlns:a="http://schemas.openxmlformats.org/drawingml/2006/main" noChangeAspect="1"/>
+            </wp:cNvGraphicFramePr>
+            <a:graphic xmlns:a="http://schemas.openxmlformats.org/drawingml/2006/main">
+              <a:graphicData uri="http://schemas.openxmlformats.org/drawingml/2006/picture">
+                <pic:pic xmlns:pic="http://schemas.openxmlformats.org/drawingml/2006/picture">
+                  <pic:nvPicPr>
+                    <pic:cNvPr id="0" name=""/>
+                    <pic:cNvPicPr/>
+                  </pic:nvPicPr>
+                  <pic:blipFill>
+                    <a:blip r:embed="rId24"/>
+                    <a:stretch>
+                      <a:fillRect/>
+                    </a:stretch>
+                  </pic:blipFill>
+                  <pic:spPr>
+                    <a:xfrm>
+                      <a:off x="0" y="0"/>
                       <a:ext cx="3500315" cy="1787180"/>
                     </a:xfrm>
                     <a:prstGeom prst="rect">
@@ -11156,16 +12740,19 @@
     </w:p>
     <w:p>
       <w:pPr>
-        <w:rPr>
-          <w:b/>
-        </w:rPr>
-      </w:pPr>
-      <w:r>
-        <w:rPr>
-          <w:b/>
+        <w:pStyle w:val="Heading3"/>
+        <w:rPr>
+          <w:rStyle w:val="IntenseEmphasis"/>
+        </w:rPr>
+      </w:pPr>
+      <w:bookmarkStart w:id="15" w:name="_Toc354689776"/>
+      <w:r>
+        <w:rPr>
+          <w:rStyle w:val="IntenseEmphasis"/>
         </w:rPr>
         <w:t>Version Control</w:t>
       </w:r>
+      <w:bookmarkEnd w:id="15"/>
     </w:p>
     <w:p>
       <w:r>
@@ -11181,7 +12768,13 @@
         <w:t xml:space="preserve"> </w:t>
       </w:r>
       <w:r>
-        <w:t>version control difficult when it comes to their indie package making it very difficult to collaborating on assets.  The issue surrounds the fact that all assets are stored as binaries so when it comes to version control it is impossible for the VC system</w:t>
+        <w:t xml:space="preserve">version control </w:t>
+      </w:r>
+      <w:r>
+        <w:t>tricky</w:t>
+      </w:r>
+      <w:r>
+        <w:t xml:space="preserve"> when it comes to their indie package making it very difficult to collaborating on assets.  The issue surrounds the fact that all assets are stored as binaries so when it comes to version control it is impossible for the VC system</w:t>
       </w:r>
       <w:r>
         <w:t xml:space="preserve"> to distinguish who made what changes and will only overwrite the previous </w:t>
@@ -11204,7 +12797,13 @@
         <w:t xml:space="preserve"> access the</w:t>
       </w:r>
       <w:r>
-        <w:t xml:space="preserve"> force</w:t>
+        <w:t xml:space="preserve"> </w:t>
+      </w:r>
+      <w:r>
+        <w:t>“</w:t>
+      </w:r>
+      <w:r>
+        <w:t>force</w:t>
       </w:r>
       <w:r>
         <w:t xml:space="preserve"> to</w:t>
@@ -11213,6 +12812,9 @@
         <w:t xml:space="preserve"> text</w:t>
       </w:r>
       <w:r>
+        <w:t>”</w:t>
+      </w:r>
+      <w:r>
         <w:t xml:space="preserve"> feature</w:t>
       </w:r>
       <w:r>
@@ -11273,26 +12875,29 @@
         <w:t xml:space="preserve"> possible to work locally and commit changes without the need for </w:t>
       </w:r>
       <w:r>
+        <w:t>internet</w:t>
+      </w:r>
+      <w:r>
+        <w:t>/network</w:t>
+      </w:r>
+      <w:r>
+        <w:t xml:space="preserve"> connectivity meaning that</w:t>
+      </w:r>
+      <w:r>
+        <w:t xml:space="preserve"> changes could be</w:t>
+      </w:r>
+      <w:r>
+        <w:t xml:space="preserve"> later pushed to the server</w:t>
+      </w:r>
+      <w:r>
+        <w:t xml:space="preserve">.  </w:t>
+      </w:r>
+      <w:r>
+        <w:t xml:space="preserve">Another </w:t>
+      </w:r>
+      <w:r>
         <w:lastRenderedPageBreak/>
-        <w:t>internet</w:t>
-      </w:r>
-      <w:r>
-        <w:t>/network</w:t>
-      </w:r>
-      <w:r>
-        <w:t xml:space="preserve"> connectivity meaning that</w:t>
-      </w:r>
-      <w:r>
-        <w:t xml:space="preserve"> changes could be</w:t>
-      </w:r>
-      <w:r>
-        <w:t xml:space="preserve"> later pushed to the server</w:t>
-      </w:r>
-      <w:r>
-        <w:t xml:space="preserve">.  </w:t>
-      </w:r>
-      <w:r>
-        <w:t>Another huge feature around GIT is that</w:t>
+        <w:t>huge feature around GIT is that</w:t>
       </w:r>
       <w:r>
         <w:t xml:space="preserve"> it is possible in the event of a failure be it the local machine or the server that it </w:t>
@@ -11318,16 +12923,20 @@
         <w:t xml:space="preserve"> to note in creating</w:t>
       </w:r>
       <w:r>
-        <w:t xml:space="preserve"> a git repository for a Unity project is </w:t>
-      </w:r>
-      <w:proofErr w:type="gramStart"/>
-      <w:r>
-        <w:t>the</w:t>
-      </w:r>
-      <w:r>
-        <w:t xml:space="preserve"> ignore</w:t>
-      </w:r>
-      <w:proofErr w:type="gramEnd"/>
+        <w:t xml:space="preserve"> a git repository for a Unity project is the</w:t>
+      </w:r>
+      <w:r>
+        <w:t xml:space="preserve"> </w:t>
+      </w:r>
+      <w:r>
+        <w:t>“</w:t>
+      </w:r>
+      <w:r>
+        <w:t>ignore</w:t>
+      </w:r>
+      <w:r>
+        <w:t>”</w:t>
+      </w:r>
       <w:r>
         <w:t xml:space="preserve"> file (basically which files are not to be versioned)</w:t>
       </w:r>
@@ -11691,7 +13300,7 @@
         <w:rPr>
           <w:lang w:eastAsia="en-IE"/>
         </w:rPr>
-        <w:t xml:space="preserve">an issue I encountered recently when trying to used </w:t>
+        <w:t xml:space="preserve">an issue I encountered recently when trying to use </w:t>
       </w:r>
       <w:proofErr w:type="spellStart"/>
       <w:r>
@@ -11705,19 +13314,31 @@
         <w:rPr>
           <w:lang w:eastAsia="en-IE"/>
         </w:rPr>
-        <w:t xml:space="preserve"> for a different project and because these files were present and the files updated out of sync meaning that one of my assets completely disappeared even though it was working perfectly when I saved and closed the application.</w:t>
-      </w:r>
-    </w:p>
-    <w:p>
-      <w:pPr>
+        <w:t xml:space="preserve"> for a different project and because these files were present and the files updated out of sync mean</w:t>
+      </w:r>
+      <w:r>
         <w:rPr>
           <w:lang w:eastAsia="en-IE"/>
         </w:rPr>
-      </w:pPr>
+        <w:t>t</w:t>
+      </w:r>
       <w:r>
         <w:rPr>
           <w:lang w:eastAsia="en-IE"/>
         </w:rPr>
+        <w:t xml:space="preserve"> that one of my assets completely disappeared even though it was working perfectly when I saved and closed the application.</w:t>
+      </w:r>
+    </w:p>
+    <w:p>
+      <w:pPr>
+        <w:rPr>
+          <w:lang w:eastAsia="en-IE"/>
+        </w:rPr>
+      </w:pPr>
+      <w:r>
+        <w:rPr>
+          <w:lang w:eastAsia="en-IE"/>
+        </w:rPr>
         <w:t>Regardless these files will be regenerated on whatever machine the project will be opened on again when checked out.</w:t>
       </w:r>
     </w:p>
@@ -11737,6 +13358,87 @@
     <w:p/>
     <w:p>
       <w:pPr>
+        <w:pStyle w:val="Heading3"/>
+        <w:rPr>
+          <w:rStyle w:val="IntenseEmphasis"/>
+        </w:rPr>
+      </w:pPr>
+      <w:bookmarkStart w:id="16" w:name="_Toc354689777"/>
+      <w:r>
+        <w:rPr>
+          <w:rStyle w:val="IntenseEmphasis"/>
+        </w:rPr>
+        <w:t>Integrated Development Environment</w:t>
+      </w:r>
+      <w:bookmarkEnd w:id="16"/>
+    </w:p>
+    <w:p>
+      <w:r>
+        <w:t xml:space="preserve">While </w:t>
+      </w:r>
+      <w:proofErr w:type="spellStart"/>
+      <w:r>
+        <w:t>M</w:t>
+      </w:r>
+      <w:r>
+        <w:t>ono</w:t>
+      </w:r>
+      <w:r>
+        <w:t>develop</w:t>
+      </w:r>
+      <w:proofErr w:type="spellEnd"/>
+      <w:r>
+        <w:t xml:space="preserve"> is a necessity for debugging, the version used by unity is out of date and is prone to crashes and its </w:t>
+      </w:r>
+      <w:proofErr w:type="spellStart"/>
+      <w:r>
+        <w:t>intellisense</w:t>
+      </w:r>
+      <w:proofErr w:type="spellEnd"/>
+      <w:r>
+        <w:t xml:space="preserve"> leaves a lot to be desired at times.</w:t>
+      </w:r>
+      <w:r>
+        <w:t xml:space="preserve">  Instead out of pure frustration for the majority of the time I resorted to using Visual Studio 2012 and used debug statements for discovering root of problems, not ideal </w:t>
+      </w:r>
+      <w:r>
+        <w:t xml:space="preserve">in general </w:t>
+      </w:r>
+      <w:r>
+        <w:t xml:space="preserve">but not having many options when it comes to use </w:t>
+      </w:r>
+      <w:proofErr w:type="spellStart"/>
+      <w:r>
+        <w:t>M</w:t>
+      </w:r>
+      <w:r>
+        <w:t>onodevelop</w:t>
+      </w:r>
+      <w:proofErr w:type="spellEnd"/>
+      <w:r>
+        <w:t xml:space="preserve"> makes it ideal.</w:t>
+      </w:r>
+    </w:p>
+    <w:p>
+      <w:r>
+        <w:t>As mentioned previously, Unity upon any change made will generate a new project meaning that any imported projects or references will be wiped.</w:t>
+      </w:r>
+      <w:r>
+        <w:t xml:space="preserve">  </w:t>
+      </w:r>
+      <w:r>
+        <w:t>Originally, I had intended to have separate projects for the likes of game logic and testing but it became apparent very quickly that this was not going to be possi</w:t>
+      </w:r>
+      <w:r>
+        <w:t>ble unless on every load, the projects need to be re-imported.</w:t>
+      </w:r>
+      <w:r>
+        <w:t xml:space="preserve"> </w:t>
+      </w:r>
+    </w:p>
+    <w:p/>
+    <w:p>
+      <w:pPr>
         <w:rPr>
           <w:b/>
         </w:rPr>
@@ -11745,94 +13447,28 @@
         <w:rPr>
           <w:b/>
         </w:rPr>
-        <w:t>Integrated Development Environment</w:t>
-      </w:r>
-    </w:p>
-    <w:p>
-      <w:r>
-        <w:t xml:space="preserve">While </w:t>
-      </w:r>
-      <w:r>
-        <w:t>M</w:t>
-      </w:r>
-      <w:r>
-        <w:t>ono</w:t>
-      </w:r>
-      <w:r>
-        <w:t xml:space="preserve"> </w:t>
-      </w:r>
-      <w:proofErr w:type="gramStart"/>
-      <w:r>
-        <w:t>develop</w:t>
-      </w:r>
-      <w:proofErr w:type="gramEnd"/>
-      <w:r>
-        <w:t xml:space="preserve"> is a necessity for debugging, the version used by unity is out of date and is prone to crashes and its </w:t>
-      </w:r>
-      <w:proofErr w:type="spellStart"/>
-      <w:r>
-        <w:t>intellisense</w:t>
-      </w:r>
-      <w:proofErr w:type="spellEnd"/>
-      <w:r>
-        <w:t xml:space="preserve"> leaves a lot to be desired at times.</w:t>
-      </w:r>
-      <w:r>
-        <w:t xml:space="preserve">  Instead out of pure frustration for the majority of the time I resorted to using Visual Studio 2012 and used debug statements for discovering root of problems, not ideal </w:t>
-      </w:r>
-      <w:r>
-        <w:t xml:space="preserve">in general </w:t>
-      </w:r>
-      <w:r>
-        <w:t>but not having many options when it comes to use mono develop makes it ideal.</w:t>
-      </w:r>
-    </w:p>
-    <w:p>
-      <w:r>
-        <w:t>As mentioned previously, Unity upon any change made will generate a new project meaning that any imported projects or references will be wiped.</w:t>
-      </w:r>
-    </w:p>
-    <w:p>
-      <w:r>
-        <w:t>Originally, I had intended to have separate projects for the likes of game logic and testing but it became apparent very quickly that this was not going to be possi</w:t>
-      </w:r>
-      <w:r>
-        <w:t>ble unless on every load, the projects need to be re-imported.</w:t>
-      </w:r>
-      <w:r>
-        <w:t xml:space="preserve"> </w:t>
-      </w:r>
-    </w:p>
-    <w:p/>
-    <w:p>
-      <w:pPr>
-        <w:rPr>
-          <w:b/>
-        </w:rPr>
-      </w:pPr>
-      <w:r>
-        <w:rPr>
-          <w:b/>
-        </w:rPr>
         <w:br w:type="page"/>
       </w:r>
     </w:p>
     <w:p>
       <w:pPr>
-        <w:rPr>
-          <w:b/>
-        </w:rPr>
-      </w:pPr>
-      <w:r>
-        <w:rPr>
-          <w:b/>
+        <w:pStyle w:val="Heading3"/>
+        <w:rPr>
+          <w:rStyle w:val="IntenseEmphasis"/>
+        </w:rPr>
+      </w:pPr>
+      <w:bookmarkStart w:id="17" w:name="_Toc354689778"/>
+      <w:r>
+        <w:rPr>
+          <w:rStyle w:val="IntenseEmphasis"/>
         </w:rPr>
         <w:lastRenderedPageBreak/>
         <w:t>Multiplayer Networking</w:t>
       </w:r>
-      <w:r>
-        <w:rPr>
-          <w:b/>
+      <w:bookmarkEnd w:id="17"/>
+      <w:r>
+        <w:rPr>
+          <w:rStyle w:val="IntenseEmphasis"/>
         </w:rPr>
         <w:t xml:space="preserve"> </w:t>
       </w:r>
@@ -11872,12 +13508,12 @@
       <w:pPr>
         <w:pStyle w:val="Heading1"/>
       </w:pPr>
-      <w:bookmarkStart w:id="8" w:name="_Toc354672461"/>
+      <w:bookmarkStart w:id="18" w:name="_Toc354689779"/>
       <w:r>
         <w:lastRenderedPageBreak/>
         <w:t>Class Diagram</w:t>
       </w:r>
-      <w:bookmarkEnd w:id="8"/>
+      <w:bookmarkEnd w:id="18"/>
     </w:p>
     <w:p>
       <w:r>
@@ -11903,7 +13539,7 @@
                     </pic:cNvPicPr>
                   </pic:nvPicPr>
                   <pic:blipFill>
-                    <a:blip r:embed="rId22">
+                    <a:blip r:embed="rId25">
                       <a:extLst>
                         <a:ext uri="{28A0092B-C50C-407E-A947-70E740481C1C}">
                           <a14:useLocalDpi xmlns:a14="http://schemas.microsoft.com/office/drawing/2010/main" val="0"/>
@@ -11944,24 +13580,16 @@
       <w:pPr>
         <w:pStyle w:val="Heading1"/>
       </w:pPr>
-      <w:bookmarkStart w:id="9" w:name="_Toc354672462"/>
+      <w:bookmarkStart w:id="19" w:name="_Toc354689780"/>
       <w:r>
         <w:lastRenderedPageBreak/>
         <w:t>The Code</w:t>
       </w:r>
-      <w:bookmarkEnd w:id="9"/>
-    </w:p>
-    <w:p>
-      <w:pPr>
-        <w:rPr>
-          <w:rFonts w:asciiTheme="majorHAnsi" w:eastAsiaTheme="majorEastAsia" w:hAnsiTheme="majorHAnsi" w:cstheme="majorBidi"/>
-          <w:b/>
-          <w:bCs/>
-          <w:color w:val="365F91" w:themeColor="accent1" w:themeShade="BF"/>
-          <w:sz w:val="28"/>
-          <w:szCs w:val="28"/>
-        </w:rPr>
-      </w:pPr>
+      <w:bookmarkEnd w:id="19"/>
+    </w:p>
+    <w:p/>
+    <w:p/>
+    <w:p>
       <w:r>
         <w:br w:type="page"/>
       </w:r>
@@ -11970,12 +13598,12 @@
       <w:pPr>
         <w:pStyle w:val="Heading1"/>
       </w:pPr>
-      <w:bookmarkStart w:id="10" w:name="_Toc354672463"/>
+      <w:bookmarkStart w:id="20" w:name="_Toc354689781"/>
       <w:r>
         <w:lastRenderedPageBreak/>
         <w:t>Weekly meeting forms</w:t>
       </w:r>
-      <w:bookmarkEnd w:id="10"/>
+      <w:bookmarkEnd w:id="20"/>
     </w:p>
     <w:p/>
     <w:p/>
@@ -11985,10 +13613,12 @@
     <w:p/>
     <w:p/>
     <w:sectPr>
-      <w:footerReference w:type="default" r:id="rId23"/>
+      <w:footerReference w:type="default" r:id="rId26"/>
+      <w:type w:val="continuous"/>
       <w:pgSz w:w="11906" w:h="16838"/>
       <w:pgMar w:top="1440" w:right="1440" w:bottom="1440" w:left="1440" w:header="708" w:footer="708" w:gutter="0"/>
       <w:cols w:space="708"/>
+      <w:titlePg/>
       <w:docGrid w:linePitch="360"/>
     </w:sectPr>
   </w:body>
@@ -12024,7 +13654,7 @@
 <w:ftr xmlns:wpc="http://schemas.microsoft.com/office/word/2010/wordprocessingCanvas" xmlns:mc="http://schemas.openxmlformats.org/markup-compatibility/2006" xmlns:o="urn:schemas-microsoft-com:office:office" xmlns:r="http://schemas.openxmlformats.org/officeDocument/2006/relationships" xmlns:m="http://schemas.openxmlformats.org/officeDocument/2006/math" xmlns:v="urn:schemas-microsoft-com:vml" xmlns:wp14="http://schemas.microsoft.com/office/word/2010/wordprocessingDrawing" xmlns:wp="http://schemas.openxmlformats.org/drawingml/2006/wordprocessingDrawing" xmlns:w10="urn:schemas-microsoft-com:office:word" xmlns:w="http://schemas.openxmlformats.org/wordprocessingml/2006/main" xmlns:w14="http://schemas.microsoft.com/office/word/2010/wordml" xmlns:wpg="http://schemas.microsoft.com/office/word/2010/wordprocessingGroup" xmlns:wpi="http://schemas.microsoft.com/office/word/2010/wordprocessingInk" xmlns:wne="http://schemas.microsoft.com/office/word/2006/wordml" xmlns:wps="http://schemas.microsoft.com/office/word/2010/wordprocessingShape" mc:Ignorable="w14 wp14">
   <w:sdt>
     <w:sdtPr>
-      <w:id w:val="1370719869"/>
+      <w:id w:val="-1240782517"/>
       <w:docPartObj>
         <w:docPartGallery w:val="Page Numbers (Bottom of Page)"/>
         <w:docPartUnique/>
@@ -12049,7 +13679,7 @@
           <w:fldChar w:fldCharType="begin"/>
         </w:r>
         <w:r>
-          <w:instrText xml:space="preserve"> PAGE   \* MERGEFORMAT </w:instrText>
+          <w:instrText xml:space="preserve"> PAGE  \* Arabic  \* MERGEFORMAT </w:instrText>
         </w:r>
         <w:r>
           <w:fldChar w:fldCharType="separate"/>
@@ -12061,9 +13691,6 @@
           <w:t>4</w:t>
         </w:r>
         <w:r>
-          <w:rPr>
-            <w:noProof/>
-          </w:rPr>
           <w:fldChar w:fldCharType="end"/>
         </w:r>
         <w:r>
@@ -12228,6 +13855,92 @@
     </w:lvl>
   </w:abstractNum>
   <w:abstractNum w:abstractNumId="1">
+    <w:nsid w:val="06DC65FB"/>
+    <w:multiLevelType w:val="hybridMultilevel"/>
+    <w:tmpl w:val="31EECB26"/>
+    <w:lvl w:ilvl="0" w:tplc="1809000F">
+      <w:start w:val="1"/>
+      <w:numFmt w:val="decimal"/>
+      <w:lvlText w:val="%1."/>
+      <w:lvlJc w:val="left"/>
+      <w:pPr>
+        <w:ind w:left="720" w:hanging="360"/>
+      </w:pPr>
+    </w:lvl>
+    <w:lvl w:ilvl="1" w:tplc="18090019">
+      <w:start w:val="1"/>
+      <w:numFmt w:val="lowerLetter"/>
+      <w:lvlText w:val="%2."/>
+      <w:lvlJc w:val="left"/>
+      <w:pPr>
+        <w:ind w:left="1440" w:hanging="360"/>
+      </w:pPr>
+    </w:lvl>
+    <w:lvl w:ilvl="2" w:tplc="1809001B" w:tentative="1">
+      <w:start w:val="1"/>
+      <w:numFmt w:val="lowerRoman"/>
+      <w:lvlText w:val="%3."/>
+      <w:lvlJc w:val="right"/>
+      <w:pPr>
+        <w:ind w:left="2160" w:hanging="180"/>
+      </w:pPr>
+    </w:lvl>
+    <w:lvl w:ilvl="3" w:tplc="1809000F" w:tentative="1">
+      <w:start w:val="1"/>
+      <w:numFmt w:val="decimal"/>
+      <w:lvlText w:val="%4."/>
+      <w:lvlJc w:val="left"/>
+      <w:pPr>
+        <w:ind w:left="2880" w:hanging="360"/>
+      </w:pPr>
+    </w:lvl>
+    <w:lvl w:ilvl="4" w:tplc="18090019" w:tentative="1">
+      <w:start w:val="1"/>
+      <w:numFmt w:val="lowerLetter"/>
+      <w:lvlText w:val="%5."/>
+      <w:lvlJc w:val="left"/>
+      <w:pPr>
+        <w:ind w:left="3600" w:hanging="360"/>
+      </w:pPr>
+    </w:lvl>
+    <w:lvl w:ilvl="5" w:tplc="1809001B" w:tentative="1">
+      <w:start w:val="1"/>
+      <w:numFmt w:val="lowerRoman"/>
+      <w:lvlText w:val="%6."/>
+      <w:lvlJc w:val="right"/>
+      <w:pPr>
+        <w:ind w:left="4320" w:hanging="180"/>
+      </w:pPr>
+    </w:lvl>
+    <w:lvl w:ilvl="6" w:tplc="1809000F" w:tentative="1">
+      <w:start w:val="1"/>
+      <w:numFmt w:val="decimal"/>
+      <w:lvlText w:val="%7."/>
+      <w:lvlJc w:val="left"/>
+      <w:pPr>
+        <w:ind w:left="5040" w:hanging="360"/>
+      </w:pPr>
+    </w:lvl>
+    <w:lvl w:ilvl="7" w:tplc="18090019" w:tentative="1">
+      <w:start w:val="1"/>
+      <w:numFmt w:val="lowerLetter"/>
+      <w:lvlText w:val="%8."/>
+      <w:lvlJc w:val="left"/>
+      <w:pPr>
+        <w:ind w:left="5760" w:hanging="360"/>
+      </w:pPr>
+    </w:lvl>
+    <w:lvl w:ilvl="8" w:tplc="1809001B" w:tentative="1">
+      <w:start w:val="1"/>
+      <w:numFmt w:val="lowerRoman"/>
+      <w:lvlText w:val="%9."/>
+      <w:lvlJc w:val="right"/>
+      <w:pPr>
+        <w:ind w:left="6480" w:hanging="180"/>
+      </w:pPr>
+    </w:lvl>
+  </w:abstractNum>
+  <w:abstractNum w:abstractNumId="2">
     <w:nsid w:val="43DA3DB5"/>
     <w:multiLevelType w:val="hybridMultilevel"/>
     <w:tmpl w:val="18722BAA"/>
@@ -12344,6 +14057,9 @@
     <w:abstractNumId w:val="0"/>
   </w:num>
   <w:num w:numId="2">
+    <w:abstractNumId w:val="2"/>
+  </w:num>
+  <w:num w:numId="3">
     <w:abstractNumId w:val="1"/>
   </w:num>
 </w:numbering>
@@ -12994,6 +14710,59 @@
     <w:uiPriority w:val="99"/>
     <w:rsid w:val="00BB3355"/>
   </w:style>
+  <w:style w:type="paragraph" w:styleId="Title">
+    <w:name w:val="Title"/>
+    <w:basedOn w:val="Normal"/>
+    <w:next w:val="Normal"/>
+    <w:link w:val="TitleChar"/>
+    <w:uiPriority w:val="10"/>
+    <w:qFormat/>
+    <w:rsid w:val="00972C13"/>
+    <w:pPr>
+      <w:pBdr>
+        <w:bottom w:val="single" w:sz="8" w:space="4" w:color="4F81BD" w:themeColor="accent1"/>
+      </w:pBdr>
+      <w:spacing w:after="300" w:line="240" w:lineRule="auto"/>
+      <w:contextualSpacing/>
+    </w:pPr>
+    <w:rPr>
+      <w:rFonts w:asciiTheme="majorHAnsi" w:eastAsiaTheme="majorEastAsia" w:hAnsiTheme="majorHAnsi" w:cstheme="majorBidi"/>
+      <w:color w:val="17365D" w:themeColor="text2" w:themeShade="BF"/>
+      <w:spacing w:val="5"/>
+      <w:kern w:val="28"/>
+      <w:sz w:val="52"/>
+      <w:szCs w:val="52"/>
+    </w:rPr>
+  </w:style>
+  <w:style w:type="character" w:customStyle="1" w:styleId="TitleChar">
+    <w:name w:val="Title Char"/>
+    <w:basedOn w:val="DefaultParagraphFont"/>
+    <w:link w:val="Title"/>
+    <w:uiPriority w:val="10"/>
+    <w:rsid w:val="00972C13"/>
+    <w:rPr>
+      <w:rFonts w:asciiTheme="majorHAnsi" w:eastAsiaTheme="majorEastAsia" w:hAnsiTheme="majorHAnsi" w:cstheme="majorBidi"/>
+      <w:color w:val="17365D" w:themeColor="text2" w:themeShade="BF"/>
+      <w:spacing w:val="5"/>
+      <w:kern w:val="28"/>
+      <w:sz w:val="52"/>
+      <w:szCs w:val="52"/>
+    </w:rPr>
+  </w:style>
+  <w:style w:type="character" w:styleId="IntenseEmphasis">
+    <w:name w:val="Intense Emphasis"/>
+    <w:basedOn w:val="DefaultParagraphFont"/>
+    <w:uiPriority w:val="21"/>
+    <w:qFormat/>
+    <w:rsid w:val="00972C13"/>
+    <w:rPr>
+      <w:b/>
+      <w:bCs/>
+      <w:i/>
+      <w:iCs/>
+      <w:color w:val="4F81BD" w:themeColor="accent1"/>
+    </w:rPr>
+  </w:style>
 </w:styles>
 </file>
 
@@ -13642,6 +15411,59 @@
     <w:uiPriority w:val="99"/>
     <w:rsid w:val="00BB3355"/>
   </w:style>
+  <w:style w:type="paragraph" w:styleId="Title">
+    <w:name w:val="Title"/>
+    <w:basedOn w:val="Normal"/>
+    <w:next w:val="Normal"/>
+    <w:link w:val="TitleChar"/>
+    <w:uiPriority w:val="10"/>
+    <w:qFormat/>
+    <w:rsid w:val="00972C13"/>
+    <w:pPr>
+      <w:pBdr>
+        <w:bottom w:val="single" w:sz="8" w:space="4" w:color="4F81BD" w:themeColor="accent1"/>
+      </w:pBdr>
+      <w:spacing w:after="300" w:line="240" w:lineRule="auto"/>
+      <w:contextualSpacing/>
+    </w:pPr>
+    <w:rPr>
+      <w:rFonts w:asciiTheme="majorHAnsi" w:eastAsiaTheme="majorEastAsia" w:hAnsiTheme="majorHAnsi" w:cstheme="majorBidi"/>
+      <w:color w:val="17365D" w:themeColor="text2" w:themeShade="BF"/>
+      <w:spacing w:val="5"/>
+      <w:kern w:val="28"/>
+      <w:sz w:val="52"/>
+      <w:szCs w:val="52"/>
+    </w:rPr>
+  </w:style>
+  <w:style w:type="character" w:customStyle="1" w:styleId="TitleChar">
+    <w:name w:val="Title Char"/>
+    <w:basedOn w:val="DefaultParagraphFont"/>
+    <w:link w:val="Title"/>
+    <w:uiPriority w:val="10"/>
+    <w:rsid w:val="00972C13"/>
+    <w:rPr>
+      <w:rFonts w:asciiTheme="majorHAnsi" w:eastAsiaTheme="majorEastAsia" w:hAnsiTheme="majorHAnsi" w:cstheme="majorBidi"/>
+      <w:color w:val="17365D" w:themeColor="text2" w:themeShade="BF"/>
+      <w:spacing w:val="5"/>
+      <w:kern w:val="28"/>
+      <w:sz w:val="52"/>
+      <w:szCs w:val="52"/>
+    </w:rPr>
+  </w:style>
+  <w:style w:type="character" w:styleId="IntenseEmphasis">
+    <w:name w:val="Intense Emphasis"/>
+    <w:basedOn w:val="DefaultParagraphFont"/>
+    <w:uiPriority w:val="21"/>
+    <w:qFormat/>
+    <w:rsid w:val="00972C13"/>
+    <w:rPr>
+      <w:b/>
+      <w:bCs/>
+      <w:i/>
+      <w:iCs/>
+      <w:color w:val="4F81BD" w:themeColor="accent1"/>
+    </w:rPr>
+  </w:style>
 </w:styles>
 </file>
 
@@ -14450,7 +16272,7 @@
 </file>
 
 <file path=customXml/itemProps1.xml><?xml version="1.0" encoding="utf-8"?>
-<ds:datastoreItem xmlns:ds="http://schemas.openxmlformats.org/officeDocument/2006/customXml" ds:itemID="{B3C07741-5BDC-4C2E-9574-D030ADD1C8FB}">
+<ds:datastoreItem xmlns:ds="http://schemas.openxmlformats.org/officeDocument/2006/customXml" ds:itemID="{404D8423-CEB9-4ED0-A064-2773A7B56848}">
   <ds:schemaRefs>
     <ds:schemaRef ds:uri="http://schemas.openxmlformats.org/officeDocument/2006/bibliography"/>
   </ds:schemaRefs>

</xml_diff>

<commit_message>
These were the final changes made before handup on Friday 29/04/2013.  No changes since that date.
</commit_message>
<xml_diff>
--- a/Documentation/HandupDocument.docx
+++ b/Documentation/HandupDocument.docx
@@ -11,6 +11,8 @@
           <w:noProof/>
         </w:rPr>
       </w:pPr>
+      <w:bookmarkStart w:id="0" w:name="_GoBack"/>
+      <w:bookmarkEnd w:id="0"/>
     </w:p>
     <w:p>
       <w:pPr>
@@ -374,19 +376,7 @@
               <w:rPr>
                 <w:sz w:val="48"/>
               </w:rPr>
-              <w:t>2</w:t>
-            </w:r>
-            <w:r>
-              <w:rPr>
-                <w:sz w:val="48"/>
-              </w:rPr>
-              <w:t>6</w:t>
-            </w:r>
-            <w:r>
-              <w:rPr>
-                <w:sz w:val="48"/>
-              </w:rPr>
-              <w:t xml:space="preserve"> April 2013</w:t>
+              <w:t>26 April 2013</w:t>
             </w:r>
           </w:p>
         </w:tc>
@@ -408,7 +398,7 @@
         </w:rPr>
         <w:br w:type="page"/>
       </w:r>
-      <w:bookmarkStart w:id="0" w:name="_Toc354689759"/>
+      <w:bookmarkStart w:id="1" w:name="_Toc354697043"/>
       <w:r>
         <w:rPr>
           <w:rFonts w:eastAsia="Calibri"/>
@@ -416,7 +406,7 @@
         <w:lastRenderedPageBreak/>
         <w:t>Statement of originality</w:t>
       </w:r>
-      <w:bookmarkEnd w:id="0"/>
+      <w:bookmarkEnd w:id="1"/>
     </w:p>
     <w:p>
       <w:pPr>
@@ -440,7 +430,7 @@
         <w:rPr>
           <w:rFonts w:ascii="Calibri" w:eastAsia="Calibri" w:hAnsi="Calibri" w:cs="Times New Roman"/>
         </w:rPr>
-        <w:t xml:space="preserve"> the author of this project</w:t>
+        <w:t xml:space="preserve"> the author</w:t>
       </w:r>
       <w:r>
         <w:rPr>
@@ -670,7 +660,7 @@
       <w:pPr>
         <w:pStyle w:val="Heading1"/>
       </w:pPr>
-      <w:bookmarkStart w:id="1" w:name="_Toc354689760"/>
+      <w:bookmarkStart w:id="2" w:name="_Toc354697044"/>
       <w:r>
         <w:t>Acknowledgement of w</w:t>
       </w:r>
@@ -683,7 +673,7 @@
       <w:r>
         <w:t>this project</w:t>
       </w:r>
-      <w:bookmarkEnd w:id="1"/>
+      <w:bookmarkEnd w:id="2"/>
     </w:p>
     <w:p>
       <w:pPr>
@@ -693,9 +683,7 @@
           <w:lang w:eastAsia="en-IE"/>
         </w:rPr>
       </w:pPr>
-      <w:bookmarkStart w:id="2" w:name="_Toc354689764"/>
-      <w:bookmarkStart w:id="3" w:name="_GoBack"/>
-      <w:bookmarkEnd w:id="3"/>
+      <w:bookmarkStart w:id="3" w:name="_Toc354697045"/>
       <w:r>
         <w:rPr>
           <w:rFonts w:eastAsia="Times New Roman"/>
@@ -703,14 +691,20 @@
         </w:rPr>
         <w:t>Detonator Explosion Framework</w:t>
       </w:r>
-      <w:bookmarkEnd w:id="2"/>
+      <w:bookmarkEnd w:id="3"/>
     </w:p>
     <w:p>
       <w:r>
         <w:t xml:space="preserve"> </w:t>
       </w:r>
       <w:r>
-        <w:t xml:space="preserve">This pack is used for game explosions and is made </w:t>
+        <w:t>This pack</w:t>
+      </w:r>
+      <w:r>
+        <w:t xml:space="preserve"> is used for game explosions which</w:t>
+      </w:r>
+      <w:r>
+        <w:t xml:space="preserve"> is </w:t>
       </w:r>
       <w:r>
         <w:t>avail</w:t>
@@ -727,12 +721,15 @@
       <w:r>
         <w:t>free to use from the unity asset store</w:t>
       </w:r>
+      <w:r>
+        <w:t xml:space="preserve"> by the Unity group.</w:t>
+      </w:r>
     </w:p>
     <w:p>
       <w:pPr>
         <w:pStyle w:val="Heading3"/>
       </w:pPr>
-      <w:bookmarkStart w:id="4" w:name="_Toc354689765"/>
+      <w:bookmarkStart w:id="4" w:name="_Toc354697046"/>
       <w:r>
         <w:t>3D Models</w:t>
       </w:r>
@@ -788,13 +785,7 @@
     </w:p>
     <w:p>
       <w:r>
-        <w:t xml:space="preserve">The AIM-9 missile model was obtained from </w:t>
-      </w:r>
-      <w:r>
-        <w:t>Blend swap under a Creative Commons Zero license.  The model was uploaded by user</w:t>
-      </w:r>
-      <w:r>
-        <w:t xml:space="preserve"> “</w:t>
+        <w:t>The AIM-9 missile model was obtained from Blend swap under a Creative Commons Zero license.  The model was uploaded by user “</w:t>
       </w:r>
       <w:proofErr w:type="spellStart"/>
       <w:r>
@@ -876,7 +867,7 @@
           <w:r>
             <w:fldChar w:fldCharType="separate"/>
           </w:r>
-          <w:hyperlink w:anchor="_Toc354689759" w:history="1">
+          <w:hyperlink w:anchor="_Toc354697043" w:history="1">
             <w:r>
               <w:rPr>
                 <w:rStyle w:val="Hyperlink"/>
@@ -904,7 +895,7 @@
                 <w:noProof/>
                 <w:webHidden/>
               </w:rPr>
-              <w:instrText xml:space="preserve"> PAGEREF _Toc354689759 \h </w:instrText>
+              <w:instrText xml:space="preserve"> PAGEREF _Toc354697043 \h </w:instrText>
             </w:r>
             <w:r>
               <w:rPr>
@@ -947,7 +938,7 @@
               <w:lang w:eastAsia="en-IE"/>
             </w:rPr>
           </w:pPr>
-          <w:hyperlink w:anchor="_Toc354689760" w:history="1">
+          <w:hyperlink w:anchor="_Toc354697044" w:history="1">
             <w:r>
               <w:rPr>
                 <w:rStyle w:val="Hyperlink"/>
@@ -974,7 +965,7 @@
                 <w:noProof/>
                 <w:webHidden/>
               </w:rPr>
-              <w:instrText xml:space="preserve"> PAGEREF _Toc354689760 \h </w:instrText>
+              <w:instrText xml:space="preserve"> PAGEREF _Toc354697044 \h </w:instrText>
             </w:r>
             <w:r>
               <w:rPr>
@@ -1017,13 +1008,15 @@
               <w:lang w:eastAsia="en-IE"/>
             </w:rPr>
           </w:pPr>
-          <w:hyperlink w:anchor="_Toc354689761" w:history="1">
+          <w:hyperlink w:anchor="_Toc354697045" w:history="1">
             <w:r>
               <w:rPr>
                 <w:rStyle w:val="Hyperlink"/>
-                <w:noProof/>
-              </w:rPr>
-              <w:t>Missile Interception</w:t>
+                <w:rFonts w:eastAsia="Times New Roman"/>
+                <w:noProof/>
+                <w:lang w:eastAsia="en-IE"/>
+              </w:rPr>
+              <w:t>Detonator Explosion Framework</w:t>
             </w:r>
             <w:r>
               <w:rPr>
@@ -1044,7 +1037,7 @@
                 <w:noProof/>
                 <w:webHidden/>
               </w:rPr>
-              <w:instrText xml:space="preserve"> PAGEREF _Toc354689761 \h </w:instrText>
+              <w:instrText xml:space="preserve"> PAGEREF _Toc354697045 \h </w:instrText>
             </w:r>
             <w:r>
               <w:rPr>
@@ -1087,13 +1080,13 @@
               <w:lang w:eastAsia="en-IE"/>
             </w:rPr>
           </w:pPr>
-          <w:hyperlink w:anchor="_Toc354689762" w:history="1">
+          <w:hyperlink w:anchor="_Toc354697046" w:history="1">
             <w:r>
               <w:rPr>
                 <w:rStyle w:val="Hyperlink"/>
                 <w:noProof/>
               </w:rPr>
-              <w:t>Unity Multiplayer Networking</w:t>
+              <w:t>3D Models</w:t>
             </w:r>
             <w:r>
               <w:rPr>
@@ -1114,7 +1107,7 @@
                 <w:noProof/>
                 <w:webHidden/>
               </w:rPr>
-              <w:instrText xml:space="preserve"> PAGEREF _Toc354689762 \h </w:instrText>
+              <w:instrText xml:space="preserve"> PAGEREF _Toc354697046 \h </w:instrText>
             </w:r>
             <w:r>
               <w:rPr>
@@ -1135,6 +1128,76 @@
                 <w:webHidden/>
               </w:rPr>
               <w:t>2</w:t>
+            </w:r>
+            <w:r>
+              <w:rPr>
+                <w:noProof/>
+                <w:webHidden/>
+              </w:rPr>
+              <w:fldChar w:fldCharType="end"/>
+            </w:r>
+          </w:hyperlink>
+        </w:p>
+        <w:p>
+          <w:pPr>
+            <w:pStyle w:val="TOC1"/>
+            <w:tabs>
+              <w:tab w:val="right" w:leader="dot" w:pos="9016"/>
+            </w:tabs>
+            <w:rPr>
+              <w:rFonts w:eastAsiaTheme="minorEastAsia"/>
+              <w:noProof/>
+              <w:lang w:eastAsia="en-IE"/>
+            </w:rPr>
+          </w:pPr>
+          <w:hyperlink w:anchor="_Toc354697047" w:history="1">
+            <w:r>
+              <w:rPr>
+                <w:rStyle w:val="Hyperlink"/>
+                <w:noProof/>
+              </w:rPr>
+              <w:t>Introduction</w:t>
+            </w:r>
+            <w:r>
+              <w:rPr>
+                <w:noProof/>
+                <w:webHidden/>
+              </w:rPr>
+              <w:tab/>
+            </w:r>
+            <w:r>
+              <w:rPr>
+                <w:noProof/>
+                <w:webHidden/>
+              </w:rPr>
+              <w:fldChar w:fldCharType="begin"/>
+            </w:r>
+            <w:r>
+              <w:rPr>
+                <w:noProof/>
+                <w:webHidden/>
+              </w:rPr>
+              <w:instrText xml:space="preserve"> PAGEREF _Toc354697047 \h </w:instrText>
+            </w:r>
+            <w:r>
+              <w:rPr>
+                <w:noProof/>
+                <w:webHidden/>
+              </w:rPr>
+            </w:r>
+            <w:r>
+              <w:rPr>
+                <w:noProof/>
+                <w:webHidden/>
+              </w:rPr>
+              <w:fldChar w:fldCharType="separate"/>
+            </w:r>
+            <w:r>
+              <w:rPr>
+                <w:noProof/>
+                <w:webHidden/>
+              </w:rPr>
+              <w:t>4</w:t>
             </w:r>
             <w:r>
               <w:rPr>
@@ -1157,13 +1220,13 @@
               <w:lang w:eastAsia="en-IE"/>
             </w:rPr>
           </w:pPr>
-          <w:hyperlink w:anchor="_Toc354689763" w:history="1">
+          <w:hyperlink w:anchor="_Toc354697048" w:history="1">
             <w:r>
               <w:rPr>
                 <w:rStyle w:val="Hyperlink"/>
                 <w:noProof/>
               </w:rPr>
-              <w:t>UDP multicasting</w:t>
+              <w:t>What is this game about?</w:t>
             </w:r>
             <w:r>
               <w:rPr>
@@ -1184,7 +1247,7 @@
                 <w:noProof/>
                 <w:webHidden/>
               </w:rPr>
-              <w:instrText xml:space="preserve"> PAGEREF _Toc354689763 \h </w:instrText>
+              <w:instrText xml:space="preserve"> PAGEREF _Toc354697048 \h </w:instrText>
             </w:r>
             <w:r>
               <w:rPr>
@@ -1204,7 +1267,7 @@
                 <w:noProof/>
                 <w:webHidden/>
               </w:rPr>
-              <w:t>2</w:t>
+              <w:t>4</w:t>
             </w:r>
             <w:r>
               <w:rPr>
@@ -1227,15 +1290,13 @@
               <w:lang w:eastAsia="en-IE"/>
             </w:rPr>
           </w:pPr>
-          <w:hyperlink w:anchor="_Toc354689764" w:history="1">
+          <w:hyperlink w:anchor="_Toc354697049" w:history="1">
             <w:r>
               <w:rPr>
                 <w:rStyle w:val="Hyperlink"/>
-                <w:rFonts w:eastAsia="Times New Roman"/>
-                <w:noProof/>
-                <w:lang w:eastAsia="en-IE"/>
-              </w:rPr>
-              <w:t>Detonator Explosion Framework</w:t>
+                <w:noProof/>
+              </w:rPr>
+              <w:t>How to play</w:t>
             </w:r>
             <w:r>
               <w:rPr>
@@ -1256,7 +1317,7 @@
                 <w:noProof/>
                 <w:webHidden/>
               </w:rPr>
-              <w:instrText xml:space="preserve"> PAGEREF _Toc354689764 \h </w:instrText>
+              <w:instrText xml:space="preserve"> PAGEREF _Toc354697049 \h </w:instrText>
             </w:r>
             <w:r>
               <w:rPr>
@@ -1276,7 +1337,7 @@
                 <w:noProof/>
                 <w:webHidden/>
               </w:rPr>
-              <w:t>2</w:t>
+              <w:t>4</w:t>
             </w:r>
             <w:r>
               <w:rPr>
@@ -1299,13 +1360,13 @@
               <w:lang w:eastAsia="en-IE"/>
             </w:rPr>
           </w:pPr>
-          <w:hyperlink w:anchor="_Toc354689765" w:history="1">
+          <w:hyperlink w:anchor="_Toc354697050" w:history="1">
             <w:r>
               <w:rPr>
                 <w:rStyle w:val="Hyperlink"/>
                 <w:noProof/>
               </w:rPr>
-              <w:t>3D Models</w:t>
+              <w:t>Controls</w:t>
             </w:r>
             <w:r>
               <w:rPr>
@@ -1326,7 +1387,7 @@
                 <w:noProof/>
                 <w:webHidden/>
               </w:rPr>
-              <w:instrText xml:space="preserve"> PAGEREF _Toc354689765 \h </w:instrText>
+              <w:instrText xml:space="preserve"> PAGEREF _Toc354697050 \h </w:instrText>
             </w:r>
             <w:r>
               <w:rPr>
@@ -1346,7 +1407,7 @@
                 <w:noProof/>
                 <w:webHidden/>
               </w:rPr>
-              <w:t>2</w:t>
+              <w:t>4</w:t>
             </w:r>
             <w:r>
               <w:rPr>
@@ -1369,13 +1430,13 @@
               <w:lang w:eastAsia="en-IE"/>
             </w:rPr>
           </w:pPr>
-          <w:hyperlink w:anchor="_Toc354689766" w:history="1">
+          <w:hyperlink w:anchor="_Toc354697051" w:history="1">
             <w:r>
               <w:rPr>
                 <w:rStyle w:val="Hyperlink"/>
                 <w:noProof/>
               </w:rPr>
-              <w:t>Introduction</w:t>
+              <w:t>Game feature description</w:t>
             </w:r>
             <w:r>
               <w:rPr>
@@ -1396,7 +1457,7 @@
                 <w:noProof/>
                 <w:webHidden/>
               </w:rPr>
-              <w:instrText xml:space="preserve"> PAGEREF _Toc354689766 \h </w:instrText>
+              <w:instrText xml:space="preserve"> PAGEREF _Toc354697051 \h </w:instrText>
             </w:r>
             <w:r>
               <w:rPr>
@@ -1416,7 +1477,7 @@
                 <w:noProof/>
                 <w:webHidden/>
               </w:rPr>
-              <w:t>4</w:t>
+              <w:t>5</w:t>
             </w:r>
             <w:r>
               <w:rPr>
@@ -1439,13 +1500,15 @@
               <w:lang w:eastAsia="en-IE"/>
             </w:rPr>
           </w:pPr>
-          <w:hyperlink w:anchor="_Toc354689767" w:history="1">
+          <w:hyperlink w:anchor="_Toc354697052" w:history="1">
             <w:r>
               <w:rPr>
                 <w:rStyle w:val="Hyperlink"/>
-                <w:noProof/>
-              </w:rPr>
-              <w:t>What is this game about?</w:t>
+                <w:i/>
+                <w:iCs/>
+                <w:noProof/>
+              </w:rPr>
+              <w:t>The Missile Intercept</w:t>
             </w:r>
             <w:r>
               <w:rPr>
@@ -1466,7 +1529,7 @@
                 <w:noProof/>
                 <w:webHidden/>
               </w:rPr>
-              <w:instrText xml:space="preserve"> PAGEREF _Toc354689767 \h </w:instrText>
+              <w:instrText xml:space="preserve"> PAGEREF _Toc354697052 \h </w:instrText>
             </w:r>
             <w:r>
               <w:rPr>
@@ -1486,7 +1549,7 @@
                 <w:noProof/>
                 <w:webHidden/>
               </w:rPr>
-              <w:t>4</w:t>
+              <w:t>5</w:t>
             </w:r>
             <w:r>
               <w:rPr>
@@ -1509,13 +1572,15 @@
               <w:lang w:eastAsia="en-IE"/>
             </w:rPr>
           </w:pPr>
-          <w:hyperlink w:anchor="_Toc354689768" w:history="1">
+          <w:hyperlink w:anchor="_Toc354697053" w:history="1">
             <w:r>
               <w:rPr>
                 <w:rStyle w:val="Hyperlink"/>
-                <w:noProof/>
-              </w:rPr>
-              <w:t>How to play</w:t>
+                <w:i/>
+                <w:iCs/>
+                <w:noProof/>
+              </w:rPr>
+              <w:t>Radar system</w:t>
             </w:r>
             <w:r>
               <w:rPr>
@@ -1536,7 +1601,7 @@
                 <w:noProof/>
                 <w:webHidden/>
               </w:rPr>
-              <w:instrText xml:space="preserve"> PAGEREF _Toc354689768 \h </w:instrText>
+              <w:instrText xml:space="preserve"> PAGEREF _Toc354697053 \h </w:instrText>
             </w:r>
             <w:r>
               <w:rPr>
@@ -1556,7 +1621,7 @@
                 <w:noProof/>
                 <w:webHidden/>
               </w:rPr>
-              <w:t>4</w:t>
+              <w:t>8</w:t>
             </w:r>
             <w:r>
               <w:rPr>
@@ -1579,13 +1644,15 @@
               <w:lang w:eastAsia="en-IE"/>
             </w:rPr>
           </w:pPr>
-          <w:hyperlink w:anchor="_Toc354689769" w:history="1">
+          <w:hyperlink w:anchor="_Toc354697054" w:history="1">
             <w:r>
               <w:rPr>
                 <w:rStyle w:val="Hyperlink"/>
-                <w:noProof/>
-              </w:rPr>
-              <w:t>Controls</w:t>
+                <w:i/>
+                <w:iCs/>
+                <w:noProof/>
+              </w:rPr>
+              <w:t>The Multiplayer</w:t>
             </w:r>
             <w:r>
               <w:rPr>
@@ -1606,7 +1673,7 @@
                 <w:noProof/>
                 <w:webHidden/>
               </w:rPr>
-              <w:instrText xml:space="preserve"> PAGEREF _Toc354689769 \h </w:instrText>
+              <w:instrText xml:space="preserve"> PAGEREF _Toc354697054 \h </w:instrText>
             </w:r>
             <w:r>
               <w:rPr>
@@ -1626,7 +1693,7 @@
                 <w:noProof/>
                 <w:webHidden/>
               </w:rPr>
-              <w:t>4</w:t>
+              <w:t>9</w:t>
             </w:r>
             <w:r>
               <w:rPr>
@@ -1649,13 +1716,13 @@
               <w:lang w:eastAsia="en-IE"/>
             </w:rPr>
           </w:pPr>
-          <w:hyperlink w:anchor="_Toc354689770" w:history="1">
+          <w:hyperlink w:anchor="_Toc354697055" w:history="1">
             <w:r>
               <w:rPr>
                 <w:rStyle w:val="Hyperlink"/>
                 <w:noProof/>
               </w:rPr>
-              <w:t>Game feature description</w:t>
+              <w:t>Issues faced during the project</w:t>
             </w:r>
             <w:r>
               <w:rPr>
@@ -1676,7 +1743,7 @@
                 <w:noProof/>
                 <w:webHidden/>
               </w:rPr>
-              <w:instrText xml:space="preserve"> PAGEREF _Toc354689770 \h </w:instrText>
+              <w:instrText xml:space="preserve"> PAGEREF _Toc354697055 \h </w:instrText>
             </w:r>
             <w:r>
               <w:rPr>
@@ -1696,7 +1763,7 @@
                 <w:noProof/>
                 <w:webHidden/>
               </w:rPr>
-              <w:t>5</w:t>
+              <w:t>11</w:t>
             </w:r>
             <w:r>
               <w:rPr>
@@ -1719,7 +1786,7 @@
               <w:lang w:eastAsia="en-IE"/>
             </w:rPr>
           </w:pPr>
-          <w:hyperlink w:anchor="_Toc354689771" w:history="1">
+          <w:hyperlink w:anchor="_Toc354697056" w:history="1">
             <w:r>
               <w:rPr>
                 <w:rStyle w:val="Hyperlink"/>
@@ -1727,7 +1794,7 @@
                 <w:iCs/>
                 <w:noProof/>
               </w:rPr>
-              <w:t>The Missile Intercept</w:t>
+              <w:t>Unit testing</w:t>
             </w:r>
             <w:r>
               <w:rPr>
@@ -1748,7 +1815,7 @@
                 <w:noProof/>
                 <w:webHidden/>
               </w:rPr>
-              <w:instrText xml:space="preserve"> PAGEREF _Toc354689771 \h </w:instrText>
+              <w:instrText xml:space="preserve"> PAGEREF _Toc354697056 \h </w:instrText>
             </w:r>
             <w:r>
               <w:rPr>
@@ -1768,7 +1835,7 @@
                 <w:noProof/>
                 <w:webHidden/>
               </w:rPr>
-              <w:t>5</w:t>
+              <w:t>11</w:t>
             </w:r>
             <w:r>
               <w:rPr>
@@ -1791,7 +1858,7 @@
               <w:lang w:eastAsia="en-IE"/>
             </w:rPr>
           </w:pPr>
-          <w:hyperlink w:anchor="_Toc354689772" w:history="1">
+          <w:hyperlink w:anchor="_Toc354697057" w:history="1">
             <w:r>
               <w:rPr>
                 <w:rStyle w:val="Hyperlink"/>
@@ -1799,7 +1866,7 @@
                 <w:iCs/>
                 <w:noProof/>
               </w:rPr>
-              <w:t>Radar system</w:t>
+              <w:t>Version Control</w:t>
             </w:r>
             <w:r>
               <w:rPr>
@@ -1820,7 +1887,7 @@
                 <w:noProof/>
                 <w:webHidden/>
               </w:rPr>
-              <w:instrText xml:space="preserve"> PAGEREF _Toc354689772 \h </w:instrText>
+              <w:instrText xml:space="preserve"> PAGEREF _Toc354697057 \h </w:instrText>
             </w:r>
             <w:r>
               <w:rPr>
@@ -1840,7 +1907,7 @@
                 <w:noProof/>
                 <w:webHidden/>
               </w:rPr>
-              <w:t>8</w:t>
+              <w:t>11</w:t>
             </w:r>
             <w:r>
               <w:rPr>
@@ -1863,7 +1930,7 @@
               <w:lang w:eastAsia="en-IE"/>
             </w:rPr>
           </w:pPr>
-          <w:hyperlink w:anchor="_Toc354689773" w:history="1">
+          <w:hyperlink w:anchor="_Toc354697058" w:history="1">
             <w:r>
               <w:rPr>
                 <w:rStyle w:val="Hyperlink"/>
@@ -1871,7 +1938,7 @@
                 <w:iCs/>
                 <w:noProof/>
               </w:rPr>
-              <w:t>The Multiplayer</w:t>
+              <w:t>Integrated Development Environment</w:t>
             </w:r>
             <w:r>
               <w:rPr>
@@ -1892,7 +1959,7 @@
                 <w:noProof/>
                 <w:webHidden/>
               </w:rPr>
-              <w:instrText xml:space="preserve"> PAGEREF _Toc354689773 \h </w:instrText>
+              <w:instrText xml:space="preserve"> PAGEREF _Toc354697058 \h </w:instrText>
             </w:r>
             <w:r>
               <w:rPr>
@@ -1912,7 +1979,79 @@
                 <w:noProof/>
                 <w:webHidden/>
               </w:rPr>
-              <w:t>9</w:t>
+              <w:t>12</w:t>
+            </w:r>
+            <w:r>
+              <w:rPr>
+                <w:noProof/>
+                <w:webHidden/>
+              </w:rPr>
+              <w:fldChar w:fldCharType="end"/>
+            </w:r>
+          </w:hyperlink>
+        </w:p>
+        <w:p>
+          <w:pPr>
+            <w:pStyle w:val="TOC3"/>
+            <w:tabs>
+              <w:tab w:val="right" w:leader="dot" w:pos="9016"/>
+            </w:tabs>
+            <w:rPr>
+              <w:rFonts w:eastAsiaTheme="minorEastAsia"/>
+              <w:noProof/>
+              <w:lang w:eastAsia="en-IE"/>
+            </w:rPr>
+          </w:pPr>
+          <w:hyperlink w:anchor="_Toc354697059" w:history="1">
+            <w:r>
+              <w:rPr>
+                <w:rStyle w:val="Hyperlink"/>
+                <w:i/>
+                <w:iCs/>
+                <w:noProof/>
+              </w:rPr>
+              <w:t>Multiplayer Networking</w:t>
+            </w:r>
+            <w:r>
+              <w:rPr>
+                <w:noProof/>
+                <w:webHidden/>
+              </w:rPr>
+              <w:tab/>
+            </w:r>
+            <w:r>
+              <w:rPr>
+                <w:noProof/>
+                <w:webHidden/>
+              </w:rPr>
+              <w:fldChar w:fldCharType="begin"/>
+            </w:r>
+            <w:r>
+              <w:rPr>
+                <w:noProof/>
+                <w:webHidden/>
+              </w:rPr>
+              <w:instrText xml:space="preserve"> PAGEREF _Toc354697059 \h </w:instrText>
+            </w:r>
+            <w:r>
+              <w:rPr>
+                <w:noProof/>
+                <w:webHidden/>
+              </w:rPr>
+            </w:r>
+            <w:r>
+              <w:rPr>
+                <w:noProof/>
+                <w:webHidden/>
+              </w:rPr>
+              <w:fldChar w:fldCharType="separate"/>
+            </w:r>
+            <w:r>
+              <w:rPr>
+                <w:noProof/>
+                <w:webHidden/>
+              </w:rPr>
+              <w:t>13</w:t>
             </w:r>
             <w:r>
               <w:rPr>
@@ -1935,13 +2074,13 @@
               <w:lang w:eastAsia="en-IE"/>
             </w:rPr>
           </w:pPr>
-          <w:hyperlink w:anchor="_Toc354689774" w:history="1">
+          <w:hyperlink w:anchor="_Toc354697060" w:history="1">
             <w:r>
               <w:rPr>
                 <w:rStyle w:val="Hyperlink"/>
                 <w:noProof/>
               </w:rPr>
-              <w:t>Issues faced during the project</w:t>
+              <w:t>Class Diagram</w:t>
             </w:r>
             <w:r>
               <w:rPr>
@@ -1962,7 +2101,7 @@
                 <w:noProof/>
                 <w:webHidden/>
               </w:rPr>
-              <w:instrText xml:space="preserve"> PAGEREF _Toc354689774 \h </w:instrText>
+              <w:instrText xml:space="preserve"> PAGEREF _Toc354697060 \h </w:instrText>
             </w:r>
             <w:r>
               <w:rPr>
@@ -1982,295 +2121,7 @@
                 <w:noProof/>
                 <w:webHidden/>
               </w:rPr>
-              <w:t>11</w:t>
-            </w:r>
-            <w:r>
-              <w:rPr>
-                <w:noProof/>
-                <w:webHidden/>
-              </w:rPr>
-              <w:fldChar w:fldCharType="end"/>
-            </w:r>
-          </w:hyperlink>
-        </w:p>
-        <w:p>
-          <w:pPr>
-            <w:pStyle w:val="TOC3"/>
-            <w:tabs>
-              <w:tab w:val="right" w:leader="dot" w:pos="9016"/>
-            </w:tabs>
-            <w:rPr>
-              <w:rFonts w:eastAsiaTheme="minorEastAsia"/>
-              <w:noProof/>
-              <w:lang w:eastAsia="en-IE"/>
-            </w:rPr>
-          </w:pPr>
-          <w:hyperlink w:anchor="_Toc354689775" w:history="1">
-            <w:r>
-              <w:rPr>
-                <w:rStyle w:val="Hyperlink"/>
-                <w:i/>
-                <w:iCs/>
-                <w:noProof/>
-              </w:rPr>
-              <w:t>Unit testing</w:t>
-            </w:r>
-            <w:r>
-              <w:rPr>
-                <w:noProof/>
-                <w:webHidden/>
-              </w:rPr>
-              <w:tab/>
-            </w:r>
-            <w:r>
-              <w:rPr>
-                <w:noProof/>
-                <w:webHidden/>
-              </w:rPr>
-              <w:fldChar w:fldCharType="begin"/>
-            </w:r>
-            <w:r>
-              <w:rPr>
-                <w:noProof/>
-                <w:webHidden/>
-              </w:rPr>
-              <w:instrText xml:space="preserve"> PAGEREF _Toc354689775 \h </w:instrText>
-            </w:r>
-            <w:r>
-              <w:rPr>
-                <w:noProof/>
-                <w:webHidden/>
-              </w:rPr>
-            </w:r>
-            <w:r>
-              <w:rPr>
-                <w:noProof/>
-                <w:webHidden/>
-              </w:rPr>
-              <w:fldChar w:fldCharType="separate"/>
-            </w:r>
-            <w:r>
-              <w:rPr>
-                <w:noProof/>
-                <w:webHidden/>
-              </w:rPr>
-              <w:t>11</w:t>
-            </w:r>
-            <w:r>
-              <w:rPr>
-                <w:noProof/>
-                <w:webHidden/>
-              </w:rPr>
-              <w:fldChar w:fldCharType="end"/>
-            </w:r>
-          </w:hyperlink>
-        </w:p>
-        <w:p>
-          <w:pPr>
-            <w:pStyle w:val="TOC3"/>
-            <w:tabs>
-              <w:tab w:val="right" w:leader="dot" w:pos="9016"/>
-            </w:tabs>
-            <w:rPr>
-              <w:rFonts w:eastAsiaTheme="minorEastAsia"/>
-              <w:noProof/>
-              <w:lang w:eastAsia="en-IE"/>
-            </w:rPr>
-          </w:pPr>
-          <w:hyperlink w:anchor="_Toc354689776" w:history="1">
-            <w:r>
-              <w:rPr>
-                <w:rStyle w:val="Hyperlink"/>
-                <w:i/>
-                <w:iCs/>
-                <w:noProof/>
-              </w:rPr>
-              <w:t>Version Control</w:t>
-            </w:r>
-            <w:r>
-              <w:rPr>
-                <w:noProof/>
-                <w:webHidden/>
-              </w:rPr>
-              <w:tab/>
-            </w:r>
-            <w:r>
-              <w:rPr>
-                <w:noProof/>
-                <w:webHidden/>
-              </w:rPr>
-              <w:fldChar w:fldCharType="begin"/>
-            </w:r>
-            <w:r>
-              <w:rPr>
-                <w:noProof/>
-                <w:webHidden/>
-              </w:rPr>
-              <w:instrText xml:space="preserve"> PAGEREF _Toc354689776 \h </w:instrText>
-            </w:r>
-            <w:r>
-              <w:rPr>
-                <w:noProof/>
-                <w:webHidden/>
-              </w:rPr>
-            </w:r>
-            <w:r>
-              <w:rPr>
-                <w:noProof/>
-                <w:webHidden/>
-              </w:rPr>
-              <w:fldChar w:fldCharType="separate"/>
-            </w:r>
-            <w:r>
-              <w:rPr>
-                <w:noProof/>
-                <w:webHidden/>
-              </w:rPr>
-              <w:t>11</w:t>
-            </w:r>
-            <w:r>
-              <w:rPr>
-                <w:noProof/>
-                <w:webHidden/>
-              </w:rPr>
-              <w:fldChar w:fldCharType="end"/>
-            </w:r>
-          </w:hyperlink>
-        </w:p>
-        <w:p>
-          <w:pPr>
-            <w:pStyle w:val="TOC3"/>
-            <w:tabs>
-              <w:tab w:val="right" w:leader="dot" w:pos="9016"/>
-            </w:tabs>
-            <w:rPr>
-              <w:rFonts w:eastAsiaTheme="minorEastAsia"/>
-              <w:noProof/>
-              <w:lang w:eastAsia="en-IE"/>
-            </w:rPr>
-          </w:pPr>
-          <w:hyperlink w:anchor="_Toc354689777" w:history="1">
-            <w:r>
-              <w:rPr>
-                <w:rStyle w:val="Hyperlink"/>
-                <w:i/>
-                <w:iCs/>
-                <w:noProof/>
-              </w:rPr>
-              <w:t>Integrated Development Environment</w:t>
-            </w:r>
-            <w:r>
-              <w:rPr>
-                <w:noProof/>
-                <w:webHidden/>
-              </w:rPr>
-              <w:tab/>
-            </w:r>
-            <w:r>
-              <w:rPr>
-                <w:noProof/>
-                <w:webHidden/>
-              </w:rPr>
-              <w:fldChar w:fldCharType="begin"/>
-            </w:r>
-            <w:r>
-              <w:rPr>
-                <w:noProof/>
-                <w:webHidden/>
-              </w:rPr>
-              <w:instrText xml:space="preserve"> PAGEREF _Toc354689777 \h </w:instrText>
-            </w:r>
-            <w:r>
-              <w:rPr>
-                <w:noProof/>
-                <w:webHidden/>
-              </w:rPr>
-            </w:r>
-            <w:r>
-              <w:rPr>
-                <w:noProof/>
-                <w:webHidden/>
-              </w:rPr>
-              <w:fldChar w:fldCharType="separate"/>
-            </w:r>
-            <w:r>
-              <w:rPr>
-                <w:noProof/>
-                <w:webHidden/>
-              </w:rPr>
-              <w:t>12</w:t>
-            </w:r>
-            <w:r>
-              <w:rPr>
-                <w:noProof/>
-                <w:webHidden/>
-              </w:rPr>
-              <w:fldChar w:fldCharType="end"/>
-            </w:r>
-          </w:hyperlink>
-        </w:p>
-        <w:p>
-          <w:pPr>
-            <w:pStyle w:val="TOC3"/>
-            <w:tabs>
-              <w:tab w:val="right" w:leader="dot" w:pos="9016"/>
-            </w:tabs>
-            <w:rPr>
-              <w:rFonts w:eastAsiaTheme="minorEastAsia"/>
-              <w:noProof/>
-              <w:lang w:eastAsia="en-IE"/>
-            </w:rPr>
-          </w:pPr>
-          <w:hyperlink w:anchor="_Toc354689778" w:history="1">
-            <w:r>
-              <w:rPr>
-                <w:rStyle w:val="Hyperlink"/>
-                <w:i/>
-                <w:iCs/>
-                <w:noProof/>
-              </w:rPr>
-              <w:t>Multiplayer Networking</w:t>
-            </w:r>
-            <w:r>
-              <w:rPr>
-                <w:noProof/>
-                <w:webHidden/>
-              </w:rPr>
-              <w:tab/>
-            </w:r>
-            <w:r>
-              <w:rPr>
-                <w:noProof/>
-                <w:webHidden/>
-              </w:rPr>
-              <w:fldChar w:fldCharType="begin"/>
-            </w:r>
-            <w:r>
-              <w:rPr>
-                <w:noProof/>
-                <w:webHidden/>
-              </w:rPr>
-              <w:instrText xml:space="preserve"> PAGEREF _Toc354689778 \h </w:instrText>
-            </w:r>
-            <w:r>
-              <w:rPr>
-                <w:noProof/>
-                <w:webHidden/>
-              </w:rPr>
-            </w:r>
-            <w:r>
-              <w:rPr>
-                <w:noProof/>
-                <w:webHidden/>
-              </w:rPr>
-              <w:fldChar w:fldCharType="separate"/>
-            </w:r>
-            <w:r>
-              <w:rPr>
-                <w:noProof/>
-                <w:webHidden/>
-              </w:rPr>
-              <w:t>13</w:t>
+              <w:t>14</w:t>
             </w:r>
             <w:r>
               <w:rPr>
@@ -2293,13 +2144,13 @@
               <w:lang w:eastAsia="en-IE"/>
             </w:rPr>
           </w:pPr>
-          <w:hyperlink w:anchor="_Toc354689779" w:history="1">
+          <w:hyperlink w:anchor="_Toc354697061" w:history="1">
             <w:r>
               <w:rPr>
                 <w:rStyle w:val="Hyperlink"/>
                 <w:noProof/>
               </w:rPr>
-              <w:t>Class Diagram</w:t>
+              <w:t>Source Code</w:t>
             </w:r>
             <w:r>
               <w:rPr>
@@ -2320,7 +2171,7 @@
                 <w:noProof/>
                 <w:webHidden/>
               </w:rPr>
-              <w:instrText xml:space="preserve"> PAGEREF _Toc354689779 \h </w:instrText>
+              <w:instrText xml:space="preserve"> PAGEREF _Toc354697061 \h </w:instrText>
             </w:r>
             <w:r>
               <w:rPr>
@@ -2340,7 +2191,7 @@
                 <w:noProof/>
                 <w:webHidden/>
               </w:rPr>
-              <w:t>14</w:t>
+              <w:t>15</w:t>
             </w:r>
             <w:r>
               <w:rPr>
@@ -2363,13 +2214,13 @@
               <w:lang w:eastAsia="en-IE"/>
             </w:rPr>
           </w:pPr>
-          <w:hyperlink w:anchor="_Toc354689780" w:history="1">
+          <w:hyperlink w:anchor="_Toc354697062" w:history="1">
             <w:r>
               <w:rPr>
                 <w:rStyle w:val="Hyperlink"/>
                 <w:noProof/>
               </w:rPr>
-              <w:t>The Code</w:t>
+              <w:t>Monobehaviour Classes</w:t>
             </w:r>
             <w:r>
               <w:rPr>
@@ -2390,7 +2241,7 @@
                 <w:noProof/>
                 <w:webHidden/>
               </w:rPr>
-              <w:instrText xml:space="preserve"> PAGEREF _Toc354689780 \h </w:instrText>
+              <w:instrText xml:space="preserve"> PAGEREF _Toc354697062 \h </w:instrText>
             </w:r>
             <w:r>
               <w:rPr>
@@ -2410,7 +2261,7 @@
                 <w:noProof/>
                 <w:webHidden/>
               </w:rPr>
-              <w:t>15</w:t>
+              <w:t>16</w:t>
             </w:r>
             <w:r>
               <w:rPr>
@@ -2433,12 +2284,152 @@
               <w:lang w:eastAsia="en-IE"/>
             </w:rPr>
           </w:pPr>
-          <w:hyperlink w:anchor="_Toc354689781" w:history="1">
+          <w:hyperlink w:anchor="_Toc354697063" w:history="1">
             <w:r>
               <w:rPr>
                 <w:rStyle w:val="Hyperlink"/>
                 <w:noProof/>
               </w:rPr>
+              <w:t>Non Monobehaviour Classes</w:t>
+            </w:r>
+            <w:r>
+              <w:rPr>
+                <w:noProof/>
+                <w:webHidden/>
+              </w:rPr>
+              <w:tab/>
+            </w:r>
+            <w:r>
+              <w:rPr>
+                <w:noProof/>
+                <w:webHidden/>
+              </w:rPr>
+              <w:fldChar w:fldCharType="begin"/>
+            </w:r>
+            <w:r>
+              <w:rPr>
+                <w:noProof/>
+                <w:webHidden/>
+              </w:rPr>
+              <w:instrText xml:space="preserve"> PAGEREF _Toc354697063 \h </w:instrText>
+            </w:r>
+            <w:r>
+              <w:rPr>
+                <w:noProof/>
+                <w:webHidden/>
+              </w:rPr>
+            </w:r>
+            <w:r>
+              <w:rPr>
+                <w:noProof/>
+                <w:webHidden/>
+              </w:rPr>
+              <w:fldChar w:fldCharType="separate"/>
+            </w:r>
+            <w:r>
+              <w:rPr>
+                <w:noProof/>
+                <w:webHidden/>
+              </w:rPr>
+              <w:t>40</w:t>
+            </w:r>
+            <w:r>
+              <w:rPr>
+                <w:noProof/>
+                <w:webHidden/>
+              </w:rPr>
+              <w:fldChar w:fldCharType="end"/>
+            </w:r>
+          </w:hyperlink>
+        </w:p>
+        <w:p>
+          <w:pPr>
+            <w:pStyle w:val="TOC1"/>
+            <w:tabs>
+              <w:tab w:val="right" w:leader="dot" w:pos="9016"/>
+            </w:tabs>
+            <w:rPr>
+              <w:rFonts w:eastAsiaTheme="minorEastAsia"/>
+              <w:noProof/>
+              <w:lang w:eastAsia="en-IE"/>
+            </w:rPr>
+          </w:pPr>
+          <w:hyperlink w:anchor="_Toc354697064" w:history="1">
+            <w:r>
+              <w:rPr>
+                <w:rStyle w:val="Hyperlink"/>
+                <w:noProof/>
+              </w:rPr>
+              <w:t>Unit Tests</w:t>
+            </w:r>
+            <w:r>
+              <w:rPr>
+                <w:noProof/>
+                <w:webHidden/>
+              </w:rPr>
+              <w:tab/>
+            </w:r>
+            <w:r>
+              <w:rPr>
+                <w:noProof/>
+                <w:webHidden/>
+              </w:rPr>
+              <w:fldChar w:fldCharType="begin"/>
+            </w:r>
+            <w:r>
+              <w:rPr>
+                <w:noProof/>
+                <w:webHidden/>
+              </w:rPr>
+              <w:instrText xml:space="preserve"> PAGEREF _Toc354697064 \h </w:instrText>
+            </w:r>
+            <w:r>
+              <w:rPr>
+                <w:noProof/>
+                <w:webHidden/>
+              </w:rPr>
+            </w:r>
+            <w:r>
+              <w:rPr>
+                <w:noProof/>
+                <w:webHidden/>
+              </w:rPr>
+              <w:fldChar w:fldCharType="separate"/>
+            </w:r>
+            <w:r>
+              <w:rPr>
+                <w:noProof/>
+                <w:webHidden/>
+              </w:rPr>
+              <w:t>51</w:t>
+            </w:r>
+            <w:r>
+              <w:rPr>
+                <w:noProof/>
+                <w:webHidden/>
+              </w:rPr>
+              <w:fldChar w:fldCharType="end"/>
+            </w:r>
+          </w:hyperlink>
+        </w:p>
+        <w:p>
+          <w:pPr>
+            <w:pStyle w:val="TOC1"/>
+            <w:tabs>
+              <w:tab w:val="right" w:leader="dot" w:pos="9016"/>
+            </w:tabs>
+            <w:rPr>
+              <w:rFonts w:eastAsiaTheme="minorEastAsia"/>
+              <w:noProof/>
+              <w:lang w:eastAsia="en-IE"/>
+            </w:rPr>
+          </w:pPr>
+          <w:hyperlink w:anchor="_Toc354697065" w:history="1">
+            <w:r>
+              <w:rPr>
+                <w:rStyle w:val="Hyperlink"/>
+                <w:noProof/>
+              </w:rPr>
               <w:t>Weekly meeting forms</w:t>
             </w:r>
             <w:r>
@@ -2460,7 +2451,7 @@
                 <w:noProof/>
                 <w:webHidden/>
               </w:rPr>
-              <w:instrText xml:space="preserve"> PAGEREF _Toc354689781 \h </w:instrText>
+              <w:instrText xml:space="preserve"> PAGEREF _Toc354697065 \h </w:instrText>
             </w:r>
             <w:r>
               <w:rPr>
@@ -2480,7 +2471,7 @@
                 <w:noProof/>
                 <w:webHidden/>
               </w:rPr>
-              <w:t>16</w:t>
+              <w:t>55</w:t>
             </w:r>
             <w:r>
               <w:rPr>
@@ -2522,7 +2513,7 @@
       <w:pPr>
         <w:pStyle w:val="Heading1"/>
       </w:pPr>
-      <w:bookmarkStart w:id="5" w:name="_Toc354689766"/>
+      <w:bookmarkStart w:id="5" w:name="_Toc354697047"/>
       <w:r>
         <w:lastRenderedPageBreak/>
         <w:t>Introduction</w:t>
@@ -2536,7 +2527,7 @@
       <w:pPr>
         <w:pStyle w:val="Heading3"/>
       </w:pPr>
-      <w:bookmarkStart w:id="6" w:name="_Toc354689767"/>
+      <w:bookmarkStart w:id="6" w:name="_Toc354697048"/>
       <w:r>
         <w:t>What is this game</w:t>
       </w:r>
@@ -2556,10 +2547,16 @@
         <w:t>involves</w:t>
       </w:r>
       <w:r>
-        <w:t xml:space="preserve"> flying </w:t>
-      </w:r>
-      <w:r>
-        <w:t>apache helicopters over a desert island</w:t>
+        <w:t xml:space="preserve"> flying</w:t>
+      </w:r>
+      <w:r>
+        <w:t xml:space="preserve"> an</w:t>
+      </w:r>
+      <w:r>
+        <w:t xml:space="preserve"> </w:t>
+      </w:r>
+      <w:r>
+        <w:t>apache helicopter over a desert island</w:t>
       </w:r>
       <w:r>
         <w:t xml:space="preserve"> with the simple objective being to shoot down your opponent before they shoot you down</w:t>
@@ -2574,7 +2571,19 @@
         <w:t xml:space="preserve"> 4.1.2 with t</w:t>
       </w:r>
       <w:r>
-        <w:t>he main focus is been given to</w:t>
+        <w:t>he main focus be</w:t>
+      </w:r>
+      <w:r>
+        <w:t>i</w:t>
+      </w:r>
+      <w:r>
+        <w:t>n</w:t>
+      </w:r>
+      <w:r>
+        <w:t>g</w:t>
+      </w:r>
+      <w:r>
+        <w:t xml:space="preserve"> given to</w:t>
       </w:r>
       <w:r>
         <w:t xml:space="preserve"> providing an algorithm that </w:t>
@@ -2608,7 +2617,13 @@
     </w:p>
     <w:p>
       <w:r>
-        <w:t xml:space="preserve">The game is designed to be multiplayer with the choice of </w:t>
+        <w:t>The game is</w:t>
+      </w:r>
+      <w:r>
+        <w:t xml:space="preserve"> also</w:t>
+      </w:r>
+      <w:r>
+        <w:t xml:space="preserve"> designed to be multiplayer with the choice of </w:t>
       </w:r>
       <w:r>
         <w:t>playing a game over the internet or the Local Area Network with up to 4 players.</w:t>
@@ -2618,7 +2633,7 @@
       <w:pPr>
         <w:pStyle w:val="Heading3"/>
       </w:pPr>
-      <w:bookmarkStart w:id="7" w:name="_Toc354689768"/>
+      <w:bookmarkStart w:id="7" w:name="_Toc354697049"/>
       <w:r>
         <w:t>How to play</w:t>
       </w:r>
@@ -2720,7 +2735,7 @@
       <w:pPr>
         <w:pStyle w:val="Heading3"/>
       </w:pPr>
-      <w:bookmarkStart w:id="8" w:name="_Toc354689769"/>
+      <w:bookmarkStart w:id="8" w:name="_Toc354697050"/>
       <w:r>
         <w:t>Controls</w:t>
       </w:r>
@@ -2739,10 +2754,30 @@
         <w:t>W</w:t>
       </w:r>
       <w:r>
+        <w:t xml:space="preserve"> </w:t>
+      </w:r>
+      <w:r>
+        <w:tab/>
+      </w:r>
+      <w:r>
+        <w:t>Accelerate</w:t>
+      </w:r>
+    </w:p>
+    <w:p>
+      <w:r>
         <w:rPr>
           <w:b/>
         </w:rPr>
-        <w:t xml:space="preserve"> – Accelerate</w:t>
+        <w:t>A</w:t>
+      </w:r>
+      <w:r>
+        <w:t xml:space="preserve"> </w:t>
+      </w:r>
+      <w:r>
+        <w:tab/>
+      </w:r>
+      <w:r>
+        <w:t>Yaw left</w:t>
       </w:r>
     </w:p>
     <w:p>
@@ -2755,7 +2790,7 @@
         <w:rPr>
           <w:b/>
         </w:rPr>
-        <w:t>A</w:t>
+        <w:t>S</w:t>
       </w:r>
       <w:r>
         <w:rPr>
@@ -2764,60 +2799,105 @@
         <w:t xml:space="preserve"> </w:t>
       </w:r>
       <w:r>
+        <w:t xml:space="preserve"> </w:t>
+      </w:r>
+      <w:r>
+        <w:tab/>
+      </w:r>
+      <w:r>
+        <w:t>Reverse</w:t>
+      </w:r>
+    </w:p>
+    <w:p>
+      <w:pPr>
         <w:rPr>
           <w:b/>
         </w:rPr>
-        <w:t>–</w:t>
-      </w:r>
+      </w:pPr>
       <w:r>
         <w:rPr>
           <w:b/>
         </w:rPr>
+        <w:t>D</w:t>
+      </w:r>
+      <w:r>
         <w:t xml:space="preserve"> </w:t>
       </w:r>
       <w:r>
+        <w:tab/>
+      </w:r>
+      <w:r>
+        <w:t>Yaw Right</w:t>
+      </w:r>
+    </w:p>
+    <w:p>
+      <w:pPr>
         <w:rPr>
           <w:b/>
         </w:rPr>
-        <w:t>Yaw left</w:t>
-      </w:r>
-    </w:p>
-    <w:p>
-      <w:pPr>
+      </w:pPr>
+      <w:r>
         <w:rPr>
           <w:b/>
         </w:rPr>
-      </w:pPr>
-      <w:r>
+        <w:t>Q</w:t>
+      </w:r>
+      <w:r>
+        <w:tab/>
+      </w:r>
+      <w:r>
+        <w:t>Pitch Up</w:t>
+      </w:r>
+    </w:p>
+    <w:p>
+      <w:pPr>
         <w:rPr>
           <w:b/>
         </w:rPr>
-        <w:t>S</w:t>
-      </w:r>
+      </w:pPr>
       <w:r>
         <w:rPr>
           <w:b/>
         </w:rPr>
-        <w:t xml:space="preserve"> - Reverse</w:t>
-      </w:r>
-    </w:p>
-    <w:p>
-      <w:pPr>
+        <w:t>E</w:t>
+      </w:r>
+      <w:r>
         <w:rPr>
           <w:b/>
         </w:rPr>
-      </w:pPr>
+        <w:t xml:space="preserve"> </w:t>
+      </w:r>
+      <w:r>
+        <w:t xml:space="preserve"> </w:t>
+      </w:r>
+      <w:r>
+        <w:tab/>
+      </w:r>
+      <w:r>
+        <w:t>Pitch Down</w:t>
+      </w:r>
+    </w:p>
+    <w:p>
       <w:r>
         <w:rPr>
           <w:b/>
         </w:rPr>
-        <w:t>D</w:t>
+        <w:t>X</w:t>
       </w:r>
       <w:r>
         <w:rPr>
           <w:b/>
         </w:rPr>
-        <w:t xml:space="preserve"> – Yaw Right</w:t>
+        <w:t xml:space="preserve"> </w:t>
+      </w:r>
+      <w:r>
+        <w:t xml:space="preserve"> </w:t>
+      </w:r>
+      <w:r>
+        <w:tab/>
+      </w:r>
+      <w:r>
+        <w:t>Roll Right</w:t>
       </w:r>
     </w:p>
     <w:p>
@@ -2830,13 +2910,25 @@
         <w:rPr>
           <w:b/>
         </w:rPr>
-        <w:t>Q</w:t>
+        <w:t>Z</w:t>
       </w:r>
       <w:r>
         <w:rPr>
           <w:b/>
         </w:rPr>
-        <w:t xml:space="preserve"> – Pitch Up</w:t>
+        <w:t xml:space="preserve"> </w:t>
+      </w:r>
+      <w:r>
+        <w:t xml:space="preserve"> </w:t>
+      </w:r>
+      <w:r>
+        <w:tab/>
+      </w:r>
+      <w:r>
+        <w:t>R</w:t>
+      </w:r>
+      <w:r>
+        <w:t>oll Left</w:t>
       </w:r>
     </w:p>
     <w:p>
@@ -2849,13 +2941,19 @@
         <w:rPr>
           <w:b/>
         </w:rPr>
-        <w:t>E</w:t>
+        <w:t>F</w:t>
       </w:r>
       <w:r>
         <w:rPr>
           <w:b/>
         </w:rPr>
-        <w:t xml:space="preserve"> – Pitch Down</w:t>
+        <w:t xml:space="preserve"> </w:t>
+      </w:r>
+      <w:r>
+        <w:tab/>
+      </w:r>
+      <w:r>
+        <w:t>Fire</w:t>
       </w:r>
     </w:p>
     <w:p>
@@ -2868,88 +2966,22 @@
         <w:rPr>
           <w:b/>
         </w:rPr>
-        <w:t>X</w:t>
+        <w:t>Tab</w:t>
       </w:r>
       <w:r>
         <w:rPr>
           <w:b/>
         </w:rPr>
-        <w:t xml:space="preserve"> – Roll Right</w:t>
-      </w:r>
-    </w:p>
-    <w:p>
-      <w:pPr>
-        <w:rPr>
-          <w:b/>
-        </w:rPr>
-      </w:pPr>
-      <w:r>
-        <w:rPr>
-          <w:b/>
-        </w:rPr>
-        <w:t>Z</w:t>
-      </w:r>
-      <w:r>
-        <w:rPr>
-          <w:b/>
-        </w:rPr>
         <w:t xml:space="preserve"> </w:t>
       </w:r>
       <w:r>
-        <w:rPr>
-          <w:b/>
-        </w:rPr>
-        <w:t>–</w:t>
-      </w:r>
-      <w:r>
-        <w:rPr>
-          <w:b/>
-        </w:rPr>
-        <w:t xml:space="preserve"> R</w:t>
-      </w:r>
-      <w:r>
-        <w:rPr>
-          <w:b/>
-        </w:rPr>
-        <w:t>oll Left</w:t>
-      </w:r>
-    </w:p>
-    <w:p>
-      <w:pPr>
-        <w:rPr>
-          <w:b/>
-        </w:rPr>
-      </w:pPr>
-      <w:r>
-        <w:rPr>
-          <w:b/>
-        </w:rPr>
-        <w:t>F</w:t>
-      </w:r>
-      <w:r>
-        <w:rPr>
-          <w:b/>
-        </w:rPr>
-        <w:t xml:space="preserve"> - Fire</w:t>
-      </w:r>
-    </w:p>
-    <w:p>
-      <w:pPr>
-        <w:rPr>
-          <w:b/>
-        </w:rPr>
-      </w:pPr>
-      <w:r>
-        <w:rPr>
-          <w:b/>
-        </w:rPr>
-        <w:t>Tab</w:t>
-      </w:r>
-      <w:r>
-        <w:rPr>
-          <w:b/>
-        </w:rPr>
-        <w:t xml:space="preserve"> – Toggle target</w:t>
+        <w:t xml:space="preserve"> </w:t>
+      </w:r>
+      <w:r>
+        <w:tab/>
+      </w:r>
+      <w:r>
+        <w:t>Toggle target</w:t>
       </w:r>
     </w:p>
     <w:p>
@@ -2979,7 +3011,7 @@
           <w:bdr w:val="none" w:sz="0" w:space="0" w:color="auto" w:frame="1"/>
         </w:rPr>
       </w:pPr>
-      <w:bookmarkStart w:id="9" w:name="_Toc354689770"/>
+      <w:bookmarkStart w:id="9" w:name="_Toc354697051"/>
       <w:r>
         <w:lastRenderedPageBreak/>
         <w:t>Game feature description</w:t>
@@ -3004,7 +3036,7 @@
           <w:rStyle w:val="IntenseEmphasis"/>
         </w:rPr>
       </w:pPr>
-      <w:bookmarkStart w:id="10" w:name="_Toc354689771"/>
+      <w:bookmarkStart w:id="10" w:name="_Toc354697052"/>
       <w:r>
         <w:rPr>
           <w:rStyle w:val="IntenseEmphasis"/>
@@ -3039,7 +3071,79 @@
           <w:szCs w:val="22"/>
           <w:bdr w:val="none" w:sz="0" w:space="0" w:color="auto" w:frame="1"/>
         </w:rPr>
-        <w:t>For normal sidewinder missiles, the method for target tracking is done with infrared sensor and proportional navigation where if two moving objects remain on a constant bearing and appear to be getting closer then they will collide.</w:t>
+        <w:t>For normal sidewinder missiles, the method for target tracking is done with</w:t>
+      </w:r>
+      <w:r>
+        <w:rPr>
+          <w:rStyle w:val="Strong"/>
+          <w:rFonts w:asciiTheme="minorHAnsi" w:eastAsiaTheme="majorEastAsia" w:hAnsiTheme="minorHAnsi"/>
+          <w:b w:val="0"/>
+          <w:color w:val="333333"/>
+          <w:sz w:val="22"/>
+          <w:szCs w:val="22"/>
+          <w:bdr w:val="none" w:sz="0" w:space="0" w:color="auto" w:frame="1"/>
+        </w:rPr>
+        <w:t xml:space="preserve"> an</w:t>
+      </w:r>
+      <w:r>
+        <w:rPr>
+          <w:rStyle w:val="Strong"/>
+          <w:rFonts w:asciiTheme="minorHAnsi" w:eastAsiaTheme="majorEastAsia" w:hAnsiTheme="minorHAnsi"/>
+          <w:b w:val="0"/>
+          <w:color w:val="333333"/>
+          <w:sz w:val="22"/>
+          <w:szCs w:val="22"/>
+          <w:bdr w:val="none" w:sz="0" w:space="0" w:color="auto" w:frame="1"/>
+        </w:rPr>
+        <w:t xml:space="preserve"> infrared sensor</w:t>
+      </w:r>
+      <w:r>
+        <w:rPr>
+          <w:rStyle w:val="Strong"/>
+          <w:rFonts w:asciiTheme="minorHAnsi" w:eastAsiaTheme="majorEastAsia" w:hAnsiTheme="minorHAnsi"/>
+          <w:b w:val="0"/>
+          <w:color w:val="333333"/>
+          <w:sz w:val="22"/>
+          <w:szCs w:val="22"/>
+          <w:bdr w:val="none" w:sz="0" w:space="0" w:color="auto" w:frame="1"/>
+        </w:rPr>
+        <w:t xml:space="preserve"> mounted on a gimbal </w:t>
+      </w:r>
+      <w:r>
+        <w:rPr>
+          <w:rStyle w:val="Strong"/>
+          <w:rFonts w:asciiTheme="minorHAnsi" w:eastAsiaTheme="majorEastAsia" w:hAnsiTheme="minorHAnsi"/>
+          <w:b w:val="0"/>
+          <w:color w:val="333333"/>
+          <w:sz w:val="22"/>
+          <w:szCs w:val="22"/>
+          <w:bdr w:val="none" w:sz="0" w:space="0" w:color="auto" w:frame="1"/>
+        </w:rPr>
+        <w:t>and</w:t>
+      </w:r>
+      <w:r>
+        <w:rPr>
+          <w:rStyle w:val="Strong"/>
+          <w:rFonts w:asciiTheme="minorHAnsi" w:eastAsiaTheme="majorEastAsia" w:hAnsiTheme="minorHAnsi"/>
+          <w:b w:val="0"/>
+          <w:color w:val="333333"/>
+          <w:sz w:val="22"/>
+          <w:szCs w:val="22"/>
+          <w:bdr w:val="none" w:sz="0" w:space="0" w:color="auto" w:frame="1"/>
+        </w:rPr>
+        <w:t xml:space="preserve"> use of</w:t>
+      </w:r>
+      <w:r>
+        <w:rPr>
+          <w:rStyle w:val="Strong"/>
+          <w:rFonts w:asciiTheme="minorHAnsi" w:eastAsiaTheme="majorEastAsia" w:hAnsiTheme="minorHAnsi"/>
+          <w:b w:val="0"/>
+          <w:color w:val="333333"/>
+          <w:sz w:val="22"/>
+          <w:szCs w:val="22"/>
+          <w:bdr w:val="none" w:sz="0" w:space="0" w:color="auto" w:frame="1"/>
+        </w:rPr>
+        <w:t xml:space="preserve"> proportional navigation where if two moving objects remain on a constant bearing and appear to be getting closer then they will collide.</w:t>
       </w:r>
       <w:r>
         <w:rPr>
@@ -3140,7 +3244,31 @@
           <w:szCs w:val="22"/>
           <w:bdr w:val="none" w:sz="0" w:space="0" w:color="auto" w:frame="1"/>
         </w:rPr>
-        <w:t>The approach I wanted to take with my algorithm was to use radar instead of infrared.  The radar system employed is the same as that used with aircraft</w:t>
+        <w:t xml:space="preserve">The approach I wanted to take with my algorithm was to use radar instead of infrared.  The radar system employed is the same as that used with </w:t>
+      </w:r>
+      <w:r>
+        <w:rPr>
+          <w:rStyle w:val="Strong"/>
+          <w:rFonts w:asciiTheme="minorHAnsi" w:eastAsiaTheme="majorEastAsia" w:hAnsiTheme="minorHAnsi"/>
+          <w:b w:val="0"/>
+          <w:color w:val="333333"/>
+          <w:sz w:val="22"/>
+          <w:szCs w:val="22"/>
+          <w:bdr w:val="none" w:sz="0" w:space="0" w:color="auto" w:frame="1"/>
+        </w:rPr>
+        <w:t xml:space="preserve">the </w:t>
+      </w:r>
+      <w:r>
+        <w:rPr>
+          <w:rStyle w:val="Strong"/>
+          <w:rFonts w:asciiTheme="minorHAnsi" w:eastAsiaTheme="majorEastAsia" w:hAnsiTheme="minorHAnsi"/>
+          <w:b w:val="0"/>
+          <w:color w:val="333333"/>
+          <w:sz w:val="22"/>
+          <w:szCs w:val="22"/>
+          <w:bdr w:val="none" w:sz="0" w:space="0" w:color="auto" w:frame="1"/>
+        </w:rPr>
+        <w:t>aircraft</w:t>
       </w:r>
       <w:r>
         <w:rPr>
@@ -3193,7 +3321,31 @@
           <w:szCs w:val="22"/>
           <w:bdr w:val="none" w:sz="0" w:space="0" w:color="auto" w:frame="1"/>
         </w:rPr>
-        <w:t>Researching a method for target interception was initially difficult as a lot of the information was heavily mathematical and thesis based and well beyond anything I wanted to implement at this stage.</w:t>
+        <w:t>Researching a method for target interception was initially difficult as a lot of the information</w:t>
+      </w:r>
+      <w:r>
+        <w:rPr>
+          <w:rStyle w:val="Strong"/>
+          <w:rFonts w:asciiTheme="minorHAnsi" w:eastAsiaTheme="majorEastAsia" w:hAnsiTheme="minorHAnsi"/>
+          <w:b w:val="0"/>
+          <w:color w:val="333333"/>
+          <w:sz w:val="22"/>
+          <w:szCs w:val="22"/>
+          <w:bdr w:val="none" w:sz="0" w:space="0" w:color="auto" w:frame="1"/>
+        </w:rPr>
+        <w:t xml:space="preserve"> available</w:t>
+      </w:r>
+      <w:r>
+        <w:rPr>
+          <w:rStyle w:val="Strong"/>
+          <w:rFonts w:asciiTheme="minorHAnsi" w:eastAsiaTheme="majorEastAsia" w:hAnsiTheme="minorHAnsi"/>
+          <w:b w:val="0"/>
+          <w:color w:val="333333"/>
+          <w:sz w:val="22"/>
+          <w:szCs w:val="22"/>
+          <w:bdr w:val="none" w:sz="0" w:space="0" w:color="auto" w:frame="1"/>
+        </w:rPr>
+        <w:t xml:space="preserve"> was heavily mathematical and thesis based and well beyond anything I wanted to implement at this stage.</w:t>
       </w:r>
     </w:p>
     <w:p>
@@ -3371,7 +3523,25 @@
             <w:sz w:val="16"/>
             <w:szCs w:val="16"/>
           </w:rPr>
-          <w:t>http://jaran.de/goodbits/2011/07/17/calculating-an-intercept-course-to-a-target-with-constant-direction-and-velocity-in-a-2-dimensional-plane/#respond</w:t>
+          <w:t>http://jaran.de/g</w:t>
+        </w:r>
+        <w:r>
+          <w:rPr>
+            <w:rStyle w:val="Hyperlink"/>
+            <w:i/>
+            <w:sz w:val="16"/>
+            <w:szCs w:val="16"/>
+          </w:rPr>
+          <w:t>o</w:t>
+        </w:r>
+        <w:r>
+          <w:rPr>
+            <w:rStyle w:val="Hyperlink"/>
+            <w:i/>
+            <w:sz w:val="16"/>
+            <w:szCs w:val="16"/>
+          </w:rPr>
+          <w:t>odbits/2011/07/17/calculating-an-intercept-course-to-a-target-with-constant-direction-and-velocity-in-a-2-dimensional-plane/#respond</w:t>
         </w:r>
       </w:hyperlink>
       <w:r>
@@ -3428,7 +3598,7 @@
         <mc:AlternateContent>
           <mc:Choice Requires="wpg">
             <w:drawing>
-              <wp:anchor distT="0" distB="0" distL="114300" distR="114300" simplePos="0" relativeHeight="251689984" behindDoc="0" locked="0" layoutInCell="1" allowOverlap="1" wp14:anchorId="09253487" wp14:editId="735CE09A">
+              <wp:anchor distT="0" distB="0" distL="114300" distR="114300" simplePos="0" relativeHeight="251689984" behindDoc="0" locked="0" layoutInCell="1" allowOverlap="1" wp14:anchorId="7A8C0118" wp14:editId="6812F638">
                 <wp:simplePos x="0" y="0"/>
                 <wp:positionH relativeFrom="column">
                   <wp:posOffset>807522</wp:posOffset>
@@ -5051,7 +5221,7 @@
         <mc:AlternateContent>
           <mc:Choice Requires="wps">
             <w:drawing>
-              <wp:anchor distT="0" distB="0" distL="114300" distR="114300" simplePos="0" relativeHeight="251655164" behindDoc="0" locked="0" layoutInCell="1" allowOverlap="1" wp14:anchorId="6F625BCB" wp14:editId="2B685C28">
+              <wp:anchor distT="0" distB="0" distL="114300" distR="114300" simplePos="0" relativeHeight="251655164" behindDoc="0" locked="0" layoutInCell="1" allowOverlap="1" wp14:anchorId="3A7CAFF7" wp14:editId="5C77669A">
                 <wp:simplePos x="0" y="0"/>
                 <wp:positionH relativeFrom="column">
                   <wp:posOffset>2705213</wp:posOffset>
@@ -5308,7 +5478,7 @@
         <mc:AlternateContent>
           <mc:Choice Requires="wps">
             <w:drawing>
-              <wp:anchor distT="0" distB="0" distL="114300" distR="114300" simplePos="0" relativeHeight="251692032" behindDoc="0" locked="0" layoutInCell="1" allowOverlap="1" wp14:anchorId="24877ADD" wp14:editId="7C81240F">
+              <wp:anchor distT="0" distB="0" distL="114300" distR="114300" simplePos="0" relativeHeight="251692032" behindDoc="0" locked="0" layoutInCell="1" allowOverlap="1" wp14:anchorId="6BA813E9" wp14:editId="2A10B60D">
                 <wp:simplePos x="0" y="0"/>
                 <wp:positionH relativeFrom="column">
                   <wp:posOffset>779780</wp:posOffset>
@@ -11735,7 +11905,7 @@
           <w:rStyle w:val="IntenseEmphasis"/>
         </w:rPr>
       </w:pPr>
-      <w:bookmarkStart w:id="11" w:name="_Toc354689772"/>
+      <w:bookmarkStart w:id="11" w:name="_Toc354697053"/>
       <w:r>
         <w:rPr>
           <w:rStyle w:val="IntenseEmphasis"/>
@@ -11774,7 +11944,7 @@
           <w:szCs w:val="22"/>
         </w:rPr>
         <w:drawing>
-          <wp:inline distT="0" distB="0" distL="0" distR="0" wp14:anchorId="420FBD18" wp14:editId="70D61842">
+          <wp:inline distT="0" distB="0" distL="0" distR="0" wp14:anchorId="5E24D37B" wp14:editId="45D20FD1">
             <wp:extent cx="1903730" cy="1896745"/>
             <wp:effectExtent l="0" t="0" r="1270" b="8255"/>
             <wp:docPr id="8" name="Picture 8" descr="Radar Sequence 1"/>
@@ -11827,7 +11997,7 @@
           <w:noProof/>
         </w:rPr>
         <w:drawing>
-          <wp:inline distT="0" distB="0" distL="0" distR="0" wp14:anchorId="1F36E318" wp14:editId="17B2E0A5">
+          <wp:inline distT="0" distB="0" distL="0" distR="0" wp14:anchorId="26B5A19D" wp14:editId="2105D1F6">
             <wp:extent cx="2684256" cy="2258705"/>
             <wp:effectExtent l="0" t="0" r="1905" b="8255"/>
             <wp:docPr id="37" name="Picture 37"/>
@@ -11883,7 +12053,25 @@
           <w:sz w:val="22"/>
           <w:szCs w:val="22"/>
         </w:rPr>
-        <w:t>The player/owner craft sweeps the area with a bounding box.  This meant to represent a radar sweep of the area.</w:t>
+        <w:t>The player/owner craft sweeps the area with a bounding box.  This</w:t>
+      </w:r>
+      <w:r>
+        <w:rPr>
+          <w:rFonts w:asciiTheme="minorHAnsi" w:hAnsiTheme="minorHAnsi"/>
+          <w:color w:val="333333"/>
+          <w:sz w:val="22"/>
+          <w:szCs w:val="22"/>
+        </w:rPr>
+        <w:t xml:space="preserve"> is</w:t>
+      </w:r>
+      <w:r>
+        <w:rPr>
+          <w:rFonts w:asciiTheme="minorHAnsi" w:hAnsiTheme="minorHAnsi"/>
+          <w:color w:val="333333"/>
+          <w:sz w:val="22"/>
+          <w:szCs w:val="22"/>
+        </w:rPr>
+        <w:t xml:space="preserve"> meant to represent a radar sweep of the area.</w:t>
       </w:r>
     </w:p>
     <w:p>
@@ -11909,7 +12097,7 @@
           <w:szCs w:val="22"/>
         </w:rPr>
         <w:drawing>
-          <wp:inline distT="0" distB="0" distL="0" distR="0" wp14:anchorId="606D944F" wp14:editId="66DF8FF6">
+          <wp:inline distT="0" distB="0" distL="0" distR="0" wp14:anchorId="7754A09B" wp14:editId="04A25D23">
             <wp:extent cx="1903730" cy="1903730"/>
             <wp:effectExtent l="0" t="0" r="1270" b="1270"/>
             <wp:docPr id="7" name="Picture 7" descr="Radar Sequence 2"/>
@@ -12022,7 +12210,7 @@
           <w:szCs w:val="22"/>
         </w:rPr>
         <w:drawing>
-          <wp:inline distT="0" distB="0" distL="0" distR="0" wp14:anchorId="29A2B479" wp14:editId="61F25335">
+          <wp:inline distT="0" distB="0" distL="0" distR="0" wp14:anchorId="63DBC0BC" wp14:editId="007DCEE8">
             <wp:extent cx="1610360" cy="1903730"/>
             <wp:effectExtent l="0" t="0" r="8890" b="1270"/>
             <wp:docPr id="6" name="Picture 6" descr="Radar Sequence 3"/>
@@ -12075,7 +12263,7 @@
           <w:noProof/>
         </w:rPr>
         <w:drawing>
-          <wp:inline distT="0" distB="0" distL="0" distR="0" wp14:anchorId="3F873B44" wp14:editId="41F96889">
+          <wp:inline distT="0" distB="0" distL="0" distR="0" wp14:anchorId="75774F41" wp14:editId="7D285A8F">
             <wp:extent cx="1931158" cy="1633208"/>
             <wp:effectExtent l="0" t="0" r="0" b="5715"/>
             <wp:docPr id="38" name="Picture 38"/>
@@ -12146,7 +12334,7 @@
         </w:rPr>
         <w:lastRenderedPageBreak/>
         <w:drawing>
-          <wp:inline distT="0" distB="0" distL="0" distR="0" wp14:anchorId="5FF068E6" wp14:editId="24F5211D">
+          <wp:inline distT="0" distB="0" distL="0" distR="0" wp14:anchorId="1027258D" wp14:editId="48D8409A">
             <wp:extent cx="2606722" cy="1953649"/>
             <wp:effectExtent l="0" t="0" r="3175" b="8890"/>
             <wp:docPr id="36" name="Picture 36"/>
@@ -12230,7 +12418,7 @@
           <w:rStyle w:val="IntenseEmphasis"/>
         </w:rPr>
       </w:pPr>
-      <w:bookmarkStart w:id="12" w:name="_Toc354689773"/>
+      <w:bookmarkStart w:id="12" w:name="_Toc354697054"/>
       <w:r>
         <w:rPr>
           <w:rStyle w:val="IntenseEmphasis"/>
@@ -12416,7 +12604,13 @@
     </w:p>
     <w:p>
       <w:r>
-        <w:t xml:space="preserve">With Unity’s networking API it is very easy to simply plug in </w:t>
+        <w:t>With Unity’s net</w:t>
+      </w:r>
+      <w:r>
+        <w:t>working API it is very easy to just</w:t>
+      </w:r>
+      <w:r>
+        <w:t xml:space="preserve"> plug in </w:t>
       </w:r>
       <w:r>
         <w:t>an</w:t>
@@ -12525,7 +12719,7 @@
           <w:rStyle w:val="Heading1Char"/>
         </w:rPr>
       </w:pPr>
-      <w:bookmarkStart w:id="13" w:name="_Toc354689774"/>
+      <w:bookmarkStart w:id="13" w:name="_Toc354697055"/>
       <w:r>
         <w:rPr>
           <w:rStyle w:val="Heading1Char"/>
@@ -12548,7 +12742,7 @@
           <w:rStyle w:val="IntenseEmphasis"/>
         </w:rPr>
       </w:pPr>
-      <w:bookmarkStart w:id="14" w:name="_Toc354689775"/>
+      <w:bookmarkStart w:id="14" w:name="_Toc354697056"/>
       <w:r>
         <w:rPr>
           <w:rStyle w:val="IntenseEmphasis"/>
@@ -12665,6 +12859,7 @@
     </w:p>
     <w:p>
       <w:pPr>
+        <w:keepNext/>
         <w:jc w:val="center"/>
       </w:pPr>
       <w:r>
@@ -12673,7 +12868,7 @@
           <w:lang w:eastAsia="en-IE"/>
         </w:rPr>
         <w:drawing>
-          <wp:inline distT="0" distB="0" distL="0" distR="0" wp14:anchorId="1590B04D" wp14:editId="1DA0F9A6">
+          <wp:inline distT="0" distB="0" distL="0" distR="0" wp14:anchorId="2B333E7F" wp14:editId="67F14CD9">
             <wp:extent cx="3500651" cy="1787352"/>
             <wp:effectExtent l="0" t="0" r="5080" b="3810"/>
             <wp:docPr id="40" name="Picture 40"/>
@@ -12710,6 +12905,44 @@
       </w:r>
     </w:p>
     <w:p>
+      <w:pPr>
+        <w:pStyle w:val="Caption"/>
+        <w:jc w:val="center"/>
+      </w:pPr>
+      <w:r>
+        <w:t xml:space="preserve">Figure </w:t>
+      </w:r>
+      <w:r>
+        <w:fldChar w:fldCharType="begin"/>
+      </w:r>
+      <w:r>
+        <w:instrText xml:space="preserve"> SEQ Figure \* ARABIC </w:instrText>
+      </w:r>
+      <w:r>
+        <w:fldChar w:fldCharType="separate"/>
+      </w:r>
+      <w:r>
+        <w:rPr>
+          <w:noProof/>
+        </w:rPr>
+        <w:t>3</w:t>
+      </w:r>
+      <w:r>
+        <w:fldChar w:fldCharType="end"/>
+      </w:r>
+      <w:r>
+        <w:t xml:space="preserve"> Running </w:t>
+      </w:r>
+      <w:proofErr w:type="spellStart"/>
+      <w:r>
+        <w:t>NUnit</w:t>
+      </w:r>
+      <w:proofErr w:type="spellEnd"/>
+      <w:r>
+        <w:t xml:space="preserve"> tests in Visual Studio 2012</w:t>
+      </w:r>
+    </w:p>
+    <w:p>
       <w:r>
         <w:t xml:space="preserve">A note of interest when using </w:t>
       </w:r>
@@ -12745,7 +12978,7 @@
           <w:rStyle w:val="IntenseEmphasis"/>
         </w:rPr>
       </w:pPr>
-      <w:bookmarkStart w:id="15" w:name="_Toc354689776"/>
+      <w:bookmarkStart w:id="15" w:name="_Toc354697057"/>
       <w:r>
         <w:rPr>
           <w:rStyle w:val="IntenseEmphasis"/>
@@ -12875,6 +13108,7 @@
         <w:t xml:space="preserve"> possible to work locally and commit changes without the need for </w:t>
       </w:r>
       <w:r>
+        <w:lastRenderedPageBreak/>
         <w:t>internet</w:t>
       </w:r>
       <w:r>
@@ -12884,7 +13118,13 @@
         <w:t xml:space="preserve"> connectivity meaning that</w:t>
       </w:r>
       <w:r>
-        <w:t xml:space="preserve"> changes could be</w:t>
+        <w:t xml:space="preserve"> </w:t>
+      </w:r>
+      <w:r>
+        <w:t>commits</w:t>
+      </w:r>
+      <w:r>
+        <w:t xml:space="preserve"> could be</w:t>
       </w:r>
       <w:r>
         <w:t xml:space="preserve"> later pushed to the server</w:t>
@@ -12893,11 +13133,7 @@
         <w:t xml:space="preserve">.  </w:t>
       </w:r>
       <w:r>
-        <w:t xml:space="preserve">Another </w:t>
-      </w:r>
-      <w:r>
-        <w:lastRenderedPageBreak/>
-        <w:t>huge feature around GIT is that</w:t>
+        <w:t>Another huge feature around GIT is that</w:t>
       </w:r>
       <w:r>
         <w:t xml:space="preserve"> it is possible in the event of a failure be it the local machine or the server that it </w:t>
@@ -13363,7 +13599,7 @@
           <w:rStyle w:val="IntenseEmphasis"/>
         </w:rPr>
       </w:pPr>
-      <w:bookmarkStart w:id="16" w:name="_Toc354689777"/>
+      <w:bookmarkStart w:id="16" w:name="_Toc354697058"/>
       <w:r>
         <w:rPr>
           <w:rStyle w:val="IntenseEmphasis"/>
@@ -13399,7 +13635,19 @@
         <w:t xml:space="preserve"> leaves a lot to be desired at times.</w:t>
       </w:r>
       <w:r>
-        <w:t xml:space="preserve">  Instead out of pure frustration for the majority of the time I resorted to using Visual Studio 2012 and used debug statements for discovering root of problems, not ideal </w:t>
+        <w:t xml:space="preserve">  Instead</w:t>
+      </w:r>
+      <w:r>
+        <w:t>,</w:t>
+      </w:r>
+      <w:r>
+        <w:t xml:space="preserve"> out of pure frustration</w:t>
+      </w:r>
+      <w:r>
+        <w:t>,</w:t>
+      </w:r>
+      <w:r>
+        <w:t xml:space="preserve"> for the majority of the time I resorted to using Visual Studio 2012 and used debug statements for discovering root of problems, not ideal </w:t>
       </w:r>
       <w:r>
         <w:t xml:space="preserve">in general </w:t>
@@ -13421,7 +13669,13 @@
     </w:p>
     <w:p>
       <w:r>
-        <w:t>As mentioned previously, Unity upon any change made will generate a new project meaning that any imported projects or references will be wiped.</w:t>
+        <w:t>As mentioned previously, Unity</w:t>
+      </w:r>
+      <w:r>
+        <w:t>,</w:t>
+      </w:r>
+      <w:r>
+        <w:t xml:space="preserve"> upon any change made will generate a new project meaning that any imported projects or references will be wiped.</w:t>
       </w:r>
       <w:r>
         <w:t xml:space="preserve">  </w:t>
@@ -13457,7 +13711,7 @@
           <w:rStyle w:val="IntenseEmphasis"/>
         </w:rPr>
       </w:pPr>
-      <w:bookmarkStart w:id="17" w:name="_Toc354689778"/>
+      <w:bookmarkStart w:id="17" w:name="_Toc354697059"/>
       <w:r>
         <w:rPr>
           <w:rStyle w:val="IntenseEmphasis"/>
@@ -13495,12 +13749,48 @@
         </w:rPr>
       </w:pPr>
       <w:r>
-        <w:t>When developing the LAN feature on my home network using multicasting, I discovered an issue where my multicast messages were not be</w:t>
+        <w:t>When developing the LAN feature on my home network using multicasting, I discovered an issue where my multicast messages were</w:t>
+      </w:r>
+      <w:r>
+        <w:t xml:space="preserve"> </w:t>
+      </w:r>
+      <w:r>
+        <w:t>not</w:t>
+      </w:r>
+      <w:r>
+        <w:t xml:space="preserve"> being</w:t>
       </w:r>
       <w:r>
         <w:t xml:space="preserve"> broadcast, in the end the issue was tracked down to having Oracles Virtual Box installed</w:t>
       </w:r>
       <w:r>
+        <w:t xml:space="preserve"> </w:t>
+      </w:r>
+      <w:r>
+        <w:t xml:space="preserve">and fact that one of its network adapters prevents multicast traffic.  </w:t>
+      </w:r>
+      <w:r>
+        <w:rPr>
+          <w:sz w:val="18"/>
+        </w:rPr>
+        <w:t xml:space="preserve">[Source </w:t>
+      </w:r>
+      <w:hyperlink r:id="rId25" w:history="1">
+        <w:r>
+          <w:rPr>
+            <w:rStyle w:val="Hyperlink"/>
+            <w:sz w:val="18"/>
+          </w:rPr>
+          <w:t>https://www.virtualbox.org/ticket/8698</w:t>
+        </w:r>
+      </w:hyperlink>
+      <w:r>
+        <w:rPr>
+          <w:sz w:val="18"/>
+        </w:rPr>
+        <w:t xml:space="preserve"> ]</w:t>
+      </w:r>
+      <w:r>
         <w:br w:type="page"/>
       </w:r>
     </w:p>
@@ -13508,7 +13798,7 @@
       <w:pPr>
         <w:pStyle w:val="Heading1"/>
       </w:pPr>
-      <w:bookmarkStart w:id="18" w:name="_Toc354689779"/>
+      <w:bookmarkStart w:id="18" w:name="_Toc354697060"/>
       <w:r>
         <w:lastRenderedPageBreak/>
         <w:t>Class Diagram</w:t>
@@ -13539,7 +13829,7 @@
                     </pic:cNvPicPr>
                   </pic:nvPicPr>
                   <pic:blipFill>
-                    <a:blip r:embed="rId25">
+                    <a:blip r:embed="rId26">
                       <a:extLst>
                         <a:ext uri="{28A0092B-C50C-407E-A947-70E740481C1C}">
                           <a14:useLocalDpi xmlns:a14="http://schemas.microsoft.com/office/drawing/2010/main" val="0"/>
@@ -13579,13 +13869,164 @@
     <w:p>
       <w:pPr>
         <w:pStyle w:val="Heading1"/>
-      </w:pPr>
-      <w:bookmarkStart w:id="19" w:name="_Toc354689780"/>
-      <w:r>
+        <w:jc w:val="center"/>
+        <w:rPr>
+          <w:sz w:val="96"/>
+        </w:rPr>
+      </w:pPr>
+      <w:bookmarkStart w:id="19" w:name="_Toc354697061"/>
+      <w:r>
+        <w:rPr>
+          <w:sz w:val="96"/>
+        </w:rPr>
         <w:lastRenderedPageBreak/>
-        <w:t>The Code</w:t>
+        <w:t>Source</w:t>
+      </w:r>
+      <w:r>
+        <w:rPr>
+          <w:sz w:val="96"/>
+        </w:rPr>
+        <w:t xml:space="preserve"> Code</w:t>
       </w:r>
       <w:bookmarkEnd w:id="19"/>
+    </w:p>
+    <w:p>
+      <w:pPr>
+        <w:rPr>
+          <w:rFonts w:asciiTheme="majorHAnsi" w:eastAsiaTheme="majorEastAsia" w:hAnsiTheme="majorHAnsi" w:cstheme="majorBidi"/>
+          <w:b/>
+          <w:bCs/>
+          <w:color w:val="365F91" w:themeColor="accent1" w:themeShade="BF"/>
+          <w:sz w:val="28"/>
+          <w:szCs w:val="28"/>
+        </w:rPr>
+      </w:pPr>
+      <w:r>
+        <w:br w:type="page"/>
+      </w:r>
+    </w:p>
+    <w:p>
+      <w:pPr>
+        <w:pStyle w:val="Heading1"/>
+        <w:jc w:val="center"/>
+        <w:rPr>
+          <w:sz w:val="40"/>
+        </w:rPr>
+      </w:pPr>
+      <w:bookmarkStart w:id="20" w:name="_Toc354697062"/>
+      <w:proofErr w:type="spellStart"/>
+      <w:r>
+        <w:rPr>
+          <w:sz w:val="40"/>
+        </w:rPr>
+        <w:lastRenderedPageBreak/>
+        <w:t>Monobehaviour</w:t>
+      </w:r>
+      <w:proofErr w:type="spellEnd"/>
+      <w:r>
+        <w:rPr>
+          <w:sz w:val="40"/>
+        </w:rPr>
+        <w:t xml:space="preserve"> Classes</w:t>
+      </w:r>
+      <w:bookmarkEnd w:id="20"/>
+    </w:p>
+    <w:p>
+      <w:pPr>
+        <w:sectPr>
+          <w:footerReference w:type="default" r:id="rId27"/>
+          <w:footerReference w:type="first" r:id="rId28"/>
+          <w:type w:val="continuous"/>
+          <w:pgSz w:w="11906" w:h="16838"/>
+          <w:pgMar w:top="1440" w:right="1440" w:bottom="1440" w:left="1440" w:header="708" w:footer="708" w:gutter="0"/>
+          <w:cols w:space="708"/>
+          <w:titlePg/>
+          <w:docGrid w:linePitch="360"/>
+        </w:sectPr>
+      </w:pPr>
+      <w:r>
+        <w:br w:type="page"/>
+      </w:r>
+    </w:p>
+    <w:p>
+      <w:pPr>
+        <w:pStyle w:val="Heading1"/>
+        <w:jc w:val="center"/>
+        <w:rPr>
+          <w:sz w:val="40"/>
+        </w:rPr>
+      </w:pPr>
+      <w:bookmarkStart w:id="21" w:name="_Toc354697063"/>
+      <w:r>
+        <w:rPr>
+          <w:sz w:val="40"/>
+        </w:rPr>
+        <w:lastRenderedPageBreak/>
+        <w:t xml:space="preserve">Non </w:t>
+      </w:r>
+      <w:proofErr w:type="spellStart"/>
+      <w:r>
+        <w:rPr>
+          <w:sz w:val="40"/>
+        </w:rPr>
+        <w:t>Monobehaviour</w:t>
+      </w:r>
+      <w:proofErr w:type="spellEnd"/>
+      <w:r>
+        <w:rPr>
+          <w:sz w:val="40"/>
+        </w:rPr>
+        <w:t xml:space="preserve"> Classes</w:t>
+      </w:r>
+      <w:bookmarkEnd w:id="21"/>
+    </w:p>
+    <w:p>
+      <w:pPr>
+        <w:rPr>
+          <w:rFonts w:asciiTheme="majorHAnsi" w:eastAsiaTheme="majorEastAsia" w:hAnsiTheme="majorHAnsi" w:cstheme="majorBidi"/>
+          <w:b/>
+          <w:bCs/>
+          <w:color w:val="365F91" w:themeColor="accent1" w:themeShade="BF"/>
+          <w:sz w:val="28"/>
+          <w:szCs w:val="28"/>
+        </w:rPr>
+      </w:pPr>
+      <w:r>
+        <w:br w:type="page"/>
+      </w:r>
+    </w:p>
+    <w:p>
+      <w:pPr>
+        <w:pStyle w:val="Heading1"/>
+        <w:sectPr>
+          <w:footerReference w:type="first" r:id="rId29"/>
+          <w:type w:val="continuous"/>
+          <w:pgSz w:w="11906" w:h="16838"/>
+          <w:pgMar w:top="1440" w:right="1440" w:bottom="1440" w:left="1440" w:header="708" w:footer="708" w:gutter="0"/>
+          <w:pgNumType w:start="40"/>
+          <w:cols w:space="708"/>
+          <w:titlePg/>
+          <w:docGrid w:linePitch="360"/>
+        </w:sectPr>
+      </w:pPr>
+    </w:p>
+    <w:p>
+      <w:pPr>
+        <w:pStyle w:val="Heading1"/>
+        <w:jc w:val="center"/>
+        <w:rPr>
+          <w:sz w:val="40"/>
+        </w:rPr>
+      </w:pPr>
+      <w:bookmarkStart w:id="22" w:name="_Toc354697064"/>
+      <w:r>
+        <w:rPr>
+          <w:sz w:val="40"/>
+        </w:rPr>
+        <w:lastRenderedPageBreak/>
+        <w:t>Unit Tests</w:t>
+      </w:r>
+      <w:bookmarkEnd w:id="22"/>
     </w:p>
     <w:p/>
     <w:p/>
@@ -13597,13 +14038,35 @@
     <w:p>
       <w:pPr>
         <w:pStyle w:val="Heading1"/>
-      </w:pPr>
-      <w:bookmarkStart w:id="20" w:name="_Toc354689781"/>
-      <w:r>
+        <w:sectPr>
+          <w:footerReference w:type="first" r:id="rId30"/>
+          <w:type w:val="continuous"/>
+          <w:pgSz w:w="11906" w:h="16838"/>
+          <w:pgMar w:top="1440" w:right="1440" w:bottom="1440" w:left="1440" w:header="708" w:footer="708" w:gutter="0"/>
+          <w:pgNumType w:start="51"/>
+          <w:cols w:space="708"/>
+          <w:titlePg/>
+          <w:docGrid w:linePitch="360"/>
+        </w:sectPr>
+      </w:pPr>
+    </w:p>
+    <w:p>
+      <w:pPr>
+        <w:pStyle w:val="Heading1"/>
+        <w:jc w:val="center"/>
+        <w:rPr>
+          <w:sz w:val="40"/>
+        </w:rPr>
+      </w:pPr>
+      <w:bookmarkStart w:id="23" w:name="_Toc354697065"/>
+      <w:r>
+        <w:rPr>
+          <w:sz w:val="40"/>
+        </w:rPr>
         <w:lastRenderedPageBreak/>
         <w:t>Weekly meeting forms</w:t>
       </w:r>
-      <w:bookmarkEnd w:id="20"/>
+      <w:bookmarkEnd w:id="23"/>
     </w:p>
     <w:p/>
     <w:p/>
@@ -13613,10 +14076,11 @@
     <w:p/>
     <w:p/>
     <w:sectPr>
-      <w:footerReference w:type="default" r:id="rId26"/>
+      <w:footerReference w:type="first" r:id="rId31"/>
       <w:type w:val="continuous"/>
       <w:pgSz w:w="11906" w:h="16838"/>
       <w:pgMar w:top="1440" w:right="1440" w:bottom="1440" w:left="1440" w:header="708" w:footer="708" w:gutter="0"/>
+      <w:pgNumType w:start="55"/>
       <w:cols w:space="708"/>
       <w:titlePg/>
       <w:docGrid w:linePitch="360"/>
@@ -13654,7 +14118,7 @@
 <w:ftr xmlns:wpc="http://schemas.microsoft.com/office/word/2010/wordprocessingCanvas" xmlns:mc="http://schemas.openxmlformats.org/markup-compatibility/2006" xmlns:o="urn:schemas-microsoft-com:office:office" xmlns:r="http://schemas.openxmlformats.org/officeDocument/2006/relationships" xmlns:m="http://schemas.openxmlformats.org/officeDocument/2006/math" xmlns:v="urn:schemas-microsoft-com:vml" xmlns:wp14="http://schemas.microsoft.com/office/word/2010/wordprocessingDrawing" xmlns:wp="http://schemas.openxmlformats.org/drawingml/2006/wordprocessingDrawing" xmlns:w10="urn:schemas-microsoft-com:office:word" xmlns:w="http://schemas.openxmlformats.org/wordprocessingml/2006/main" xmlns:w14="http://schemas.microsoft.com/office/word/2010/wordml" xmlns:wpg="http://schemas.microsoft.com/office/word/2010/wordprocessingGroup" xmlns:wpi="http://schemas.microsoft.com/office/word/2010/wordprocessingInk" xmlns:wne="http://schemas.microsoft.com/office/word/2006/wordml" xmlns:wps="http://schemas.microsoft.com/office/word/2010/wordprocessingShape" mc:Ignorable="w14 wp14">
   <w:sdt>
     <w:sdtPr>
-      <w:id w:val="-1240782517"/>
+      <w:id w:val="-1723820560"/>
       <w:docPartObj>
         <w:docPartGallery w:val="Page Numbers (Bottom of Page)"/>
         <w:docPartUnique/>
@@ -13688,13 +14152,203 @@
           <w:rPr>
             <w:noProof/>
           </w:rPr>
-          <w:t>4</w:t>
+          <w:t>2</w:t>
         </w:r>
         <w:r>
           <w:fldChar w:fldCharType="end"/>
         </w:r>
         <w:r>
           <w:t xml:space="preserve"> | </w:t>
+        </w:r>
+        <w:r>
+          <w:rPr>
+            <w:color w:val="808080" w:themeColor="background1" w:themeShade="80"/>
+            <w:spacing w:val="60"/>
+          </w:rPr>
+          <w:t>Page</w:t>
+        </w:r>
+      </w:p>
+    </w:sdtContent>
+  </w:sdt>
+  <w:p>
+    <w:pPr>
+      <w:pStyle w:val="Footer"/>
+    </w:pPr>
+  </w:p>
+</w:ftr>
+</file>
+
+<file path=word/footer2.xml><?xml version="1.0" encoding="utf-8"?>
+<w:ftr xmlns:wpc="http://schemas.microsoft.com/office/word/2010/wordprocessingCanvas" xmlns:mc="http://schemas.openxmlformats.org/markup-compatibility/2006" xmlns:o="urn:schemas-microsoft-com:office:office" xmlns:r="http://schemas.openxmlformats.org/officeDocument/2006/relationships" xmlns:m="http://schemas.openxmlformats.org/officeDocument/2006/math" xmlns:v="urn:schemas-microsoft-com:vml" xmlns:wp14="http://schemas.microsoft.com/office/word/2010/wordprocessingDrawing" xmlns:wp="http://schemas.openxmlformats.org/drawingml/2006/wordprocessingDrawing" xmlns:w10="urn:schemas-microsoft-com:office:word" xmlns:w="http://schemas.openxmlformats.org/wordprocessingml/2006/main" xmlns:w14="http://schemas.microsoft.com/office/word/2010/wordml" xmlns:wpg="http://schemas.microsoft.com/office/word/2010/wordprocessingGroup" xmlns:wpi="http://schemas.microsoft.com/office/word/2010/wordprocessingInk" xmlns:wne="http://schemas.microsoft.com/office/word/2006/wordml" xmlns:wps="http://schemas.microsoft.com/office/word/2010/wordprocessingShape" mc:Ignorable="w14 wp14">
+  <w:sdt>
+    <w:sdtPr>
+      <w:id w:val="1992595002"/>
+      <w:docPartObj>
+        <w:docPartGallery w:val="Page Numbers (Bottom of Page)"/>
+        <w:docPartUnique/>
+      </w:docPartObj>
+    </w:sdtPr>
+    <w:sdtEndPr>
+      <w:rPr>
+        <w:color w:val="808080" w:themeColor="background1" w:themeShade="80"/>
+        <w:spacing w:val="60"/>
+      </w:rPr>
+    </w:sdtEndPr>
+    <w:sdtContent>
+      <w:p>
+        <w:pPr>
+          <w:pStyle w:val="Footer"/>
+          <w:pBdr>
+            <w:top w:val="single" w:sz="4" w:space="1" w:color="D9D9D9" w:themeColor="background1" w:themeShade="D9"/>
+          </w:pBdr>
+          <w:jc w:val="right"/>
+        </w:pPr>
+        <w:r>
+          <w:t>1</w:t>
+        </w:r>
+        <w:r>
+          <w:t xml:space="preserve"> </w:t>
+        </w:r>
+        <w:r>
+          <w:t xml:space="preserve">| </w:t>
+        </w:r>
+        <w:r>
+          <w:rPr>
+            <w:color w:val="808080" w:themeColor="background1" w:themeShade="80"/>
+            <w:spacing w:val="60"/>
+          </w:rPr>
+          <w:t>Page</w:t>
+        </w:r>
+      </w:p>
+    </w:sdtContent>
+  </w:sdt>
+  <w:p>
+    <w:pPr>
+      <w:pStyle w:val="Footer"/>
+    </w:pPr>
+  </w:p>
+</w:ftr>
+</file>
+
+<file path=word/footer3.xml><?xml version="1.0" encoding="utf-8"?>
+<w:ftr xmlns:wpc="http://schemas.microsoft.com/office/word/2010/wordprocessingCanvas" xmlns:mc="http://schemas.openxmlformats.org/markup-compatibility/2006" xmlns:o="urn:schemas-microsoft-com:office:office" xmlns:r="http://schemas.openxmlformats.org/officeDocument/2006/relationships" xmlns:m="http://schemas.openxmlformats.org/officeDocument/2006/math" xmlns:v="urn:schemas-microsoft-com:vml" xmlns:wp14="http://schemas.microsoft.com/office/word/2010/wordprocessingDrawing" xmlns:wp="http://schemas.openxmlformats.org/drawingml/2006/wordprocessingDrawing" xmlns:w10="urn:schemas-microsoft-com:office:word" xmlns:w="http://schemas.openxmlformats.org/wordprocessingml/2006/main" xmlns:w14="http://schemas.microsoft.com/office/word/2010/wordml" xmlns:wpg="http://schemas.microsoft.com/office/word/2010/wordprocessingGroup" xmlns:wpi="http://schemas.microsoft.com/office/word/2010/wordprocessingInk" xmlns:wne="http://schemas.microsoft.com/office/word/2006/wordml" xmlns:wps="http://schemas.microsoft.com/office/word/2010/wordprocessingShape" mc:Ignorable="w14 wp14">
+  <w:sdt>
+    <w:sdtPr>
+      <w:id w:val="-221900083"/>
+      <w:docPartObj>
+        <w:docPartGallery w:val="Page Numbers (Bottom of Page)"/>
+        <w:docPartUnique/>
+      </w:docPartObj>
+    </w:sdtPr>
+    <w:sdtEndPr>
+      <w:rPr>
+        <w:color w:val="808080" w:themeColor="background1" w:themeShade="80"/>
+        <w:spacing w:val="60"/>
+      </w:rPr>
+    </w:sdtEndPr>
+    <w:sdtContent>
+      <w:p>
+        <w:pPr>
+          <w:pStyle w:val="Footer"/>
+          <w:pBdr>
+            <w:top w:val="single" w:sz="4" w:space="1" w:color="D9D9D9" w:themeColor="background1" w:themeShade="D9"/>
+          </w:pBdr>
+          <w:jc w:val="right"/>
+        </w:pPr>
+        <w:r>
+          <w:t xml:space="preserve">40 | </w:t>
+        </w:r>
+        <w:r>
+          <w:rPr>
+            <w:color w:val="808080" w:themeColor="background1" w:themeShade="80"/>
+            <w:spacing w:val="60"/>
+          </w:rPr>
+          <w:t>Page</w:t>
+        </w:r>
+      </w:p>
+    </w:sdtContent>
+  </w:sdt>
+  <w:p>
+    <w:pPr>
+      <w:pStyle w:val="Footer"/>
+    </w:pPr>
+  </w:p>
+</w:ftr>
+</file>
+
+<file path=word/footer4.xml><?xml version="1.0" encoding="utf-8"?>
+<w:ftr xmlns:wpc="http://schemas.microsoft.com/office/word/2010/wordprocessingCanvas" xmlns:mc="http://schemas.openxmlformats.org/markup-compatibility/2006" xmlns:o="urn:schemas-microsoft-com:office:office" xmlns:r="http://schemas.openxmlformats.org/officeDocument/2006/relationships" xmlns:m="http://schemas.openxmlformats.org/officeDocument/2006/math" xmlns:v="urn:schemas-microsoft-com:vml" xmlns:wp14="http://schemas.microsoft.com/office/word/2010/wordprocessingDrawing" xmlns:wp="http://schemas.openxmlformats.org/drawingml/2006/wordprocessingDrawing" xmlns:w10="urn:schemas-microsoft-com:office:word" xmlns:w="http://schemas.openxmlformats.org/wordprocessingml/2006/main" xmlns:w14="http://schemas.microsoft.com/office/word/2010/wordml" xmlns:wpg="http://schemas.microsoft.com/office/word/2010/wordprocessingGroup" xmlns:wpi="http://schemas.microsoft.com/office/word/2010/wordprocessingInk" xmlns:wne="http://schemas.microsoft.com/office/word/2006/wordml" xmlns:wps="http://schemas.microsoft.com/office/word/2010/wordprocessingShape" mc:Ignorable="w14 wp14">
+  <w:sdt>
+    <w:sdtPr>
+      <w:id w:val="1524745083"/>
+      <w:docPartObj>
+        <w:docPartGallery w:val="Page Numbers (Bottom of Page)"/>
+        <w:docPartUnique/>
+      </w:docPartObj>
+    </w:sdtPr>
+    <w:sdtEndPr>
+      <w:rPr>
+        <w:color w:val="808080" w:themeColor="background1" w:themeShade="80"/>
+        <w:spacing w:val="60"/>
+      </w:rPr>
+    </w:sdtEndPr>
+    <w:sdtContent>
+      <w:p>
+        <w:pPr>
+          <w:pStyle w:val="Footer"/>
+          <w:pBdr>
+            <w:top w:val="single" w:sz="4" w:space="1" w:color="D9D9D9" w:themeColor="background1" w:themeShade="D9"/>
+          </w:pBdr>
+          <w:jc w:val="right"/>
+        </w:pPr>
+        <w:r>
+          <w:t xml:space="preserve">51 | </w:t>
+        </w:r>
+        <w:r>
+          <w:rPr>
+            <w:color w:val="808080" w:themeColor="background1" w:themeShade="80"/>
+            <w:spacing w:val="60"/>
+          </w:rPr>
+          <w:t>Page</w:t>
+        </w:r>
+      </w:p>
+    </w:sdtContent>
+  </w:sdt>
+  <w:p>
+    <w:pPr>
+      <w:pStyle w:val="Footer"/>
+    </w:pPr>
+  </w:p>
+</w:ftr>
+</file>
+
+<file path=word/footer5.xml><?xml version="1.0" encoding="utf-8"?>
+<w:ftr xmlns:wpc="http://schemas.microsoft.com/office/word/2010/wordprocessingCanvas" xmlns:mc="http://schemas.openxmlformats.org/markup-compatibility/2006" xmlns:o="urn:schemas-microsoft-com:office:office" xmlns:r="http://schemas.openxmlformats.org/officeDocument/2006/relationships" xmlns:m="http://schemas.openxmlformats.org/officeDocument/2006/math" xmlns:v="urn:schemas-microsoft-com:vml" xmlns:wp14="http://schemas.microsoft.com/office/word/2010/wordprocessingDrawing" xmlns:wp="http://schemas.openxmlformats.org/drawingml/2006/wordprocessingDrawing" xmlns:w10="urn:schemas-microsoft-com:office:word" xmlns:w="http://schemas.openxmlformats.org/wordprocessingml/2006/main" xmlns:w14="http://schemas.microsoft.com/office/word/2010/wordml" xmlns:wpg="http://schemas.microsoft.com/office/word/2010/wordprocessingGroup" xmlns:wpi="http://schemas.microsoft.com/office/word/2010/wordprocessingInk" xmlns:wne="http://schemas.microsoft.com/office/word/2006/wordml" xmlns:wps="http://schemas.microsoft.com/office/word/2010/wordprocessingShape" mc:Ignorable="w14 wp14">
+  <w:sdt>
+    <w:sdtPr>
+      <w:id w:val="2079328658"/>
+      <w:docPartObj>
+        <w:docPartGallery w:val="Page Numbers (Bottom of Page)"/>
+        <w:docPartUnique/>
+      </w:docPartObj>
+    </w:sdtPr>
+    <w:sdtEndPr>
+      <w:rPr>
+        <w:color w:val="808080" w:themeColor="background1" w:themeShade="80"/>
+        <w:spacing w:val="60"/>
+      </w:rPr>
+    </w:sdtEndPr>
+    <w:sdtContent>
+      <w:p>
+        <w:pPr>
+          <w:pStyle w:val="Footer"/>
+          <w:pBdr>
+            <w:top w:val="single" w:sz="4" w:space="1" w:color="D9D9D9" w:themeColor="background1" w:themeShade="D9"/>
+          </w:pBdr>
+          <w:jc w:val="right"/>
+        </w:pPr>
+        <w:r>
+          <w:t xml:space="preserve">55 | </w:t>
         </w:r>
         <w:r>
           <w:rPr>
@@ -14763,6 +15417,18 @@
       <w:color w:val="4F81BD" w:themeColor="accent1"/>
     </w:rPr>
   </w:style>
+  <w:style w:type="character" w:styleId="FollowedHyperlink">
+    <w:name w:val="FollowedHyperlink"/>
+    <w:basedOn w:val="DefaultParagraphFont"/>
+    <w:uiPriority w:val="99"/>
+    <w:semiHidden/>
+    <w:unhideWhenUsed/>
+    <w:rsid w:val="008E0C26"/>
+    <w:rPr>
+      <w:color w:val="800080" w:themeColor="followedHyperlink"/>
+      <w:u w:val="single"/>
+    </w:rPr>
+  </w:style>
 </w:styles>
 </file>
 
@@ -15464,6 +16130,18 @@
       <w:color w:val="4F81BD" w:themeColor="accent1"/>
     </w:rPr>
   </w:style>
+  <w:style w:type="character" w:styleId="FollowedHyperlink">
+    <w:name w:val="FollowedHyperlink"/>
+    <w:basedOn w:val="DefaultParagraphFont"/>
+    <w:uiPriority w:val="99"/>
+    <w:semiHidden/>
+    <w:unhideWhenUsed/>
+    <w:rsid w:val="008E0C26"/>
+    <w:rPr>
+      <w:color w:val="800080" w:themeColor="followedHyperlink"/>
+      <w:u w:val="single"/>
+    </w:rPr>
+  </w:style>
 </w:styles>
 </file>
 
@@ -16272,7 +16950,7 @@
 </file>
 
 <file path=customXml/itemProps1.xml><?xml version="1.0" encoding="utf-8"?>
-<ds:datastoreItem xmlns:ds="http://schemas.openxmlformats.org/officeDocument/2006/customXml" ds:itemID="{404D8423-CEB9-4ED0-A064-2773A7B56848}">
+<ds:datastoreItem xmlns:ds="http://schemas.openxmlformats.org/officeDocument/2006/customXml" ds:itemID="{6BE4B2F9-E9CB-4D15-8CC2-CEBD370E0129}">
   <ds:schemaRefs>
     <ds:schemaRef ds:uri="http://schemas.openxmlformats.org/officeDocument/2006/bibliography"/>
   </ds:schemaRefs>

</xml_diff>